<commit_message>
migrated AutoGen 0.4 Courseware scripts
</commit_message>
<xml_diff>
--- a/Courseware/input/Template/FG_TGS-Ref-No_Course-Title_v1.docx
+++ b/Courseware/input/Template/FG_TGS-Ref-No_Course-Title_v1.docx
@@ -1,6 +1,6 @@
 
 <file path=word/document.xml><?xml version="1.0" encoding="utf-8"?>
-<w:document xmlns:wpc="http://schemas.microsoft.com/office/word/2010/wordprocessingCanvas" xmlns:cx="http://schemas.microsoft.com/office/drawing/2014/chartex" xmlns:cx1="http://schemas.microsoft.com/office/drawing/2015/9/8/chartex" xmlns:cx2="http://schemas.microsoft.com/office/drawing/2015/10/21/chartex" xmlns:cx3="http://schemas.microsoft.com/office/drawing/2016/5/9/chartex" xmlns:cx4="http://schemas.microsoft.com/office/drawing/2016/5/10/chartex" xmlns:cx5="http://schemas.microsoft.com/office/drawing/2016/5/11/chartex" xmlns:cx6="http://schemas.microsoft.com/office/drawing/2016/5/12/chartex" xmlns:cx7="http://schemas.microsoft.com/office/drawing/2016/5/13/chartex" xmlns:cx8="http://schemas.microsoft.com/office/drawing/2016/5/14/chartex" xmlns:mc="http://schemas.openxmlformats.org/markup-compatibility/2006" xmlns:aink="http://schemas.microsoft.com/office/drawing/2016/ink" xmlns:am3d="http://schemas.microsoft.com/office/drawing/2017/model3d" xmlns:o="urn:schemas-microsoft-com:office:office" xmlns:oel="http://schemas.microsoft.com/office/2019/extlst" xmlns:r="http://schemas.openxmlformats.org/officeDocument/2006/relationships" xmlns:m="http://schemas.openxmlformats.org/officeDocument/2006/math" xmlns:v="urn:schemas-microsoft-com:vml" xmlns:wp14="http://schemas.microsoft.com/office/word/2010/wordprocessingDrawing" xmlns:wp="http://schemas.openxmlformats.org/drawingml/2006/wordprocessingDrawing" xmlns:w10="urn:schemas-microsoft-com:office:word" xmlns:w="http://schemas.openxmlformats.org/wordprocessingml/2006/main" xmlns:w14="http://schemas.microsoft.com/office/word/2010/wordml" xmlns:w15="http://schemas.microsoft.com/office/word/2012/wordml" xmlns:w16cex="http://schemas.microsoft.com/office/word/2018/wordml/cex" xmlns:w16cid="http://schemas.microsoft.com/office/word/2016/wordml/cid" xmlns:w16="http://schemas.microsoft.com/office/word/2018/wordml" xmlns:w16du="http://schemas.microsoft.com/office/word/2023/wordml/word16du" xmlns:w16sdtdh="http://schemas.microsoft.com/office/word/2020/wordml/sdtdatahash" xmlns:w16se="http://schemas.microsoft.com/office/word/2015/wordml/symex" xmlns:wpg="http://schemas.microsoft.com/office/word/2010/wordprocessingGroup" xmlns:wpi="http://schemas.microsoft.com/office/word/2010/wordprocessingInk" xmlns:wne="http://schemas.microsoft.com/office/word/2006/wordml" xmlns:wps="http://schemas.microsoft.com/office/word/2010/wordprocessingShape" mc:Ignorable="w14 w15 w16se w16cid w16 w16cex w16sdtdh w16du wp14">
+<w:document xmlns:wpc="http://schemas.microsoft.com/office/word/2010/wordprocessingCanvas" xmlns:cx="http://schemas.microsoft.com/office/drawing/2014/chartex" xmlns:cx1="http://schemas.microsoft.com/office/drawing/2015/9/8/chartex" xmlns:cx2="http://schemas.microsoft.com/office/drawing/2015/10/21/chartex" xmlns:cx3="http://schemas.microsoft.com/office/drawing/2016/5/9/chartex" xmlns:cx4="http://schemas.microsoft.com/office/drawing/2016/5/10/chartex" xmlns:cx5="http://schemas.microsoft.com/office/drawing/2016/5/11/chartex" xmlns:cx6="http://schemas.microsoft.com/office/drawing/2016/5/12/chartex" xmlns:cx7="http://schemas.microsoft.com/office/drawing/2016/5/13/chartex" xmlns:cx8="http://schemas.microsoft.com/office/drawing/2016/5/14/chartex" xmlns:mc="http://schemas.openxmlformats.org/markup-compatibility/2006" xmlns:aink="http://schemas.microsoft.com/office/drawing/2016/ink" xmlns:am3d="http://schemas.microsoft.com/office/drawing/2017/model3d" xmlns:o="urn:schemas-microsoft-com:office:office" xmlns:oel="http://schemas.microsoft.com/office/2019/extlst" xmlns:r="http://schemas.openxmlformats.org/officeDocument/2006/relationships" xmlns:m="http://schemas.openxmlformats.org/officeDocument/2006/math" xmlns:v="urn:schemas-microsoft-com:vml" xmlns:wp14="http://schemas.microsoft.com/office/word/2010/wordprocessingDrawing" xmlns:wp="http://schemas.openxmlformats.org/drawingml/2006/wordprocessingDrawing" xmlns:w10="urn:schemas-microsoft-com:office:word" xmlns:w="http://schemas.openxmlformats.org/wordprocessingml/2006/main" xmlns:w14="http://schemas.microsoft.com/office/word/2010/wordml" xmlns:w15="http://schemas.microsoft.com/office/word/2012/wordml" xmlns:w16cex="http://schemas.microsoft.com/office/word/2018/wordml/cex" xmlns:w16cid="http://schemas.microsoft.com/office/word/2016/wordml/cid" xmlns:w16="http://schemas.microsoft.com/office/word/2018/wordml" xmlns:w16du="http://schemas.microsoft.com/office/word/2023/wordml/word16du" xmlns:w16sdtdh="http://schemas.microsoft.com/office/word/2020/wordml/sdtdatahash" xmlns:w16sdtfl="http://schemas.microsoft.com/office/word/2024/wordml/sdtformatlock" xmlns:w16se="http://schemas.microsoft.com/office/word/2015/wordml/symex" xmlns:wpg="http://schemas.microsoft.com/office/word/2010/wordprocessingGroup" xmlns:wpi="http://schemas.microsoft.com/office/word/2010/wordprocessingInk" xmlns:wne="http://schemas.microsoft.com/office/word/2006/wordml" xmlns:wps="http://schemas.microsoft.com/office/word/2010/wordprocessingShape" mc:Ignorable="w14 w15 w16se w16cid w16 w16cex w16sdtdh w16sdtfl w16du wp14">
   <w:body>
     <w:p>
       <w:pPr>
@@ -951,7 +951,7 @@
                 <w:sz w:val="22"/>
                 <w:szCs w:val="22"/>
               </w:rPr>
-              <w:t>Tertiary Infotech</w:t>
+              <w:t>{{Name_of_Organisation}}</w:t>
             </w:r>
           </w:p>
         </w:tc>
@@ -3745,6 +3745,309 @@
               <w:t>{{ session.Instructions }}</w:t>
             </w:r>
           </w:p>
+          <w:p>
+            <w:pPr>
+              <w:rPr>
+                <w:rFonts w:ascii="Arial" w:eastAsia="Arial" w:hAnsi="Arial" w:cs="Arial"/>
+                <w:bCs/>
+                <w:sz w:val="22"/>
+                <w:szCs w:val="22"/>
+              </w:rPr>
+            </w:pPr>
+          </w:p>
+          <w:p>
+            <w:pPr>
+              <w:rPr>
+                <w:rFonts w:ascii="Arial" w:eastAsia="Arial" w:hAnsi="Arial" w:cs="Arial"/>
+                <w:bCs/>
+                <w:sz w:val="22"/>
+                <w:szCs w:val="22"/>
+              </w:rPr>
+            </w:pPr>
+            <w:r>
+              <w:rPr>
+                <w:rFonts w:ascii="Arial" w:eastAsia="Arial" w:hAnsi="Arial" w:cs="Arial"/>
+                <w:bCs/>
+                <w:sz w:val="22"/>
+                <w:szCs w:val="22"/>
+                <w:highlight w:val="yellow"/>
+              </w:rPr>
+              <w:t>{%- if session.Instructions.startswith("Activity:") %}</w:t>
+            </w:r>
+          </w:p>
+          <w:p>
+            <w:pPr>
+              <w:rPr>
+                <w:rFonts w:ascii="Arial" w:eastAsia="Arial" w:hAnsi="Arial" w:cs="Arial"/>
+                <w:bCs/>
+                <w:sz w:val="22"/>
+                <w:szCs w:val="22"/>
+              </w:rPr>
+            </w:pPr>
+            <w:r>
+              <w:rPr>
+                <w:rFonts w:ascii="Arial" w:eastAsia="Arial" w:hAnsi="Arial" w:cs="Arial"/>
+                <w:bCs/>
+                <w:sz w:val="22"/>
+                <w:szCs w:val="22"/>
+                <w:highlight w:val="green"/>
+              </w:rPr>
+              <w:t>{%- if "Demonstration" in session.Instructional_Methods %}</w:t>
+            </w:r>
+          </w:p>
+          <w:p>
+            <w:pPr>
+              <w:rPr>
+                <w:rFonts w:ascii="Arial" w:eastAsia="Arial" w:hAnsi="Arial" w:cs="Arial"/>
+                <w:bCs/>
+                <w:sz w:val="22"/>
+                <w:szCs w:val="22"/>
+              </w:rPr>
+            </w:pPr>
+            <w:r>
+              <w:rPr>
+                <w:rFonts w:ascii="Arial" w:eastAsia="Arial" w:hAnsi="Arial" w:cs="Arial"/>
+                <w:bCs/>
+                <w:sz w:val="22"/>
+                <w:szCs w:val="22"/>
+              </w:rPr>
+              <w:t>Facilitator Guidance:</w:t>
+            </w:r>
+          </w:p>
+          <w:p>
+            <w:pPr>
+              <w:pStyle w:val="ListParagraph"/>
+              <w:numPr>
+                <w:ilvl w:val="0"/>
+                <w:numId w:val="17"/>
+              </w:numPr>
+              <w:rPr>
+                <w:rFonts w:ascii="Arial" w:eastAsia="Arial" w:hAnsi="Arial" w:cs="Arial"/>
+                <w:bCs/>
+                <w:sz w:val="22"/>
+                <w:szCs w:val="22"/>
+              </w:rPr>
+            </w:pPr>
+            <w:r>
+              <w:rPr>
+                <w:rFonts w:ascii="Arial" w:eastAsia="Arial" w:hAnsi="Arial" w:cs="Arial"/>
+                <w:bCs/>
+                <w:sz w:val="22"/>
+                <w:szCs w:val="22"/>
+              </w:rPr>
+              <w:t>Facilitator will explain and demonstrate the activities to learners.</w:t>
+            </w:r>
+          </w:p>
+          <w:p>
+            <w:pPr>
+              <w:pStyle w:val="ListParagraph"/>
+              <w:numPr>
+                <w:ilvl w:val="0"/>
+                <w:numId w:val="17"/>
+              </w:numPr>
+              <w:rPr>
+                <w:rFonts w:ascii="Arial" w:eastAsia="Arial" w:hAnsi="Arial" w:cs="Arial"/>
+                <w:bCs/>
+                <w:sz w:val="22"/>
+                <w:szCs w:val="22"/>
+              </w:rPr>
+            </w:pPr>
+            <w:r>
+              <w:rPr>
+                <w:rFonts w:ascii="Arial" w:eastAsia="Arial" w:hAnsi="Arial" w:cs="Arial"/>
+                <w:bCs/>
+                <w:sz w:val="22"/>
+                <w:szCs w:val="22"/>
+              </w:rPr>
+              <w:t>Facilitators are encouraged to invite the learners to share their own answers with the class.</w:t>
+            </w:r>
+          </w:p>
+          <w:p>
+            <w:pPr>
+              <w:pStyle w:val="ListParagraph"/>
+              <w:numPr>
+                <w:ilvl w:val="0"/>
+                <w:numId w:val="17"/>
+              </w:numPr>
+              <w:rPr>
+                <w:rFonts w:ascii="Arial" w:eastAsia="Arial" w:hAnsi="Arial" w:cs="Arial"/>
+                <w:bCs/>
+                <w:sz w:val="22"/>
+                <w:szCs w:val="22"/>
+              </w:rPr>
+            </w:pPr>
+            <w:r>
+              <w:rPr>
+                <w:rFonts w:ascii="Arial" w:eastAsia="Arial" w:hAnsi="Arial" w:cs="Arial"/>
+                <w:bCs/>
+                <w:sz w:val="22"/>
+                <w:szCs w:val="22"/>
+              </w:rPr>
+              <w:t>Facilitators are encouraged to share their own personal experiences to incorporate real-life experiences.</w:t>
+            </w:r>
+          </w:p>
+          <w:p>
+            <w:pPr>
+              <w:rPr>
+                <w:rFonts w:ascii="Arial" w:eastAsia="Arial" w:hAnsi="Arial" w:cs="Arial"/>
+                <w:bCs/>
+                <w:sz w:val="22"/>
+                <w:szCs w:val="22"/>
+              </w:rPr>
+            </w:pPr>
+          </w:p>
+          <w:p>
+            <w:pPr>
+              <w:rPr>
+                <w:rFonts w:ascii="Arial" w:eastAsia="Arial" w:hAnsi="Arial" w:cs="Arial"/>
+                <w:bCs/>
+                <w:sz w:val="22"/>
+                <w:szCs w:val="22"/>
+              </w:rPr>
+            </w:pPr>
+            <w:r>
+              <w:rPr>
+                <w:rFonts w:ascii="Arial" w:eastAsia="Arial" w:hAnsi="Arial" w:cs="Arial"/>
+                <w:bCs/>
+                <w:sz w:val="22"/>
+                <w:szCs w:val="22"/>
+                <w:highlight w:val="green"/>
+              </w:rPr>
+              <w:t>{%- elif "Case Study" in session.Instructional_Methods %}</w:t>
+            </w:r>
+          </w:p>
+          <w:p>
+            <w:pPr>
+              <w:rPr>
+                <w:rFonts w:ascii="Arial" w:eastAsia="Arial" w:hAnsi="Arial" w:cs="Arial"/>
+                <w:bCs/>
+                <w:sz w:val="22"/>
+                <w:szCs w:val="22"/>
+              </w:rPr>
+            </w:pPr>
+            <w:r>
+              <w:rPr>
+                <w:rFonts w:ascii="Arial" w:eastAsia="Arial" w:hAnsi="Arial" w:cs="Arial"/>
+                <w:bCs/>
+                <w:sz w:val="22"/>
+                <w:szCs w:val="22"/>
+              </w:rPr>
+              <w:t>Facilitator Guidance:</w:t>
+            </w:r>
+          </w:p>
+          <w:p>
+            <w:pPr>
+              <w:pStyle w:val="ListParagraph"/>
+              <w:numPr>
+                <w:ilvl w:val="0"/>
+                <w:numId w:val="18"/>
+              </w:numPr>
+              <w:rPr>
+                <w:rFonts w:ascii="Arial" w:eastAsia="Arial" w:hAnsi="Arial" w:cs="Arial"/>
+                <w:bCs/>
+                <w:sz w:val="22"/>
+                <w:szCs w:val="22"/>
+              </w:rPr>
+            </w:pPr>
+            <w:r>
+              <w:rPr>
+                <w:rFonts w:ascii="Arial" w:eastAsia="Arial" w:hAnsi="Arial" w:cs="Arial"/>
+                <w:bCs/>
+                <w:sz w:val="22"/>
+                <w:szCs w:val="22"/>
+              </w:rPr>
+              <w:lastRenderedPageBreak/>
+              <w:t>Facilitator will explain and demonstrate the activities to learners.</w:t>
+            </w:r>
+          </w:p>
+          <w:p>
+            <w:pPr>
+              <w:pStyle w:val="ListParagraph"/>
+              <w:numPr>
+                <w:ilvl w:val="0"/>
+                <w:numId w:val="18"/>
+              </w:numPr>
+              <w:rPr>
+                <w:rFonts w:ascii="Arial" w:eastAsia="Arial" w:hAnsi="Arial" w:cs="Arial"/>
+                <w:bCs/>
+                <w:sz w:val="22"/>
+                <w:szCs w:val="22"/>
+              </w:rPr>
+            </w:pPr>
+            <w:r>
+              <w:rPr>
+                <w:rFonts w:ascii="Arial" w:eastAsia="Arial" w:hAnsi="Arial" w:cs="Arial"/>
+                <w:bCs/>
+                <w:sz w:val="22"/>
+                <w:szCs w:val="22"/>
+              </w:rPr>
+              <w:t>Facilitators are encouraged to invite the learners to share their own answers with the class.</w:t>
+            </w:r>
+          </w:p>
+          <w:p>
+            <w:pPr>
+              <w:pStyle w:val="ListParagraph"/>
+              <w:numPr>
+                <w:ilvl w:val="0"/>
+                <w:numId w:val="18"/>
+              </w:numPr>
+              <w:rPr>
+                <w:rFonts w:ascii="Arial" w:eastAsia="Arial" w:hAnsi="Arial" w:cs="Arial"/>
+                <w:bCs/>
+                <w:sz w:val="22"/>
+                <w:szCs w:val="22"/>
+              </w:rPr>
+            </w:pPr>
+            <w:r>
+              <w:rPr>
+                <w:rFonts w:ascii="Arial" w:eastAsia="Arial" w:hAnsi="Arial" w:cs="Arial"/>
+                <w:bCs/>
+                <w:sz w:val="22"/>
+                <w:szCs w:val="22"/>
+              </w:rPr>
+              <w:t>Facilitators are encouraged to share their own personal experiences to incorporate real-life experiences.</w:t>
+            </w:r>
+          </w:p>
+          <w:p>
+            <w:pPr>
+              <w:rPr>
+                <w:rFonts w:ascii="Arial" w:eastAsia="Arial" w:hAnsi="Arial" w:cs="Arial"/>
+                <w:bCs/>
+                <w:sz w:val="22"/>
+                <w:szCs w:val="22"/>
+              </w:rPr>
+            </w:pPr>
+            <w:r>
+              <w:rPr>
+                <w:rFonts w:ascii="Arial" w:eastAsia="Arial" w:hAnsi="Arial" w:cs="Arial"/>
+                <w:bCs/>
+                <w:sz w:val="22"/>
+                <w:szCs w:val="22"/>
+                <w:highlight w:val="green"/>
+              </w:rPr>
+              <w:t>{% endif %}</w:t>
+            </w:r>
+          </w:p>
+          <w:p>
+            <w:pPr>
+              <w:rPr>
+                <w:rFonts w:ascii="Arial" w:eastAsia="Arial" w:hAnsi="Arial" w:cs="Arial"/>
+                <w:bCs/>
+                <w:sz w:val="22"/>
+                <w:szCs w:val="22"/>
+              </w:rPr>
+            </w:pPr>
+            <w:r>
+              <w:rPr>
+                <w:rFonts w:ascii="Arial" w:eastAsia="Arial" w:hAnsi="Arial" w:cs="Arial"/>
+                <w:bCs/>
+                <w:sz w:val="22"/>
+                <w:szCs w:val="22"/>
+                <w:highlight w:val="yellow"/>
+              </w:rPr>
+              <w:t>{% endif %}</w:t>
+            </w:r>
+          </w:p>
         </w:tc>
         <w:tc>
           <w:tcPr>
@@ -3776,6 +4079,7 @@
                 <w:sz w:val="22"/>
                 <w:szCs w:val="22"/>
               </w:rPr>
+              <w:lastRenderedPageBreak/>
               <w:t>{{ session.Instructional_Methods }}</w:t>
             </w:r>
           </w:p>
@@ -3956,475 +4260,9 @@
     <w:p/>
     <w:tbl>
       <w:tblPr>
-        <w:tblW w:w="0" w:type="auto"/>
-        <w:tblCellMar>
-          <w:top w:w="15" w:type="dxa"/>
-          <w:left w:w="15" w:type="dxa"/>
-          <w:bottom w:w="15" w:type="dxa"/>
-          <w:right w:w="15" w:type="dxa"/>
-        </w:tblCellMar>
-        <w:tblLook w:val="04A0" w:firstRow="1" w:lastRow="0" w:firstColumn="1" w:lastColumn="0" w:noHBand="0" w:noVBand="1"/>
-      </w:tblPr>
-      <w:tblGrid>
-        <w:gridCol w:w="2553"/>
-        <w:gridCol w:w="1978"/>
-        <w:gridCol w:w="2127"/>
-        <w:gridCol w:w="1984"/>
-      </w:tblGrid>
-      <w:tr>
-        <w:trPr>
-          <w:trHeight w:val="389"/>
-        </w:trPr>
-        <w:tc>
-          <w:tcPr>
-            <w:tcW w:w="0" w:type="auto"/>
-            <w:vMerge w:val="restart"/>
-            <w:tcBorders>
-              <w:top w:val="single" w:sz="4" w:space="0" w:color="000000"/>
-              <w:left w:val="single" w:sz="4" w:space="0" w:color="000000"/>
-              <w:bottom w:val="single" w:sz="4" w:space="0" w:color="000000"/>
-              <w:right w:val="single" w:sz="4" w:space="0" w:color="000000"/>
-            </w:tcBorders>
-            <w:tcMar>
-              <w:top w:w="100" w:type="dxa"/>
-              <w:left w:w="115" w:type="dxa"/>
-              <w:bottom w:w="100" w:type="dxa"/>
-              <w:right w:w="115" w:type="dxa"/>
-            </w:tcMar>
-            <w:vAlign w:val="center"/>
-            <w:hideMark/>
-          </w:tcPr>
-          <w:p>
-            <w:pPr>
-              <w:jc w:val="center"/>
-              <w:rPr>
-                <w:rFonts w:ascii="Arial" w:eastAsia="Arial" w:hAnsi="Arial" w:cs="Arial"/>
-                <w:b/>
-                <w:bCs/>
-                <w:sz w:val="22"/>
-                <w:szCs w:val="22"/>
-              </w:rPr>
-            </w:pPr>
-            <w:r>
-              <w:rPr>
-                <w:rFonts w:ascii="Arial" w:eastAsia="Arial" w:hAnsi="Arial" w:cs="Arial"/>
-                <w:b/>
-                <w:bCs/>
-                <w:sz w:val="22"/>
-                <w:szCs w:val="22"/>
-              </w:rPr>
-              <w:t>Training Contact Time</w:t>
-            </w:r>
-          </w:p>
-          <w:p>
-            <w:pPr>
-              <w:jc w:val="center"/>
-              <w:rPr>
-                <w:rFonts w:ascii="Arial" w:eastAsia="Arial" w:hAnsi="Arial" w:cs="Arial"/>
-                <w:b/>
-                <w:bCs/>
-                <w:sz w:val="22"/>
-                <w:szCs w:val="22"/>
-              </w:rPr>
-            </w:pPr>
-            <w:r>
-              <w:rPr>
-                <w:rFonts w:ascii="Arial" w:eastAsia="Arial" w:hAnsi="Arial" w:cs="Arial"/>
-                <w:b/>
-                <w:bCs/>
-                <w:sz w:val="22"/>
-                <w:szCs w:val="22"/>
-              </w:rPr>
-              <w:t>(inclusive tea breaks)</w:t>
-            </w:r>
-          </w:p>
-        </w:tc>
-        <w:tc>
-          <w:tcPr>
-            <w:tcW w:w="6089" w:type="dxa"/>
-            <w:gridSpan w:val="3"/>
-            <w:tcBorders>
-              <w:top w:val="single" w:sz="4" w:space="0" w:color="000000"/>
-              <w:left w:val="single" w:sz="4" w:space="0" w:color="000000"/>
-              <w:bottom w:val="single" w:sz="4" w:space="0" w:color="000000"/>
-              <w:right w:val="single" w:sz="4" w:space="0" w:color="000000"/>
-            </w:tcBorders>
-            <w:tcMar>
-              <w:top w:w="100" w:type="dxa"/>
-              <w:left w:w="115" w:type="dxa"/>
-              <w:bottom w:w="100" w:type="dxa"/>
-              <w:right w:w="115" w:type="dxa"/>
-            </w:tcMar>
-            <w:vAlign w:val="center"/>
-            <w:hideMark/>
-          </w:tcPr>
-          <w:p>
-            <w:pPr>
-              <w:jc w:val="center"/>
-              <w:rPr>
-                <w:rFonts w:ascii="Arial" w:eastAsia="Arial" w:hAnsi="Arial" w:cs="Arial"/>
-                <w:b/>
-                <w:bCs/>
-                <w:sz w:val="22"/>
-                <w:szCs w:val="22"/>
-              </w:rPr>
-            </w:pPr>
-          </w:p>
-          <w:p>
-            <w:pPr>
-              <w:jc w:val="center"/>
-              <w:rPr>
-                <w:rFonts w:ascii="Arial" w:eastAsia="Arial" w:hAnsi="Arial" w:cs="Arial"/>
-                <w:b/>
-                <w:bCs/>
-                <w:sz w:val="22"/>
-                <w:szCs w:val="22"/>
-              </w:rPr>
-            </w:pPr>
-            <w:r>
-              <w:rPr>
-                <w:rFonts w:ascii="Arial" w:eastAsia="Arial" w:hAnsi="Arial" w:cs="Arial"/>
-                <w:b/>
-                <w:bCs/>
-                <w:sz w:val="22"/>
-                <w:szCs w:val="22"/>
-              </w:rPr>
-              <w:t>Assessment Contact Time</w:t>
-            </w:r>
-          </w:p>
-        </w:tc>
-      </w:tr>
-      <w:tr>
-        <w:trPr>
-          <w:trHeight w:val="259"/>
-        </w:trPr>
-        <w:tc>
-          <w:tcPr>
-            <w:tcW w:w="0" w:type="auto"/>
-            <w:vMerge/>
-            <w:tcBorders>
-              <w:top w:val="single" w:sz="4" w:space="0" w:color="000000"/>
-              <w:left w:val="single" w:sz="4" w:space="0" w:color="000000"/>
-              <w:bottom w:val="single" w:sz="4" w:space="0" w:color="000000"/>
-              <w:right w:val="single" w:sz="4" w:space="0" w:color="000000"/>
-            </w:tcBorders>
-            <w:vAlign w:val="center"/>
-            <w:hideMark/>
-          </w:tcPr>
-          <w:p>
-            <w:pPr>
-              <w:jc w:val="center"/>
-              <w:rPr>
-                <w:rFonts w:ascii="Arial" w:eastAsia="Arial" w:hAnsi="Arial" w:cs="Arial"/>
-                <w:b/>
-                <w:bCs/>
-                <w:sz w:val="22"/>
-                <w:szCs w:val="22"/>
-              </w:rPr>
-            </w:pPr>
-          </w:p>
-        </w:tc>
-        <w:tc>
-          <w:tcPr>
-            <w:tcW w:w="1978" w:type="dxa"/>
-            <w:tcBorders>
-              <w:top w:val="single" w:sz="4" w:space="0" w:color="000000"/>
-              <w:left w:val="single" w:sz="4" w:space="0" w:color="000000"/>
-              <w:bottom w:val="single" w:sz="4" w:space="0" w:color="000000"/>
-              <w:right w:val="single" w:sz="4" w:space="0" w:color="000000"/>
-            </w:tcBorders>
-            <w:tcMar>
-              <w:top w:w="100" w:type="dxa"/>
-              <w:left w:w="115" w:type="dxa"/>
-              <w:bottom w:w="100" w:type="dxa"/>
-              <w:right w:w="115" w:type="dxa"/>
-            </w:tcMar>
-            <w:vAlign w:val="center"/>
-            <w:hideMark/>
-          </w:tcPr>
-          <w:p>
-            <w:pPr>
-              <w:jc w:val="center"/>
-              <w:rPr>
-                <w:rFonts w:ascii="Arial" w:eastAsia="Arial" w:hAnsi="Arial" w:cs="Arial"/>
-                <w:b/>
-                <w:bCs/>
-                <w:sz w:val="22"/>
-                <w:szCs w:val="22"/>
-              </w:rPr>
-            </w:pPr>
-            <w:r>
-              <w:rPr>
-                <w:rFonts w:ascii="Arial" w:eastAsia="Arial" w:hAnsi="Arial" w:cs="Arial"/>
-                <w:b/>
-                <w:bCs/>
-                <w:sz w:val="22"/>
-                <w:szCs w:val="22"/>
-              </w:rPr>
-              <w:t>[insert method]</w:t>
-            </w:r>
-          </w:p>
-        </w:tc>
-        <w:tc>
-          <w:tcPr>
-            <w:tcW w:w="2127" w:type="dxa"/>
-            <w:tcBorders>
-              <w:top w:val="single" w:sz="4" w:space="0" w:color="000000"/>
-              <w:left w:val="single" w:sz="4" w:space="0" w:color="000000"/>
-              <w:bottom w:val="single" w:sz="4" w:space="0" w:color="000000"/>
-              <w:right w:val="single" w:sz="4" w:space="0" w:color="000000"/>
-            </w:tcBorders>
-            <w:tcMar>
-              <w:top w:w="100" w:type="dxa"/>
-              <w:left w:w="115" w:type="dxa"/>
-              <w:bottom w:w="100" w:type="dxa"/>
-              <w:right w:w="115" w:type="dxa"/>
-            </w:tcMar>
-            <w:vAlign w:val="center"/>
-            <w:hideMark/>
-          </w:tcPr>
-          <w:p>
-            <w:pPr>
-              <w:jc w:val="center"/>
-              <w:rPr>
-                <w:rFonts w:ascii="Arial" w:eastAsia="Arial" w:hAnsi="Arial" w:cs="Arial"/>
-                <w:b/>
-                <w:bCs/>
-                <w:sz w:val="22"/>
-                <w:szCs w:val="22"/>
-              </w:rPr>
-            </w:pPr>
-            <w:r>
-              <w:rPr>
-                <w:rFonts w:ascii="Arial" w:eastAsia="Arial" w:hAnsi="Arial" w:cs="Arial"/>
-                <w:b/>
-                <w:bCs/>
-                <w:sz w:val="22"/>
-                <w:szCs w:val="22"/>
-              </w:rPr>
-              <w:t>[insert method]</w:t>
-            </w:r>
-          </w:p>
-        </w:tc>
-        <w:tc>
-          <w:tcPr>
-            <w:tcW w:w="1984" w:type="dxa"/>
-            <w:tcBorders>
-              <w:top w:val="single" w:sz="4" w:space="0" w:color="000000"/>
-              <w:left w:val="single" w:sz="4" w:space="0" w:color="000000"/>
-              <w:bottom w:val="single" w:sz="4" w:space="0" w:color="000000"/>
-              <w:right w:val="single" w:sz="4" w:space="0" w:color="000000"/>
-            </w:tcBorders>
-            <w:tcMar>
-              <w:top w:w="100" w:type="dxa"/>
-              <w:left w:w="115" w:type="dxa"/>
-              <w:bottom w:w="100" w:type="dxa"/>
-              <w:right w:w="115" w:type="dxa"/>
-            </w:tcMar>
-            <w:vAlign w:val="center"/>
-            <w:hideMark/>
-          </w:tcPr>
-          <w:p>
-            <w:pPr>
-              <w:jc w:val="center"/>
-              <w:rPr>
-                <w:rFonts w:ascii="Arial" w:eastAsia="Arial" w:hAnsi="Arial" w:cs="Arial"/>
-                <w:b/>
-                <w:bCs/>
-                <w:sz w:val="22"/>
-                <w:szCs w:val="22"/>
-              </w:rPr>
-            </w:pPr>
-            <w:r>
-              <w:rPr>
-                <w:rFonts w:ascii="Arial" w:eastAsia="Arial" w:hAnsi="Arial" w:cs="Arial"/>
-                <w:b/>
-                <w:bCs/>
-                <w:sz w:val="22"/>
-                <w:szCs w:val="22"/>
-              </w:rPr>
-              <w:t>Total</w:t>
-            </w:r>
-          </w:p>
-        </w:tc>
-      </w:tr>
-      <w:tr>
-        <w:trPr>
-          <w:trHeight w:val="566"/>
-        </w:trPr>
-        <w:tc>
-          <w:tcPr>
-            <w:tcW w:w="0" w:type="auto"/>
-            <w:tcBorders>
-              <w:top w:val="single" w:sz="4" w:space="0" w:color="000000"/>
-              <w:left w:val="single" w:sz="4" w:space="0" w:color="000000"/>
-              <w:bottom w:val="single" w:sz="4" w:space="0" w:color="000000"/>
-              <w:right w:val="single" w:sz="4" w:space="0" w:color="000000"/>
-            </w:tcBorders>
-            <w:tcMar>
-              <w:top w:w="100" w:type="dxa"/>
-              <w:left w:w="115" w:type="dxa"/>
-              <w:bottom w:w="100" w:type="dxa"/>
-              <w:right w:w="115" w:type="dxa"/>
-            </w:tcMar>
-            <w:vAlign w:val="center"/>
-            <w:hideMark/>
-          </w:tcPr>
-          <w:p>
-            <w:pPr>
-              <w:jc w:val="center"/>
-              <w:rPr>
-                <w:rFonts w:ascii="Arial" w:eastAsia="Arial" w:hAnsi="Arial" w:cs="Arial"/>
-                <w:sz w:val="22"/>
-                <w:szCs w:val="22"/>
-              </w:rPr>
-            </w:pPr>
-            <w:r>
-              <w:rPr>
-                <w:rFonts w:ascii="Arial" w:eastAsia="Arial" w:hAnsi="Arial" w:cs="Arial"/>
-                <w:sz w:val="22"/>
-                <w:szCs w:val="22"/>
-              </w:rPr>
-              <w:t>[insert duration]</w:t>
-            </w:r>
-          </w:p>
-        </w:tc>
-        <w:tc>
-          <w:tcPr>
-            <w:tcW w:w="1978" w:type="dxa"/>
-            <w:tcBorders>
-              <w:top w:val="single" w:sz="4" w:space="0" w:color="000000"/>
-              <w:left w:val="single" w:sz="4" w:space="0" w:color="000000"/>
-              <w:bottom w:val="single" w:sz="4" w:space="0" w:color="000000"/>
-              <w:right w:val="single" w:sz="4" w:space="0" w:color="000000"/>
-            </w:tcBorders>
-            <w:tcMar>
-              <w:top w:w="100" w:type="dxa"/>
-              <w:left w:w="115" w:type="dxa"/>
-              <w:bottom w:w="100" w:type="dxa"/>
-              <w:right w:w="115" w:type="dxa"/>
-            </w:tcMar>
-            <w:vAlign w:val="center"/>
-            <w:hideMark/>
-          </w:tcPr>
-          <w:p>
-            <w:pPr>
-              <w:jc w:val="center"/>
-              <w:rPr>
-                <w:rFonts w:ascii="Arial" w:eastAsia="Arial" w:hAnsi="Arial" w:cs="Arial"/>
-                <w:sz w:val="22"/>
-                <w:szCs w:val="22"/>
-              </w:rPr>
-            </w:pPr>
-            <w:r>
-              <w:rPr>
-                <w:rFonts w:ascii="Arial" w:eastAsia="Arial" w:hAnsi="Arial" w:cs="Arial"/>
-                <w:sz w:val="22"/>
-                <w:szCs w:val="22"/>
-              </w:rPr>
-              <w:t>[insert duration]</w:t>
-            </w:r>
-          </w:p>
-        </w:tc>
-        <w:tc>
-          <w:tcPr>
-            <w:tcW w:w="2127" w:type="dxa"/>
-            <w:tcBorders>
-              <w:top w:val="single" w:sz="4" w:space="0" w:color="000000"/>
-              <w:left w:val="single" w:sz="4" w:space="0" w:color="000000"/>
-              <w:bottom w:val="single" w:sz="4" w:space="0" w:color="000000"/>
-              <w:right w:val="single" w:sz="4" w:space="0" w:color="000000"/>
-            </w:tcBorders>
-            <w:tcMar>
-              <w:top w:w="100" w:type="dxa"/>
-              <w:left w:w="115" w:type="dxa"/>
-              <w:bottom w:w="100" w:type="dxa"/>
-              <w:right w:w="115" w:type="dxa"/>
-            </w:tcMar>
-            <w:vAlign w:val="center"/>
-            <w:hideMark/>
-          </w:tcPr>
-          <w:p>
-            <w:pPr>
-              <w:jc w:val="center"/>
-              <w:rPr>
-                <w:rFonts w:ascii="Arial" w:eastAsia="Arial" w:hAnsi="Arial" w:cs="Arial"/>
-                <w:sz w:val="22"/>
-                <w:szCs w:val="22"/>
-              </w:rPr>
-            </w:pPr>
-            <w:r>
-              <w:rPr>
-                <w:rFonts w:ascii="Arial" w:eastAsia="Arial" w:hAnsi="Arial" w:cs="Arial"/>
-                <w:sz w:val="22"/>
-                <w:szCs w:val="22"/>
-              </w:rPr>
-              <w:t>[insert duration]</w:t>
-            </w:r>
-          </w:p>
-        </w:tc>
-        <w:tc>
-          <w:tcPr>
-            <w:tcW w:w="1984" w:type="dxa"/>
-            <w:tcBorders>
-              <w:top w:val="single" w:sz="4" w:space="0" w:color="000000"/>
-              <w:left w:val="single" w:sz="4" w:space="0" w:color="000000"/>
-              <w:bottom w:val="single" w:sz="4" w:space="0" w:color="000000"/>
-              <w:right w:val="single" w:sz="4" w:space="0" w:color="000000"/>
-            </w:tcBorders>
-            <w:tcMar>
-              <w:top w:w="100" w:type="dxa"/>
-              <w:left w:w="115" w:type="dxa"/>
-              <w:bottom w:w="100" w:type="dxa"/>
-              <w:right w:w="115" w:type="dxa"/>
-            </w:tcMar>
-            <w:vAlign w:val="center"/>
-            <w:hideMark/>
-          </w:tcPr>
-          <w:p>
-            <w:pPr>
-              <w:jc w:val="center"/>
-              <w:rPr>
-                <w:rFonts w:ascii="Arial" w:eastAsia="Arial" w:hAnsi="Arial" w:cs="Arial"/>
-                <w:sz w:val="22"/>
-                <w:szCs w:val="22"/>
-              </w:rPr>
-            </w:pPr>
-            <w:r>
-              <w:rPr>
-                <w:rFonts w:ascii="Arial" w:eastAsia="Arial" w:hAnsi="Arial" w:cs="Arial"/>
-                <w:sz w:val="22"/>
-                <w:szCs w:val="22"/>
-              </w:rPr>
-              <w:t>[insert duration]</w:t>
-            </w:r>
-          </w:p>
-        </w:tc>
-      </w:tr>
-    </w:tbl>
-    <w:p/>
-    <w:p>
-      <w:pPr>
-        <w:rPr>
-          <w:rFonts w:ascii="Arial" w:hAnsi="Arial" w:cs="Arial"/>
-          <w:sz w:val="22"/>
-          <w:szCs w:val="22"/>
-        </w:rPr>
-      </w:pPr>
-      <w:r>
-        <w:rPr>
-          <w:rFonts w:ascii="Arial" w:hAnsi="Arial" w:cs="Arial"/>
-          <w:sz w:val="22"/>
-          <w:szCs w:val="22"/>
-        </w:rPr>
-        <w:t>Transfer the contents of this table to the one above, and delete this table</w:t>
-      </w:r>
-    </w:p>
-    <w:tbl>
-      <w:tblPr>
         <w:tblStyle w:val="afb"/>
-        <w:tblW w:w="10355" w:type="dxa"/>
-        <w:tblInd w:w="-5" w:type="dxa"/>
+        <w:tblW w:w="9270" w:type="dxa"/>
+        <w:tblInd w:w="355" w:type="dxa"/>
         <w:tblBorders>
           <w:top w:val="single" w:sz="4" w:space="0" w:color="000000"/>
           <w:left w:val="single" w:sz="4" w:space="0" w:color="000000"/>
@@ -4437,11 +4275,11 @@
         <w:tblLook w:val="0400" w:firstRow="0" w:lastRow="0" w:firstColumn="0" w:lastColumn="0" w:noHBand="0" w:noVBand="1"/>
       </w:tblPr>
       <w:tblGrid>
-        <w:gridCol w:w="3147"/>
-        <w:gridCol w:w="1900"/>
-        <w:gridCol w:w="1631"/>
-        <w:gridCol w:w="1692"/>
-        <w:gridCol w:w="1985"/>
+        <w:gridCol w:w="2787"/>
+        <w:gridCol w:w="1173"/>
+        <w:gridCol w:w="1710"/>
+        <w:gridCol w:w="1620"/>
+        <w:gridCol w:w="1980"/>
       </w:tblGrid>
       <w:tr>
         <w:trPr>
@@ -4449,7 +4287,8 @@
         </w:trPr>
         <w:tc>
           <w:tcPr>
-            <w:tcW w:w="3147" w:type="dxa"/>
+            <w:tcW w:w="2787" w:type="dxa"/>
+            <w:shd w:val="clear" w:color="auto" w:fill="D9D9D9" w:themeFill="background1" w:themeFillShade="D9"/>
             <w:vAlign w:val="center"/>
           </w:tcPr>
           <w:p>
@@ -4504,7 +4343,8 @@
         </w:tc>
         <w:tc>
           <w:tcPr>
-            <w:tcW w:w="1900" w:type="dxa"/>
+            <w:tcW w:w="1173" w:type="dxa"/>
+            <w:shd w:val="clear" w:color="auto" w:fill="D9D9D9" w:themeFill="background1" w:themeFillShade="D9"/>
             <w:vAlign w:val="center"/>
           </w:tcPr>
           <w:p>
@@ -4512,15 +4352,15 @@
               <w:jc w:val="center"/>
               <w:rPr>
                 <w:rFonts w:ascii="Arial" w:eastAsia="Arial" w:hAnsi="Arial" w:cs="Arial"/>
-                <w:sz w:val="22"/>
-                <w:szCs w:val="22"/>
-              </w:rPr>
-            </w:pPr>
-            <w:r>
-              <w:rPr>
-                <w:rFonts w:ascii="Arial" w:eastAsia="Arial" w:hAnsi="Arial" w:cs="Arial"/>
-                <w:sz w:val="22"/>
-                <w:szCs w:val="22"/>
+                <w:sz w:val="16"/>
+                <w:szCs w:val="16"/>
+              </w:rPr>
+            </w:pPr>
+            <w:r>
+              <w:rPr>
+                <w:rFonts w:ascii="Arial" w:eastAsia="Arial" w:hAnsi="Arial" w:cs="Arial"/>
+                <w:sz w:val="16"/>
+                <w:szCs w:val="16"/>
               </w:rPr>
               <w:t>{%- for mtd in Assessment_Methods_Details %}</w:t>
             </w:r>
@@ -4528,7 +4368,8 @@
         </w:tc>
         <w:tc>
           <w:tcPr>
-            <w:tcW w:w="1631" w:type="dxa"/>
+            <w:tcW w:w="1710" w:type="dxa"/>
+            <w:shd w:val="clear" w:color="auto" w:fill="D9D9D9" w:themeFill="background1" w:themeFillShade="D9"/>
             <w:vAlign w:val="center"/>
           </w:tcPr>
           <w:p>
@@ -4556,7 +4397,8 @@
         </w:tc>
         <w:tc>
           <w:tcPr>
-            <w:tcW w:w="1692" w:type="dxa"/>
+            <w:tcW w:w="1620" w:type="dxa"/>
+            <w:shd w:val="clear" w:color="auto" w:fill="D9D9D9" w:themeFill="background1" w:themeFillShade="D9"/>
             <w:vAlign w:val="center"/>
           </w:tcPr>
           <w:p>
@@ -4580,7 +4422,8 @@
         </w:tc>
         <w:tc>
           <w:tcPr>
-            <w:tcW w:w="1985" w:type="dxa"/>
+            <w:tcW w:w="1980" w:type="dxa"/>
+            <w:shd w:val="clear" w:color="auto" w:fill="D9D9D9" w:themeFill="background1" w:themeFillShade="D9"/>
             <w:vAlign w:val="center"/>
           </w:tcPr>
           <w:p>
@@ -4611,7 +4454,7 @@
         </w:trPr>
         <w:tc>
           <w:tcPr>
-            <w:tcW w:w="3147" w:type="dxa"/>
+            <w:tcW w:w="2787" w:type="dxa"/>
             <w:vAlign w:val="center"/>
           </w:tcPr>
           <w:p>
@@ -4635,7 +4478,7 @@
         </w:tc>
         <w:tc>
           <w:tcPr>
-            <w:tcW w:w="1900" w:type="dxa"/>
+            <w:tcW w:w="1173" w:type="dxa"/>
             <w:vAlign w:val="center"/>
           </w:tcPr>
           <w:p>
@@ -4643,15 +4486,15 @@
               <w:jc w:val="center"/>
               <w:rPr>
                 <w:rFonts w:ascii="Arial" w:eastAsia="Arial" w:hAnsi="Arial" w:cs="Arial"/>
-                <w:sz w:val="22"/>
-                <w:szCs w:val="22"/>
-              </w:rPr>
-            </w:pPr>
-            <w:r>
-              <w:rPr>
-                <w:rFonts w:ascii="Arial" w:eastAsia="Arial" w:hAnsi="Arial" w:cs="Arial"/>
-                <w:sz w:val="22"/>
-                <w:szCs w:val="22"/>
+                <w:sz w:val="16"/>
+                <w:szCs w:val="16"/>
+              </w:rPr>
+            </w:pPr>
+            <w:r>
+              <w:rPr>
+                <w:rFonts w:ascii="Arial" w:eastAsia="Arial" w:hAnsi="Arial" w:cs="Arial"/>
+                <w:sz w:val="16"/>
+                <w:szCs w:val="16"/>
               </w:rPr>
               <w:t>{%- for mtd in Assessment_Methods_Details %}</w:t>
             </w:r>
@@ -4659,7 +4502,7 @@
         </w:tc>
         <w:tc>
           <w:tcPr>
-            <w:tcW w:w="1631" w:type="dxa"/>
+            <w:tcW w:w="1710" w:type="dxa"/>
             <w:vAlign w:val="center"/>
           </w:tcPr>
           <w:p>
@@ -4699,7 +4542,7 @@
         </w:tc>
         <w:tc>
           <w:tcPr>
-            <w:tcW w:w="1692" w:type="dxa"/>
+            <w:tcW w:w="1620" w:type="dxa"/>
             <w:vAlign w:val="center"/>
           </w:tcPr>
           <w:p>
@@ -4724,7 +4567,7 @@
         </w:tc>
         <w:tc>
           <w:tcPr>
-            <w:tcW w:w="1985" w:type="dxa"/>
+            <w:tcW w:w="1980" w:type="dxa"/>
             <w:vAlign w:val="center"/>
           </w:tcPr>
           <w:p>
@@ -4947,7 +4790,7 @@
       <w:tblPr>
         <w:tblStyle w:val="afc"/>
         <w:tblW w:w="9270" w:type="dxa"/>
-        <w:tblInd w:w="468" w:type="dxa"/>
+        <w:tblInd w:w="360" w:type="dxa"/>
         <w:tblBorders>
           <w:top w:val="single" w:sz="6" w:space="0" w:color="000000"/>
           <w:left w:val="single" w:sz="6" w:space="0" w:color="000000"/>
@@ -5255,7 +5098,7 @@
       <w:tblPr>
         <w:tblStyle w:val="afd"/>
         <w:tblW w:w="9270" w:type="dxa"/>
-        <w:tblInd w:w="468" w:type="dxa"/>
+        <w:tblInd w:w="360" w:type="dxa"/>
         <w:tblBorders>
           <w:top w:val="single" w:sz="4" w:space="0" w:color="000000"/>
           <w:left w:val="single" w:sz="4" w:space="0" w:color="000000"/>
@@ -5548,7 +5391,6 @@
                 <w:sz w:val="22"/>
                 <w:szCs w:val="22"/>
               </w:rPr>
-              <w:lastRenderedPageBreak/>
               <w:t>{{ method.Assessment_Method }}</w:t>
             </w:r>
           </w:p>
@@ -6212,7 +6054,7 @@
 </file>
 
 <file path=word/endnotes.xml><?xml version="1.0" encoding="utf-8"?>
-<w:endnotes xmlns:wpc="http://schemas.microsoft.com/office/word/2010/wordprocessingCanvas" xmlns:cx="http://schemas.microsoft.com/office/drawing/2014/chartex" xmlns:cx1="http://schemas.microsoft.com/office/drawing/2015/9/8/chartex" xmlns:cx2="http://schemas.microsoft.com/office/drawing/2015/10/21/chartex" xmlns:cx3="http://schemas.microsoft.com/office/drawing/2016/5/9/chartex" xmlns:cx4="http://schemas.microsoft.com/office/drawing/2016/5/10/chartex" xmlns:cx5="http://schemas.microsoft.com/office/drawing/2016/5/11/chartex" xmlns:cx6="http://schemas.microsoft.com/office/drawing/2016/5/12/chartex" xmlns:cx7="http://schemas.microsoft.com/office/drawing/2016/5/13/chartex" xmlns:cx8="http://schemas.microsoft.com/office/drawing/2016/5/14/chartex" xmlns:mc="http://schemas.openxmlformats.org/markup-compatibility/2006" xmlns:aink="http://schemas.microsoft.com/office/drawing/2016/ink" xmlns:am3d="http://schemas.microsoft.com/office/drawing/2017/model3d" xmlns:o="urn:schemas-microsoft-com:office:office" xmlns:oel="http://schemas.microsoft.com/office/2019/extlst" xmlns:r="http://schemas.openxmlformats.org/officeDocument/2006/relationships" xmlns:m="http://schemas.openxmlformats.org/officeDocument/2006/math" xmlns:v="urn:schemas-microsoft-com:vml" xmlns:wp14="http://schemas.microsoft.com/office/word/2010/wordprocessingDrawing" xmlns:wp="http://schemas.openxmlformats.org/drawingml/2006/wordprocessingDrawing" xmlns:w10="urn:schemas-microsoft-com:office:word" xmlns:w="http://schemas.openxmlformats.org/wordprocessingml/2006/main" xmlns:w14="http://schemas.microsoft.com/office/word/2010/wordml" xmlns:w15="http://schemas.microsoft.com/office/word/2012/wordml" xmlns:w16cex="http://schemas.microsoft.com/office/word/2018/wordml/cex" xmlns:w16cid="http://schemas.microsoft.com/office/word/2016/wordml/cid" xmlns:w16="http://schemas.microsoft.com/office/word/2018/wordml" xmlns:w16du="http://schemas.microsoft.com/office/word/2023/wordml/word16du" xmlns:w16sdtdh="http://schemas.microsoft.com/office/word/2020/wordml/sdtdatahash" xmlns:w16se="http://schemas.microsoft.com/office/word/2015/wordml/symex" xmlns:wpg="http://schemas.microsoft.com/office/word/2010/wordprocessingGroup" xmlns:wpi="http://schemas.microsoft.com/office/word/2010/wordprocessingInk" xmlns:wne="http://schemas.microsoft.com/office/word/2006/wordml" xmlns:wps="http://schemas.microsoft.com/office/word/2010/wordprocessingShape" mc:Ignorable="w14 w15 w16se w16cid w16 w16cex w16sdtdh w16du wp14">
+<w:endnotes xmlns:wpc="http://schemas.microsoft.com/office/word/2010/wordprocessingCanvas" xmlns:cx="http://schemas.microsoft.com/office/drawing/2014/chartex" xmlns:cx1="http://schemas.microsoft.com/office/drawing/2015/9/8/chartex" xmlns:cx2="http://schemas.microsoft.com/office/drawing/2015/10/21/chartex" xmlns:cx3="http://schemas.microsoft.com/office/drawing/2016/5/9/chartex" xmlns:cx4="http://schemas.microsoft.com/office/drawing/2016/5/10/chartex" xmlns:cx5="http://schemas.microsoft.com/office/drawing/2016/5/11/chartex" xmlns:cx6="http://schemas.microsoft.com/office/drawing/2016/5/12/chartex" xmlns:cx7="http://schemas.microsoft.com/office/drawing/2016/5/13/chartex" xmlns:cx8="http://schemas.microsoft.com/office/drawing/2016/5/14/chartex" xmlns:mc="http://schemas.openxmlformats.org/markup-compatibility/2006" xmlns:aink="http://schemas.microsoft.com/office/drawing/2016/ink" xmlns:am3d="http://schemas.microsoft.com/office/drawing/2017/model3d" xmlns:o="urn:schemas-microsoft-com:office:office" xmlns:oel="http://schemas.microsoft.com/office/2019/extlst" xmlns:r="http://schemas.openxmlformats.org/officeDocument/2006/relationships" xmlns:m="http://schemas.openxmlformats.org/officeDocument/2006/math" xmlns:v="urn:schemas-microsoft-com:vml" xmlns:wp14="http://schemas.microsoft.com/office/word/2010/wordprocessingDrawing" xmlns:wp="http://schemas.openxmlformats.org/drawingml/2006/wordprocessingDrawing" xmlns:w10="urn:schemas-microsoft-com:office:word" xmlns:w="http://schemas.openxmlformats.org/wordprocessingml/2006/main" xmlns:w14="http://schemas.microsoft.com/office/word/2010/wordml" xmlns:w15="http://schemas.microsoft.com/office/word/2012/wordml" xmlns:w16cex="http://schemas.microsoft.com/office/word/2018/wordml/cex" xmlns:w16cid="http://schemas.microsoft.com/office/word/2016/wordml/cid" xmlns:w16="http://schemas.microsoft.com/office/word/2018/wordml" xmlns:w16du="http://schemas.microsoft.com/office/word/2023/wordml/word16du" xmlns:w16sdtdh="http://schemas.microsoft.com/office/word/2020/wordml/sdtdatahash" xmlns:w16sdtfl="http://schemas.microsoft.com/office/word/2024/wordml/sdtformatlock" xmlns:w16se="http://schemas.microsoft.com/office/word/2015/wordml/symex" xmlns:wpg="http://schemas.microsoft.com/office/word/2010/wordprocessingGroup" xmlns:wpi="http://schemas.microsoft.com/office/word/2010/wordprocessingInk" xmlns:wne="http://schemas.microsoft.com/office/word/2006/wordml" xmlns:wps="http://schemas.microsoft.com/office/word/2010/wordprocessingShape" mc:Ignorable="w14 w15 w16se w16cid w16 w16cex w16sdtdh w16sdtfl w16du wp14">
   <w:endnote w:type="separator" w:id="-1">
     <w:p>
       <w:r>
@@ -6231,7 +6073,7 @@
 </file>
 
 <file path=word/footer1.xml><?xml version="1.0" encoding="utf-8"?>
-<w:ftr xmlns:wpc="http://schemas.microsoft.com/office/word/2010/wordprocessingCanvas" xmlns:cx="http://schemas.microsoft.com/office/drawing/2014/chartex" xmlns:cx1="http://schemas.microsoft.com/office/drawing/2015/9/8/chartex" xmlns:cx2="http://schemas.microsoft.com/office/drawing/2015/10/21/chartex" xmlns:cx3="http://schemas.microsoft.com/office/drawing/2016/5/9/chartex" xmlns:cx4="http://schemas.microsoft.com/office/drawing/2016/5/10/chartex" xmlns:cx5="http://schemas.microsoft.com/office/drawing/2016/5/11/chartex" xmlns:cx6="http://schemas.microsoft.com/office/drawing/2016/5/12/chartex" xmlns:cx7="http://schemas.microsoft.com/office/drawing/2016/5/13/chartex" xmlns:cx8="http://schemas.microsoft.com/office/drawing/2016/5/14/chartex" xmlns:mc="http://schemas.openxmlformats.org/markup-compatibility/2006" xmlns:aink="http://schemas.microsoft.com/office/drawing/2016/ink" xmlns:am3d="http://schemas.microsoft.com/office/drawing/2017/model3d" xmlns:o="urn:schemas-microsoft-com:office:office" xmlns:oel="http://schemas.microsoft.com/office/2019/extlst" xmlns:r="http://schemas.openxmlformats.org/officeDocument/2006/relationships" xmlns:m="http://schemas.openxmlformats.org/officeDocument/2006/math" xmlns:v="urn:schemas-microsoft-com:vml" xmlns:wp14="http://schemas.microsoft.com/office/word/2010/wordprocessingDrawing" xmlns:wp="http://schemas.openxmlformats.org/drawingml/2006/wordprocessingDrawing" xmlns:w10="urn:schemas-microsoft-com:office:word" xmlns:w="http://schemas.openxmlformats.org/wordprocessingml/2006/main" xmlns:w14="http://schemas.microsoft.com/office/word/2010/wordml" xmlns:w15="http://schemas.microsoft.com/office/word/2012/wordml" xmlns:w16cex="http://schemas.microsoft.com/office/word/2018/wordml/cex" xmlns:w16cid="http://schemas.microsoft.com/office/word/2016/wordml/cid" xmlns:w16="http://schemas.microsoft.com/office/word/2018/wordml" xmlns:w16du="http://schemas.microsoft.com/office/word/2023/wordml/word16du" xmlns:w16sdtdh="http://schemas.microsoft.com/office/word/2020/wordml/sdtdatahash" xmlns:w16se="http://schemas.microsoft.com/office/word/2015/wordml/symex" xmlns:wpg="http://schemas.microsoft.com/office/word/2010/wordprocessingGroup" xmlns:wpi="http://schemas.microsoft.com/office/word/2010/wordprocessingInk" xmlns:wne="http://schemas.microsoft.com/office/word/2006/wordml" xmlns:wps="http://schemas.microsoft.com/office/word/2010/wordprocessingShape" mc:Ignorable="w14 w15 w16se w16cid w16 w16cex w16sdtdh w16du wp14">
+<w:ftr xmlns:wpc="http://schemas.microsoft.com/office/word/2010/wordprocessingCanvas" xmlns:cx="http://schemas.microsoft.com/office/drawing/2014/chartex" xmlns:cx1="http://schemas.microsoft.com/office/drawing/2015/9/8/chartex" xmlns:cx2="http://schemas.microsoft.com/office/drawing/2015/10/21/chartex" xmlns:cx3="http://schemas.microsoft.com/office/drawing/2016/5/9/chartex" xmlns:cx4="http://schemas.microsoft.com/office/drawing/2016/5/10/chartex" xmlns:cx5="http://schemas.microsoft.com/office/drawing/2016/5/11/chartex" xmlns:cx6="http://schemas.microsoft.com/office/drawing/2016/5/12/chartex" xmlns:cx7="http://schemas.microsoft.com/office/drawing/2016/5/13/chartex" xmlns:cx8="http://schemas.microsoft.com/office/drawing/2016/5/14/chartex" xmlns:mc="http://schemas.openxmlformats.org/markup-compatibility/2006" xmlns:aink="http://schemas.microsoft.com/office/drawing/2016/ink" xmlns:am3d="http://schemas.microsoft.com/office/drawing/2017/model3d" xmlns:o="urn:schemas-microsoft-com:office:office" xmlns:oel="http://schemas.microsoft.com/office/2019/extlst" xmlns:r="http://schemas.openxmlformats.org/officeDocument/2006/relationships" xmlns:m="http://schemas.openxmlformats.org/officeDocument/2006/math" xmlns:v="urn:schemas-microsoft-com:vml" xmlns:wp14="http://schemas.microsoft.com/office/word/2010/wordprocessingDrawing" xmlns:wp="http://schemas.openxmlformats.org/drawingml/2006/wordprocessingDrawing" xmlns:w10="urn:schemas-microsoft-com:office:word" xmlns:w="http://schemas.openxmlformats.org/wordprocessingml/2006/main" xmlns:w14="http://schemas.microsoft.com/office/word/2010/wordml" xmlns:w15="http://schemas.microsoft.com/office/word/2012/wordml" xmlns:w16cex="http://schemas.microsoft.com/office/word/2018/wordml/cex" xmlns:w16cid="http://schemas.microsoft.com/office/word/2016/wordml/cid" xmlns:w16="http://schemas.microsoft.com/office/word/2018/wordml" xmlns:w16du="http://schemas.microsoft.com/office/word/2023/wordml/word16du" xmlns:w16sdtdh="http://schemas.microsoft.com/office/word/2020/wordml/sdtdatahash" xmlns:w16sdtfl="http://schemas.microsoft.com/office/word/2024/wordml/sdtformatlock" xmlns:w16se="http://schemas.microsoft.com/office/word/2015/wordml/symex" xmlns:wpg="http://schemas.microsoft.com/office/word/2010/wordprocessingGroup" xmlns:wpi="http://schemas.microsoft.com/office/word/2010/wordprocessingInk" xmlns:wne="http://schemas.microsoft.com/office/word/2006/wordml" xmlns:wps="http://schemas.microsoft.com/office/word/2010/wordprocessingShape" mc:Ignorable="w14 w15 w16se w16cid w16 w16cex w16sdtdh w16sdtfl w16du wp14">
   <w:p>
     <w:pPr>
       <w:widowControl w:val="0"/>
@@ -6285,7 +6127,43 @@
         <w:sz w:val="16"/>
         <w:szCs w:val="16"/>
       </w:rPr>
-      <w:t>. All rights reserved.  This document is provided for the explicit use and guidance of trainers approved by Tertiary Infotech Pte Ltd as information resource only. Any other use of this  document or parts thereof,  including  reproduction,  publication,  distribution,  transmission,  re-transmission  or  public showing, or  storage  in a  retrieval system  in  any  form, electronic or  otherwise, for  purposes other than that  expressly stated above  without the express  permission of Tertiary Infotech Pte Ltd is strictly  prohibited.</w:t>
+      <w:t xml:space="preserve">. All rights reserved.  This document is provided for the explicit use and guidance of trainers approved by </w:t>
+    </w:r>
+    <w:r>
+      <w:rPr>
+        <w:rFonts w:ascii="Arial" w:eastAsia="Arial" w:hAnsi="Arial" w:cs="Arial"/>
+        <w:i/>
+        <w:sz w:val="16"/>
+        <w:szCs w:val="16"/>
+      </w:rPr>
+      <w:t>{{Name_of_Organisation}}</w:t>
+    </w:r>
+    <w:r>
+      <w:rPr>
+        <w:rFonts w:ascii="Arial" w:eastAsia="Arial" w:hAnsi="Arial" w:cs="Arial"/>
+        <w:i/>
+        <w:sz w:val="16"/>
+        <w:szCs w:val="16"/>
+      </w:rPr>
+      <w:t xml:space="preserve"> as information resource only. Any other use of this  document or parts thereof,  including  reproduction,  publication,  distribution,  transmission,  re-transmission  or  public showing, or  storage  in a  retrieval system  in  any  form, electronic or  otherwise, for  purposes other than that  expressly stated above  without the express  permission of </w:t>
+    </w:r>
+    <w:r>
+      <w:rPr>
+        <w:rFonts w:ascii="Arial" w:eastAsia="Arial" w:hAnsi="Arial" w:cs="Arial"/>
+        <w:i/>
+        <w:sz w:val="16"/>
+        <w:szCs w:val="16"/>
+      </w:rPr>
+      <w:t>{{Name_of_Organisation}}</w:t>
+    </w:r>
+    <w:r>
+      <w:rPr>
+        <w:rFonts w:ascii="Arial" w:eastAsia="Arial" w:hAnsi="Arial" w:cs="Arial"/>
+        <w:i/>
+        <w:sz w:val="16"/>
+        <w:szCs w:val="16"/>
+      </w:rPr>
+      <w:t xml:space="preserve"> is strictly  prohibited.</w:t>
     </w:r>
   </w:p>
   <w:p>
@@ -6420,7 +6298,7 @@
 </file>
 
 <file path=word/footnotes.xml><?xml version="1.0" encoding="utf-8"?>
-<w:footnotes xmlns:wpc="http://schemas.microsoft.com/office/word/2010/wordprocessingCanvas" xmlns:cx="http://schemas.microsoft.com/office/drawing/2014/chartex" xmlns:cx1="http://schemas.microsoft.com/office/drawing/2015/9/8/chartex" xmlns:cx2="http://schemas.microsoft.com/office/drawing/2015/10/21/chartex" xmlns:cx3="http://schemas.microsoft.com/office/drawing/2016/5/9/chartex" xmlns:cx4="http://schemas.microsoft.com/office/drawing/2016/5/10/chartex" xmlns:cx5="http://schemas.microsoft.com/office/drawing/2016/5/11/chartex" xmlns:cx6="http://schemas.microsoft.com/office/drawing/2016/5/12/chartex" xmlns:cx7="http://schemas.microsoft.com/office/drawing/2016/5/13/chartex" xmlns:cx8="http://schemas.microsoft.com/office/drawing/2016/5/14/chartex" xmlns:mc="http://schemas.openxmlformats.org/markup-compatibility/2006" xmlns:aink="http://schemas.microsoft.com/office/drawing/2016/ink" xmlns:am3d="http://schemas.microsoft.com/office/drawing/2017/model3d" xmlns:o="urn:schemas-microsoft-com:office:office" xmlns:oel="http://schemas.microsoft.com/office/2019/extlst" xmlns:r="http://schemas.openxmlformats.org/officeDocument/2006/relationships" xmlns:m="http://schemas.openxmlformats.org/officeDocument/2006/math" xmlns:v="urn:schemas-microsoft-com:vml" xmlns:wp14="http://schemas.microsoft.com/office/word/2010/wordprocessingDrawing" xmlns:wp="http://schemas.openxmlformats.org/drawingml/2006/wordprocessingDrawing" xmlns:w10="urn:schemas-microsoft-com:office:word" xmlns:w="http://schemas.openxmlformats.org/wordprocessingml/2006/main" xmlns:w14="http://schemas.microsoft.com/office/word/2010/wordml" xmlns:w15="http://schemas.microsoft.com/office/word/2012/wordml" xmlns:w16cex="http://schemas.microsoft.com/office/word/2018/wordml/cex" xmlns:w16cid="http://schemas.microsoft.com/office/word/2016/wordml/cid" xmlns:w16="http://schemas.microsoft.com/office/word/2018/wordml" xmlns:w16du="http://schemas.microsoft.com/office/word/2023/wordml/word16du" xmlns:w16sdtdh="http://schemas.microsoft.com/office/word/2020/wordml/sdtdatahash" xmlns:w16se="http://schemas.microsoft.com/office/word/2015/wordml/symex" xmlns:wpg="http://schemas.microsoft.com/office/word/2010/wordprocessingGroup" xmlns:wpi="http://schemas.microsoft.com/office/word/2010/wordprocessingInk" xmlns:wne="http://schemas.microsoft.com/office/word/2006/wordml" xmlns:wps="http://schemas.microsoft.com/office/word/2010/wordprocessingShape" mc:Ignorable="w14 w15 w16se w16cid w16 w16cex w16sdtdh w16du wp14">
+<w:footnotes xmlns:wpc="http://schemas.microsoft.com/office/word/2010/wordprocessingCanvas" xmlns:cx="http://schemas.microsoft.com/office/drawing/2014/chartex" xmlns:cx1="http://schemas.microsoft.com/office/drawing/2015/9/8/chartex" xmlns:cx2="http://schemas.microsoft.com/office/drawing/2015/10/21/chartex" xmlns:cx3="http://schemas.microsoft.com/office/drawing/2016/5/9/chartex" xmlns:cx4="http://schemas.microsoft.com/office/drawing/2016/5/10/chartex" xmlns:cx5="http://schemas.microsoft.com/office/drawing/2016/5/11/chartex" xmlns:cx6="http://schemas.microsoft.com/office/drawing/2016/5/12/chartex" xmlns:cx7="http://schemas.microsoft.com/office/drawing/2016/5/13/chartex" xmlns:cx8="http://schemas.microsoft.com/office/drawing/2016/5/14/chartex" xmlns:mc="http://schemas.openxmlformats.org/markup-compatibility/2006" xmlns:aink="http://schemas.microsoft.com/office/drawing/2016/ink" xmlns:am3d="http://schemas.microsoft.com/office/drawing/2017/model3d" xmlns:o="urn:schemas-microsoft-com:office:office" xmlns:oel="http://schemas.microsoft.com/office/2019/extlst" xmlns:r="http://schemas.openxmlformats.org/officeDocument/2006/relationships" xmlns:m="http://schemas.openxmlformats.org/officeDocument/2006/math" xmlns:v="urn:schemas-microsoft-com:vml" xmlns:wp14="http://schemas.microsoft.com/office/word/2010/wordprocessingDrawing" xmlns:wp="http://schemas.openxmlformats.org/drawingml/2006/wordprocessingDrawing" xmlns:w10="urn:schemas-microsoft-com:office:word" xmlns:w="http://schemas.openxmlformats.org/wordprocessingml/2006/main" xmlns:w14="http://schemas.microsoft.com/office/word/2010/wordml" xmlns:w15="http://schemas.microsoft.com/office/word/2012/wordml" xmlns:w16cex="http://schemas.microsoft.com/office/word/2018/wordml/cex" xmlns:w16cid="http://schemas.microsoft.com/office/word/2016/wordml/cid" xmlns:w16="http://schemas.microsoft.com/office/word/2018/wordml" xmlns:w16du="http://schemas.microsoft.com/office/word/2023/wordml/word16du" xmlns:w16sdtdh="http://schemas.microsoft.com/office/word/2020/wordml/sdtdatahash" xmlns:w16sdtfl="http://schemas.microsoft.com/office/word/2024/wordml/sdtformatlock" xmlns:w16se="http://schemas.microsoft.com/office/word/2015/wordml/symex" xmlns:wpg="http://schemas.microsoft.com/office/word/2010/wordprocessingGroup" xmlns:wpi="http://schemas.microsoft.com/office/word/2010/wordprocessingInk" xmlns:wne="http://schemas.microsoft.com/office/word/2006/wordml" xmlns:wps="http://schemas.microsoft.com/office/word/2010/wordprocessingShape" mc:Ignorable="w14 w15 w16se w16cid w16 w16cex w16sdtdh w16sdtfl w16du wp14">
   <w:footnote w:type="separator" w:id="-1">
     <w:p>
       <w:r>
@@ -6439,7 +6317,7 @@
 </file>
 
 <file path=word/numbering.xml><?xml version="1.0" encoding="utf-8"?>
-<w:numbering xmlns:wpc="http://schemas.microsoft.com/office/word/2010/wordprocessingCanvas" xmlns:cx="http://schemas.microsoft.com/office/drawing/2014/chartex" xmlns:cx1="http://schemas.microsoft.com/office/drawing/2015/9/8/chartex" xmlns:cx2="http://schemas.microsoft.com/office/drawing/2015/10/21/chartex" xmlns:cx3="http://schemas.microsoft.com/office/drawing/2016/5/9/chartex" xmlns:cx4="http://schemas.microsoft.com/office/drawing/2016/5/10/chartex" xmlns:cx5="http://schemas.microsoft.com/office/drawing/2016/5/11/chartex" xmlns:cx6="http://schemas.microsoft.com/office/drawing/2016/5/12/chartex" xmlns:cx7="http://schemas.microsoft.com/office/drawing/2016/5/13/chartex" xmlns:cx8="http://schemas.microsoft.com/office/drawing/2016/5/14/chartex" xmlns:mc="http://schemas.openxmlformats.org/markup-compatibility/2006" xmlns:aink="http://schemas.microsoft.com/office/drawing/2016/ink" xmlns:am3d="http://schemas.microsoft.com/office/drawing/2017/model3d" xmlns:o="urn:schemas-microsoft-com:office:office" xmlns:oel="http://schemas.microsoft.com/office/2019/extlst" xmlns:r="http://schemas.openxmlformats.org/officeDocument/2006/relationships" xmlns:m="http://schemas.openxmlformats.org/officeDocument/2006/math" xmlns:v="urn:schemas-microsoft-com:vml" xmlns:wp14="http://schemas.microsoft.com/office/word/2010/wordprocessingDrawing" xmlns:wp="http://schemas.openxmlformats.org/drawingml/2006/wordprocessingDrawing" xmlns:w10="urn:schemas-microsoft-com:office:word" xmlns:w="http://schemas.openxmlformats.org/wordprocessingml/2006/main" xmlns:w14="http://schemas.microsoft.com/office/word/2010/wordml" xmlns:w15="http://schemas.microsoft.com/office/word/2012/wordml" xmlns:w16cex="http://schemas.microsoft.com/office/word/2018/wordml/cex" xmlns:w16cid="http://schemas.microsoft.com/office/word/2016/wordml/cid" xmlns:w16="http://schemas.microsoft.com/office/word/2018/wordml" xmlns:w16du="http://schemas.microsoft.com/office/word/2023/wordml/word16du" xmlns:w16sdtdh="http://schemas.microsoft.com/office/word/2020/wordml/sdtdatahash" xmlns:w16se="http://schemas.microsoft.com/office/word/2015/wordml/symex" xmlns:wpg="http://schemas.microsoft.com/office/word/2010/wordprocessingGroup" xmlns:wpi="http://schemas.microsoft.com/office/word/2010/wordprocessingInk" xmlns:wne="http://schemas.microsoft.com/office/word/2006/wordml" xmlns:wps="http://schemas.microsoft.com/office/word/2010/wordprocessingShape" mc:Ignorable="w14 w15 w16se w16cid w16 w16cex w16sdtdh w16du wp14">
+<w:numbering xmlns:wpc="http://schemas.microsoft.com/office/word/2010/wordprocessingCanvas" xmlns:cx="http://schemas.microsoft.com/office/drawing/2014/chartex" xmlns:cx1="http://schemas.microsoft.com/office/drawing/2015/9/8/chartex" xmlns:cx2="http://schemas.microsoft.com/office/drawing/2015/10/21/chartex" xmlns:cx3="http://schemas.microsoft.com/office/drawing/2016/5/9/chartex" xmlns:cx4="http://schemas.microsoft.com/office/drawing/2016/5/10/chartex" xmlns:cx5="http://schemas.microsoft.com/office/drawing/2016/5/11/chartex" xmlns:cx6="http://schemas.microsoft.com/office/drawing/2016/5/12/chartex" xmlns:cx7="http://schemas.microsoft.com/office/drawing/2016/5/13/chartex" xmlns:cx8="http://schemas.microsoft.com/office/drawing/2016/5/14/chartex" xmlns:mc="http://schemas.openxmlformats.org/markup-compatibility/2006" xmlns:aink="http://schemas.microsoft.com/office/drawing/2016/ink" xmlns:am3d="http://schemas.microsoft.com/office/drawing/2017/model3d" xmlns:o="urn:schemas-microsoft-com:office:office" xmlns:oel="http://schemas.microsoft.com/office/2019/extlst" xmlns:r="http://schemas.openxmlformats.org/officeDocument/2006/relationships" xmlns:m="http://schemas.openxmlformats.org/officeDocument/2006/math" xmlns:v="urn:schemas-microsoft-com:vml" xmlns:wp14="http://schemas.microsoft.com/office/word/2010/wordprocessingDrawing" xmlns:wp="http://schemas.openxmlformats.org/drawingml/2006/wordprocessingDrawing" xmlns:w10="urn:schemas-microsoft-com:office:word" xmlns:w="http://schemas.openxmlformats.org/wordprocessingml/2006/main" xmlns:w14="http://schemas.microsoft.com/office/word/2010/wordml" xmlns:w15="http://schemas.microsoft.com/office/word/2012/wordml" xmlns:w16cex="http://schemas.microsoft.com/office/word/2018/wordml/cex" xmlns:w16cid="http://schemas.microsoft.com/office/word/2016/wordml/cid" xmlns:w16="http://schemas.microsoft.com/office/word/2018/wordml" xmlns:w16du="http://schemas.microsoft.com/office/word/2023/wordml/word16du" xmlns:w16sdtdh="http://schemas.microsoft.com/office/word/2020/wordml/sdtdatahash" xmlns:w16sdtfl="http://schemas.microsoft.com/office/word/2024/wordml/sdtformatlock" xmlns:w16se="http://schemas.microsoft.com/office/word/2015/wordml/symex" xmlns:wpg="http://schemas.microsoft.com/office/word/2010/wordprocessingGroup" xmlns:wpi="http://schemas.microsoft.com/office/word/2010/wordprocessingInk" xmlns:wne="http://schemas.microsoft.com/office/word/2006/wordml" xmlns:wps="http://schemas.microsoft.com/office/word/2010/wordprocessingShape" mc:Ignorable="w14 w15 w16se w16cid w16 w16cex w16sdtdh w16sdtfl w16du wp14">
   <w:abstractNum w:abstractNumId="0" w15:restartNumberingAfterBreak="0">
     <w:nsid w:val="007D71FB"/>
     <w:multiLevelType w:val="multilevel"/>
@@ -6554,6 +6432,119 @@
     </w:lvl>
   </w:abstractNum>
   <w:abstractNum w:abstractNumId="1" w15:restartNumberingAfterBreak="0">
+    <w:nsid w:val="00EC1160"/>
+    <w:multiLevelType w:val="hybridMultilevel"/>
+    <w:tmpl w:val="74708EE6"/>
+    <w:lvl w:ilvl="0" w:tplc="48090001">
+      <w:start w:val="1"/>
+      <w:numFmt w:val="bullet"/>
+      <w:lvlText w:val=""/>
+      <w:lvlJc w:val="left"/>
+      <w:pPr>
+        <w:ind w:left="360" w:hanging="360"/>
+      </w:pPr>
+      <w:rPr>
+        <w:rFonts w:ascii="Symbol" w:hAnsi="Symbol" w:hint="default"/>
+      </w:rPr>
+    </w:lvl>
+    <w:lvl w:ilvl="1" w:tplc="48090003" w:tentative="1">
+      <w:start w:val="1"/>
+      <w:numFmt w:val="bullet"/>
+      <w:lvlText w:val="o"/>
+      <w:lvlJc w:val="left"/>
+      <w:pPr>
+        <w:ind w:left="1080" w:hanging="360"/>
+      </w:pPr>
+      <w:rPr>
+        <w:rFonts w:ascii="Courier New" w:hAnsi="Courier New" w:cs="Courier New" w:hint="default"/>
+      </w:rPr>
+    </w:lvl>
+    <w:lvl w:ilvl="2" w:tplc="48090005" w:tentative="1">
+      <w:start w:val="1"/>
+      <w:numFmt w:val="bullet"/>
+      <w:lvlText w:val=""/>
+      <w:lvlJc w:val="left"/>
+      <w:pPr>
+        <w:ind w:left="1800" w:hanging="360"/>
+      </w:pPr>
+      <w:rPr>
+        <w:rFonts w:ascii="Wingdings" w:hAnsi="Wingdings" w:hint="default"/>
+      </w:rPr>
+    </w:lvl>
+    <w:lvl w:ilvl="3" w:tplc="48090001" w:tentative="1">
+      <w:start w:val="1"/>
+      <w:numFmt w:val="bullet"/>
+      <w:lvlText w:val=""/>
+      <w:lvlJc w:val="left"/>
+      <w:pPr>
+        <w:ind w:left="2520" w:hanging="360"/>
+      </w:pPr>
+      <w:rPr>
+        <w:rFonts w:ascii="Symbol" w:hAnsi="Symbol" w:hint="default"/>
+      </w:rPr>
+    </w:lvl>
+    <w:lvl w:ilvl="4" w:tplc="48090003" w:tentative="1">
+      <w:start w:val="1"/>
+      <w:numFmt w:val="bullet"/>
+      <w:lvlText w:val="o"/>
+      <w:lvlJc w:val="left"/>
+      <w:pPr>
+        <w:ind w:left="3240" w:hanging="360"/>
+      </w:pPr>
+      <w:rPr>
+        <w:rFonts w:ascii="Courier New" w:hAnsi="Courier New" w:cs="Courier New" w:hint="default"/>
+      </w:rPr>
+    </w:lvl>
+    <w:lvl w:ilvl="5" w:tplc="48090005" w:tentative="1">
+      <w:start w:val="1"/>
+      <w:numFmt w:val="bullet"/>
+      <w:lvlText w:val=""/>
+      <w:lvlJc w:val="left"/>
+      <w:pPr>
+        <w:ind w:left="3960" w:hanging="360"/>
+      </w:pPr>
+      <w:rPr>
+        <w:rFonts w:ascii="Wingdings" w:hAnsi="Wingdings" w:hint="default"/>
+      </w:rPr>
+    </w:lvl>
+    <w:lvl w:ilvl="6" w:tplc="48090001" w:tentative="1">
+      <w:start w:val="1"/>
+      <w:numFmt w:val="bullet"/>
+      <w:lvlText w:val=""/>
+      <w:lvlJc w:val="left"/>
+      <w:pPr>
+        <w:ind w:left="4680" w:hanging="360"/>
+      </w:pPr>
+      <w:rPr>
+        <w:rFonts w:ascii="Symbol" w:hAnsi="Symbol" w:hint="default"/>
+      </w:rPr>
+    </w:lvl>
+    <w:lvl w:ilvl="7" w:tplc="48090003" w:tentative="1">
+      <w:start w:val="1"/>
+      <w:numFmt w:val="bullet"/>
+      <w:lvlText w:val="o"/>
+      <w:lvlJc w:val="left"/>
+      <w:pPr>
+        <w:ind w:left="5400" w:hanging="360"/>
+      </w:pPr>
+      <w:rPr>
+        <w:rFonts w:ascii="Courier New" w:hAnsi="Courier New" w:cs="Courier New" w:hint="default"/>
+      </w:rPr>
+    </w:lvl>
+    <w:lvl w:ilvl="8" w:tplc="48090005" w:tentative="1">
+      <w:start w:val="1"/>
+      <w:numFmt w:val="bullet"/>
+      <w:lvlText w:val=""/>
+      <w:lvlJc w:val="left"/>
+      <w:pPr>
+        <w:ind w:left="6120" w:hanging="360"/>
+      </w:pPr>
+      <w:rPr>
+        <w:rFonts w:ascii="Wingdings" w:hAnsi="Wingdings" w:hint="default"/>
+      </w:rPr>
+    </w:lvl>
+  </w:abstractNum>
+  <w:abstractNum w:abstractNumId="2" w15:restartNumberingAfterBreak="0">
     <w:nsid w:val="02B625C0"/>
     <w:multiLevelType w:val="multilevel"/>
     <w:tmpl w:val="FD7E7384"/>
@@ -6666,7 +6657,7 @@
       </w:rPr>
     </w:lvl>
   </w:abstractNum>
-  <w:abstractNum w:abstractNumId="2" w15:restartNumberingAfterBreak="0">
+  <w:abstractNum w:abstractNumId="3" w15:restartNumberingAfterBreak="0">
     <w:nsid w:val="153F355D"/>
     <w:multiLevelType w:val="multilevel"/>
     <w:tmpl w:val="D4007FD2"/>
@@ -6779,7 +6770,7 @@
       </w:rPr>
     </w:lvl>
   </w:abstractNum>
-  <w:abstractNum w:abstractNumId="3" w15:restartNumberingAfterBreak="0">
+  <w:abstractNum w:abstractNumId="4" w15:restartNumberingAfterBreak="0">
     <w:nsid w:val="22733CF1"/>
     <w:multiLevelType w:val="hybridMultilevel"/>
     <w:tmpl w:val="44D8756C"/>
@@ -6892,7 +6883,7 @@
       </w:rPr>
     </w:lvl>
   </w:abstractNum>
-  <w:abstractNum w:abstractNumId="4" w15:restartNumberingAfterBreak="0">
+  <w:abstractNum w:abstractNumId="5" w15:restartNumberingAfterBreak="0">
     <w:nsid w:val="27F81EDD"/>
     <w:multiLevelType w:val="multilevel"/>
     <w:tmpl w:val="6F34B346"/>
@@ -7005,7 +6996,7 @@
       </w:rPr>
     </w:lvl>
   </w:abstractNum>
-  <w:abstractNum w:abstractNumId="5" w15:restartNumberingAfterBreak="0">
+  <w:abstractNum w:abstractNumId="6" w15:restartNumberingAfterBreak="0">
     <w:nsid w:val="28690A1E"/>
     <w:multiLevelType w:val="multilevel"/>
     <w:tmpl w:val="8108963C"/>
@@ -7118,7 +7109,7 @@
       </w:rPr>
     </w:lvl>
   </w:abstractNum>
-  <w:abstractNum w:abstractNumId="6" w15:restartNumberingAfterBreak="0">
+  <w:abstractNum w:abstractNumId="7" w15:restartNumberingAfterBreak="0">
     <w:nsid w:val="290B4096"/>
     <w:multiLevelType w:val="multilevel"/>
     <w:tmpl w:val="E6A62990"/>
@@ -7231,7 +7222,7 @@
       </w:rPr>
     </w:lvl>
   </w:abstractNum>
-  <w:abstractNum w:abstractNumId="7" w15:restartNumberingAfterBreak="0">
+  <w:abstractNum w:abstractNumId="8" w15:restartNumberingAfterBreak="0">
     <w:nsid w:val="2B867E98"/>
     <w:multiLevelType w:val="multilevel"/>
     <w:tmpl w:val="9F80980E"/>
@@ -7344,7 +7335,120 @@
       </w:rPr>
     </w:lvl>
   </w:abstractNum>
-  <w:abstractNum w:abstractNumId="8" w15:restartNumberingAfterBreak="0">
+  <w:abstractNum w:abstractNumId="9" w15:restartNumberingAfterBreak="0">
+    <w:nsid w:val="33190927"/>
+    <w:multiLevelType w:val="hybridMultilevel"/>
+    <w:tmpl w:val="93A0C71C"/>
+    <w:lvl w:ilvl="0" w:tplc="48090001">
+      <w:start w:val="1"/>
+      <w:numFmt w:val="bullet"/>
+      <w:lvlText w:val=""/>
+      <w:lvlJc w:val="left"/>
+      <w:pPr>
+        <w:ind w:left="360" w:hanging="360"/>
+      </w:pPr>
+      <w:rPr>
+        <w:rFonts w:ascii="Symbol" w:hAnsi="Symbol" w:hint="default"/>
+      </w:rPr>
+    </w:lvl>
+    <w:lvl w:ilvl="1" w:tplc="48090003" w:tentative="1">
+      <w:start w:val="1"/>
+      <w:numFmt w:val="bullet"/>
+      <w:lvlText w:val="o"/>
+      <w:lvlJc w:val="left"/>
+      <w:pPr>
+        <w:ind w:left="1080" w:hanging="360"/>
+      </w:pPr>
+      <w:rPr>
+        <w:rFonts w:ascii="Courier New" w:hAnsi="Courier New" w:cs="Courier New" w:hint="default"/>
+      </w:rPr>
+    </w:lvl>
+    <w:lvl w:ilvl="2" w:tplc="48090005" w:tentative="1">
+      <w:start w:val="1"/>
+      <w:numFmt w:val="bullet"/>
+      <w:lvlText w:val=""/>
+      <w:lvlJc w:val="left"/>
+      <w:pPr>
+        <w:ind w:left="1800" w:hanging="360"/>
+      </w:pPr>
+      <w:rPr>
+        <w:rFonts w:ascii="Wingdings" w:hAnsi="Wingdings" w:hint="default"/>
+      </w:rPr>
+    </w:lvl>
+    <w:lvl w:ilvl="3" w:tplc="48090001" w:tentative="1">
+      <w:start w:val="1"/>
+      <w:numFmt w:val="bullet"/>
+      <w:lvlText w:val=""/>
+      <w:lvlJc w:val="left"/>
+      <w:pPr>
+        <w:ind w:left="2520" w:hanging="360"/>
+      </w:pPr>
+      <w:rPr>
+        <w:rFonts w:ascii="Symbol" w:hAnsi="Symbol" w:hint="default"/>
+      </w:rPr>
+    </w:lvl>
+    <w:lvl w:ilvl="4" w:tplc="48090003" w:tentative="1">
+      <w:start w:val="1"/>
+      <w:numFmt w:val="bullet"/>
+      <w:lvlText w:val="o"/>
+      <w:lvlJc w:val="left"/>
+      <w:pPr>
+        <w:ind w:left="3240" w:hanging="360"/>
+      </w:pPr>
+      <w:rPr>
+        <w:rFonts w:ascii="Courier New" w:hAnsi="Courier New" w:cs="Courier New" w:hint="default"/>
+      </w:rPr>
+    </w:lvl>
+    <w:lvl w:ilvl="5" w:tplc="48090005" w:tentative="1">
+      <w:start w:val="1"/>
+      <w:numFmt w:val="bullet"/>
+      <w:lvlText w:val=""/>
+      <w:lvlJc w:val="left"/>
+      <w:pPr>
+        <w:ind w:left="3960" w:hanging="360"/>
+      </w:pPr>
+      <w:rPr>
+        <w:rFonts w:ascii="Wingdings" w:hAnsi="Wingdings" w:hint="default"/>
+      </w:rPr>
+    </w:lvl>
+    <w:lvl w:ilvl="6" w:tplc="48090001" w:tentative="1">
+      <w:start w:val="1"/>
+      <w:numFmt w:val="bullet"/>
+      <w:lvlText w:val=""/>
+      <w:lvlJc w:val="left"/>
+      <w:pPr>
+        <w:ind w:left="4680" w:hanging="360"/>
+      </w:pPr>
+      <w:rPr>
+        <w:rFonts w:ascii="Symbol" w:hAnsi="Symbol" w:hint="default"/>
+      </w:rPr>
+    </w:lvl>
+    <w:lvl w:ilvl="7" w:tplc="48090003" w:tentative="1">
+      <w:start w:val="1"/>
+      <w:numFmt w:val="bullet"/>
+      <w:lvlText w:val="o"/>
+      <w:lvlJc w:val="left"/>
+      <w:pPr>
+        <w:ind w:left="5400" w:hanging="360"/>
+      </w:pPr>
+      <w:rPr>
+        <w:rFonts w:ascii="Courier New" w:hAnsi="Courier New" w:cs="Courier New" w:hint="default"/>
+      </w:rPr>
+    </w:lvl>
+    <w:lvl w:ilvl="8" w:tplc="48090005" w:tentative="1">
+      <w:start w:val="1"/>
+      <w:numFmt w:val="bullet"/>
+      <w:lvlText w:val=""/>
+      <w:lvlJc w:val="left"/>
+      <w:pPr>
+        <w:ind w:left="6120" w:hanging="360"/>
+      </w:pPr>
+      <w:rPr>
+        <w:rFonts w:ascii="Wingdings" w:hAnsi="Wingdings" w:hint="default"/>
+      </w:rPr>
+    </w:lvl>
+  </w:abstractNum>
+  <w:abstractNum w:abstractNumId="10" w15:restartNumberingAfterBreak="0">
     <w:nsid w:val="36B039E5"/>
     <w:multiLevelType w:val="multilevel"/>
     <w:tmpl w:val="ABE60C7A"/>
@@ -7457,7 +7561,7 @@
       </w:rPr>
     </w:lvl>
   </w:abstractNum>
-  <w:abstractNum w:abstractNumId="9" w15:restartNumberingAfterBreak="0">
+  <w:abstractNum w:abstractNumId="11" w15:restartNumberingAfterBreak="0">
     <w:nsid w:val="42C71827"/>
     <w:multiLevelType w:val="hybridMultilevel"/>
     <w:tmpl w:val="9B1AA22C"/>
@@ -7569,7 +7673,7 @@
       </w:rPr>
     </w:lvl>
   </w:abstractNum>
-  <w:abstractNum w:abstractNumId="10" w15:restartNumberingAfterBreak="0">
+  <w:abstractNum w:abstractNumId="12" w15:restartNumberingAfterBreak="0">
     <w:nsid w:val="48646DE2"/>
     <w:multiLevelType w:val="multilevel"/>
     <w:tmpl w:val="AD58734C"/>
@@ -7682,7 +7786,7 @@
       </w:rPr>
     </w:lvl>
   </w:abstractNum>
-  <w:abstractNum w:abstractNumId="11" w15:restartNumberingAfterBreak="0">
+  <w:abstractNum w:abstractNumId="13" w15:restartNumberingAfterBreak="0">
     <w:nsid w:val="4E560170"/>
     <w:multiLevelType w:val="multilevel"/>
     <w:tmpl w:val="CB6EBD7E"/>
@@ -7768,7 +7872,7 @@
       </w:pPr>
     </w:lvl>
   </w:abstractNum>
-  <w:abstractNum w:abstractNumId="12" w15:restartNumberingAfterBreak="0">
+  <w:abstractNum w:abstractNumId="14" w15:restartNumberingAfterBreak="0">
     <w:nsid w:val="500052C6"/>
     <w:multiLevelType w:val="multilevel"/>
     <w:tmpl w:val="99A4C06C"/>
@@ -7859,7 +7963,7 @@
       </w:pPr>
     </w:lvl>
   </w:abstractNum>
-  <w:abstractNum w:abstractNumId="13" w15:restartNumberingAfterBreak="0">
+  <w:abstractNum w:abstractNumId="15" w15:restartNumberingAfterBreak="0">
     <w:nsid w:val="6ED70756"/>
     <w:multiLevelType w:val="multilevel"/>
     <w:tmpl w:val="20F0087A"/>
@@ -7972,7 +8076,7 @@
       </w:rPr>
     </w:lvl>
   </w:abstractNum>
-  <w:abstractNum w:abstractNumId="14" w15:restartNumberingAfterBreak="0">
+  <w:abstractNum w:abstractNumId="16" w15:restartNumberingAfterBreak="0">
     <w:nsid w:val="7A061591"/>
     <w:multiLevelType w:val="multilevel"/>
     <w:tmpl w:val="4282C5F8"/>
@@ -8085,7 +8189,7 @@
       </w:rPr>
     </w:lvl>
   </w:abstractNum>
-  <w:abstractNum w:abstractNumId="15" w15:restartNumberingAfterBreak="0">
+  <w:abstractNum w:abstractNumId="17" w15:restartNumberingAfterBreak="0">
     <w:nsid w:val="7EC2311B"/>
     <w:multiLevelType w:val="multilevel"/>
     <w:tmpl w:val="2B76BD6E"/>
@@ -8199,58 +8303,64 @@
     </w:lvl>
   </w:abstractNum>
   <w:num w:numId="1" w16cid:durableId="224995884">
-    <w:abstractNumId w:val="8"/>
+    <w:abstractNumId w:val="10"/>
   </w:num>
   <w:num w:numId="2" w16cid:durableId="1581015831">
-    <w:abstractNumId w:val="14"/>
+    <w:abstractNumId w:val="16"/>
   </w:num>
   <w:num w:numId="3" w16cid:durableId="207451032">
     <w:abstractNumId w:val="0"/>
   </w:num>
   <w:num w:numId="4" w16cid:durableId="2002387298">
+    <w:abstractNumId w:val="13"/>
+  </w:num>
+  <w:num w:numId="5" w16cid:durableId="917901240">
+    <w:abstractNumId w:val="14"/>
+  </w:num>
+  <w:num w:numId="6" w16cid:durableId="2015767188">
+    <w:abstractNumId w:val="17"/>
+  </w:num>
+  <w:num w:numId="7" w16cid:durableId="1334717947">
+    <w:abstractNumId w:val="7"/>
+  </w:num>
+  <w:num w:numId="8" w16cid:durableId="60374914">
+    <w:abstractNumId w:val="2"/>
+  </w:num>
+  <w:num w:numId="9" w16cid:durableId="1449660119">
+    <w:abstractNumId w:val="5"/>
+  </w:num>
+  <w:num w:numId="10" w16cid:durableId="600332143">
+    <w:abstractNumId w:val="15"/>
+  </w:num>
+  <w:num w:numId="11" w16cid:durableId="168370687">
+    <w:abstractNumId w:val="12"/>
+  </w:num>
+  <w:num w:numId="12" w16cid:durableId="2025549439">
+    <w:abstractNumId w:val="8"/>
+  </w:num>
+  <w:num w:numId="13" w16cid:durableId="1580366209">
+    <w:abstractNumId w:val="6"/>
+  </w:num>
+  <w:num w:numId="14" w16cid:durableId="2106995602">
+    <w:abstractNumId w:val="4"/>
+  </w:num>
+  <w:num w:numId="15" w16cid:durableId="1769423091">
     <w:abstractNumId w:val="11"/>
   </w:num>
-  <w:num w:numId="5" w16cid:durableId="917901240">
-    <w:abstractNumId w:val="12"/>
+  <w:num w:numId="16" w16cid:durableId="1509060090">
+    <w:abstractNumId w:val="3"/>
   </w:num>
-  <w:num w:numId="6" w16cid:durableId="2015767188">
-    <w:abstractNumId w:val="15"/>
-  </w:num>
-  <w:num w:numId="7" w16cid:durableId="1334717947">
-    <w:abstractNumId w:val="6"/>
-  </w:num>
-  <w:num w:numId="8" w16cid:durableId="60374914">
+  <w:num w:numId="17" w16cid:durableId="1832788389">
     <w:abstractNumId w:val="1"/>
   </w:num>
-  <w:num w:numId="9" w16cid:durableId="1449660119">
-    <w:abstractNumId w:val="4"/>
-  </w:num>
-  <w:num w:numId="10" w16cid:durableId="600332143">
-    <w:abstractNumId w:val="13"/>
-  </w:num>
-  <w:num w:numId="11" w16cid:durableId="168370687">
-    <w:abstractNumId w:val="10"/>
-  </w:num>
-  <w:num w:numId="12" w16cid:durableId="2025549439">
-    <w:abstractNumId w:val="7"/>
-  </w:num>
-  <w:num w:numId="13" w16cid:durableId="1580366209">
-    <w:abstractNumId w:val="5"/>
-  </w:num>
-  <w:num w:numId="14" w16cid:durableId="2106995602">
-    <w:abstractNumId w:val="3"/>
-  </w:num>
-  <w:num w:numId="15" w16cid:durableId="1769423091">
+  <w:num w:numId="18" w16cid:durableId="798492629">
     <w:abstractNumId w:val="9"/>
-  </w:num>
-  <w:num w:numId="16" w16cid:durableId="1509060090">
-    <w:abstractNumId w:val="2"/>
   </w:num>
 </w:numbering>
 </file>
 
 <file path=word/styles.xml><?xml version="1.0" encoding="utf-8"?>
-<w:styles xmlns:mc="http://schemas.openxmlformats.org/markup-compatibility/2006" xmlns:r="http://schemas.openxmlformats.org/officeDocument/2006/relationships" xmlns:w="http://schemas.openxmlformats.org/wordprocessingml/2006/main" xmlns:w14="http://schemas.microsoft.com/office/word/2010/wordml" xmlns:w15="http://schemas.microsoft.com/office/word/2012/wordml" xmlns:w16cex="http://schemas.microsoft.com/office/word/2018/wordml/cex" xmlns:w16cid="http://schemas.microsoft.com/office/word/2016/wordml/cid" xmlns:w16="http://schemas.microsoft.com/office/word/2018/wordml" xmlns:w16du="http://schemas.microsoft.com/office/word/2023/wordml/word16du" xmlns:w16sdtdh="http://schemas.microsoft.com/office/word/2020/wordml/sdtdatahash" xmlns:w16se="http://schemas.microsoft.com/office/word/2015/wordml/symex" mc:Ignorable="w14 w15 w16se w16cid w16 w16cex w16sdtdh w16du">
+<w:styles xmlns:mc="http://schemas.openxmlformats.org/markup-compatibility/2006" xmlns:r="http://schemas.openxmlformats.org/officeDocument/2006/relationships" xmlns:w="http://schemas.openxmlformats.org/wordprocessingml/2006/main" xmlns:w14="http://schemas.microsoft.com/office/word/2010/wordml" xmlns:w15="http://schemas.microsoft.com/office/word/2012/wordml" xmlns:w16cex="http://schemas.microsoft.com/office/word/2018/wordml/cex" xmlns:w16cid="http://schemas.microsoft.com/office/word/2016/wordml/cid" xmlns:w16="http://schemas.microsoft.com/office/word/2018/wordml" xmlns:w16du="http://schemas.microsoft.com/office/word/2023/wordml/word16du" xmlns:w16sdtdh="http://schemas.microsoft.com/office/word/2020/wordml/sdtdatahash" xmlns:w16sdtfl="http://schemas.microsoft.com/office/word/2024/wordml/sdtformatlock" xmlns:w16se="http://schemas.microsoft.com/office/word/2015/wordml/symex" mc:Ignorable="w14 w15 w16se w16cid w16 w16cex w16sdtdh w16sdtfl w16du">
   <w:docDefaults>
     <w:rPrDefault>
       <w:rPr>

</xml_diff>

<commit_message>
Updated Courseware Generation Structure
</commit_message>
<xml_diff>
--- a/Courseware/input/Template/FG_TGS-Ref-No_Course-Title_v1.docx
+++ b/Courseware/input/Template/FG_TGS-Ref-No_Course-Title_v1.docx
@@ -2134,7 +2134,27 @@
                 <w:sz w:val="22"/>
                 <w:szCs w:val="22"/>
               </w:rPr>
-              <w:t>{%- set all_a_statements = [] -%}{%- for unit in Learning_Units -%}{%- for a in unit.A_numbering_description -%}{{ all_a_statements.append((a, unit)) or '' }}{%- endfor -%}{%-endfor %}</w:t>
+              <w:t>{%- set all_a_statements = [] -</w:t>
+            </w:r>
+            <w:proofErr w:type="gramStart"/>
+            <w:r>
+              <w:rPr>
+                <w:rFonts w:ascii="Arial" w:eastAsia="Arial" w:hAnsi="Arial" w:cs="Arial"/>
+                <w:bCs/>
+                <w:sz w:val="22"/>
+                <w:szCs w:val="22"/>
+              </w:rPr>
+              <w:t>%}{</w:t>
+            </w:r>
+            <w:proofErr w:type="gramEnd"/>
+            <w:r>
+              <w:rPr>
+                <w:rFonts w:ascii="Arial" w:eastAsia="Arial" w:hAnsi="Arial" w:cs="Arial"/>
+                <w:bCs/>
+                <w:sz w:val="22"/>
+                <w:szCs w:val="22"/>
+              </w:rPr>
+              <w:t>%- for unit in Learning_Units -%}{%- for a in unit.A_numbering_description -%}{{ all_a_statements.append((a, unit)) or '' }}{%- endfor -%}{%-endfor %}</w:t>
             </w:r>
           </w:p>
           <w:p>
@@ -2170,24 +2190,60 @@
                 <w:sz w:val="22"/>
                 <w:szCs w:val="22"/>
               </w:rPr>
-              <w:t>{%- for a, unit in all_a_statements|sort(attribute='0.A_number') %}</w:t>
-            </w:r>
-          </w:p>
-          <w:p>
-            <w:pPr>
-              <w:rPr>
-                <w:rFonts w:ascii="Arial" w:eastAsia="Arial" w:hAnsi="Arial" w:cs="Arial"/>
-                <w:sz w:val="22"/>
-                <w:szCs w:val="22"/>
-              </w:rPr>
-            </w:pPr>
-            <w:r>
-              <w:rPr>
-                <w:rFonts w:ascii="Arial" w:eastAsia="Arial" w:hAnsi="Arial" w:cs="Arial"/>
-                <w:sz w:val="22"/>
-                <w:szCs w:val="22"/>
-              </w:rPr>
-              <w:t>{{a.A_number}}: {{a.Description}}</w:t>
+              <w:t>{%- for a, unit in all_a_statements|sort(attribute='</w:t>
+            </w:r>
+            <w:proofErr w:type="gramStart"/>
+            <w:r>
+              <w:rPr>
+                <w:rFonts w:ascii="Arial" w:eastAsia="Arial" w:hAnsi="Arial" w:cs="Arial"/>
+                <w:sz w:val="22"/>
+                <w:szCs w:val="22"/>
+              </w:rPr>
+              <w:t>0.A</w:t>
+            </w:r>
+            <w:proofErr w:type="gramEnd"/>
+            <w:r>
+              <w:rPr>
+                <w:rFonts w:ascii="Arial" w:eastAsia="Arial" w:hAnsi="Arial" w:cs="Arial"/>
+                <w:sz w:val="22"/>
+                <w:szCs w:val="22"/>
+              </w:rPr>
+              <w:t>_number') %}</w:t>
+            </w:r>
+          </w:p>
+          <w:p>
+            <w:pPr>
+              <w:rPr>
+                <w:rFonts w:ascii="Arial" w:eastAsia="Arial" w:hAnsi="Arial" w:cs="Arial"/>
+                <w:sz w:val="22"/>
+                <w:szCs w:val="22"/>
+              </w:rPr>
+            </w:pPr>
+            <w:r>
+              <w:rPr>
+                <w:rFonts w:ascii="Arial" w:eastAsia="Arial" w:hAnsi="Arial" w:cs="Arial"/>
+                <w:sz w:val="22"/>
+                <w:szCs w:val="22"/>
+              </w:rPr>
+              <w:t>{{</w:t>
+            </w:r>
+            <w:proofErr w:type="gramStart"/>
+            <w:r>
+              <w:rPr>
+                <w:rFonts w:ascii="Arial" w:eastAsia="Arial" w:hAnsi="Arial" w:cs="Arial"/>
+                <w:sz w:val="22"/>
+                <w:szCs w:val="22"/>
+              </w:rPr>
+              <w:t>a.A</w:t>
+            </w:r>
+            <w:proofErr w:type="gramEnd"/>
+            <w:r>
+              <w:rPr>
+                <w:rFonts w:ascii="Arial" w:eastAsia="Arial" w:hAnsi="Arial" w:cs="Arial"/>
+                <w:sz w:val="22"/>
+                <w:szCs w:val="22"/>
+              </w:rPr>
+              <w:t>_number}}: {{a.Description}}</w:t>
             </w:r>
           </w:p>
           <w:p>
@@ -2251,7 +2307,27 @@
                 <w:sz w:val="22"/>
                 <w:szCs w:val="22"/>
               </w:rPr>
-              <w:t xml:space="preserve"> set all_k_statements = [] -%}{%- for unit in Learning_Units -%}{%- for k in unit.K_numbering_description -%}{{ all_k_statements.append((k, unit)) or '' }}{%- endfor -%}{%- endfor %}</w:t>
+              <w:t xml:space="preserve"> set all_k_statements = [] -</w:t>
+            </w:r>
+            <w:proofErr w:type="gramStart"/>
+            <w:r>
+              <w:rPr>
+                <w:rFonts w:ascii="Arial" w:eastAsia="Arial" w:hAnsi="Arial" w:cs="Arial"/>
+                <w:bCs/>
+                <w:sz w:val="22"/>
+                <w:szCs w:val="22"/>
+              </w:rPr>
+              <w:t>%}{</w:t>
+            </w:r>
+            <w:proofErr w:type="gramEnd"/>
+            <w:r>
+              <w:rPr>
+                <w:rFonts w:ascii="Arial" w:eastAsia="Arial" w:hAnsi="Arial" w:cs="Arial"/>
+                <w:bCs/>
+                <w:sz w:val="22"/>
+                <w:szCs w:val="22"/>
+              </w:rPr>
+              <w:t>%- for unit in Learning_Units -%}{%- for k in unit.K_numbering_description -%}{{ all_k_statements.append((k, unit)) or '' }}{%- endfor -%}{%- endfor %}</w:t>
             </w:r>
           </w:p>
           <w:p>
@@ -3730,6 +3806,25 @@
             <w:pPr>
               <w:rPr>
                 <w:rFonts w:ascii="Arial" w:eastAsia="Arial" w:hAnsi="Arial" w:cs="Arial"/>
+                <w:b/>
+                <w:sz w:val="22"/>
+                <w:szCs w:val="22"/>
+              </w:rPr>
+            </w:pPr>
+            <w:r>
+              <w:rPr>
+                <w:rFonts w:ascii="Arial" w:eastAsia="Arial" w:hAnsi="Arial" w:cs="Arial"/>
+                <w:b/>
+                <w:sz w:val="22"/>
+                <w:szCs w:val="22"/>
+              </w:rPr>
+              <w:t>{{ session.instruction_title }}</w:t>
+            </w:r>
+          </w:p>
+          <w:p>
+            <w:pPr>
+              <w:rPr>
+                <w:rFonts w:ascii="Arial" w:eastAsia="Arial" w:hAnsi="Arial" w:cs="Arial"/>
                 <w:bCs/>
                 <w:sz w:val="22"/>
                 <w:szCs w:val="22"/>
@@ -3741,19 +3836,19 @@
                 <w:bCs/>
                 <w:sz w:val="22"/>
                 <w:szCs w:val="22"/>
-              </w:rPr>
-              <w:t>{{ session.Instructions }}</w:t>
-            </w:r>
-          </w:p>
-          <w:p>
-            <w:pPr>
+                <w:highlight w:val="yellow"/>
+              </w:rPr>
+              <w:t>{%- if not session.instruction_title.startswith("Activity:") and session.bullet_points %}</w:t>
+            </w:r>
+            <w:r>
               <w:rPr>
                 <w:rFonts w:ascii="Arial" w:eastAsia="Arial" w:hAnsi="Arial" w:cs="Arial"/>
                 <w:bCs/>
                 <w:sz w:val="22"/>
                 <w:szCs w:val="22"/>
               </w:rPr>
-            </w:pPr>
+              <w:t xml:space="preserve"> </w:t>
+            </w:r>
           </w:p>
           <w:p>
             <w:pPr>
@@ -3770,48 +3865,18 @@
                 <w:bCs/>
                 <w:sz w:val="22"/>
                 <w:szCs w:val="22"/>
-                <w:highlight w:val="yellow"/>
-              </w:rPr>
-              <w:t>{%- if session.Instructions.startswith("Activity:") %}</w:t>
-            </w:r>
-          </w:p>
-          <w:p>
-            <w:pPr>
+                <w:highlight w:val="green"/>
+              </w:rPr>
+              <w:t>{%- for bullet in session.bullet_points %}</w:t>
+            </w:r>
+            <w:r>
               <w:rPr>
                 <w:rFonts w:ascii="Arial" w:eastAsia="Arial" w:hAnsi="Arial" w:cs="Arial"/>
                 <w:bCs/>
                 <w:sz w:val="22"/>
                 <w:szCs w:val="22"/>
               </w:rPr>
-            </w:pPr>
-            <w:r>
-              <w:rPr>
-                <w:rFonts w:ascii="Arial" w:eastAsia="Arial" w:hAnsi="Arial" w:cs="Arial"/>
-                <w:bCs/>
-                <w:sz w:val="22"/>
-                <w:szCs w:val="22"/>
-                <w:highlight w:val="green"/>
-              </w:rPr>
-              <w:t>{%- if "Demonstration" in session.Instructional_Methods %}</w:t>
-            </w:r>
-          </w:p>
-          <w:p>
-            <w:pPr>
-              <w:rPr>
-                <w:rFonts w:ascii="Arial" w:eastAsia="Arial" w:hAnsi="Arial" w:cs="Arial"/>
-                <w:bCs/>
-                <w:sz w:val="22"/>
-                <w:szCs w:val="22"/>
-              </w:rPr>
-            </w:pPr>
-            <w:r>
-              <w:rPr>
-                <w:rFonts w:ascii="Arial" w:eastAsia="Arial" w:hAnsi="Arial" w:cs="Arial"/>
-                <w:bCs/>
-                <w:sz w:val="22"/>
-                <w:szCs w:val="22"/>
-              </w:rPr>
-              <w:t>Facilitator Guidance:</w:t>
+              <w:t xml:space="preserve"> </w:t>
             </w:r>
           </w:p>
           <w:p>
@@ -3835,7 +3900,86 @@
                 <w:sz w:val="22"/>
                 <w:szCs w:val="22"/>
               </w:rPr>
-              <w:t>Facilitator will explain and demonstrate the activities to learners.</w:t>
+              <w:t xml:space="preserve">{{ bullet }} </w:t>
+            </w:r>
+          </w:p>
+          <w:p>
+            <w:pPr>
+              <w:rPr>
+                <w:rFonts w:ascii="Arial" w:eastAsia="Arial" w:hAnsi="Arial" w:cs="Arial"/>
+                <w:bCs/>
+                <w:sz w:val="22"/>
+                <w:szCs w:val="22"/>
+              </w:rPr>
+            </w:pPr>
+            <w:r>
+              <w:rPr>
+                <w:rFonts w:ascii="Arial" w:eastAsia="Arial" w:hAnsi="Arial" w:cs="Arial"/>
+                <w:bCs/>
+                <w:sz w:val="22"/>
+                <w:szCs w:val="22"/>
+                <w:highlight w:val="green"/>
+              </w:rPr>
+              <w:t>{%- endfor %}</w:t>
+            </w:r>
+          </w:p>
+          <w:p>
+            <w:pPr>
+              <w:rPr>
+                <w:rFonts w:ascii="Arial" w:eastAsia="Arial" w:hAnsi="Arial" w:cs="Arial"/>
+                <w:bCs/>
+                <w:sz w:val="22"/>
+                <w:szCs w:val="22"/>
+              </w:rPr>
+            </w:pPr>
+            <w:r>
+              <w:rPr>
+                <w:rFonts w:ascii="Arial" w:eastAsia="Arial" w:hAnsi="Arial" w:cs="Arial"/>
+                <w:bCs/>
+                <w:sz w:val="22"/>
+                <w:szCs w:val="22"/>
+                <w:highlight w:val="yellow"/>
+              </w:rPr>
+              <w:t>{%- else %}</w:t>
+            </w:r>
+          </w:p>
+          <w:p>
+            <w:pPr>
+              <w:rPr>
+                <w:rFonts w:ascii="Arial" w:eastAsia="Arial" w:hAnsi="Arial" w:cs="Arial"/>
+                <w:bCs/>
+                <w:sz w:val="22"/>
+                <w:szCs w:val="22"/>
+              </w:rPr>
+            </w:pPr>
+            <w:r>
+              <w:rPr>
+                <w:rFonts w:ascii="Arial" w:eastAsia="Arial" w:hAnsi="Arial" w:cs="Arial"/>
+                <w:bCs/>
+                <w:sz w:val="22"/>
+                <w:szCs w:val="22"/>
+                <w:highlight w:val="green"/>
+              </w:rPr>
+              <w:t>{% if "Demonstration" in session.Instructional_Methods %}</w:t>
+            </w:r>
+          </w:p>
+          <w:p>
+            <w:pPr>
+              <w:rPr>
+                <w:rFonts w:ascii="Arial" w:eastAsia="Arial" w:hAnsi="Arial" w:cs="Arial"/>
+                <w:bCs/>
+                <w:sz w:val="22"/>
+                <w:szCs w:val="22"/>
+              </w:rPr>
+            </w:pPr>
+            <w:r>
+              <w:rPr>
+                <w:rFonts w:ascii="Arial" w:eastAsia="Arial" w:hAnsi="Arial" w:cs="Arial"/>
+                <w:bCs/>
+                <w:sz w:val="22"/>
+                <w:szCs w:val="22"/>
+              </w:rPr>
+              <w:t>Facilitator Guidance:</w:t>
             </w:r>
           </w:p>
           <w:p>
@@ -3859,7 +4003,7 @@
                 <w:sz w:val="22"/>
                 <w:szCs w:val="22"/>
               </w:rPr>
-              <w:t>Facilitators are encouraged to invite the learners to share their own answers with the class.</w:t>
+              <w:t>Facilitator will explain and demonstrate the activities to learners.</w:t>
             </w:r>
           </w:p>
           <w:p>
@@ -3883,6 +4027,30 @@
                 <w:sz w:val="22"/>
                 <w:szCs w:val="22"/>
               </w:rPr>
+              <w:t>Facilitators are encouraged to invite the learners to share their own answers with the class.</w:t>
+            </w:r>
+          </w:p>
+          <w:p>
+            <w:pPr>
+              <w:pStyle w:val="ListParagraph"/>
+              <w:numPr>
+                <w:ilvl w:val="0"/>
+                <w:numId w:val="17"/>
+              </w:numPr>
+              <w:rPr>
+                <w:rFonts w:ascii="Arial" w:eastAsia="Arial" w:hAnsi="Arial" w:cs="Arial"/>
+                <w:bCs/>
+                <w:sz w:val="22"/>
+                <w:szCs w:val="22"/>
+              </w:rPr>
+            </w:pPr>
+            <w:r>
+              <w:rPr>
+                <w:rFonts w:ascii="Arial" w:eastAsia="Arial" w:hAnsi="Arial" w:cs="Arial"/>
+                <w:bCs/>
+                <w:sz w:val="22"/>
+                <w:szCs w:val="22"/>
+              </w:rPr>
               <w:t>Facilitators are encouraged to share their own personal experiences to incorporate real-life experiences.</w:t>
             </w:r>
           </w:p>
@@ -3895,16 +4063,17 @@
                 <w:szCs w:val="22"/>
               </w:rPr>
             </w:pPr>
-          </w:p>
-          <w:p>
-            <w:pPr>
+            <w:r>
               <w:rPr>
                 <w:rFonts w:ascii="Arial" w:eastAsia="Arial" w:hAnsi="Arial" w:cs="Arial"/>
                 <w:bCs/>
                 <w:sz w:val="22"/>
                 <w:szCs w:val="22"/>
-              </w:rPr>
-            </w:pPr>
+                <w:highlight w:val="green"/>
+              </w:rPr>
+              <w:t xml:space="preserve">{% elif "Case Study" in </w:t>
+            </w:r>
+            <w:proofErr w:type="gramStart"/>
             <w:r>
               <w:rPr>
                 <w:rFonts w:ascii="Arial" w:eastAsia="Arial" w:hAnsi="Arial" w:cs="Arial"/>
@@ -3913,7 +4082,18 @@
                 <w:szCs w:val="22"/>
                 <w:highlight w:val="green"/>
               </w:rPr>
-              <w:t>{%- elif "Case Study" in session.Instructional_Methods %}</w:t>
+              <w:t>session.Instructional</w:t>
+            </w:r>
+            <w:proofErr w:type="gramEnd"/>
+            <w:r>
+              <w:rPr>
+                <w:rFonts w:ascii="Arial" w:eastAsia="Arial" w:hAnsi="Arial" w:cs="Arial"/>
+                <w:bCs/>
+                <w:sz w:val="22"/>
+                <w:szCs w:val="22"/>
+                <w:highlight w:val="green"/>
+              </w:rPr>
+              <w:t>_Methods %}</w:t>
             </w:r>
           </w:p>
           <w:p>
@@ -4025,27 +4205,67 @@
                 <w:szCs w:val="22"/>
                 <w:highlight w:val="green"/>
               </w:rPr>
-              <w:t>{% endif %}</w:t>
-            </w:r>
-          </w:p>
-          <w:p>
-            <w:pPr>
+              <w:t>{%</w:t>
+            </w:r>
+            <w:r>
               <w:rPr>
                 <w:rFonts w:ascii="Arial" w:eastAsia="Arial" w:hAnsi="Arial" w:cs="Arial"/>
                 <w:bCs/>
                 <w:sz w:val="22"/>
                 <w:szCs w:val="22"/>
-              </w:rPr>
-            </w:pPr>
+                <w:highlight w:val="green"/>
+              </w:rPr>
+              <w:t>-</w:t>
+            </w:r>
             <w:r>
               <w:rPr>
                 <w:rFonts w:ascii="Arial" w:eastAsia="Arial" w:hAnsi="Arial" w:cs="Arial"/>
                 <w:bCs/>
                 <w:sz w:val="22"/>
                 <w:szCs w:val="22"/>
+                <w:highlight w:val="green"/>
+              </w:rPr>
+              <w:t xml:space="preserve"> endif %}</w:t>
+            </w:r>
+          </w:p>
+          <w:p>
+            <w:pPr>
+              <w:rPr>
+                <w:rFonts w:ascii="Arial" w:eastAsia="Arial" w:hAnsi="Arial" w:cs="Arial"/>
+                <w:bCs/>
+                <w:sz w:val="22"/>
+                <w:szCs w:val="22"/>
+              </w:rPr>
+            </w:pPr>
+            <w:r>
+              <w:rPr>
+                <w:rFonts w:ascii="Arial" w:eastAsia="Arial" w:hAnsi="Arial" w:cs="Arial"/>
+                <w:bCs/>
+                <w:sz w:val="22"/>
+                <w:szCs w:val="22"/>
                 <w:highlight w:val="yellow"/>
               </w:rPr>
-              <w:t>{% endif %}</w:t>
+              <w:t>{%</w:t>
+            </w:r>
+            <w:r>
+              <w:rPr>
+                <w:rFonts w:ascii="Arial" w:eastAsia="Arial" w:hAnsi="Arial" w:cs="Arial"/>
+                <w:bCs/>
+                <w:sz w:val="22"/>
+                <w:szCs w:val="22"/>
+                <w:highlight w:val="yellow"/>
+              </w:rPr>
+              <w:t>-</w:t>
+            </w:r>
+            <w:r>
+              <w:rPr>
+                <w:rFonts w:ascii="Arial" w:eastAsia="Arial" w:hAnsi="Arial" w:cs="Arial"/>
+                <w:bCs/>
+                <w:sz w:val="22"/>
+                <w:szCs w:val="22"/>
+                <w:highlight w:val="yellow"/>
+              </w:rPr>
+              <w:t xml:space="preserve"> endif %}</w:t>
             </w:r>
           </w:p>
         </w:tc>
@@ -4073,6 +4293,7 @@
                 <w:szCs w:val="22"/>
               </w:rPr>
             </w:pPr>
+            <w:proofErr w:type="gramStart"/>
             <w:r>
               <w:rPr>
                 <w:rFonts w:ascii="Arial" w:eastAsia="Arial" w:hAnsi="Arial" w:cs="Arial"/>
@@ -4080,7 +4301,16 @@
                 <w:szCs w:val="22"/>
               </w:rPr>
               <w:lastRenderedPageBreak/>
-              <w:t>{{ session.Instructional_Methods }}</w:t>
+              <w:t>{{ session</w:t>
+            </w:r>
+            <w:proofErr w:type="gramEnd"/>
+            <w:r>
+              <w:rPr>
+                <w:rFonts w:ascii="Arial" w:eastAsia="Arial" w:hAnsi="Arial" w:cs="Arial"/>
+                <w:sz w:val="22"/>
+                <w:szCs w:val="22"/>
+              </w:rPr>
+              <w:t>.Instructional_Methods }}</w:t>
             </w:r>
           </w:p>
         </w:tc>
@@ -4108,13 +4338,23 @@
                 <w:szCs w:val="22"/>
               </w:rPr>
             </w:pPr>
-            <w:r>
-              <w:rPr>
-                <w:rFonts w:ascii="Arial" w:eastAsia="Arial" w:hAnsi="Arial" w:cs="Arial"/>
-                <w:sz w:val="22"/>
-                <w:szCs w:val="22"/>
-              </w:rPr>
-              <w:t>{{ session.Resources }}</w:t>
+            <w:proofErr w:type="gramStart"/>
+            <w:r>
+              <w:rPr>
+                <w:rFonts w:ascii="Arial" w:eastAsia="Arial" w:hAnsi="Arial" w:cs="Arial"/>
+                <w:sz w:val="22"/>
+                <w:szCs w:val="22"/>
+              </w:rPr>
+              <w:t>{{ session</w:t>
+            </w:r>
+            <w:proofErr w:type="gramEnd"/>
+            <w:r>
+              <w:rPr>
+                <w:rFonts w:ascii="Arial" w:eastAsia="Arial" w:hAnsi="Arial" w:cs="Arial"/>
+                <w:sz w:val="22"/>
+                <w:szCs w:val="22"/>
+              </w:rPr>
+              <w:t>.Resources }}</w:t>
             </w:r>
           </w:p>
         </w:tc>
@@ -4383,6 +4623,7 @@
                 <w:szCs w:val="22"/>
               </w:rPr>
             </w:pPr>
+            <w:proofErr w:type="gramStart"/>
             <w:r>
               <w:rPr>
                 <w:rFonts w:ascii="Arial" w:eastAsia="Arial" w:hAnsi="Arial" w:cs="Arial"/>
@@ -4391,7 +4632,18 @@
                 <w:sz w:val="22"/>
                 <w:szCs w:val="22"/>
               </w:rPr>
-              <w:t>{{ mtd.Method_Abbreviation }}</w:t>
+              <w:t>{{ mtd</w:t>
+            </w:r>
+            <w:proofErr w:type="gramEnd"/>
+            <w:r>
+              <w:rPr>
+                <w:rFonts w:ascii="Arial" w:eastAsia="Arial" w:hAnsi="Arial" w:cs="Arial"/>
+                <w:b/>
+                <w:bCs/>
+                <w:sz w:val="22"/>
+                <w:szCs w:val="22"/>
+              </w:rPr>
+              <w:t>.Method_Abbreviation }}</w:t>
             </w:r>
           </w:p>
         </w:tc>
@@ -4514,13 +4766,23 @@
                 <w:szCs w:val="22"/>
               </w:rPr>
             </w:pPr>
-            <w:r>
-              <w:rPr>
-                <w:rFonts w:ascii="Arial" w:eastAsia="Arial" w:hAnsi="Arial" w:cs="Arial"/>
-                <w:sz w:val="22"/>
-                <w:szCs w:val="22"/>
-              </w:rPr>
-              <w:t>{{ mtd.Total_</w:t>
+            <w:proofErr w:type="gramStart"/>
+            <w:r>
+              <w:rPr>
+                <w:rFonts w:ascii="Arial" w:eastAsia="Arial" w:hAnsi="Arial" w:cs="Arial"/>
+                <w:sz w:val="22"/>
+                <w:szCs w:val="22"/>
+              </w:rPr>
+              <w:t>{{ mtd</w:t>
+            </w:r>
+            <w:proofErr w:type="gramEnd"/>
+            <w:r>
+              <w:rPr>
+                <w:rFonts w:ascii="Arial" w:eastAsia="Arial" w:hAnsi="Arial" w:cs="Arial"/>
+                <w:sz w:val="22"/>
+                <w:szCs w:val="22"/>
+              </w:rPr>
+              <w:t>.Total_</w:t>
             </w:r>
             <w:r>
               <w:rPr>
@@ -4937,7 +5199,25 @@
                 <w:sz w:val="22"/>
                 <w:szCs w:val="22"/>
               </w:rPr>
-              <w:t>{{unit.LO}}</w:t>
+              <w:t>{{</w:t>
+            </w:r>
+            <w:proofErr w:type="gramStart"/>
+            <w:r>
+              <w:rPr>
+                <w:rFonts w:ascii="Arial" w:hAnsi="Arial" w:cs="Arial"/>
+                <w:sz w:val="22"/>
+                <w:szCs w:val="22"/>
+              </w:rPr>
+              <w:t>unit.LO</w:t>
+            </w:r>
+            <w:proofErr w:type="gramEnd"/>
+            <w:r>
+              <w:rPr>
+                <w:rFonts w:ascii="Arial" w:hAnsi="Arial" w:cs="Arial"/>
+                <w:sz w:val="22"/>
+                <w:szCs w:val="22"/>
+              </w:rPr>
+              <w:t>}}</w:t>
             </w:r>
           </w:p>
         </w:tc>
@@ -4954,13 +5234,23 @@
                 <w:szCs w:val="22"/>
               </w:rPr>
             </w:pPr>
-            <w:r>
-              <w:rPr>
-                <w:rFonts w:ascii="Arial" w:eastAsia="Arial" w:hAnsi="Arial" w:cs="Arial"/>
-                <w:sz w:val="22"/>
-                <w:szCs w:val="22"/>
-              </w:rPr>
-              <w:t>{{ unit.Assessment_Methods | join(‘, ’) }}</w:t>
+            <w:proofErr w:type="gramStart"/>
+            <w:r>
+              <w:rPr>
+                <w:rFonts w:ascii="Arial" w:eastAsia="Arial" w:hAnsi="Arial" w:cs="Arial"/>
+                <w:sz w:val="22"/>
+                <w:szCs w:val="22"/>
+              </w:rPr>
+              <w:t>{{ unit</w:t>
+            </w:r>
+            <w:proofErr w:type="gramEnd"/>
+            <w:r>
+              <w:rPr>
+                <w:rFonts w:ascii="Arial" w:eastAsia="Arial" w:hAnsi="Arial" w:cs="Arial"/>
+                <w:sz w:val="22"/>
+                <w:szCs w:val="22"/>
+              </w:rPr>
+              <w:t>.Assessment_Methods | join(‘, ’) }}</w:t>
             </w:r>
           </w:p>
         </w:tc>
@@ -5244,7 +5534,27 @@
                 <w:sz w:val="22"/>
                 <w:szCs w:val="22"/>
               </w:rPr>
-              <w:t>(Assessor : Candidate)</w:t>
+              <w:t>(</w:t>
+            </w:r>
+            <w:proofErr w:type="gramStart"/>
+            <w:r>
+              <w:rPr>
+                <w:rFonts w:ascii="Arial" w:eastAsia="Arial" w:hAnsi="Arial" w:cs="Arial"/>
+                <w:color w:val="000000"/>
+                <w:sz w:val="22"/>
+                <w:szCs w:val="22"/>
+              </w:rPr>
+              <w:t>Assessor :</w:t>
+            </w:r>
+            <w:proofErr w:type="gramEnd"/>
+            <w:r>
+              <w:rPr>
+                <w:rFonts w:ascii="Arial" w:eastAsia="Arial" w:hAnsi="Arial" w:cs="Arial"/>
+                <w:color w:val="000000"/>
+                <w:sz w:val="22"/>
+                <w:szCs w:val="22"/>
+              </w:rPr>
+              <w:t xml:space="preserve"> Candidate)</w:t>
             </w:r>
           </w:p>
         </w:tc>
@@ -5384,6 +5694,7 @@
                 <w:szCs w:val="22"/>
               </w:rPr>
             </w:pPr>
+            <w:proofErr w:type="gramStart"/>
             <w:r>
               <w:rPr>
                 <w:rFonts w:ascii="Arial" w:eastAsia="Arial" w:hAnsi="Arial" w:cs="Arial"/>
@@ -5391,7 +5702,17 @@
                 <w:sz w:val="22"/>
                 <w:szCs w:val="22"/>
               </w:rPr>
-              <w:t>{{ method.Assessment_Method }}</w:t>
+              <w:t>{{ method</w:t>
+            </w:r>
+            <w:proofErr w:type="gramEnd"/>
+            <w:r>
+              <w:rPr>
+                <w:rFonts w:ascii="Arial" w:eastAsia="Arial" w:hAnsi="Arial" w:cs="Arial"/>
+                <w:color w:val="000000"/>
+                <w:sz w:val="22"/>
+                <w:szCs w:val="22"/>
+              </w:rPr>
+              <w:t>.Assessment_Method }}</w:t>
             </w:r>
           </w:p>
         </w:tc>
@@ -5416,6 +5737,7 @@
                 <w:szCs w:val="22"/>
               </w:rPr>
             </w:pPr>
+            <w:proofErr w:type="gramStart"/>
             <w:r>
               <w:rPr>
                 <w:rFonts w:ascii="Arial" w:eastAsia="Arial" w:hAnsi="Arial" w:cs="Arial"/>
@@ -5423,7 +5745,17 @@
                 <w:sz w:val="22"/>
                 <w:szCs w:val="22"/>
               </w:rPr>
-              <w:t>{{ method.Total_Delivery_Hours }}</w:t>
+              <w:t>{{ method</w:t>
+            </w:r>
+            <w:proofErr w:type="gramEnd"/>
+            <w:r>
+              <w:rPr>
+                <w:rFonts w:ascii="Arial" w:eastAsia="Arial" w:hAnsi="Arial" w:cs="Arial"/>
+                <w:color w:val="000000"/>
+                <w:sz w:val="22"/>
+                <w:szCs w:val="22"/>
+              </w:rPr>
+              <w:t>.Total_Delivery_Hours }}</w:t>
             </w:r>
           </w:p>
         </w:tc>
@@ -5454,8 +5786,9 @@
                 <w:sz w:val="22"/>
                 <w:szCs w:val="22"/>
               </w:rPr>
-              <w:t>{% for ratio in method.</w:t>
-            </w:r>
+              <w:t xml:space="preserve">{% for ratio in </w:t>
+            </w:r>
+            <w:proofErr w:type="gramStart"/>
             <w:r>
               <w:rPr>
                 <w:rFonts w:ascii="Arial" w:eastAsia="Arial" w:hAnsi="Arial" w:cs="Arial"/>
@@ -5463,7 +5796,7 @@
                 <w:sz w:val="22"/>
                 <w:szCs w:val="22"/>
               </w:rPr>
-              <w:t>Assessor_to_Candidate_R</w:t>
+              <w:t>method.</w:t>
             </w:r>
             <w:r>
               <w:rPr>
@@ -5472,6 +5805,25 @@
                 <w:sz w:val="22"/>
                 <w:szCs w:val="22"/>
               </w:rPr>
+              <w:t>Assessor</w:t>
+            </w:r>
+            <w:proofErr w:type="gramEnd"/>
+            <w:r>
+              <w:rPr>
+                <w:rFonts w:ascii="Arial" w:eastAsia="Arial" w:hAnsi="Arial" w:cs="Arial"/>
+                <w:color w:val="000000"/>
+                <w:sz w:val="22"/>
+                <w:szCs w:val="22"/>
+              </w:rPr>
+              <w:t>_to_Candidate_R</w:t>
+            </w:r>
+            <w:r>
+              <w:rPr>
+                <w:rFonts w:ascii="Arial" w:eastAsia="Arial" w:hAnsi="Arial" w:cs="Arial"/>
+                <w:color w:val="000000"/>
+                <w:sz w:val="22"/>
+                <w:szCs w:val="22"/>
+              </w:rPr>
               <w:t>a</w:t>
             </w:r>
             <w:r>
@@ -5520,6 +5872,7 @@
                 <w:szCs w:val="22"/>
               </w:rPr>
             </w:pPr>
+            <w:proofErr w:type="gramStart"/>
             <w:r>
               <w:rPr>
                 <w:rFonts w:ascii="Arial" w:eastAsia="Arial" w:hAnsi="Arial" w:cs="Arial"/>
@@ -5547,6 +5900,7 @@
               </w:rPr>
               <w:t>atio</w:t>
             </w:r>
+            <w:proofErr w:type="gramEnd"/>
             <w:r>
               <w:rPr>
                 <w:rFonts w:ascii="Arial" w:eastAsia="Arial" w:hAnsi="Arial" w:cs="Arial"/>
@@ -6145,7 +6499,27 @@
         <w:sz w:val="16"/>
         <w:szCs w:val="16"/>
       </w:rPr>
-      <w:t xml:space="preserve"> as information resource only. Any other use of this  document or parts thereof,  including  reproduction,  publication,  distribution,  transmission,  re-transmission  or  public showing, or  storage  in a  retrieval system  in  any  form, electronic or  otherwise, for  purposes other than that  expressly stated above  without the express  permission of </w:t>
+      <w:t xml:space="preserve"> as information resource only. Any other use of </w:t>
+    </w:r>
+    <w:proofErr w:type="gramStart"/>
+    <w:r>
+      <w:rPr>
+        <w:rFonts w:ascii="Arial" w:eastAsia="Arial" w:hAnsi="Arial" w:cs="Arial"/>
+        <w:i/>
+        <w:sz w:val="16"/>
+        <w:szCs w:val="16"/>
+      </w:rPr>
+      <w:t>this  document</w:t>
+    </w:r>
+    <w:proofErr w:type="gramEnd"/>
+    <w:r>
+      <w:rPr>
+        <w:rFonts w:ascii="Arial" w:eastAsia="Arial" w:hAnsi="Arial" w:cs="Arial"/>
+        <w:i/>
+        <w:sz w:val="16"/>
+        <w:szCs w:val="16"/>
+      </w:rPr>
+      <w:t xml:space="preserve"> or parts thereof,  including  reproduction,  publication,  distribution,  transmission,  re-transmission  or  public showing, or  storage  in a  retrieval system  in  any  form, electronic or  otherwise, for  purposes other than that  expressly stated above  without the express  permission of </w:t>
     </w:r>
     <w:r>
       <w:rPr>
@@ -9883,28 +10257,28 @@
 </file>
 
 <file path=customXml/item1.xml><?xml version="1.0" encoding="utf-8"?>
-<b:Sources xmlns:b="http://schemas.openxmlformats.org/officeDocument/2006/bibliography" xmlns="http://schemas.openxmlformats.org/officeDocument/2006/bibliography" SelectedStyle="\APASixthEditionOfficeOnline.xsl" StyleName="APA" Version="6"/>
-</file>
-
-<file path=customXml/item2.xml><?xml version="1.0" encoding="utf-8"?>
 <go:gDocsCustomXmlDataStorage xmlns:go="http://customooxmlschemas.google.com/" xmlns:r="http://schemas.openxmlformats.org/officeDocument/2006/relationships" uri="GoogleDocsCustomDataVersion2">
   <go:docsCustomData xmlns:go="http://customooxmlschemas.google.com/" roundtripDataSignature="AMtx7mjWXb8ye18TSgmwTuXWdXXlQvm7kA==">CgMxLjAyCGguZ2pkZ3hzMgloLjMwajB6bGwyDmgubDJwYmozbWk2cDFzMg5oLm4xcndhOG9kYTA1MTIOaC4ydzIzOGd0eGRnNnoyDWgudnR4cmRlMXBiZTEyDmguY3VibXRpNnVod2I1Mg5oLmJ6ZjZ1MXVqYmhraTIJaC4xZm9iOXRlOAByITFnVTQxWEsyVnc3cTRJYno0ZTNfczl6dXdNLU13V3V6cg==</go:docsCustomData>
 </go:gDocsCustomXmlDataStorage>
 </file>
 
-<file path=customXml/itemProps1.xml><?xml version="1.0" encoding="utf-8"?>
-<ds:datastoreItem xmlns:ds="http://schemas.openxmlformats.org/officeDocument/2006/customXml" ds:itemID="{76F55D1F-DE19-4353-B79C-20A82AA7C4DB}">
-  <ds:schemaRefs>
-    <ds:schemaRef ds:uri="http://schemas.openxmlformats.org/officeDocument/2006/bibliography"/>
-  </ds:schemaRefs>
-</ds:datastoreItem>
+<file path=customXml/item2.xml><?xml version="1.0" encoding="utf-8"?>
+<b:Sources xmlns:b="http://schemas.openxmlformats.org/officeDocument/2006/bibliography" xmlns="http://schemas.openxmlformats.org/officeDocument/2006/bibliography" SelectedStyle="\APASixthEditionOfficeOnline.xsl" StyleName="APA" Version="6"/>
 </file>
 
-<file path=customXml/itemProps2.xml><?xml version="1.0" encoding="utf-8"?>
+<file path=customXml/itemProps1.xml><?xml version="1.0" encoding="utf-8"?>
 <ds:datastoreItem xmlns:ds="http://schemas.openxmlformats.org/officeDocument/2006/customXml" ds:itemID="{11111111-1234-1234-1234-123412341234}">
   <ds:schemaRefs>
     <ds:schemaRef ds:uri="http://customooxmlschemas.google.com/"/>
     <ds:schemaRef ds:uri="http://schemas.openxmlformats.org/officeDocument/2006/relationships"/>
   </ds:schemaRefs>
 </ds:datastoreItem>
+</file>
+
+<file path=customXml/itemProps2.xml><?xml version="1.0" encoding="utf-8"?>
+<ds:datastoreItem xmlns:ds="http://schemas.openxmlformats.org/officeDocument/2006/customXml" ds:itemID="{76F55D1F-DE19-4353-B79C-20A82AA7C4DB}">
+  <ds:schemaRefs>
+    <ds:schemaRef ds:uri="http://schemas.openxmlformats.org/officeDocument/2006/bibliography"/>
+  </ds:schemaRefs>
+</ds:datastoreItem>
 </file>
</xml_diff>

<commit_message>
Updated my default model to Gemini, Added my changes to internal model config
</commit_message>
<xml_diff>
--- a/Courseware/input/Template/FG_TGS-Ref-No_Course-Title_v1.docx
+++ b/Courseware/input/Template/FG_TGS-Ref-No_Course-Title_v1.docx
@@ -50,7 +50,27 @@
           <w:sz w:val="28"/>
           <w:szCs w:val="28"/>
         </w:rPr>
-        <w:t>{{company_logo}}</w:t>
+        <w:t>{{</w:t>
+      </w:r>
+      <w:proofErr w:type="spellStart"/>
+      <w:r>
+        <w:rPr>
+          <w:rFonts w:ascii="Arial" w:eastAsia="Arial" w:hAnsi="Arial" w:cs="Arial"/>
+          <w:bCs/>
+          <w:sz w:val="28"/>
+          <w:szCs w:val="28"/>
+        </w:rPr>
+        <w:t>company_logo</w:t>
+      </w:r>
+      <w:proofErr w:type="spellEnd"/>
+      <w:r>
+        <w:rPr>
+          <w:rFonts w:ascii="Arial" w:eastAsia="Arial" w:hAnsi="Arial" w:cs="Arial"/>
+          <w:bCs/>
+          <w:sz w:val="28"/>
+          <w:szCs w:val="28"/>
+        </w:rPr>
+        <w:t>}}</w:t>
       </w:r>
     </w:p>
     <w:p>
@@ -143,7 +163,27 @@
           <w:sz w:val="28"/>
           <w:szCs w:val="28"/>
         </w:rPr>
-        <w:t>{{Course_Title}}</w:t>
+        <w:t>{{</w:t>
+      </w:r>
+      <w:proofErr w:type="spellStart"/>
+      <w:r>
+        <w:rPr>
+          <w:rFonts w:ascii="Arial" w:eastAsia="Arial" w:hAnsi="Arial" w:cs="Arial"/>
+          <w:b/>
+          <w:sz w:val="28"/>
+          <w:szCs w:val="28"/>
+        </w:rPr>
+        <w:t>Course_Title</w:t>
+      </w:r>
+      <w:proofErr w:type="spellEnd"/>
+      <w:r>
+        <w:rPr>
+          <w:rFonts w:ascii="Arial" w:eastAsia="Arial" w:hAnsi="Arial" w:cs="Arial"/>
+          <w:b/>
+          <w:sz w:val="28"/>
+          <w:szCs w:val="28"/>
+        </w:rPr>
+        <w:t>}}</w:t>
       </w:r>
     </w:p>
     <w:p>
@@ -183,7 +223,27 @@
           <w:sz w:val="28"/>
           <w:szCs w:val="28"/>
         </w:rPr>
-        <w:t>{{TGS_Ref_No}}</w:t>
+        <w:t>{{</w:t>
+      </w:r>
+      <w:proofErr w:type="spellStart"/>
+      <w:r>
+        <w:rPr>
+          <w:rFonts w:ascii="Arial" w:eastAsia="Arial" w:hAnsi="Arial" w:cs="Arial"/>
+          <w:b/>
+          <w:sz w:val="28"/>
+          <w:szCs w:val="28"/>
+        </w:rPr>
+        <w:t>TGS_Ref_No</w:t>
+      </w:r>
+      <w:proofErr w:type="spellEnd"/>
+      <w:r>
+        <w:rPr>
+          <w:rFonts w:ascii="Arial" w:eastAsia="Arial" w:hAnsi="Arial" w:cs="Arial"/>
+          <w:b/>
+          <w:sz w:val="28"/>
+          <w:szCs w:val="28"/>
+        </w:rPr>
+        <w:t>}}</w:t>
       </w:r>
     </w:p>
     <w:p>
@@ -234,7 +294,27 @@
           <w:sz w:val="28"/>
           <w:szCs w:val="28"/>
         </w:rPr>
-        <w:t>{{Name_of_Organisation}}</w:t>
+        <w:t>{{</w:t>
+      </w:r>
+      <w:proofErr w:type="spellStart"/>
+      <w:r>
+        <w:rPr>
+          <w:rFonts w:ascii="Arial" w:eastAsia="Arial" w:hAnsi="Arial" w:cs="Arial"/>
+          <w:b/>
+          <w:sz w:val="28"/>
+          <w:szCs w:val="28"/>
+        </w:rPr>
+        <w:t>Name_of_Organisation</w:t>
+      </w:r>
+      <w:proofErr w:type="spellEnd"/>
+      <w:r>
+        <w:rPr>
+          <w:rFonts w:ascii="Arial" w:eastAsia="Arial" w:hAnsi="Arial" w:cs="Arial"/>
+          <w:b/>
+          <w:sz w:val="28"/>
+          <w:szCs w:val="28"/>
+        </w:rPr>
+        <w:t>}}</w:t>
       </w:r>
     </w:p>
     <w:p>
@@ -392,17 +472,19 @@
       <w:sdtContent>
         <w:p>
           <w:pPr>
-            <w:widowControl w:val="0"/>
+            <w:pStyle w:val="TOC1"/>
             <w:tabs>
-              <w:tab w:val="right" w:pos="12000"/>
+              <w:tab w:val="left" w:pos="480"/>
+              <w:tab w:val="right" w:pos="10459"/>
             </w:tabs>
-            <w:spacing w:before="60"/>
             <w:rPr>
-              <w:rFonts w:ascii="Arial" w:eastAsia="Arial" w:hAnsi="Arial" w:cs="Arial"/>
+              <w:rFonts w:eastAsiaTheme="minorEastAsia"/>
               <w:b/>
-              <w:color w:val="000000"/>
-              <w:sz w:val="22"/>
-              <w:szCs w:val="22"/>
+              <w:bCs/>
+              <w:noProof/>
+              <w:kern w:val="2"/>
+              <w:lang w:eastAsia="zh-CN"/>
+              <w14:ligatures w14:val="standardContextual"/>
             </w:rPr>
           </w:pPr>
           <w:r>
@@ -414,21 +496,830 @@
           <w:r>
             <w:fldChar w:fldCharType="separate"/>
           </w:r>
-          <w:hyperlink w:anchor="_heading=h.gjdgxs">
-            <w:r>
-              <w:rPr>
-                <w:b/>
-                <w:color w:val="000000"/>
-              </w:rPr>
-              <w:t>2. Course Overview</w:t>
-            </w:r>
-            <w:r>
-              <w:rPr>
-                <w:b/>
-                <w:color w:val="000000"/>
+          <w:hyperlink w:anchor="_Toc192061118" w:history="1">
+            <w:r>
+              <w:rPr>
+                <w:rStyle w:val="Hyperlink"/>
+                <w:b/>
+                <w:bCs/>
+                <w:noProof/>
+              </w:rPr>
+              <w:t>1.</w:t>
+            </w:r>
+            <w:r>
+              <w:rPr>
+                <w:rFonts w:eastAsiaTheme="minorEastAsia"/>
+                <w:b/>
+                <w:bCs/>
+                <w:noProof/>
+                <w:kern w:val="2"/>
+                <w:lang w:eastAsia="zh-CN"/>
+                <w14:ligatures w14:val="standardContextual"/>
               </w:rPr>
               <w:tab/>
+            </w:r>
+            <w:r>
+              <w:rPr>
+                <w:rStyle w:val="Hyperlink"/>
+                <w:b/>
+                <w:bCs/>
+                <w:noProof/>
+              </w:rPr>
+              <w:t>DOCUMENT VERSION CONTROL RECORD</w:t>
+            </w:r>
+            <w:r>
+              <w:rPr>
+                <w:b/>
+                <w:bCs/>
+                <w:noProof/>
+                <w:webHidden/>
+              </w:rPr>
+              <w:tab/>
+            </w:r>
+            <w:r>
+              <w:rPr>
+                <w:b/>
+                <w:bCs/>
+                <w:noProof/>
+                <w:webHidden/>
+              </w:rPr>
+              <w:fldChar w:fldCharType="begin"/>
+            </w:r>
+            <w:r>
+              <w:rPr>
+                <w:b/>
+                <w:bCs/>
+                <w:noProof/>
+                <w:webHidden/>
+              </w:rPr>
+              <w:instrText xml:space="preserve"> PAGEREF _Toc192061118 \h </w:instrText>
+            </w:r>
+            <w:r>
+              <w:rPr>
+                <w:b/>
+                <w:bCs/>
+                <w:noProof/>
+                <w:webHidden/>
+              </w:rPr>
+            </w:r>
+            <w:r>
+              <w:rPr>
+                <w:b/>
+                <w:bCs/>
+                <w:noProof/>
+                <w:webHidden/>
+              </w:rPr>
+              <w:fldChar w:fldCharType="separate"/>
+            </w:r>
+            <w:r>
+              <w:rPr>
+                <w:b/>
+                <w:bCs/>
+                <w:noProof/>
+                <w:webHidden/>
+              </w:rPr>
+              <w:t>3</w:t>
+            </w:r>
+            <w:r>
+              <w:rPr>
+                <w:b/>
+                <w:bCs/>
+                <w:noProof/>
+                <w:webHidden/>
+              </w:rPr>
+              <w:fldChar w:fldCharType="end"/>
+            </w:r>
+          </w:hyperlink>
+        </w:p>
+        <w:p>
+          <w:pPr>
+            <w:pStyle w:val="TOC1"/>
+            <w:tabs>
+              <w:tab w:val="left" w:pos="480"/>
+              <w:tab w:val="right" w:pos="10459"/>
+            </w:tabs>
+            <w:rPr>
+              <w:rFonts w:eastAsiaTheme="minorEastAsia"/>
+              <w:b/>
+              <w:bCs/>
+              <w:noProof/>
+              <w:kern w:val="2"/>
+              <w:lang w:eastAsia="zh-CN"/>
+              <w14:ligatures w14:val="standardContextual"/>
+            </w:rPr>
+          </w:pPr>
+          <w:hyperlink w:anchor="_Toc192061119" w:history="1">
+            <w:r>
+              <w:rPr>
+                <w:rStyle w:val="Hyperlink"/>
+                <w:b/>
+                <w:bCs/>
+                <w:noProof/>
+              </w:rPr>
+              <w:t>2.</w:t>
+            </w:r>
+            <w:r>
+              <w:rPr>
+                <w:rFonts w:eastAsiaTheme="minorEastAsia"/>
+                <w:b/>
+                <w:bCs/>
+                <w:noProof/>
+                <w:kern w:val="2"/>
+                <w:lang w:eastAsia="zh-CN"/>
+                <w14:ligatures w14:val="standardContextual"/>
+              </w:rPr>
+              <w:tab/>
+            </w:r>
+            <w:r>
+              <w:rPr>
+                <w:rStyle w:val="Hyperlink"/>
+                <w:b/>
+                <w:bCs/>
+                <w:noProof/>
+              </w:rPr>
+              <w:t>Course Overview</w:t>
+            </w:r>
+            <w:r>
+              <w:rPr>
+                <w:b/>
+                <w:bCs/>
+                <w:noProof/>
+                <w:webHidden/>
+              </w:rPr>
+              <w:tab/>
+            </w:r>
+            <w:r>
+              <w:rPr>
+                <w:b/>
+                <w:bCs/>
+                <w:noProof/>
+                <w:webHidden/>
+              </w:rPr>
+              <w:fldChar w:fldCharType="begin"/>
+            </w:r>
+            <w:r>
+              <w:rPr>
+                <w:b/>
+                <w:bCs/>
+                <w:noProof/>
+                <w:webHidden/>
+              </w:rPr>
+              <w:instrText xml:space="preserve"> PAGEREF _Toc192061119 \h </w:instrText>
+            </w:r>
+            <w:r>
+              <w:rPr>
+                <w:b/>
+                <w:bCs/>
+                <w:noProof/>
+                <w:webHidden/>
+              </w:rPr>
+            </w:r>
+            <w:r>
+              <w:rPr>
+                <w:b/>
+                <w:bCs/>
+                <w:noProof/>
+                <w:webHidden/>
+              </w:rPr>
+              <w:fldChar w:fldCharType="separate"/>
+            </w:r>
+            <w:r>
+              <w:rPr>
+                <w:b/>
+                <w:bCs/>
+                <w:noProof/>
+                <w:webHidden/>
+              </w:rPr>
               <w:t>4</w:t>
+            </w:r>
+            <w:r>
+              <w:rPr>
+                <w:b/>
+                <w:bCs/>
+                <w:noProof/>
+                <w:webHidden/>
+              </w:rPr>
+              <w:fldChar w:fldCharType="end"/>
+            </w:r>
+          </w:hyperlink>
+        </w:p>
+        <w:p>
+          <w:pPr>
+            <w:pStyle w:val="TOC1"/>
+            <w:tabs>
+              <w:tab w:val="left" w:pos="480"/>
+              <w:tab w:val="right" w:pos="10459"/>
+            </w:tabs>
+            <w:rPr>
+              <w:rFonts w:eastAsiaTheme="minorEastAsia"/>
+              <w:b/>
+              <w:bCs/>
+              <w:noProof/>
+              <w:kern w:val="2"/>
+              <w:lang w:eastAsia="zh-CN"/>
+              <w14:ligatures w14:val="standardContextual"/>
+            </w:rPr>
+          </w:pPr>
+          <w:hyperlink w:anchor="_Toc192061120" w:history="1">
+            <w:r>
+              <w:rPr>
+                <w:rStyle w:val="Hyperlink"/>
+                <w:b/>
+                <w:bCs/>
+                <w:noProof/>
+              </w:rPr>
+              <w:t>3.</w:t>
+            </w:r>
+            <w:r>
+              <w:rPr>
+                <w:rFonts w:eastAsiaTheme="minorEastAsia"/>
+                <w:b/>
+                <w:bCs/>
+                <w:noProof/>
+                <w:kern w:val="2"/>
+                <w:lang w:eastAsia="zh-CN"/>
+                <w14:ligatures w14:val="standardContextual"/>
+              </w:rPr>
+              <w:tab/>
+            </w:r>
+            <w:r>
+              <w:rPr>
+                <w:rStyle w:val="Hyperlink"/>
+                <w:b/>
+                <w:bCs/>
+                <w:noProof/>
+              </w:rPr>
+              <w:t>Learning Outcomes</w:t>
+            </w:r>
+            <w:r>
+              <w:rPr>
+                <w:b/>
+                <w:bCs/>
+                <w:noProof/>
+                <w:webHidden/>
+              </w:rPr>
+              <w:tab/>
+            </w:r>
+            <w:r>
+              <w:rPr>
+                <w:b/>
+                <w:bCs/>
+                <w:noProof/>
+                <w:webHidden/>
+              </w:rPr>
+              <w:fldChar w:fldCharType="begin"/>
+            </w:r>
+            <w:r>
+              <w:rPr>
+                <w:b/>
+                <w:bCs/>
+                <w:noProof/>
+                <w:webHidden/>
+              </w:rPr>
+              <w:instrText xml:space="preserve"> PAGEREF _Toc192061120 \h </w:instrText>
+            </w:r>
+            <w:r>
+              <w:rPr>
+                <w:b/>
+                <w:bCs/>
+                <w:noProof/>
+                <w:webHidden/>
+              </w:rPr>
+            </w:r>
+            <w:r>
+              <w:rPr>
+                <w:b/>
+                <w:bCs/>
+                <w:noProof/>
+                <w:webHidden/>
+              </w:rPr>
+              <w:fldChar w:fldCharType="separate"/>
+            </w:r>
+            <w:r>
+              <w:rPr>
+                <w:b/>
+                <w:bCs/>
+                <w:noProof/>
+                <w:webHidden/>
+              </w:rPr>
+              <w:t>5</w:t>
+            </w:r>
+            <w:r>
+              <w:rPr>
+                <w:b/>
+                <w:bCs/>
+                <w:noProof/>
+                <w:webHidden/>
+              </w:rPr>
+              <w:fldChar w:fldCharType="end"/>
+            </w:r>
+          </w:hyperlink>
+        </w:p>
+        <w:p>
+          <w:pPr>
+            <w:pStyle w:val="TOC1"/>
+            <w:tabs>
+              <w:tab w:val="left" w:pos="480"/>
+              <w:tab w:val="right" w:pos="10459"/>
+            </w:tabs>
+            <w:rPr>
+              <w:rFonts w:eastAsiaTheme="minorEastAsia"/>
+              <w:b/>
+              <w:bCs/>
+              <w:noProof/>
+              <w:kern w:val="2"/>
+              <w:lang w:eastAsia="zh-CN"/>
+              <w14:ligatures w14:val="standardContextual"/>
+            </w:rPr>
+          </w:pPr>
+          <w:hyperlink w:anchor="_Toc192061121" w:history="1">
+            <w:r>
+              <w:rPr>
+                <w:rStyle w:val="Hyperlink"/>
+                <w:b/>
+                <w:bCs/>
+                <w:noProof/>
+              </w:rPr>
+              <w:t>4.</w:t>
+            </w:r>
+            <w:r>
+              <w:rPr>
+                <w:rFonts w:eastAsiaTheme="minorEastAsia"/>
+                <w:b/>
+                <w:bCs/>
+                <w:noProof/>
+                <w:kern w:val="2"/>
+                <w:lang w:eastAsia="zh-CN"/>
+                <w14:ligatures w14:val="standardContextual"/>
+              </w:rPr>
+              <w:tab/>
+            </w:r>
+            <w:r>
+              <w:rPr>
+                <w:rStyle w:val="Hyperlink"/>
+                <w:b/>
+                <w:bCs/>
+                <w:noProof/>
+              </w:rPr>
+              <w:t>Lesson Plan and Instructional Methods</w:t>
+            </w:r>
+            <w:r>
+              <w:rPr>
+                <w:b/>
+                <w:bCs/>
+                <w:noProof/>
+                <w:webHidden/>
+              </w:rPr>
+              <w:tab/>
+            </w:r>
+            <w:r>
+              <w:rPr>
+                <w:b/>
+                <w:bCs/>
+                <w:noProof/>
+                <w:webHidden/>
+              </w:rPr>
+              <w:fldChar w:fldCharType="begin"/>
+            </w:r>
+            <w:r>
+              <w:rPr>
+                <w:b/>
+                <w:bCs/>
+                <w:noProof/>
+                <w:webHidden/>
+              </w:rPr>
+              <w:instrText xml:space="preserve"> PAGEREF _Toc192061121 \h </w:instrText>
+            </w:r>
+            <w:r>
+              <w:rPr>
+                <w:b/>
+                <w:bCs/>
+                <w:noProof/>
+                <w:webHidden/>
+              </w:rPr>
+            </w:r>
+            <w:r>
+              <w:rPr>
+                <w:b/>
+                <w:bCs/>
+                <w:noProof/>
+                <w:webHidden/>
+              </w:rPr>
+              <w:fldChar w:fldCharType="separate"/>
+            </w:r>
+            <w:r>
+              <w:rPr>
+                <w:b/>
+                <w:bCs/>
+                <w:noProof/>
+                <w:webHidden/>
+              </w:rPr>
+              <w:t>6</w:t>
+            </w:r>
+            <w:r>
+              <w:rPr>
+                <w:b/>
+                <w:bCs/>
+                <w:noProof/>
+                <w:webHidden/>
+              </w:rPr>
+              <w:fldChar w:fldCharType="end"/>
+            </w:r>
+          </w:hyperlink>
+        </w:p>
+        <w:p>
+          <w:pPr>
+            <w:pStyle w:val="TOC2"/>
+            <w:tabs>
+              <w:tab w:val="right" w:pos="10459"/>
+            </w:tabs>
+            <w:rPr>
+              <w:rFonts w:eastAsiaTheme="minorEastAsia"/>
+              <w:noProof/>
+              <w:kern w:val="2"/>
+              <w:lang w:eastAsia="zh-CN"/>
+              <w14:ligatures w14:val="standardContextual"/>
+            </w:rPr>
+          </w:pPr>
+          <w:hyperlink w:anchor="_Toc192061122" w:history="1">
+            <w:r>
+              <w:rPr>
+                <w:rStyle w:val="Hyperlink"/>
+                <w:noProof/>
+              </w:rPr>
+              <w:t>Instructional methods</w:t>
+            </w:r>
+            <w:r>
+              <w:rPr>
+                <w:noProof/>
+                <w:webHidden/>
+              </w:rPr>
+              <w:tab/>
+            </w:r>
+            <w:r>
+              <w:rPr>
+                <w:noProof/>
+                <w:webHidden/>
+              </w:rPr>
+              <w:fldChar w:fldCharType="begin"/>
+            </w:r>
+            <w:r>
+              <w:rPr>
+                <w:noProof/>
+                <w:webHidden/>
+              </w:rPr>
+              <w:instrText xml:space="preserve"> PAGEREF _Toc192061122 \h </w:instrText>
+            </w:r>
+            <w:r>
+              <w:rPr>
+                <w:noProof/>
+                <w:webHidden/>
+              </w:rPr>
+            </w:r>
+            <w:r>
+              <w:rPr>
+                <w:noProof/>
+                <w:webHidden/>
+              </w:rPr>
+              <w:fldChar w:fldCharType="separate"/>
+            </w:r>
+            <w:r>
+              <w:rPr>
+                <w:noProof/>
+                <w:webHidden/>
+              </w:rPr>
+              <w:t>6</w:t>
+            </w:r>
+            <w:r>
+              <w:rPr>
+                <w:noProof/>
+                <w:webHidden/>
+              </w:rPr>
+              <w:fldChar w:fldCharType="end"/>
+            </w:r>
+          </w:hyperlink>
+        </w:p>
+        <w:p>
+          <w:pPr>
+            <w:pStyle w:val="TOC2"/>
+            <w:tabs>
+              <w:tab w:val="right" w:pos="10459"/>
+            </w:tabs>
+            <w:rPr>
+              <w:rFonts w:eastAsiaTheme="minorEastAsia"/>
+              <w:noProof/>
+              <w:kern w:val="2"/>
+              <w:lang w:eastAsia="zh-CN"/>
+              <w14:ligatures w14:val="standardContextual"/>
+            </w:rPr>
+          </w:pPr>
+          <w:hyperlink w:anchor="_Toc192061123" w:history="1">
+            <w:r>
+              <w:rPr>
+                <w:rStyle w:val="Hyperlink"/>
+                <w:noProof/>
+              </w:rPr>
+              <w:t>Lesson Plan</w:t>
+            </w:r>
+            <w:r>
+              <w:rPr>
+                <w:noProof/>
+                <w:webHidden/>
+              </w:rPr>
+              <w:tab/>
+            </w:r>
+            <w:r>
+              <w:rPr>
+                <w:noProof/>
+                <w:webHidden/>
+              </w:rPr>
+              <w:fldChar w:fldCharType="begin"/>
+            </w:r>
+            <w:r>
+              <w:rPr>
+                <w:noProof/>
+                <w:webHidden/>
+              </w:rPr>
+              <w:instrText xml:space="preserve"> PAGEREF _Toc192061123 \h </w:instrText>
+            </w:r>
+            <w:r>
+              <w:rPr>
+                <w:noProof/>
+                <w:webHidden/>
+              </w:rPr>
+            </w:r>
+            <w:r>
+              <w:rPr>
+                <w:noProof/>
+                <w:webHidden/>
+              </w:rPr>
+              <w:fldChar w:fldCharType="separate"/>
+            </w:r>
+            <w:r>
+              <w:rPr>
+                <w:noProof/>
+                <w:webHidden/>
+              </w:rPr>
+              <w:t>6</w:t>
+            </w:r>
+            <w:r>
+              <w:rPr>
+                <w:noProof/>
+                <w:webHidden/>
+              </w:rPr>
+              <w:fldChar w:fldCharType="end"/>
+            </w:r>
+          </w:hyperlink>
+        </w:p>
+        <w:p>
+          <w:pPr>
+            <w:pStyle w:val="TOC3"/>
+            <w:tabs>
+              <w:tab w:val="right" w:pos="10459"/>
+            </w:tabs>
+            <w:rPr>
+              <w:rFonts w:eastAsiaTheme="minorEastAsia"/>
+              <w:noProof/>
+              <w:kern w:val="2"/>
+              <w:lang w:eastAsia="zh-CN"/>
+              <w14:ligatures w14:val="standardContextual"/>
+            </w:rPr>
+          </w:pPr>
+          <w:hyperlink w:anchor="_Toc192061124" w:history="1">
+            <w:r>
+              <w:rPr>
+                <w:rStyle w:val="Hyperlink"/>
+                <w:rFonts w:eastAsia="Arial"/>
+                <w:noProof/>
+              </w:rPr>
+              <w:t>Day</w:t>
+            </w:r>
+          </w:hyperlink>
+          <w:r>
+            <w:t xml:space="preserve"> 1</w:t>
+          </w:r>
+        </w:p>
+        <w:p>
+          <w:pPr>
+            <w:pStyle w:val="TOC1"/>
+            <w:tabs>
+              <w:tab w:val="left" w:pos="480"/>
+              <w:tab w:val="right" w:pos="10459"/>
+            </w:tabs>
+            <w:rPr>
+              <w:rFonts w:eastAsiaTheme="minorEastAsia"/>
+              <w:b/>
+              <w:bCs/>
+              <w:noProof/>
+              <w:kern w:val="2"/>
+              <w:lang w:eastAsia="zh-CN"/>
+              <w14:ligatures w14:val="standardContextual"/>
+            </w:rPr>
+          </w:pPr>
+          <w:hyperlink w:anchor="_Toc192061125" w:history="1">
+            <w:r>
+              <w:rPr>
+                <w:rStyle w:val="Hyperlink"/>
+                <w:b/>
+                <w:bCs/>
+                <w:noProof/>
+              </w:rPr>
+              <w:t>5.</w:t>
+            </w:r>
+            <w:r>
+              <w:rPr>
+                <w:rFonts w:eastAsiaTheme="minorEastAsia"/>
+                <w:b/>
+                <w:bCs/>
+                <w:noProof/>
+                <w:kern w:val="2"/>
+                <w:lang w:eastAsia="zh-CN"/>
+                <w14:ligatures w14:val="standardContextual"/>
+              </w:rPr>
+              <w:tab/>
+            </w:r>
+            <w:r>
+              <w:rPr>
+                <w:rStyle w:val="Hyperlink"/>
+                <w:b/>
+                <w:bCs/>
+                <w:noProof/>
+              </w:rPr>
+              <w:t>Structure &amp; Duration of Training &amp; Assessment</w:t>
+            </w:r>
+            <w:r>
+              <w:rPr>
+                <w:b/>
+                <w:bCs/>
+                <w:noProof/>
+                <w:webHidden/>
+              </w:rPr>
+              <w:tab/>
+            </w:r>
+            <w:r>
+              <w:rPr>
+                <w:b/>
+                <w:bCs/>
+                <w:noProof/>
+                <w:webHidden/>
+              </w:rPr>
+              <w:fldChar w:fldCharType="begin"/>
+            </w:r>
+            <w:r>
+              <w:rPr>
+                <w:b/>
+                <w:bCs/>
+                <w:noProof/>
+                <w:webHidden/>
+              </w:rPr>
+              <w:instrText xml:space="preserve"> PAGEREF _Toc192061125 \h </w:instrText>
+            </w:r>
+            <w:r>
+              <w:rPr>
+                <w:b/>
+                <w:bCs/>
+                <w:noProof/>
+                <w:webHidden/>
+              </w:rPr>
+            </w:r>
+            <w:r>
+              <w:rPr>
+                <w:b/>
+                <w:bCs/>
+                <w:noProof/>
+                <w:webHidden/>
+              </w:rPr>
+              <w:fldChar w:fldCharType="separate"/>
+            </w:r>
+            <w:r>
+              <w:rPr>
+                <w:b/>
+                <w:bCs/>
+                <w:noProof/>
+                <w:webHidden/>
+              </w:rPr>
+              <w:t>8</w:t>
+            </w:r>
+            <w:r>
+              <w:rPr>
+                <w:b/>
+                <w:bCs/>
+                <w:noProof/>
+                <w:webHidden/>
+              </w:rPr>
+              <w:fldChar w:fldCharType="end"/>
+            </w:r>
+          </w:hyperlink>
+        </w:p>
+        <w:p>
+          <w:pPr>
+            <w:pStyle w:val="TOC1"/>
+            <w:tabs>
+              <w:tab w:val="left" w:pos="480"/>
+              <w:tab w:val="right" w:pos="10459"/>
+            </w:tabs>
+            <w:rPr>
+              <w:rFonts w:eastAsiaTheme="minorEastAsia"/>
+              <w:b/>
+              <w:bCs/>
+              <w:noProof/>
+              <w:kern w:val="2"/>
+              <w:lang w:eastAsia="zh-CN"/>
+              <w14:ligatures w14:val="standardContextual"/>
+            </w:rPr>
+          </w:pPr>
+          <w:hyperlink w:anchor="_Toc192061126" w:history="1">
+            <w:r>
+              <w:rPr>
+                <w:rStyle w:val="Hyperlink"/>
+                <w:b/>
+                <w:bCs/>
+                <w:noProof/>
+              </w:rPr>
+              <w:t>6.</w:t>
+            </w:r>
+            <w:r>
+              <w:rPr>
+                <w:rFonts w:eastAsiaTheme="minorEastAsia"/>
+                <w:b/>
+                <w:bCs/>
+                <w:noProof/>
+                <w:kern w:val="2"/>
+                <w:lang w:eastAsia="zh-CN"/>
+                <w14:ligatures w14:val="standardContextual"/>
+              </w:rPr>
+              <w:tab/>
+            </w:r>
+            <w:r>
+              <w:rPr>
+                <w:rStyle w:val="Hyperlink"/>
+                <w:b/>
+                <w:bCs/>
+                <w:noProof/>
+              </w:rPr>
+              <w:t>Reference</w:t>
+            </w:r>
+            <w:r>
+              <w:rPr>
+                <w:b/>
+                <w:bCs/>
+                <w:noProof/>
+                <w:webHidden/>
+              </w:rPr>
+              <w:tab/>
+            </w:r>
+            <w:r>
+              <w:rPr>
+                <w:b/>
+                <w:bCs/>
+                <w:noProof/>
+                <w:webHidden/>
+              </w:rPr>
+              <w:fldChar w:fldCharType="begin"/>
+            </w:r>
+            <w:r>
+              <w:rPr>
+                <w:b/>
+                <w:bCs/>
+                <w:noProof/>
+                <w:webHidden/>
+              </w:rPr>
+              <w:instrText xml:space="preserve"> PAGEREF _Toc192061126 \h </w:instrText>
+            </w:r>
+            <w:r>
+              <w:rPr>
+                <w:b/>
+                <w:bCs/>
+                <w:noProof/>
+                <w:webHidden/>
+              </w:rPr>
+            </w:r>
+            <w:r>
+              <w:rPr>
+                <w:b/>
+                <w:bCs/>
+                <w:noProof/>
+                <w:webHidden/>
+              </w:rPr>
+              <w:fldChar w:fldCharType="separate"/>
+            </w:r>
+            <w:r>
+              <w:rPr>
+                <w:b/>
+                <w:bCs/>
+                <w:noProof/>
+                <w:webHidden/>
+              </w:rPr>
+              <w:t>9</w:t>
+            </w:r>
+            <w:r>
+              <w:rPr>
+                <w:b/>
+                <w:bCs/>
+                <w:noProof/>
+                <w:webHidden/>
+              </w:rPr>
+              <w:fldChar w:fldCharType="end"/>
             </w:r>
           </w:hyperlink>
         </w:p>
@@ -447,239 +1338,6 @@
               <w:szCs w:val="22"/>
             </w:rPr>
           </w:pPr>
-          <w:hyperlink w:anchor="_heading=h.30j0zll">
-            <w:r>
-              <w:rPr>
-                <w:b/>
-                <w:color w:val="000000"/>
-              </w:rPr>
-              <w:t>3. Learning Outcomes</w:t>
-            </w:r>
-            <w:r>
-              <w:rPr>
-                <w:b/>
-                <w:color w:val="000000"/>
-              </w:rPr>
-              <w:tab/>
-              <w:t>5</w:t>
-            </w:r>
-          </w:hyperlink>
-        </w:p>
-        <w:p>
-          <w:pPr>
-            <w:widowControl w:val="0"/>
-            <w:tabs>
-              <w:tab w:val="right" w:pos="12000"/>
-            </w:tabs>
-            <w:spacing w:before="60"/>
-            <w:rPr>
-              <w:rFonts w:ascii="Arial" w:eastAsia="Arial" w:hAnsi="Arial" w:cs="Arial"/>
-              <w:b/>
-              <w:color w:val="000000"/>
-              <w:sz w:val="22"/>
-              <w:szCs w:val="22"/>
-            </w:rPr>
-          </w:pPr>
-          <w:hyperlink w:anchor="_heading=h.n1rwa8oda051">
-            <w:r>
-              <w:rPr>
-                <w:rFonts w:ascii="Arial" w:eastAsia="Arial" w:hAnsi="Arial" w:cs="Arial"/>
-                <w:b/>
-                <w:color w:val="000000"/>
-                <w:sz w:val="22"/>
-                <w:szCs w:val="22"/>
-              </w:rPr>
-              <w:t>4. Lesson Plan and Instructional Methods</w:t>
-            </w:r>
-            <w:r>
-              <w:rPr>
-                <w:rFonts w:ascii="Arial" w:eastAsia="Arial" w:hAnsi="Arial" w:cs="Arial"/>
-                <w:b/>
-                <w:color w:val="000000"/>
-                <w:sz w:val="22"/>
-                <w:szCs w:val="22"/>
-              </w:rPr>
-              <w:tab/>
-              <w:t>7</w:t>
-            </w:r>
-          </w:hyperlink>
-        </w:p>
-        <w:p>
-          <w:pPr>
-            <w:widowControl w:val="0"/>
-            <w:tabs>
-              <w:tab w:val="right" w:pos="12000"/>
-            </w:tabs>
-            <w:spacing w:before="60"/>
-            <w:ind w:left="360"/>
-            <w:rPr>
-              <w:rFonts w:ascii="Arial" w:eastAsia="Arial" w:hAnsi="Arial" w:cs="Arial"/>
-              <w:color w:val="000000"/>
-              <w:sz w:val="22"/>
-              <w:szCs w:val="22"/>
-            </w:rPr>
-          </w:pPr>
-          <w:hyperlink w:anchor="_heading=h.vtxrde1pbe1">
-            <w:r>
-              <w:rPr>
-                <w:rFonts w:ascii="Arial" w:eastAsia="Arial" w:hAnsi="Arial" w:cs="Arial"/>
-                <w:color w:val="000000"/>
-                <w:sz w:val="22"/>
-                <w:szCs w:val="22"/>
-              </w:rPr>
-              <w:t>Instructional methods</w:t>
-            </w:r>
-            <w:r>
-              <w:rPr>
-                <w:rFonts w:ascii="Arial" w:eastAsia="Arial" w:hAnsi="Arial" w:cs="Arial"/>
-                <w:color w:val="000000"/>
-                <w:sz w:val="22"/>
-                <w:szCs w:val="22"/>
-              </w:rPr>
-              <w:tab/>
-              <w:t>7</w:t>
-            </w:r>
-          </w:hyperlink>
-        </w:p>
-        <w:p>
-          <w:pPr>
-            <w:widowControl w:val="0"/>
-            <w:tabs>
-              <w:tab w:val="right" w:pos="12000"/>
-            </w:tabs>
-            <w:spacing w:before="60"/>
-            <w:ind w:left="360"/>
-            <w:rPr>
-              <w:rFonts w:ascii="Arial" w:eastAsia="Arial" w:hAnsi="Arial" w:cs="Arial"/>
-              <w:color w:val="000000"/>
-              <w:sz w:val="22"/>
-              <w:szCs w:val="22"/>
-            </w:rPr>
-          </w:pPr>
-          <w:hyperlink w:anchor="_heading=h.cubmti6uhwb5">
-            <w:r>
-              <w:rPr>
-                <w:rFonts w:ascii="Arial" w:eastAsia="Arial" w:hAnsi="Arial" w:cs="Arial"/>
-                <w:color w:val="000000"/>
-                <w:sz w:val="22"/>
-                <w:szCs w:val="22"/>
-              </w:rPr>
-              <w:t>Lesson Plan</w:t>
-            </w:r>
-            <w:r>
-              <w:rPr>
-                <w:rFonts w:ascii="Arial" w:eastAsia="Arial" w:hAnsi="Arial" w:cs="Arial"/>
-                <w:color w:val="000000"/>
-                <w:sz w:val="22"/>
-                <w:szCs w:val="22"/>
-              </w:rPr>
-              <w:tab/>
-              <w:t>7</w:t>
-            </w:r>
-          </w:hyperlink>
-        </w:p>
-        <w:p>
-          <w:pPr>
-            <w:widowControl w:val="0"/>
-            <w:tabs>
-              <w:tab w:val="right" w:pos="12000"/>
-            </w:tabs>
-            <w:spacing w:before="60"/>
-            <w:ind w:left="720"/>
-            <w:rPr>
-              <w:rFonts w:ascii="Arial" w:eastAsia="Arial" w:hAnsi="Arial" w:cs="Arial"/>
-              <w:color w:val="000000"/>
-              <w:sz w:val="22"/>
-              <w:szCs w:val="22"/>
-            </w:rPr>
-          </w:pPr>
-          <w:hyperlink w:anchor="_heading=h.bzf6u1ujbhki">
-            <w:r>
-              <w:rPr>
-                <w:rFonts w:ascii="Arial" w:eastAsia="Arial" w:hAnsi="Arial" w:cs="Arial"/>
-                <w:color w:val="000000"/>
-                <w:sz w:val="22"/>
-                <w:szCs w:val="22"/>
-              </w:rPr>
-              <w:t>Day 1</w:t>
-            </w:r>
-            <w:r>
-              <w:rPr>
-                <w:rFonts w:ascii="Arial" w:eastAsia="Arial" w:hAnsi="Arial" w:cs="Arial"/>
-                <w:color w:val="000000"/>
-                <w:sz w:val="22"/>
-                <w:szCs w:val="22"/>
-              </w:rPr>
-              <w:tab/>
-              <w:t>7</w:t>
-            </w:r>
-          </w:hyperlink>
-        </w:p>
-        <w:p>
-          <w:pPr>
-            <w:widowControl w:val="0"/>
-            <w:tabs>
-              <w:tab w:val="right" w:pos="12000"/>
-            </w:tabs>
-            <w:spacing w:before="60"/>
-            <w:rPr>
-              <w:rFonts w:ascii="Arial" w:eastAsia="Arial" w:hAnsi="Arial" w:cs="Arial"/>
-              <w:b/>
-              <w:color w:val="000000"/>
-              <w:sz w:val="22"/>
-              <w:szCs w:val="22"/>
-            </w:rPr>
-          </w:pPr>
-          <w:hyperlink w:anchor="_heading=h.1fob9te">
-            <w:r>
-              <w:rPr>
-                <w:b/>
-                <w:color w:val="000000"/>
-              </w:rPr>
-              <w:t>5. Structure &amp; Duration of Training &amp; Assessment</w:t>
-            </w:r>
-            <w:r>
-              <w:rPr>
-                <w:b/>
-                <w:color w:val="000000"/>
-              </w:rPr>
-              <w:tab/>
-              <w:t>11</w:t>
-            </w:r>
-          </w:hyperlink>
-        </w:p>
-        <w:p>
-          <w:pPr>
-            <w:widowControl w:val="0"/>
-            <w:tabs>
-              <w:tab w:val="right" w:pos="12000"/>
-            </w:tabs>
-            <w:spacing w:before="60"/>
-            <w:rPr>
-              <w:rFonts w:ascii="Arial" w:eastAsia="Arial" w:hAnsi="Arial" w:cs="Arial"/>
-              <w:b/>
-              <w:color w:val="000000"/>
-              <w:sz w:val="22"/>
-              <w:szCs w:val="22"/>
-            </w:rPr>
-          </w:pPr>
-          <w:hyperlink w:anchor="_heading=">
-            <w:r>
-              <w:rPr>
-                <w:b/>
-                <w:color w:val="000000"/>
-              </w:rPr>
-              <w:t>6. Reference</w:t>
-            </w:r>
-            <w:r>
-              <w:rPr>
-                <w:b/>
-                <w:color w:val="000000"/>
-              </w:rPr>
-              <w:tab/>
-              <w:t>12</w:t>
-            </w:r>
-          </w:hyperlink>
           <w:r>
             <w:fldChar w:fldCharType="end"/>
           </w:r>
@@ -709,32 +1367,22 @@
     </w:p>
     <w:p>
       <w:pPr>
+        <w:pStyle w:val="Heading1"/>
         <w:numPr>
           <w:ilvl w:val="0"/>
           <w:numId w:val="2"/>
         </w:numPr>
         <w:tabs>
-          <w:tab w:val="left" w:pos="1650"/>
+          <w:tab w:val="left" w:pos="360"/>
         </w:tabs>
-        <w:rPr>
-          <w:rFonts w:ascii="Arial" w:eastAsia="Arial" w:hAnsi="Arial" w:cs="Arial"/>
-          <w:b/>
-          <w:color w:val="000000"/>
-          <w:sz w:val="32"/>
-          <w:szCs w:val="32"/>
-        </w:rPr>
-      </w:pPr>
+        <w:spacing w:before="0"/>
+      </w:pPr>
+      <w:bookmarkStart w:id="0" w:name="_Toc192061118"/>
       <w:r>
-        <w:rPr>
-          <w:rFonts w:ascii="Arial" w:eastAsia="Arial" w:hAnsi="Arial" w:cs="Arial"/>
-          <w:b/>
-          <w:color w:val="000000"/>
-          <w:sz w:val="32"/>
-          <w:szCs w:val="32"/>
-        </w:rPr>
         <w:lastRenderedPageBreak/>
         <w:t>DOCUMENT VERSION CONTROL RECORD</w:t>
       </w:r>
+      <w:bookmarkEnd w:id="0"/>
     </w:p>
     <w:p>
       <w:pPr>
@@ -951,7 +1599,25 @@
                 <w:sz w:val="22"/>
                 <w:szCs w:val="22"/>
               </w:rPr>
-              <w:t>{{Name_of_Organisation}}</w:t>
+              <w:t>{{</w:t>
+            </w:r>
+            <w:proofErr w:type="spellStart"/>
+            <w:r>
+              <w:rPr>
+                <w:rFonts w:ascii="Arial" w:eastAsia="Arial" w:hAnsi="Arial" w:cs="Arial"/>
+                <w:sz w:val="22"/>
+                <w:szCs w:val="22"/>
+              </w:rPr>
+              <w:t>Name_of_Organisation</w:t>
+            </w:r>
+            <w:proofErr w:type="spellEnd"/>
+            <w:r>
+              <w:rPr>
+                <w:rFonts w:ascii="Arial" w:eastAsia="Arial" w:hAnsi="Arial" w:cs="Arial"/>
+                <w:sz w:val="22"/>
+                <w:szCs w:val="22"/>
+              </w:rPr>
+              <w:t>}}</w:t>
             </w:r>
           </w:p>
         </w:tc>
@@ -1440,12 +2106,12 @@
         </w:tabs>
         <w:spacing w:before="0"/>
       </w:pPr>
-      <w:bookmarkStart w:id="0" w:name="_heading=h.gjdgxs" w:colFirst="0" w:colLast="0"/>
-      <w:bookmarkEnd w:id="0"/>
+      <w:bookmarkStart w:id="1" w:name="_Toc192061119"/>
       <w:r>
         <w:lastRenderedPageBreak/>
         <w:t>Course Overview</w:t>
       </w:r>
+      <w:bookmarkEnd w:id="1"/>
     </w:p>
     <w:p/>
     <w:tbl>
@@ -1525,6 +2191,7 @@
               </w:rPr>
               <w:t>{{</w:t>
             </w:r>
+            <w:proofErr w:type="spellStart"/>
             <w:r>
               <w:rPr>
                 <w:rFonts w:ascii="Arial" w:eastAsia="Arial" w:hAnsi="Arial" w:cs="Arial"/>
@@ -1533,6 +2200,7 @@
               </w:rPr>
               <w:t>TSC_Sector_Abbr</w:t>
             </w:r>
+            <w:proofErr w:type="spellEnd"/>
             <w:r>
               <w:rPr>
                 <w:rFonts w:ascii="Arial" w:eastAsia="Arial" w:hAnsi="Arial" w:cs="Arial"/>
@@ -1603,7 +2271,16 @@
                 <w:sz w:val="22"/>
                 <w:szCs w:val="22"/>
               </w:rPr>
-              <w:t>{{TSC</w:t>
+              <w:t>{{</w:t>
+            </w:r>
+            <w:proofErr w:type="spellStart"/>
+            <w:r>
+              <w:rPr>
+                <w:rFonts w:ascii="Arial" w:eastAsia="Arial" w:hAnsi="Arial" w:cs="Arial"/>
+                <w:sz w:val="22"/>
+                <w:szCs w:val="22"/>
+              </w:rPr>
+              <w:t>TSC</w:t>
             </w:r>
             <w:r>
               <w:rPr>
@@ -1629,6 +2306,7 @@
               </w:rPr>
               <w:t>ategory</w:t>
             </w:r>
+            <w:proofErr w:type="spellEnd"/>
             <w:r>
               <w:rPr>
                 <w:rFonts w:ascii="Arial" w:eastAsia="Arial" w:hAnsi="Arial" w:cs="Arial"/>
@@ -1696,7 +2374,16 @@
                 <w:sz w:val="22"/>
                 <w:szCs w:val="22"/>
               </w:rPr>
-              <w:t>{{TSC</w:t>
+              <w:t>{{</w:t>
+            </w:r>
+            <w:proofErr w:type="spellStart"/>
+            <w:r>
+              <w:rPr>
+                <w:rFonts w:ascii="Arial" w:eastAsia="Arial" w:hAnsi="Arial" w:cs="Arial"/>
+                <w:sz w:val="22"/>
+                <w:szCs w:val="22"/>
+              </w:rPr>
+              <w:t>TSC</w:t>
             </w:r>
             <w:r>
               <w:rPr>
@@ -1722,6 +2409,7 @@
               </w:rPr>
               <w:t>ode</w:t>
             </w:r>
+            <w:proofErr w:type="spellEnd"/>
             <w:r>
               <w:rPr>
                 <w:rFonts w:ascii="Arial" w:eastAsia="Arial" w:hAnsi="Arial" w:cs="Arial"/>
@@ -1789,7 +2477,16 @@
                 <w:sz w:val="22"/>
                 <w:szCs w:val="22"/>
               </w:rPr>
-              <w:t>{{TSC</w:t>
+              <w:t>{{</w:t>
+            </w:r>
+            <w:proofErr w:type="spellStart"/>
+            <w:r>
+              <w:rPr>
+                <w:rFonts w:ascii="Arial" w:eastAsia="Arial" w:hAnsi="Arial" w:cs="Arial"/>
+                <w:sz w:val="22"/>
+                <w:szCs w:val="22"/>
+              </w:rPr>
+              <w:t>TSC</w:t>
             </w:r>
             <w:r>
               <w:rPr>
@@ -1815,6 +2512,7 @@
               </w:rPr>
               <w:t>itle</w:t>
             </w:r>
+            <w:proofErr w:type="spellEnd"/>
             <w:r>
               <w:rPr>
                 <w:rFonts w:ascii="Arial" w:eastAsia="Arial" w:hAnsi="Arial" w:cs="Arial"/>
@@ -1888,6 +2586,7 @@
               </w:rPr>
               <w:t>{{</w:t>
             </w:r>
+            <w:proofErr w:type="spellStart"/>
             <w:r>
               <w:rPr>
                 <w:rFonts w:ascii="Arial" w:eastAsia="Arial" w:hAnsi="Arial" w:cs="Arial"/>
@@ -1896,6 +2595,7 @@
               </w:rPr>
               <w:t>Proficiency_Description</w:t>
             </w:r>
+            <w:proofErr w:type="spellEnd"/>
             <w:r>
               <w:rPr>
                 <w:rFonts w:ascii="Arial" w:eastAsia="Arial" w:hAnsi="Arial" w:cs="Arial"/>
@@ -1963,7 +2663,16 @@
                 <w:sz w:val="22"/>
                 <w:szCs w:val="22"/>
               </w:rPr>
-              <w:t>{{P</w:t>
+              <w:t>{{</w:t>
+            </w:r>
+            <w:proofErr w:type="spellStart"/>
+            <w:r>
+              <w:rPr>
+                <w:rFonts w:ascii="Arial" w:eastAsia="Arial" w:hAnsi="Arial" w:cs="Arial"/>
+                <w:sz w:val="22"/>
+                <w:szCs w:val="22"/>
+              </w:rPr>
+              <w:t>P</w:t>
             </w:r>
             <w:r>
               <w:rPr>
@@ -1989,6 +2698,7 @@
               </w:rPr>
               <w:t>evel</w:t>
             </w:r>
+            <w:proofErr w:type="spellEnd"/>
             <w:r>
               <w:rPr>
                 <w:rFonts w:ascii="Arial" w:eastAsia="Arial" w:hAnsi="Arial" w:cs="Arial"/>
@@ -2134,7 +2844,27 @@
                 <w:sz w:val="22"/>
                 <w:szCs w:val="22"/>
               </w:rPr>
-              <w:t>{%- set all_a_statements = [] -</w:t>
+              <w:t xml:space="preserve">{%- set </w:t>
+            </w:r>
+            <w:proofErr w:type="spellStart"/>
+            <w:r>
+              <w:rPr>
+                <w:rFonts w:ascii="Arial" w:eastAsia="Arial" w:hAnsi="Arial" w:cs="Arial"/>
+                <w:bCs/>
+                <w:sz w:val="22"/>
+                <w:szCs w:val="22"/>
+              </w:rPr>
+              <w:t>all_a_statements</w:t>
+            </w:r>
+            <w:proofErr w:type="spellEnd"/>
+            <w:r>
+              <w:rPr>
+                <w:rFonts w:ascii="Arial" w:eastAsia="Arial" w:hAnsi="Arial" w:cs="Arial"/>
+                <w:bCs/>
+                <w:sz w:val="22"/>
+                <w:szCs w:val="22"/>
+              </w:rPr>
+              <w:t xml:space="preserve"> = [] -</w:t>
             </w:r>
             <w:proofErr w:type="gramStart"/>
             <w:r>
@@ -2154,7 +2884,87 @@
                 <w:sz w:val="22"/>
                 <w:szCs w:val="22"/>
               </w:rPr>
-              <w:t>%- for unit in Learning_Units -%}{%- for a in unit.A_numbering_description -%}{{ all_a_statements.append((a, unit)) or '' }}{%- endfor -%}{%-endfor %}</w:t>
+              <w:t xml:space="preserve">%- for unit in Learning_Units -%}{%- for a in </w:t>
+            </w:r>
+            <w:proofErr w:type="spellStart"/>
+            <w:r>
+              <w:rPr>
+                <w:rFonts w:ascii="Arial" w:eastAsia="Arial" w:hAnsi="Arial" w:cs="Arial"/>
+                <w:bCs/>
+                <w:sz w:val="22"/>
+                <w:szCs w:val="22"/>
+              </w:rPr>
+              <w:t>unit.A_numbering_description</w:t>
+            </w:r>
+            <w:proofErr w:type="spellEnd"/>
+            <w:r>
+              <w:rPr>
+                <w:rFonts w:ascii="Arial" w:eastAsia="Arial" w:hAnsi="Arial" w:cs="Arial"/>
+                <w:bCs/>
+                <w:sz w:val="22"/>
+                <w:szCs w:val="22"/>
+              </w:rPr>
+              <w:t xml:space="preserve"> -%}{{ </w:t>
+            </w:r>
+            <w:proofErr w:type="spellStart"/>
+            <w:r>
+              <w:rPr>
+                <w:rFonts w:ascii="Arial" w:eastAsia="Arial" w:hAnsi="Arial" w:cs="Arial"/>
+                <w:bCs/>
+                <w:sz w:val="22"/>
+                <w:szCs w:val="22"/>
+              </w:rPr>
+              <w:t>all_a_statements.append</w:t>
+            </w:r>
+            <w:proofErr w:type="spellEnd"/>
+            <w:r>
+              <w:rPr>
+                <w:rFonts w:ascii="Arial" w:eastAsia="Arial" w:hAnsi="Arial" w:cs="Arial"/>
+                <w:bCs/>
+                <w:sz w:val="22"/>
+                <w:szCs w:val="22"/>
+              </w:rPr>
+              <w:t xml:space="preserve">((a, unit)) or '' }}{%- </w:t>
+            </w:r>
+            <w:proofErr w:type="spellStart"/>
+            <w:r>
+              <w:rPr>
+                <w:rFonts w:ascii="Arial" w:eastAsia="Arial" w:hAnsi="Arial" w:cs="Arial"/>
+                <w:bCs/>
+                <w:sz w:val="22"/>
+                <w:szCs w:val="22"/>
+              </w:rPr>
+              <w:t>endfor</w:t>
+            </w:r>
+            <w:proofErr w:type="spellEnd"/>
+            <w:r>
+              <w:rPr>
+                <w:rFonts w:ascii="Arial" w:eastAsia="Arial" w:hAnsi="Arial" w:cs="Arial"/>
+                <w:bCs/>
+                <w:sz w:val="22"/>
+                <w:szCs w:val="22"/>
+              </w:rPr>
+              <w:t xml:space="preserve"> -%}{%-</w:t>
+            </w:r>
+            <w:proofErr w:type="spellStart"/>
+            <w:r>
+              <w:rPr>
+                <w:rFonts w:ascii="Arial" w:eastAsia="Arial" w:hAnsi="Arial" w:cs="Arial"/>
+                <w:bCs/>
+                <w:sz w:val="22"/>
+                <w:szCs w:val="22"/>
+              </w:rPr>
+              <w:t>endfor</w:t>
+            </w:r>
+            <w:proofErr w:type="spellEnd"/>
+            <w:r>
+              <w:rPr>
+                <w:rFonts w:ascii="Arial" w:eastAsia="Arial" w:hAnsi="Arial" w:cs="Arial"/>
+                <w:bCs/>
+                <w:sz w:val="22"/>
+                <w:szCs w:val="22"/>
+              </w:rPr>
+              <w:t xml:space="preserve"> %}</w:t>
             </w:r>
           </w:p>
           <w:p>
@@ -2190,7 +3000,25 @@
                 <w:sz w:val="22"/>
                 <w:szCs w:val="22"/>
               </w:rPr>
-              <w:t>{%- for a, unit in all_a_statements|sort(attribute='</w:t>
+              <w:t xml:space="preserve">{%- for a, unit in </w:t>
+            </w:r>
+            <w:proofErr w:type="spellStart"/>
+            <w:r>
+              <w:rPr>
+                <w:rFonts w:ascii="Arial" w:eastAsia="Arial" w:hAnsi="Arial" w:cs="Arial"/>
+                <w:sz w:val="22"/>
+                <w:szCs w:val="22"/>
+              </w:rPr>
+              <w:t>all_a_statements|sort</w:t>
+            </w:r>
+            <w:proofErr w:type="spellEnd"/>
+            <w:r>
+              <w:rPr>
+                <w:rFonts w:ascii="Arial" w:eastAsia="Arial" w:hAnsi="Arial" w:cs="Arial"/>
+                <w:sz w:val="22"/>
+                <w:szCs w:val="22"/>
+              </w:rPr>
+              <w:t>(attribute='</w:t>
             </w:r>
             <w:proofErr w:type="gramStart"/>
             <w:r>
@@ -2227,6 +3055,7 @@
               </w:rPr>
               <w:t>{{</w:t>
             </w:r>
+            <w:proofErr w:type="spellStart"/>
             <w:proofErr w:type="gramStart"/>
             <w:r>
               <w:rPr>
@@ -2243,24 +3072,69 @@
                 <w:sz w:val="22"/>
                 <w:szCs w:val="22"/>
               </w:rPr>
-              <w:t>_number}}: {{a.Description}}</w:t>
-            </w:r>
-          </w:p>
-          <w:p>
-            <w:pPr>
-              <w:rPr>
-                <w:rFonts w:ascii="Arial" w:eastAsia="Arial" w:hAnsi="Arial" w:cs="Arial"/>
-                <w:sz w:val="22"/>
-                <w:szCs w:val="22"/>
-              </w:rPr>
-            </w:pPr>
-            <w:r>
-              <w:rPr>
-                <w:rFonts w:ascii="Arial" w:eastAsia="Arial" w:hAnsi="Arial" w:cs="Arial"/>
-                <w:sz w:val="22"/>
-                <w:szCs w:val="22"/>
-              </w:rPr>
-              <w:t>{%- endfor %}</w:t>
+              <w:t>_number</w:t>
+            </w:r>
+            <w:proofErr w:type="spellEnd"/>
+            <w:r>
+              <w:rPr>
+                <w:rFonts w:ascii="Arial" w:eastAsia="Arial" w:hAnsi="Arial" w:cs="Arial"/>
+                <w:sz w:val="22"/>
+                <w:szCs w:val="22"/>
+              </w:rPr>
+              <w:t>}}: {{</w:t>
+            </w:r>
+            <w:proofErr w:type="spellStart"/>
+            <w:r>
+              <w:rPr>
+                <w:rFonts w:ascii="Arial" w:eastAsia="Arial" w:hAnsi="Arial" w:cs="Arial"/>
+                <w:sz w:val="22"/>
+                <w:szCs w:val="22"/>
+              </w:rPr>
+              <w:t>a.Description</w:t>
+            </w:r>
+            <w:proofErr w:type="spellEnd"/>
+            <w:r>
+              <w:rPr>
+                <w:rFonts w:ascii="Arial" w:eastAsia="Arial" w:hAnsi="Arial" w:cs="Arial"/>
+                <w:sz w:val="22"/>
+                <w:szCs w:val="22"/>
+              </w:rPr>
+              <w:t>}}</w:t>
+            </w:r>
+          </w:p>
+          <w:p>
+            <w:pPr>
+              <w:rPr>
+                <w:rFonts w:ascii="Arial" w:eastAsia="Arial" w:hAnsi="Arial" w:cs="Arial"/>
+                <w:sz w:val="22"/>
+                <w:szCs w:val="22"/>
+              </w:rPr>
+            </w:pPr>
+            <w:r>
+              <w:rPr>
+                <w:rFonts w:ascii="Arial" w:eastAsia="Arial" w:hAnsi="Arial" w:cs="Arial"/>
+                <w:sz w:val="22"/>
+                <w:szCs w:val="22"/>
+              </w:rPr>
+              <w:t xml:space="preserve">{%- </w:t>
+            </w:r>
+            <w:proofErr w:type="spellStart"/>
+            <w:r>
+              <w:rPr>
+                <w:rFonts w:ascii="Arial" w:eastAsia="Arial" w:hAnsi="Arial" w:cs="Arial"/>
+                <w:sz w:val="22"/>
+                <w:szCs w:val="22"/>
+              </w:rPr>
+              <w:t>endfor</w:t>
+            </w:r>
+            <w:proofErr w:type="spellEnd"/>
+            <w:r>
+              <w:rPr>
+                <w:rFonts w:ascii="Arial" w:eastAsia="Arial" w:hAnsi="Arial" w:cs="Arial"/>
+                <w:sz w:val="22"/>
+                <w:szCs w:val="22"/>
+              </w:rPr>
+              <w:t xml:space="preserve"> %}</w:t>
             </w:r>
           </w:p>
           <w:p>
@@ -2307,7 +3181,27 @@
                 <w:sz w:val="22"/>
                 <w:szCs w:val="22"/>
               </w:rPr>
-              <w:t xml:space="preserve"> set all_k_statements = [] -</w:t>
+              <w:t xml:space="preserve"> set </w:t>
+            </w:r>
+            <w:proofErr w:type="spellStart"/>
+            <w:r>
+              <w:rPr>
+                <w:rFonts w:ascii="Arial" w:eastAsia="Arial" w:hAnsi="Arial" w:cs="Arial"/>
+                <w:bCs/>
+                <w:sz w:val="22"/>
+                <w:szCs w:val="22"/>
+              </w:rPr>
+              <w:t>all_k_statements</w:t>
+            </w:r>
+            <w:proofErr w:type="spellEnd"/>
+            <w:r>
+              <w:rPr>
+                <w:rFonts w:ascii="Arial" w:eastAsia="Arial" w:hAnsi="Arial" w:cs="Arial"/>
+                <w:bCs/>
+                <w:sz w:val="22"/>
+                <w:szCs w:val="22"/>
+              </w:rPr>
+              <w:t xml:space="preserve"> = [] -</w:t>
             </w:r>
             <w:proofErr w:type="gramStart"/>
             <w:r>
@@ -2327,7 +3221,107 @@
                 <w:sz w:val="22"/>
                 <w:szCs w:val="22"/>
               </w:rPr>
-              <w:t>%- for unit in Learning_Units -%}{%- for k in unit.K_numbering_description -%}{{ all_k_statements.append((k, unit)) or '' }}{%- endfor -%}{%- endfor %}</w:t>
+              <w:t xml:space="preserve">%- for unit in Learning_Units -%}{%- </w:t>
+            </w:r>
+            <w:proofErr w:type="spellStart"/>
+            <w:r>
+              <w:rPr>
+                <w:rFonts w:ascii="Arial" w:eastAsia="Arial" w:hAnsi="Arial" w:cs="Arial"/>
+                <w:bCs/>
+                <w:sz w:val="22"/>
+                <w:szCs w:val="22"/>
+              </w:rPr>
+              <w:t>for k</w:t>
+            </w:r>
+            <w:proofErr w:type="spellEnd"/>
+            <w:r>
+              <w:rPr>
+                <w:rFonts w:ascii="Arial" w:eastAsia="Arial" w:hAnsi="Arial" w:cs="Arial"/>
+                <w:bCs/>
+                <w:sz w:val="22"/>
+                <w:szCs w:val="22"/>
+              </w:rPr>
+              <w:t xml:space="preserve"> in </w:t>
+            </w:r>
+            <w:proofErr w:type="spellStart"/>
+            <w:r>
+              <w:rPr>
+                <w:rFonts w:ascii="Arial" w:eastAsia="Arial" w:hAnsi="Arial" w:cs="Arial"/>
+                <w:bCs/>
+                <w:sz w:val="22"/>
+                <w:szCs w:val="22"/>
+              </w:rPr>
+              <w:t>unit.K_numbering_description</w:t>
+            </w:r>
+            <w:proofErr w:type="spellEnd"/>
+            <w:r>
+              <w:rPr>
+                <w:rFonts w:ascii="Arial" w:eastAsia="Arial" w:hAnsi="Arial" w:cs="Arial"/>
+                <w:bCs/>
+                <w:sz w:val="22"/>
+                <w:szCs w:val="22"/>
+              </w:rPr>
+              <w:t xml:space="preserve"> -%}{{ </w:t>
+            </w:r>
+            <w:proofErr w:type="spellStart"/>
+            <w:r>
+              <w:rPr>
+                <w:rFonts w:ascii="Arial" w:eastAsia="Arial" w:hAnsi="Arial" w:cs="Arial"/>
+                <w:bCs/>
+                <w:sz w:val="22"/>
+                <w:szCs w:val="22"/>
+              </w:rPr>
+              <w:t>all_k_statements.append</w:t>
+            </w:r>
+            <w:proofErr w:type="spellEnd"/>
+            <w:r>
+              <w:rPr>
+                <w:rFonts w:ascii="Arial" w:eastAsia="Arial" w:hAnsi="Arial" w:cs="Arial"/>
+                <w:bCs/>
+                <w:sz w:val="22"/>
+                <w:szCs w:val="22"/>
+              </w:rPr>
+              <w:t xml:space="preserve">((k, unit)) or '' }}{%- </w:t>
+            </w:r>
+            <w:proofErr w:type="spellStart"/>
+            <w:r>
+              <w:rPr>
+                <w:rFonts w:ascii="Arial" w:eastAsia="Arial" w:hAnsi="Arial" w:cs="Arial"/>
+                <w:bCs/>
+                <w:sz w:val="22"/>
+                <w:szCs w:val="22"/>
+              </w:rPr>
+              <w:t>endfor</w:t>
+            </w:r>
+            <w:proofErr w:type="spellEnd"/>
+            <w:r>
+              <w:rPr>
+                <w:rFonts w:ascii="Arial" w:eastAsia="Arial" w:hAnsi="Arial" w:cs="Arial"/>
+                <w:bCs/>
+                <w:sz w:val="22"/>
+                <w:szCs w:val="22"/>
+              </w:rPr>
+              <w:t xml:space="preserve"> -%}{%- </w:t>
+            </w:r>
+            <w:proofErr w:type="spellStart"/>
+            <w:r>
+              <w:rPr>
+                <w:rFonts w:ascii="Arial" w:eastAsia="Arial" w:hAnsi="Arial" w:cs="Arial"/>
+                <w:bCs/>
+                <w:sz w:val="22"/>
+                <w:szCs w:val="22"/>
+              </w:rPr>
+              <w:t>endfor</w:t>
+            </w:r>
+            <w:proofErr w:type="spellEnd"/>
+            <w:r>
+              <w:rPr>
+                <w:rFonts w:ascii="Arial" w:eastAsia="Arial" w:hAnsi="Arial" w:cs="Arial"/>
+                <w:bCs/>
+                <w:sz w:val="22"/>
+                <w:szCs w:val="22"/>
+              </w:rPr>
+              <w:t xml:space="preserve"> %}</w:t>
             </w:r>
           </w:p>
           <w:p>
@@ -2362,41 +3356,159 @@
                 <w:sz w:val="22"/>
                 <w:szCs w:val="22"/>
               </w:rPr>
-              <w:t>{%- for k, unit in all_k_statements|sort(attribute='0.K_number') %}</w:t>
-            </w:r>
-          </w:p>
-          <w:p>
-            <w:pPr>
-              <w:rPr>
-                <w:rFonts w:ascii="Arial" w:eastAsia="Arial" w:hAnsi="Arial" w:cs="Arial"/>
-                <w:sz w:val="22"/>
-                <w:szCs w:val="22"/>
-              </w:rPr>
-            </w:pPr>
-            <w:r>
-              <w:rPr>
-                <w:rFonts w:ascii="Arial" w:eastAsia="Arial" w:hAnsi="Arial" w:cs="Arial"/>
-                <w:sz w:val="22"/>
-                <w:szCs w:val="22"/>
-              </w:rPr>
-              <w:t>{{k.K_number}}: {{k.Description}}</w:t>
-            </w:r>
-          </w:p>
-          <w:p>
-            <w:pPr>
-              <w:rPr>
-                <w:rFonts w:ascii="Arial" w:eastAsia="Arial" w:hAnsi="Arial" w:cs="Arial"/>
-                <w:sz w:val="22"/>
-                <w:szCs w:val="22"/>
-              </w:rPr>
-            </w:pPr>
-            <w:r>
-              <w:rPr>
-                <w:rFonts w:ascii="Arial" w:eastAsia="Arial" w:hAnsi="Arial" w:cs="Arial"/>
-                <w:sz w:val="22"/>
-                <w:szCs w:val="22"/>
-              </w:rPr>
-              <w:t>{%- endfor %}</w:t>
+              <w:t xml:space="preserve">{%- </w:t>
+            </w:r>
+            <w:proofErr w:type="spellStart"/>
+            <w:r>
+              <w:rPr>
+                <w:rFonts w:ascii="Arial" w:eastAsia="Arial" w:hAnsi="Arial" w:cs="Arial"/>
+                <w:sz w:val="22"/>
+                <w:szCs w:val="22"/>
+              </w:rPr>
+              <w:t>for k</w:t>
+            </w:r>
+            <w:proofErr w:type="spellEnd"/>
+            <w:r>
+              <w:rPr>
+                <w:rFonts w:ascii="Arial" w:eastAsia="Arial" w:hAnsi="Arial" w:cs="Arial"/>
+                <w:sz w:val="22"/>
+                <w:szCs w:val="22"/>
+              </w:rPr>
+              <w:t xml:space="preserve">, unit in </w:t>
+            </w:r>
+            <w:proofErr w:type="spellStart"/>
+            <w:r>
+              <w:rPr>
+                <w:rFonts w:ascii="Arial" w:eastAsia="Arial" w:hAnsi="Arial" w:cs="Arial"/>
+                <w:sz w:val="22"/>
+                <w:szCs w:val="22"/>
+              </w:rPr>
+              <w:t>all_k_statements|sort</w:t>
+            </w:r>
+            <w:proofErr w:type="spellEnd"/>
+            <w:r>
+              <w:rPr>
+                <w:rFonts w:ascii="Arial" w:eastAsia="Arial" w:hAnsi="Arial" w:cs="Arial"/>
+                <w:sz w:val="22"/>
+                <w:szCs w:val="22"/>
+              </w:rPr>
+              <w:t>(attribute='</w:t>
+            </w:r>
+            <w:proofErr w:type="gramStart"/>
+            <w:r>
+              <w:rPr>
+                <w:rFonts w:ascii="Arial" w:eastAsia="Arial" w:hAnsi="Arial" w:cs="Arial"/>
+                <w:sz w:val="22"/>
+                <w:szCs w:val="22"/>
+              </w:rPr>
+              <w:t>0.K</w:t>
+            </w:r>
+            <w:proofErr w:type="gramEnd"/>
+            <w:r>
+              <w:rPr>
+                <w:rFonts w:ascii="Arial" w:eastAsia="Arial" w:hAnsi="Arial" w:cs="Arial"/>
+                <w:sz w:val="22"/>
+                <w:szCs w:val="22"/>
+              </w:rPr>
+              <w:t>_number') %}</w:t>
+            </w:r>
+          </w:p>
+          <w:p>
+            <w:pPr>
+              <w:rPr>
+                <w:rFonts w:ascii="Arial" w:eastAsia="Arial" w:hAnsi="Arial" w:cs="Arial"/>
+                <w:sz w:val="22"/>
+                <w:szCs w:val="22"/>
+              </w:rPr>
+            </w:pPr>
+            <w:r>
+              <w:rPr>
+                <w:rFonts w:ascii="Arial" w:eastAsia="Arial" w:hAnsi="Arial" w:cs="Arial"/>
+                <w:sz w:val="22"/>
+                <w:szCs w:val="22"/>
+              </w:rPr>
+              <w:t>{{</w:t>
+            </w:r>
+            <w:proofErr w:type="spellStart"/>
+            <w:proofErr w:type="gramStart"/>
+            <w:r>
+              <w:rPr>
+                <w:rFonts w:ascii="Arial" w:eastAsia="Arial" w:hAnsi="Arial" w:cs="Arial"/>
+                <w:sz w:val="22"/>
+                <w:szCs w:val="22"/>
+              </w:rPr>
+              <w:t>k.K</w:t>
+            </w:r>
+            <w:proofErr w:type="gramEnd"/>
+            <w:r>
+              <w:rPr>
+                <w:rFonts w:ascii="Arial" w:eastAsia="Arial" w:hAnsi="Arial" w:cs="Arial"/>
+                <w:sz w:val="22"/>
+                <w:szCs w:val="22"/>
+              </w:rPr>
+              <w:t>_number</w:t>
+            </w:r>
+            <w:proofErr w:type="spellEnd"/>
+            <w:r>
+              <w:rPr>
+                <w:rFonts w:ascii="Arial" w:eastAsia="Arial" w:hAnsi="Arial" w:cs="Arial"/>
+                <w:sz w:val="22"/>
+                <w:szCs w:val="22"/>
+              </w:rPr>
+              <w:t>}}: {{</w:t>
+            </w:r>
+            <w:proofErr w:type="spellStart"/>
+            <w:r>
+              <w:rPr>
+                <w:rFonts w:ascii="Arial" w:eastAsia="Arial" w:hAnsi="Arial" w:cs="Arial"/>
+                <w:sz w:val="22"/>
+                <w:szCs w:val="22"/>
+              </w:rPr>
+              <w:t>k.Description</w:t>
+            </w:r>
+            <w:proofErr w:type="spellEnd"/>
+            <w:r>
+              <w:rPr>
+                <w:rFonts w:ascii="Arial" w:eastAsia="Arial" w:hAnsi="Arial" w:cs="Arial"/>
+                <w:sz w:val="22"/>
+                <w:szCs w:val="22"/>
+              </w:rPr>
+              <w:t>}}</w:t>
+            </w:r>
+          </w:p>
+          <w:p>
+            <w:pPr>
+              <w:rPr>
+                <w:rFonts w:ascii="Arial" w:eastAsia="Arial" w:hAnsi="Arial" w:cs="Arial"/>
+                <w:sz w:val="22"/>
+                <w:szCs w:val="22"/>
+              </w:rPr>
+            </w:pPr>
+            <w:r>
+              <w:rPr>
+                <w:rFonts w:ascii="Arial" w:eastAsia="Arial" w:hAnsi="Arial" w:cs="Arial"/>
+                <w:sz w:val="22"/>
+                <w:szCs w:val="22"/>
+              </w:rPr>
+              <w:t xml:space="preserve">{%- </w:t>
+            </w:r>
+            <w:proofErr w:type="spellStart"/>
+            <w:r>
+              <w:rPr>
+                <w:rFonts w:ascii="Arial" w:eastAsia="Arial" w:hAnsi="Arial" w:cs="Arial"/>
+                <w:sz w:val="22"/>
+                <w:szCs w:val="22"/>
+              </w:rPr>
+              <w:t>endfor</w:t>
+            </w:r>
+            <w:proofErr w:type="spellEnd"/>
+            <w:r>
+              <w:rPr>
+                <w:rFonts w:ascii="Arial" w:eastAsia="Arial" w:hAnsi="Arial" w:cs="Arial"/>
+                <w:sz w:val="22"/>
+                <w:szCs w:val="22"/>
+              </w:rPr>
+              <w:t xml:space="preserve"> %}</w:t>
             </w:r>
           </w:p>
         </w:tc>
@@ -2679,12 +3791,12 @@
         </w:numPr>
         <w:spacing w:before="0"/>
       </w:pPr>
-      <w:bookmarkStart w:id="1" w:name="_heading=h.30j0zll" w:colFirst="0" w:colLast="0"/>
-      <w:bookmarkEnd w:id="1"/>
+      <w:bookmarkStart w:id="2" w:name="_Toc192061120"/>
       <w:r>
         <w:lastRenderedPageBreak/>
         <w:t>Learning Outcomes</w:t>
       </w:r>
+      <w:bookmarkEnd w:id="2"/>
     </w:p>
     <w:p/>
     <w:tbl>
@@ -2823,7 +3935,25 @@
                 <w:sz w:val="22"/>
                 <w:szCs w:val="22"/>
               </w:rPr>
-              <w:t>{{unit.LU_Title}}</w:t>
+              <w:t>{{</w:t>
+            </w:r>
+            <w:proofErr w:type="spellStart"/>
+            <w:r>
+              <w:rPr>
+                <w:rFonts w:ascii="Arial" w:eastAsia="Arial" w:hAnsi="Arial" w:cs="Arial"/>
+                <w:sz w:val="22"/>
+                <w:szCs w:val="22"/>
+              </w:rPr>
+              <w:t>unit.LU_Title</w:t>
+            </w:r>
+            <w:proofErr w:type="spellEnd"/>
+            <w:r>
+              <w:rPr>
+                <w:rFonts w:ascii="Arial" w:eastAsia="Arial" w:hAnsi="Arial" w:cs="Arial"/>
+                <w:sz w:val="22"/>
+                <w:szCs w:val="22"/>
+              </w:rPr>
+              <w:t>}}</w:t>
             </w:r>
           </w:p>
           <w:p>
@@ -2891,45 +4021,127 @@
                 <w:sz w:val="22"/>
                 <w:szCs w:val="22"/>
               </w:rPr>
-              <w:t xml:space="preserve"> for topic in unit.Topics %}</w:t>
-            </w:r>
-          </w:p>
-          <w:p>
-            <w:pPr>
-              <w:rPr>
-                <w:rFonts w:ascii="Arial" w:eastAsia="Arial" w:hAnsi="Arial" w:cs="Arial"/>
-                <w:b/>
-                <w:bCs/>
-                <w:sz w:val="22"/>
-                <w:szCs w:val="22"/>
-              </w:rPr>
-            </w:pPr>
-            <w:r>
-              <w:rPr>
-                <w:rFonts w:ascii="Arial" w:eastAsia="Arial" w:hAnsi="Arial" w:cs="Arial"/>
-                <w:b/>
-                <w:bCs/>
-                <w:sz w:val="22"/>
-                <w:szCs w:val="22"/>
-              </w:rPr>
-              <w:t>{{topic.Topic_Title}}</w:t>
-            </w:r>
-          </w:p>
-          <w:p>
-            <w:pPr>
-              <w:rPr>
-                <w:rFonts w:ascii="Arial" w:eastAsia="Arial" w:hAnsi="Arial" w:cs="Arial"/>
-                <w:sz w:val="22"/>
-                <w:szCs w:val="22"/>
-              </w:rPr>
-            </w:pPr>
-            <w:r>
-              <w:rPr>
-                <w:rFonts w:ascii="Arial" w:eastAsia="Arial" w:hAnsi="Arial" w:cs="Arial"/>
-                <w:sz w:val="22"/>
-                <w:szCs w:val="22"/>
-              </w:rPr>
-              <w:t>{%- for point in topic.Bullet_Points %}</w:t>
+              <w:t xml:space="preserve"> for topic in </w:t>
+            </w:r>
+            <w:proofErr w:type="spellStart"/>
+            <w:proofErr w:type="gramStart"/>
+            <w:r>
+              <w:rPr>
+                <w:rFonts w:ascii="Arial" w:eastAsia="Arial" w:hAnsi="Arial" w:cs="Arial"/>
+                <w:sz w:val="22"/>
+                <w:szCs w:val="22"/>
+              </w:rPr>
+              <w:t>unit.Topics</w:t>
+            </w:r>
+            <w:proofErr w:type="spellEnd"/>
+            <w:proofErr w:type="gramEnd"/>
+            <w:r>
+              <w:rPr>
+                <w:rFonts w:ascii="Arial" w:eastAsia="Arial" w:hAnsi="Arial" w:cs="Arial"/>
+                <w:sz w:val="22"/>
+                <w:szCs w:val="22"/>
+              </w:rPr>
+              <w:t xml:space="preserve"> %}</w:t>
+            </w:r>
+          </w:p>
+          <w:p>
+            <w:pPr>
+              <w:rPr>
+                <w:rFonts w:ascii="Arial" w:eastAsia="Arial" w:hAnsi="Arial" w:cs="Arial"/>
+                <w:b/>
+                <w:bCs/>
+                <w:sz w:val="22"/>
+                <w:szCs w:val="22"/>
+              </w:rPr>
+            </w:pPr>
+            <w:r>
+              <w:rPr>
+                <w:rFonts w:ascii="Arial" w:eastAsia="Arial" w:hAnsi="Arial" w:cs="Arial"/>
+                <w:b/>
+                <w:bCs/>
+                <w:sz w:val="22"/>
+                <w:szCs w:val="22"/>
+              </w:rPr>
+              <w:t>{{</w:t>
+            </w:r>
+            <w:proofErr w:type="spellStart"/>
+            <w:proofErr w:type="gramStart"/>
+            <w:r>
+              <w:rPr>
+                <w:rFonts w:ascii="Arial" w:eastAsia="Arial" w:hAnsi="Arial" w:cs="Arial"/>
+                <w:b/>
+                <w:bCs/>
+                <w:sz w:val="22"/>
+                <w:szCs w:val="22"/>
+              </w:rPr>
+              <w:t>topic.Topic</w:t>
+            </w:r>
+            <w:proofErr w:type="gramEnd"/>
+            <w:r>
+              <w:rPr>
+                <w:rFonts w:ascii="Arial" w:eastAsia="Arial" w:hAnsi="Arial" w:cs="Arial"/>
+                <w:b/>
+                <w:bCs/>
+                <w:sz w:val="22"/>
+                <w:szCs w:val="22"/>
+              </w:rPr>
+              <w:t>_Title</w:t>
+            </w:r>
+            <w:proofErr w:type="spellEnd"/>
+            <w:r>
+              <w:rPr>
+                <w:rFonts w:ascii="Arial" w:eastAsia="Arial" w:hAnsi="Arial" w:cs="Arial"/>
+                <w:b/>
+                <w:bCs/>
+                <w:sz w:val="22"/>
+                <w:szCs w:val="22"/>
+              </w:rPr>
+              <w:t>}}</w:t>
+            </w:r>
+          </w:p>
+          <w:p>
+            <w:pPr>
+              <w:rPr>
+                <w:rFonts w:ascii="Arial" w:eastAsia="Arial" w:hAnsi="Arial" w:cs="Arial"/>
+                <w:sz w:val="22"/>
+                <w:szCs w:val="22"/>
+              </w:rPr>
+            </w:pPr>
+            <w:r>
+              <w:rPr>
+                <w:rFonts w:ascii="Arial" w:eastAsia="Arial" w:hAnsi="Arial" w:cs="Arial"/>
+                <w:sz w:val="22"/>
+                <w:szCs w:val="22"/>
+              </w:rPr>
+              <w:t xml:space="preserve">{%- for point in </w:t>
+            </w:r>
+            <w:proofErr w:type="spellStart"/>
+            <w:proofErr w:type="gramStart"/>
+            <w:r>
+              <w:rPr>
+                <w:rFonts w:ascii="Arial" w:eastAsia="Arial" w:hAnsi="Arial" w:cs="Arial"/>
+                <w:sz w:val="22"/>
+                <w:szCs w:val="22"/>
+              </w:rPr>
+              <w:t>topic.Bullet</w:t>
+            </w:r>
+            <w:proofErr w:type="gramEnd"/>
+            <w:r>
+              <w:rPr>
+                <w:rFonts w:ascii="Arial" w:eastAsia="Arial" w:hAnsi="Arial" w:cs="Arial"/>
+                <w:sz w:val="22"/>
+                <w:szCs w:val="22"/>
+              </w:rPr>
+              <w:t>_Points</w:t>
+            </w:r>
+            <w:proofErr w:type="spellEnd"/>
+            <w:r>
+              <w:rPr>
+                <w:rFonts w:ascii="Arial" w:eastAsia="Arial" w:hAnsi="Arial" w:cs="Arial"/>
+                <w:sz w:val="22"/>
+                <w:szCs w:val="22"/>
+              </w:rPr>
+              <w:t xml:space="preserve"> %}</w:t>
             </w:r>
           </w:p>
           <w:p>
@@ -2968,152 +4180,392 @@
                 <w:sz w:val="22"/>
                 <w:szCs w:val="22"/>
               </w:rPr>
-              <w:t>{%- endfor %}</w:t>
-            </w:r>
-          </w:p>
-          <w:p>
-            <w:pPr>
-              <w:rPr>
-                <w:rFonts w:ascii="Arial" w:eastAsia="Arial" w:hAnsi="Arial" w:cs="Arial"/>
-                <w:sz w:val="22"/>
-                <w:szCs w:val="22"/>
-              </w:rPr>
-            </w:pPr>
-            <w:r>
-              <w:rPr>
-                <w:rFonts w:ascii="Arial" w:eastAsia="Arial" w:hAnsi="Arial" w:cs="Arial"/>
-                <w:sz w:val="22"/>
-                <w:szCs w:val="22"/>
-              </w:rPr>
-              <w:t>{%- endfor %}</w:t>
-            </w:r>
-          </w:p>
-          <w:p>
-            <w:pPr>
-              <w:rPr>
-                <w:rFonts w:ascii="Arial" w:eastAsia="Arial" w:hAnsi="Arial" w:cs="Arial"/>
-                <w:sz w:val="22"/>
-                <w:szCs w:val="22"/>
-              </w:rPr>
-            </w:pPr>
-          </w:p>
-          <w:p>
-            <w:pPr>
-              <w:rPr>
-                <w:rFonts w:ascii="Arial" w:eastAsia="Arial" w:hAnsi="Arial" w:cs="Arial"/>
-                <w:sz w:val="22"/>
-                <w:szCs w:val="22"/>
-              </w:rPr>
-            </w:pPr>
-            <w:r>
-              <w:rPr>
-                <w:rFonts w:ascii="Arial" w:eastAsia="Arial" w:hAnsi="Arial" w:cs="Arial"/>
-                <w:sz w:val="22"/>
-                <w:szCs w:val="22"/>
-              </w:rPr>
-              <w:t>{{unit.LO}}</w:t>
-            </w:r>
-          </w:p>
-          <w:p>
-            <w:pPr>
-              <w:rPr>
-                <w:rFonts w:ascii="Arial" w:eastAsia="Arial" w:hAnsi="Arial" w:cs="Arial"/>
-                <w:sz w:val="22"/>
-                <w:szCs w:val="22"/>
-              </w:rPr>
-            </w:pPr>
-            <w:r>
-              <w:rPr>
-                <w:rFonts w:ascii="Arial" w:eastAsia="Arial" w:hAnsi="Arial" w:cs="Arial"/>
-                <w:sz w:val="22"/>
-                <w:szCs w:val="22"/>
-              </w:rPr>
-              <w:t>{% for k in unit.K_numbering_description %}</w:t>
-            </w:r>
-          </w:p>
-          <w:p>
-            <w:pPr>
-              <w:rPr>
-                <w:rFonts w:ascii="Arial" w:eastAsia="Arial" w:hAnsi="Arial" w:cs="Arial"/>
-                <w:sz w:val="22"/>
-                <w:szCs w:val="22"/>
-              </w:rPr>
-            </w:pPr>
-            <w:r>
-              <w:rPr>
-                <w:rFonts w:ascii="Arial" w:eastAsia="Arial" w:hAnsi="Arial" w:cs="Arial"/>
-                <w:sz w:val="22"/>
-                <w:szCs w:val="22"/>
-              </w:rPr>
-              <w:t>{{k.K_number}}: {{k.Description}}</w:t>
-            </w:r>
-          </w:p>
-          <w:p>
-            <w:pPr>
-              <w:rPr>
-                <w:rFonts w:ascii="Arial" w:eastAsia="Arial" w:hAnsi="Arial" w:cs="Arial"/>
-                <w:sz w:val="22"/>
-                <w:szCs w:val="22"/>
-              </w:rPr>
-            </w:pPr>
-            <w:r>
-              <w:rPr>
-                <w:rFonts w:ascii="Arial" w:eastAsia="Arial" w:hAnsi="Arial" w:cs="Arial"/>
-                <w:sz w:val="22"/>
-                <w:szCs w:val="22"/>
-              </w:rPr>
-              <w:t>{%- endfor %}</w:t>
-            </w:r>
-          </w:p>
-          <w:p>
-            <w:pPr>
-              <w:rPr>
-                <w:rFonts w:ascii="Arial" w:eastAsia="Arial" w:hAnsi="Arial" w:cs="Arial"/>
-                <w:sz w:val="22"/>
-                <w:szCs w:val="22"/>
-              </w:rPr>
-            </w:pPr>
-            <w:r>
-              <w:rPr>
-                <w:rFonts w:ascii="Arial" w:eastAsia="Arial" w:hAnsi="Arial" w:cs="Arial"/>
-                <w:sz w:val="22"/>
-                <w:szCs w:val="22"/>
-              </w:rPr>
-              <w:t>{%- for a in unit.A_numbering_description %}</w:t>
-            </w:r>
-          </w:p>
-          <w:p>
-            <w:pPr>
-              <w:rPr>
-                <w:rFonts w:ascii="Arial" w:eastAsia="Arial" w:hAnsi="Arial" w:cs="Arial"/>
-                <w:sz w:val="22"/>
-                <w:szCs w:val="22"/>
-              </w:rPr>
-            </w:pPr>
-            <w:r>
-              <w:rPr>
-                <w:rFonts w:ascii="Arial" w:eastAsia="Arial" w:hAnsi="Arial" w:cs="Arial"/>
-                <w:sz w:val="22"/>
-                <w:szCs w:val="22"/>
-              </w:rPr>
-              <w:t>{{a.A_number}}: {{a.Description}}</w:t>
-            </w:r>
-          </w:p>
-          <w:p>
-            <w:pPr>
-              <w:rPr>
-                <w:rFonts w:ascii="Arial" w:eastAsia="Arial" w:hAnsi="Arial" w:cs="Arial"/>
-                <w:sz w:val="22"/>
-                <w:szCs w:val="22"/>
-              </w:rPr>
-            </w:pPr>
-            <w:r>
-              <w:rPr>
-                <w:rFonts w:ascii="Arial" w:eastAsia="Arial" w:hAnsi="Arial" w:cs="Arial"/>
-                <w:sz w:val="22"/>
-                <w:szCs w:val="22"/>
-              </w:rPr>
-              <w:t>{%- endfor %}</w:t>
+              <w:t xml:space="preserve">{%- </w:t>
+            </w:r>
+            <w:proofErr w:type="spellStart"/>
+            <w:r>
+              <w:rPr>
+                <w:rFonts w:ascii="Arial" w:eastAsia="Arial" w:hAnsi="Arial" w:cs="Arial"/>
+                <w:sz w:val="22"/>
+                <w:szCs w:val="22"/>
+              </w:rPr>
+              <w:t>endfor</w:t>
+            </w:r>
+            <w:proofErr w:type="spellEnd"/>
+            <w:r>
+              <w:rPr>
+                <w:rFonts w:ascii="Arial" w:eastAsia="Arial" w:hAnsi="Arial" w:cs="Arial"/>
+                <w:sz w:val="22"/>
+                <w:szCs w:val="22"/>
+              </w:rPr>
+              <w:t xml:space="preserve"> %}</w:t>
+            </w:r>
+          </w:p>
+          <w:p>
+            <w:pPr>
+              <w:rPr>
+                <w:rFonts w:ascii="Arial" w:eastAsia="Arial" w:hAnsi="Arial" w:cs="Arial"/>
+                <w:sz w:val="22"/>
+                <w:szCs w:val="22"/>
+              </w:rPr>
+            </w:pPr>
+            <w:r>
+              <w:rPr>
+                <w:rFonts w:ascii="Arial" w:eastAsia="Arial" w:hAnsi="Arial" w:cs="Arial"/>
+                <w:sz w:val="22"/>
+                <w:szCs w:val="22"/>
+              </w:rPr>
+              <w:t xml:space="preserve">{%- </w:t>
+            </w:r>
+            <w:proofErr w:type="spellStart"/>
+            <w:r>
+              <w:rPr>
+                <w:rFonts w:ascii="Arial" w:eastAsia="Arial" w:hAnsi="Arial" w:cs="Arial"/>
+                <w:sz w:val="22"/>
+                <w:szCs w:val="22"/>
+              </w:rPr>
+              <w:t>endfor</w:t>
+            </w:r>
+            <w:proofErr w:type="spellEnd"/>
+            <w:r>
+              <w:rPr>
+                <w:rFonts w:ascii="Arial" w:eastAsia="Arial" w:hAnsi="Arial" w:cs="Arial"/>
+                <w:sz w:val="22"/>
+                <w:szCs w:val="22"/>
+              </w:rPr>
+              <w:t xml:space="preserve"> %}</w:t>
+            </w:r>
+          </w:p>
+          <w:p>
+            <w:pPr>
+              <w:rPr>
+                <w:rFonts w:ascii="Arial" w:eastAsia="Arial" w:hAnsi="Arial" w:cs="Arial"/>
+                <w:sz w:val="22"/>
+                <w:szCs w:val="22"/>
+              </w:rPr>
+            </w:pPr>
+          </w:p>
+          <w:p>
+            <w:pPr>
+              <w:rPr>
+                <w:rFonts w:ascii="Arial" w:eastAsia="Arial" w:hAnsi="Arial" w:cs="Arial"/>
+                <w:sz w:val="22"/>
+                <w:szCs w:val="22"/>
+              </w:rPr>
+            </w:pPr>
+            <w:r>
+              <w:rPr>
+                <w:rFonts w:ascii="Arial" w:eastAsia="Arial" w:hAnsi="Arial" w:cs="Arial"/>
+                <w:sz w:val="22"/>
+                <w:szCs w:val="22"/>
+              </w:rPr>
+              <w:t>{{</w:t>
+            </w:r>
+            <w:proofErr w:type="spellStart"/>
+            <w:proofErr w:type="gramStart"/>
+            <w:r>
+              <w:rPr>
+                <w:rFonts w:ascii="Arial" w:eastAsia="Arial" w:hAnsi="Arial" w:cs="Arial"/>
+                <w:sz w:val="22"/>
+                <w:szCs w:val="22"/>
+              </w:rPr>
+              <w:t>unit.LO</w:t>
+            </w:r>
+            <w:proofErr w:type="spellEnd"/>
+            <w:proofErr w:type="gramEnd"/>
+            <w:r>
+              <w:rPr>
+                <w:rFonts w:ascii="Arial" w:eastAsia="Arial" w:hAnsi="Arial" w:cs="Arial"/>
+                <w:sz w:val="22"/>
+                <w:szCs w:val="22"/>
+              </w:rPr>
+              <w:t>}}</w:t>
+            </w:r>
+          </w:p>
+          <w:p>
+            <w:pPr>
+              <w:rPr>
+                <w:rFonts w:ascii="Arial" w:eastAsia="Arial" w:hAnsi="Arial" w:cs="Arial"/>
+                <w:sz w:val="22"/>
+                <w:szCs w:val="22"/>
+              </w:rPr>
+            </w:pPr>
+            <w:r>
+              <w:rPr>
+                <w:rFonts w:ascii="Arial" w:eastAsia="Arial" w:hAnsi="Arial" w:cs="Arial"/>
+                <w:sz w:val="22"/>
+                <w:szCs w:val="22"/>
+              </w:rPr>
+              <w:t xml:space="preserve">{% for k in </w:t>
+            </w:r>
+            <w:proofErr w:type="spellStart"/>
+            <w:proofErr w:type="gramStart"/>
+            <w:r>
+              <w:rPr>
+                <w:rFonts w:ascii="Arial" w:eastAsia="Arial" w:hAnsi="Arial" w:cs="Arial"/>
+                <w:sz w:val="22"/>
+                <w:szCs w:val="22"/>
+              </w:rPr>
+              <w:t>unit.K</w:t>
+            </w:r>
+            <w:proofErr w:type="gramEnd"/>
+            <w:r>
+              <w:rPr>
+                <w:rFonts w:ascii="Arial" w:eastAsia="Arial" w:hAnsi="Arial" w:cs="Arial"/>
+                <w:sz w:val="22"/>
+                <w:szCs w:val="22"/>
+              </w:rPr>
+              <w:t>_numbering_description</w:t>
+            </w:r>
+            <w:proofErr w:type="spellEnd"/>
+            <w:r>
+              <w:rPr>
+                <w:rFonts w:ascii="Arial" w:eastAsia="Arial" w:hAnsi="Arial" w:cs="Arial"/>
+                <w:sz w:val="22"/>
+                <w:szCs w:val="22"/>
+              </w:rPr>
+              <w:t xml:space="preserve"> %}</w:t>
+            </w:r>
+          </w:p>
+          <w:p>
+            <w:pPr>
+              <w:rPr>
+                <w:rFonts w:ascii="Arial" w:eastAsia="Arial" w:hAnsi="Arial" w:cs="Arial"/>
+                <w:sz w:val="22"/>
+                <w:szCs w:val="22"/>
+              </w:rPr>
+            </w:pPr>
+            <w:r>
+              <w:rPr>
+                <w:rFonts w:ascii="Arial" w:eastAsia="Arial" w:hAnsi="Arial" w:cs="Arial"/>
+                <w:sz w:val="22"/>
+                <w:szCs w:val="22"/>
+              </w:rPr>
+              <w:t>{{</w:t>
+            </w:r>
+            <w:proofErr w:type="spellStart"/>
+            <w:proofErr w:type="gramStart"/>
+            <w:r>
+              <w:rPr>
+                <w:rFonts w:ascii="Arial" w:eastAsia="Arial" w:hAnsi="Arial" w:cs="Arial"/>
+                <w:sz w:val="22"/>
+                <w:szCs w:val="22"/>
+              </w:rPr>
+              <w:t>k.K</w:t>
+            </w:r>
+            <w:proofErr w:type="gramEnd"/>
+            <w:r>
+              <w:rPr>
+                <w:rFonts w:ascii="Arial" w:eastAsia="Arial" w:hAnsi="Arial" w:cs="Arial"/>
+                <w:sz w:val="22"/>
+                <w:szCs w:val="22"/>
+              </w:rPr>
+              <w:t>_number</w:t>
+            </w:r>
+            <w:proofErr w:type="spellEnd"/>
+            <w:r>
+              <w:rPr>
+                <w:rFonts w:ascii="Arial" w:eastAsia="Arial" w:hAnsi="Arial" w:cs="Arial"/>
+                <w:sz w:val="22"/>
+                <w:szCs w:val="22"/>
+              </w:rPr>
+              <w:t>}}: {{</w:t>
+            </w:r>
+            <w:proofErr w:type="spellStart"/>
+            <w:r>
+              <w:rPr>
+                <w:rFonts w:ascii="Arial" w:eastAsia="Arial" w:hAnsi="Arial" w:cs="Arial"/>
+                <w:sz w:val="22"/>
+                <w:szCs w:val="22"/>
+              </w:rPr>
+              <w:t>k.Description</w:t>
+            </w:r>
+            <w:proofErr w:type="spellEnd"/>
+            <w:r>
+              <w:rPr>
+                <w:rFonts w:ascii="Arial" w:eastAsia="Arial" w:hAnsi="Arial" w:cs="Arial"/>
+                <w:sz w:val="22"/>
+                <w:szCs w:val="22"/>
+              </w:rPr>
+              <w:t>}}</w:t>
+            </w:r>
+          </w:p>
+          <w:p>
+            <w:pPr>
+              <w:rPr>
+                <w:rFonts w:ascii="Arial" w:eastAsia="Arial" w:hAnsi="Arial" w:cs="Arial"/>
+                <w:sz w:val="22"/>
+                <w:szCs w:val="22"/>
+              </w:rPr>
+            </w:pPr>
+            <w:r>
+              <w:rPr>
+                <w:rFonts w:ascii="Arial" w:eastAsia="Arial" w:hAnsi="Arial" w:cs="Arial"/>
+                <w:sz w:val="22"/>
+                <w:szCs w:val="22"/>
+              </w:rPr>
+              <w:t xml:space="preserve">{%- </w:t>
+            </w:r>
+            <w:proofErr w:type="spellStart"/>
+            <w:r>
+              <w:rPr>
+                <w:rFonts w:ascii="Arial" w:eastAsia="Arial" w:hAnsi="Arial" w:cs="Arial"/>
+                <w:sz w:val="22"/>
+                <w:szCs w:val="22"/>
+              </w:rPr>
+              <w:t>endfor</w:t>
+            </w:r>
+            <w:proofErr w:type="spellEnd"/>
+            <w:r>
+              <w:rPr>
+                <w:rFonts w:ascii="Arial" w:eastAsia="Arial" w:hAnsi="Arial" w:cs="Arial"/>
+                <w:sz w:val="22"/>
+                <w:szCs w:val="22"/>
+              </w:rPr>
+              <w:t xml:space="preserve"> %}</w:t>
+            </w:r>
+          </w:p>
+          <w:p>
+            <w:pPr>
+              <w:rPr>
+                <w:rFonts w:ascii="Arial" w:eastAsia="Arial" w:hAnsi="Arial" w:cs="Arial"/>
+                <w:sz w:val="22"/>
+                <w:szCs w:val="22"/>
+              </w:rPr>
+            </w:pPr>
+            <w:r>
+              <w:rPr>
+                <w:rFonts w:ascii="Arial" w:eastAsia="Arial" w:hAnsi="Arial" w:cs="Arial"/>
+                <w:sz w:val="22"/>
+                <w:szCs w:val="22"/>
+              </w:rPr>
+              <w:t xml:space="preserve">{%- for a in </w:t>
+            </w:r>
+            <w:proofErr w:type="spellStart"/>
+            <w:proofErr w:type="gramStart"/>
+            <w:r>
+              <w:rPr>
+                <w:rFonts w:ascii="Arial" w:eastAsia="Arial" w:hAnsi="Arial" w:cs="Arial"/>
+                <w:sz w:val="22"/>
+                <w:szCs w:val="22"/>
+              </w:rPr>
+              <w:t>unit.A</w:t>
+            </w:r>
+            <w:proofErr w:type="gramEnd"/>
+            <w:r>
+              <w:rPr>
+                <w:rFonts w:ascii="Arial" w:eastAsia="Arial" w:hAnsi="Arial" w:cs="Arial"/>
+                <w:sz w:val="22"/>
+                <w:szCs w:val="22"/>
+              </w:rPr>
+              <w:t>_numbering_description</w:t>
+            </w:r>
+            <w:proofErr w:type="spellEnd"/>
+            <w:r>
+              <w:rPr>
+                <w:rFonts w:ascii="Arial" w:eastAsia="Arial" w:hAnsi="Arial" w:cs="Arial"/>
+                <w:sz w:val="22"/>
+                <w:szCs w:val="22"/>
+              </w:rPr>
+              <w:t xml:space="preserve"> %}</w:t>
+            </w:r>
+          </w:p>
+          <w:p>
+            <w:pPr>
+              <w:rPr>
+                <w:rFonts w:ascii="Arial" w:eastAsia="Arial" w:hAnsi="Arial" w:cs="Arial"/>
+                <w:sz w:val="22"/>
+                <w:szCs w:val="22"/>
+              </w:rPr>
+            </w:pPr>
+            <w:r>
+              <w:rPr>
+                <w:rFonts w:ascii="Arial" w:eastAsia="Arial" w:hAnsi="Arial" w:cs="Arial"/>
+                <w:sz w:val="22"/>
+                <w:szCs w:val="22"/>
+              </w:rPr>
+              <w:t>{{</w:t>
+            </w:r>
+            <w:proofErr w:type="spellStart"/>
+            <w:proofErr w:type="gramStart"/>
+            <w:r>
+              <w:rPr>
+                <w:rFonts w:ascii="Arial" w:eastAsia="Arial" w:hAnsi="Arial" w:cs="Arial"/>
+                <w:sz w:val="22"/>
+                <w:szCs w:val="22"/>
+              </w:rPr>
+              <w:t>a.A</w:t>
+            </w:r>
+            <w:proofErr w:type="gramEnd"/>
+            <w:r>
+              <w:rPr>
+                <w:rFonts w:ascii="Arial" w:eastAsia="Arial" w:hAnsi="Arial" w:cs="Arial"/>
+                <w:sz w:val="22"/>
+                <w:szCs w:val="22"/>
+              </w:rPr>
+              <w:t>_number</w:t>
+            </w:r>
+            <w:proofErr w:type="spellEnd"/>
+            <w:r>
+              <w:rPr>
+                <w:rFonts w:ascii="Arial" w:eastAsia="Arial" w:hAnsi="Arial" w:cs="Arial"/>
+                <w:sz w:val="22"/>
+                <w:szCs w:val="22"/>
+              </w:rPr>
+              <w:t>}}: {{</w:t>
+            </w:r>
+            <w:proofErr w:type="spellStart"/>
+            <w:r>
+              <w:rPr>
+                <w:rFonts w:ascii="Arial" w:eastAsia="Arial" w:hAnsi="Arial" w:cs="Arial"/>
+                <w:sz w:val="22"/>
+                <w:szCs w:val="22"/>
+              </w:rPr>
+              <w:t>a.Description</w:t>
+            </w:r>
+            <w:proofErr w:type="spellEnd"/>
+            <w:r>
+              <w:rPr>
+                <w:rFonts w:ascii="Arial" w:eastAsia="Arial" w:hAnsi="Arial" w:cs="Arial"/>
+                <w:sz w:val="22"/>
+                <w:szCs w:val="22"/>
+              </w:rPr>
+              <w:t>}}</w:t>
+            </w:r>
+          </w:p>
+          <w:p>
+            <w:pPr>
+              <w:rPr>
+                <w:rFonts w:ascii="Arial" w:eastAsia="Arial" w:hAnsi="Arial" w:cs="Arial"/>
+                <w:sz w:val="22"/>
+                <w:szCs w:val="22"/>
+              </w:rPr>
+            </w:pPr>
+            <w:r>
+              <w:rPr>
+                <w:rFonts w:ascii="Arial" w:eastAsia="Arial" w:hAnsi="Arial" w:cs="Arial"/>
+                <w:sz w:val="22"/>
+                <w:szCs w:val="22"/>
+              </w:rPr>
+              <w:t xml:space="preserve">{%- </w:t>
+            </w:r>
+            <w:proofErr w:type="spellStart"/>
+            <w:r>
+              <w:rPr>
+                <w:rFonts w:ascii="Arial" w:eastAsia="Arial" w:hAnsi="Arial" w:cs="Arial"/>
+                <w:sz w:val="22"/>
+                <w:szCs w:val="22"/>
+              </w:rPr>
+              <w:t>endfor</w:t>
+            </w:r>
+            <w:proofErr w:type="spellEnd"/>
+            <w:r>
+              <w:rPr>
+                <w:rFonts w:ascii="Arial" w:eastAsia="Arial" w:hAnsi="Arial" w:cs="Arial"/>
+                <w:sz w:val="22"/>
+                <w:szCs w:val="22"/>
+              </w:rPr>
+              <w:t xml:space="preserve"> %}</w:t>
             </w:r>
           </w:p>
         </w:tc>
@@ -3142,16 +4594,32 @@
                 <w:sz w:val="22"/>
                 <w:szCs w:val="22"/>
               </w:rPr>
-              <w:t>{%- endfor %}</w:t>
+              <w:t xml:space="preserve">{%- </w:t>
+            </w:r>
+            <w:proofErr w:type="spellStart"/>
+            <w:r>
+              <w:rPr>
+                <w:rFonts w:ascii="Arial" w:eastAsia="Arial" w:hAnsi="Arial" w:cs="Arial"/>
+                <w:sz w:val="22"/>
+                <w:szCs w:val="22"/>
+              </w:rPr>
+              <w:t>endfor</w:t>
+            </w:r>
+            <w:proofErr w:type="spellEnd"/>
+            <w:r>
+              <w:rPr>
+                <w:rFonts w:ascii="Arial" w:eastAsia="Arial" w:hAnsi="Arial" w:cs="Arial"/>
+                <w:sz w:val="22"/>
+                <w:szCs w:val="22"/>
+              </w:rPr>
+              <w:t xml:space="preserve"> %}</w:t>
             </w:r>
           </w:p>
         </w:tc>
       </w:tr>
     </w:tbl>
     <w:p>
-      <w:bookmarkStart w:id="2" w:name="_heading=h.l2pbj3mi6p1s" w:colFirst="0" w:colLast="0"/>
-      <w:bookmarkStart w:id="3" w:name="_heading=h.n1rwa8oda051" w:colFirst="0" w:colLast="0"/>
-      <w:bookmarkEnd w:id="2"/>
+      <w:bookmarkStart w:id="3" w:name="_heading=h.l2pbj3mi6p1s" w:colFirst="0" w:colLast="0"/>
       <w:bookmarkEnd w:id="3"/>
     </w:p>
     <w:p>
@@ -3177,29 +4645,30 @@
         </w:numPr>
         <w:spacing w:before="0"/>
       </w:pPr>
+      <w:bookmarkStart w:id="4" w:name="_Toc192061121"/>
       <w:r>
         <w:lastRenderedPageBreak/>
         <w:t>Lesson Plan and Instructional Methods</w:t>
       </w:r>
-    </w:p>
-    <w:p>
-      <w:pPr>
-        <w:pStyle w:val="Heading1"/>
-        <w:spacing w:before="0"/>
-      </w:pPr>
-      <w:bookmarkStart w:id="4" w:name="_heading=h.2w238gtxdg6z" w:colFirst="0" w:colLast="0"/>
       <w:bookmarkEnd w:id="4"/>
     </w:p>
     <w:p>
       <w:pPr>
+        <w:pStyle w:val="Heading1"/>
+        <w:spacing w:before="0"/>
+      </w:pPr>
+      <w:bookmarkStart w:id="5" w:name="_heading=h.2w238gtxdg6z" w:colFirst="0" w:colLast="0"/>
+      <w:bookmarkEnd w:id="5"/>
+    </w:p>
+    <w:p>
+      <w:pPr>
         <w:pStyle w:val="Heading2"/>
         <w:rPr>
           <w:sz w:val="28"/>
           <w:szCs w:val="28"/>
         </w:rPr>
       </w:pPr>
-      <w:bookmarkStart w:id="5" w:name="_heading=h.vtxrde1pbe1" w:colFirst="0" w:colLast="0"/>
-      <w:bookmarkEnd w:id="5"/>
+      <w:bookmarkStart w:id="6" w:name="_Toc192061122"/>
       <w:r>
         <w:rPr>
           <w:sz w:val="28"/>
@@ -3207,6 +4676,7 @@
         </w:rPr>
         <w:t>Instructional methods</w:t>
       </w:r>
+      <w:bookmarkEnd w:id="6"/>
     </w:p>
     <w:p>
       <w:pPr>
@@ -3224,7 +4694,27 @@
           <w:sz w:val="22"/>
           <w:szCs w:val="22"/>
         </w:rPr>
-        <w:t>{% set ins_mtd = [] -%}</w:t>
+        <w:t xml:space="preserve">{% set </w:t>
+      </w:r>
+      <w:proofErr w:type="spellStart"/>
+      <w:r>
+        <w:rPr>
+          <w:rFonts w:ascii="Arial" w:eastAsia="Arial" w:hAnsi="Arial" w:cs="Arial"/>
+          <w:bCs/>
+          <w:sz w:val="22"/>
+          <w:szCs w:val="22"/>
+        </w:rPr>
+        <w:t>ins_mtd</w:t>
+      </w:r>
+      <w:proofErr w:type="spellEnd"/>
+      <w:r>
+        <w:rPr>
+          <w:rFonts w:ascii="Arial" w:eastAsia="Arial" w:hAnsi="Arial" w:cs="Arial"/>
+          <w:bCs/>
+          <w:sz w:val="22"/>
+          <w:szCs w:val="22"/>
+        </w:rPr>
+        <w:t xml:space="preserve"> = [] -%}</w:t>
       </w:r>
     </w:p>
     <w:p>
@@ -3262,7 +4752,38 @@
           <w:sz w:val="22"/>
           <w:szCs w:val="22"/>
         </w:rPr>
-        <w:t>{% for mtd in unit.Instructional_Methods -%}</w:t>
+        <w:t xml:space="preserve">{% for mtd in </w:t>
+      </w:r>
+      <w:proofErr w:type="spellStart"/>
+      <w:proofErr w:type="gramStart"/>
+      <w:r>
+        <w:rPr>
+          <w:rFonts w:ascii="Arial" w:eastAsia="Arial" w:hAnsi="Arial" w:cs="Arial"/>
+          <w:bCs/>
+          <w:sz w:val="22"/>
+          <w:szCs w:val="22"/>
+        </w:rPr>
+        <w:t>unit.Instructional</w:t>
+      </w:r>
+      <w:proofErr w:type="gramEnd"/>
+      <w:r>
+        <w:rPr>
+          <w:rFonts w:ascii="Arial" w:eastAsia="Arial" w:hAnsi="Arial" w:cs="Arial"/>
+          <w:bCs/>
+          <w:sz w:val="22"/>
+          <w:szCs w:val="22"/>
+        </w:rPr>
+        <w:t>_Methods</w:t>
+      </w:r>
+      <w:proofErr w:type="spellEnd"/>
+      <w:r>
+        <w:rPr>
+          <w:rFonts w:ascii="Arial" w:eastAsia="Arial" w:hAnsi="Arial" w:cs="Arial"/>
+          <w:bCs/>
+          <w:sz w:val="22"/>
+          <w:szCs w:val="22"/>
+        </w:rPr>
+        <w:t xml:space="preserve"> -%}</w:t>
       </w:r>
     </w:p>
     <w:p>
@@ -3281,7 +4802,27 @@
           <w:sz w:val="22"/>
           <w:szCs w:val="22"/>
         </w:rPr>
-        <w:t>{% if mtd not in ins_mtd -%}</w:t>
+        <w:t xml:space="preserve">{% if mtd not in </w:t>
+      </w:r>
+      <w:proofErr w:type="spellStart"/>
+      <w:r>
+        <w:rPr>
+          <w:rFonts w:ascii="Arial" w:eastAsia="Arial" w:hAnsi="Arial" w:cs="Arial"/>
+          <w:bCs/>
+          <w:sz w:val="22"/>
+          <w:szCs w:val="22"/>
+        </w:rPr>
+        <w:t>ins_mtd</w:t>
+      </w:r>
+      <w:proofErr w:type="spellEnd"/>
+      <w:r>
+        <w:rPr>
+          <w:rFonts w:ascii="Arial" w:eastAsia="Arial" w:hAnsi="Arial" w:cs="Arial"/>
+          <w:bCs/>
+          <w:sz w:val="22"/>
+          <w:szCs w:val="22"/>
+        </w:rPr>
+        <w:t xml:space="preserve"> -%}</w:t>
       </w:r>
     </w:p>
     <w:p>
@@ -3302,6 +4843,7 @@
         </w:rPr>
         <w:t xml:space="preserve">{% set </w:t>
       </w:r>
+      <w:proofErr w:type="spellStart"/>
       <w:r>
         <w:rPr>
           <w:rFonts w:ascii="Arial" w:eastAsia="Arial" w:hAnsi="Arial" w:cs="Arial"/>
@@ -3311,6 +4853,7 @@
         </w:rPr>
         <w:t>ins_mtd</w:t>
       </w:r>
+      <w:proofErr w:type="spellEnd"/>
       <w:r>
         <w:rPr>
           <w:rFonts w:ascii="Arial" w:eastAsia="Arial" w:hAnsi="Arial" w:cs="Arial"/>
@@ -3318,7 +4861,38 @@
           <w:sz w:val="22"/>
           <w:szCs w:val="22"/>
         </w:rPr>
-        <w:t xml:space="preserve"> = ins_mtd.append(mtd) -%}</w:t>
+        <w:t xml:space="preserve"> = </w:t>
+      </w:r>
+      <w:proofErr w:type="spellStart"/>
+      <w:r>
+        <w:rPr>
+          <w:rFonts w:ascii="Arial" w:eastAsia="Arial" w:hAnsi="Arial" w:cs="Arial"/>
+          <w:bCs/>
+          <w:sz w:val="22"/>
+          <w:szCs w:val="22"/>
+        </w:rPr>
+        <w:t>ins_</w:t>
+      </w:r>
+      <w:proofErr w:type="gramStart"/>
+      <w:r>
+        <w:rPr>
+          <w:rFonts w:ascii="Arial" w:eastAsia="Arial" w:hAnsi="Arial" w:cs="Arial"/>
+          <w:bCs/>
+          <w:sz w:val="22"/>
+          <w:szCs w:val="22"/>
+        </w:rPr>
+        <w:t>mtd.append</w:t>
+      </w:r>
+      <w:proofErr w:type="spellEnd"/>
+      <w:proofErr w:type="gramEnd"/>
+      <w:r>
+        <w:rPr>
+          <w:rFonts w:ascii="Arial" w:eastAsia="Arial" w:hAnsi="Arial" w:cs="Arial"/>
+          <w:bCs/>
+          <w:sz w:val="22"/>
+          <w:szCs w:val="22"/>
+        </w:rPr>
+        <w:t>(mtd) -%}</w:t>
       </w:r>
     </w:p>
     <w:p>
@@ -3356,7 +4930,27 @@
           <w:sz w:val="22"/>
           <w:szCs w:val="22"/>
         </w:rPr>
-        <w:t>{% endfor -%}</w:t>
+        <w:t xml:space="preserve">{% </w:t>
+      </w:r>
+      <w:proofErr w:type="spellStart"/>
+      <w:r>
+        <w:rPr>
+          <w:rFonts w:ascii="Arial" w:eastAsia="Arial" w:hAnsi="Arial" w:cs="Arial"/>
+          <w:bCs/>
+          <w:sz w:val="22"/>
+          <w:szCs w:val="22"/>
+        </w:rPr>
+        <w:t>endfor</w:t>
+      </w:r>
+      <w:proofErr w:type="spellEnd"/>
+      <w:r>
+        <w:rPr>
+          <w:rFonts w:ascii="Arial" w:eastAsia="Arial" w:hAnsi="Arial" w:cs="Arial"/>
+          <w:bCs/>
+          <w:sz w:val="22"/>
+          <w:szCs w:val="22"/>
+        </w:rPr>
+        <w:t xml:space="preserve"> -%}</w:t>
       </w:r>
     </w:p>
     <w:p>
@@ -3375,7 +4969,27 @@
           <w:sz w:val="22"/>
           <w:szCs w:val="22"/>
         </w:rPr>
-        <w:t>{% endfor -%}</w:t>
+        <w:t xml:space="preserve">{% </w:t>
+      </w:r>
+      <w:proofErr w:type="spellStart"/>
+      <w:r>
+        <w:rPr>
+          <w:rFonts w:ascii="Arial" w:eastAsia="Arial" w:hAnsi="Arial" w:cs="Arial"/>
+          <w:bCs/>
+          <w:sz w:val="22"/>
+          <w:szCs w:val="22"/>
+        </w:rPr>
+        <w:t>endfor</w:t>
+      </w:r>
+      <w:proofErr w:type="spellEnd"/>
+      <w:r>
+        <w:rPr>
+          <w:rFonts w:ascii="Arial" w:eastAsia="Arial" w:hAnsi="Arial" w:cs="Arial"/>
+          <w:bCs/>
+          <w:sz w:val="22"/>
+          <w:szCs w:val="22"/>
+        </w:rPr>
+        <w:t xml:space="preserve"> -%}</w:t>
       </w:r>
     </w:p>
     <w:p>
@@ -3394,7 +5008,27 @@
           <w:sz w:val="22"/>
           <w:szCs w:val="22"/>
         </w:rPr>
-        <w:t>{% for point in ins_mtd %}</w:t>
+        <w:t xml:space="preserve">{% for point in </w:t>
+      </w:r>
+      <w:proofErr w:type="spellStart"/>
+      <w:r>
+        <w:rPr>
+          <w:rFonts w:ascii="Arial" w:eastAsia="Arial" w:hAnsi="Arial" w:cs="Arial"/>
+          <w:bCs/>
+          <w:sz w:val="22"/>
+          <w:szCs w:val="22"/>
+        </w:rPr>
+        <w:t>ins_mtd</w:t>
+      </w:r>
+      <w:proofErr w:type="spellEnd"/>
+      <w:r>
+        <w:rPr>
+          <w:rFonts w:ascii="Arial" w:eastAsia="Arial" w:hAnsi="Arial" w:cs="Arial"/>
+          <w:bCs/>
+          <w:sz w:val="22"/>
+          <w:szCs w:val="22"/>
+        </w:rPr>
+        <w:t xml:space="preserve"> %}</w:t>
       </w:r>
     </w:p>
     <w:p>
@@ -3410,6 +5044,7 @@
           <w:szCs w:val="22"/>
         </w:rPr>
       </w:pPr>
+      <w:proofErr w:type="gramStart"/>
       <w:r>
         <w:rPr>
           <w:rFonts w:ascii="Arial" w:eastAsia="Arial" w:hAnsi="Arial" w:cs="Arial"/>
@@ -3417,7 +5052,17 @@
           <w:sz w:val="22"/>
           <w:szCs w:val="22"/>
         </w:rPr>
-        <w:t>{{ point }}</w:t>
+        <w:t>{{ point</w:t>
+      </w:r>
+      <w:proofErr w:type="gramEnd"/>
+      <w:r>
+        <w:rPr>
+          <w:rFonts w:ascii="Arial" w:eastAsia="Arial" w:hAnsi="Arial" w:cs="Arial"/>
+          <w:bCs/>
+          <w:sz w:val="22"/>
+          <w:szCs w:val="22"/>
+        </w:rPr>
+        <w:t xml:space="preserve"> }}</w:t>
       </w:r>
     </w:p>
     <w:p>
@@ -3454,7 +5099,27 @@
           <w:sz w:val="22"/>
           <w:szCs w:val="22"/>
         </w:rPr>
-        <w:t xml:space="preserve"> endfor %}</w:t>
+        <w:t xml:space="preserve"> </w:t>
+      </w:r>
+      <w:proofErr w:type="spellStart"/>
+      <w:r>
+        <w:rPr>
+          <w:rFonts w:ascii="Arial" w:eastAsia="Arial" w:hAnsi="Arial" w:cs="Arial"/>
+          <w:bCs/>
+          <w:sz w:val="22"/>
+          <w:szCs w:val="22"/>
+        </w:rPr>
+        <w:t>endfor</w:t>
+      </w:r>
+      <w:proofErr w:type="spellEnd"/>
+      <w:r>
+        <w:rPr>
+          <w:rFonts w:ascii="Arial" w:eastAsia="Arial" w:hAnsi="Arial" w:cs="Arial"/>
+          <w:bCs/>
+          <w:sz w:val="22"/>
+          <w:szCs w:val="22"/>
+        </w:rPr>
+        <w:t xml:space="preserve"> %}</w:t>
       </w:r>
     </w:p>
     <w:p>
@@ -3465,8 +5130,7 @@
           <w:szCs w:val="28"/>
         </w:rPr>
       </w:pPr>
-      <w:bookmarkStart w:id="6" w:name="_heading=h.cubmti6uhwb5" w:colFirst="0" w:colLast="0"/>
-      <w:bookmarkEnd w:id="6"/>
+      <w:bookmarkStart w:id="7" w:name="_Toc192061123"/>
       <w:r>
         <w:rPr>
           <w:sz w:val="28"/>
@@ -3474,6 +5138,7 @@
         </w:rPr>
         <w:t>Lesson Plan</w:t>
       </w:r>
+      <w:bookmarkEnd w:id="7"/>
     </w:p>
     <w:p/>
     <w:p>
@@ -3485,8 +5150,6 @@
           <w:szCs w:val="22"/>
         </w:rPr>
       </w:pPr>
-      <w:bookmarkStart w:id="7" w:name="_heading=h.bzf6u1ujbhki" w:colFirst="0" w:colLast="0"/>
-      <w:bookmarkEnd w:id="7"/>
       <w:r>
         <w:rPr>
           <w:rFonts w:ascii="Arial" w:eastAsia="Arial" w:hAnsi="Arial" w:cs="Arial"/>
@@ -3512,7 +5175,27 @@
           <w:sz w:val="22"/>
           <w:szCs w:val="22"/>
         </w:rPr>
-        <w:t xml:space="preserve"> for day in lesson_plan %}</w:t>
+        <w:t xml:space="preserve"> for day in </w:t>
+      </w:r>
+      <w:proofErr w:type="spellStart"/>
+      <w:r>
+        <w:rPr>
+          <w:rFonts w:ascii="Arial" w:eastAsia="Arial" w:hAnsi="Arial" w:cs="Arial"/>
+          <w:bCs/>
+          <w:sz w:val="22"/>
+          <w:szCs w:val="22"/>
+        </w:rPr>
+        <w:t>lesson_plan</w:t>
+      </w:r>
+      <w:proofErr w:type="spellEnd"/>
+      <w:r>
+        <w:rPr>
+          <w:rFonts w:ascii="Arial" w:eastAsia="Arial" w:hAnsi="Arial" w:cs="Arial"/>
+          <w:bCs/>
+          <w:sz w:val="22"/>
+          <w:szCs w:val="22"/>
+        </w:rPr>
+        <w:t xml:space="preserve"> %}</w:t>
       </w:r>
     </w:p>
     <w:p>
@@ -3526,14 +5209,36 @@
           <w:szCs w:val="26"/>
         </w:rPr>
       </w:pPr>
+      <w:bookmarkStart w:id="8" w:name="_Toc192061124"/>
       <w:r>
         <w:rPr>
           <w:rFonts w:ascii="Arial" w:eastAsia="Arial" w:hAnsi="Arial" w:cs="Arial"/>
           <w:sz w:val="26"/>
           <w:szCs w:val="26"/>
         </w:rPr>
-        <w:t>{{day.Day}}</w:t>
+        <w:t>{{</w:t>
       </w:r>
+      <w:proofErr w:type="spellStart"/>
+      <w:proofErr w:type="gramStart"/>
+      <w:r>
+        <w:rPr>
+          <w:rFonts w:ascii="Arial" w:eastAsia="Arial" w:hAnsi="Arial" w:cs="Arial"/>
+          <w:sz w:val="26"/>
+          <w:szCs w:val="26"/>
+        </w:rPr>
+        <w:t>day.Day</w:t>
+      </w:r>
+      <w:proofErr w:type="spellEnd"/>
+      <w:proofErr w:type="gramEnd"/>
+      <w:r>
+        <w:rPr>
+          <w:rFonts w:ascii="Arial" w:eastAsia="Arial" w:hAnsi="Arial" w:cs="Arial"/>
+          <w:sz w:val="26"/>
+          <w:szCs w:val="26"/>
+        </w:rPr>
+        <w:t>}}</w:t>
+      </w:r>
+      <w:bookmarkEnd w:id="8"/>
     </w:p>
     <w:tbl>
       <w:tblPr>
@@ -3743,7 +5448,27 @@
                 <w:sz w:val="22"/>
                 <w:szCs w:val="22"/>
               </w:rPr>
-              <w:t>{%- for session in day.Sessions %}</w:t>
+              <w:t xml:space="preserve">{%- for session in </w:t>
+            </w:r>
+            <w:proofErr w:type="spellStart"/>
+            <w:proofErr w:type="gramStart"/>
+            <w:r>
+              <w:rPr>
+                <w:rFonts w:ascii="Arial" w:eastAsia="Arial" w:hAnsi="Arial" w:cs="Arial"/>
+                <w:sz w:val="22"/>
+                <w:szCs w:val="22"/>
+              </w:rPr>
+              <w:t>day.Sessions</w:t>
+            </w:r>
+            <w:proofErr w:type="spellEnd"/>
+            <w:proofErr w:type="gramEnd"/>
+            <w:r>
+              <w:rPr>
+                <w:rFonts w:ascii="Arial" w:eastAsia="Arial" w:hAnsi="Arial" w:cs="Arial"/>
+                <w:sz w:val="22"/>
+                <w:szCs w:val="22"/>
+              </w:rPr>
+              <w:t xml:space="preserve"> %}</w:t>
             </w:r>
           </w:p>
         </w:tc>
@@ -3776,13 +5501,41 @@
                 <w:szCs w:val="22"/>
               </w:rPr>
             </w:pPr>
-            <w:r>
-              <w:rPr>
-                <w:rFonts w:ascii="Arial" w:eastAsia="Arial" w:hAnsi="Arial" w:cs="Arial"/>
-                <w:sz w:val="22"/>
-                <w:szCs w:val="22"/>
-              </w:rPr>
-              <w:t>{{ session.Time }}</w:t>
+            <w:proofErr w:type="gramStart"/>
+            <w:r>
+              <w:rPr>
+                <w:rFonts w:ascii="Arial" w:eastAsia="Arial" w:hAnsi="Arial" w:cs="Arial"/>
+                <w:sz w:val="22"/>
+                <w:szCs w:val="22"/>
+              </w:rPr>
+              <w:t xml:space="preserve">{{ </w:t>
+            </w:r>
+            <w:proofErr w:type="spellStart"/>
+            <w:r>
+              <w:rPr>
+                <w:rFonts w:ascii="Arial" w:eastAsia="Arial" w:hAnsi="Arial" w:cs="Arial"/>
+                <w:sz w:val="22"/>
+                <w:szCs w:val="22"/>
+              </w:rPr>
+              <w:t>session</w:t>
+            </w:r>
+            <w:proofErr w:type="gramEnd"/>
+            <w:r>
+              <w:rPr>
+                <w:rFonts w:ascii="Arial" w:eastAsia="Arial" w:hAnsi="Arial" w:cs="Arial"/>
+                <w:sz w:val="22"/>
+                <w:szCs w:val="22"/>
+              </w:rPr>
+              <w:t>.Time</w:t>
+            </w:r>
+            <w:proofErr w:type="spellEnd"/>
+            <w:r>
+              <w:rPr>
+                <w:rFonts w:ascii="Arial" w:eastAsia="Arial" w:hAnsi="Arial" w:cs="Arial"/>
+                <w:sz w:val="22"/>
+                <w:szCs w:val="22"/>
+              </w:rPr>
+              <w:t xml:space="preserve"> }}</w:t>
             </w:r>
           </w:p>
         </w:tc>
@@ -3811,14 +5564,45 @@
                 <w:szCs w:val="22"/>
               </w:rPr>
             </w:pPr>
-            <w:r>
-              <w:rPr>
-                <w:rFonts w:ascii="Arial" w:eastAsia="Arial" w:hAnsi="Arial" w:cs="Arial"/>
-                <w:b/>
-                <w:sz w:val="22"/>
-                <w:szCs w:val="22"/>
-              </w:rPr>
-              <w:t>{{ session.instruction_title }}</w:t>
+            <w:proofErr w:type="gramStart"/>
+            <w:r>
+              <w:rPr>
+                <w:rFonts w:ascii="Arial" w:eastAsia="Arial" w:hAnsi="Arial" w:cs="Arial"/>
+                <w:b/>
+                <w:sz w:val="22"/>
+                <w:szCs w:val="22"/>
+              </w:rPr>
+              <w:t xml:space="preserve">{{ </w:t>
+            </w:r>
+            <w:proofErr w:type="spellStart"/>
+            <w:r>
+              <w:rPr>
+                <w:rFonts w:ascii="Arial" w:eastAsia="Arial" w:hAnsi="Arial" w:cs="Arial"/>
+                <w:b/>
+                <w:sz w:val="22"/>
+                <w:szCs w:val="22"/>
+              </w:rPr>
+              <w:t>session</w:t>
+            </w:r>
+            <w:proofErr w:type="gramEnd"/>
+            <w:r>
+              <w:rPr>
+                <w:rFonts w:ascii="Arial" w:eastAsia="Arial" w:hAnsi="Arial" w:cs="Arial"/>
+                <w:b/>
+                <w:sz w:val="22"/>
+                <w:szCs w:val="22"/>
+              </w:rPr>
+              <w:t>.instruction_title</w:t>
+            </w:r>
+            <w:proofErr w:type="spellEnd"/>
+            <w:r>
+              <w:rPr>
+                <w:rFonts w:ascii="Arial" w:eastAsia="Arial" w:hAnsi="Arial" w:cs="Arial"/>
+                <w:b/>
+                <w:sz w:val="22"/>
+                <w:szCs w:val="22"/>
+              </w:rPr>
+              <w:t xml:space="preserve"> }}</w:t>
             </w:r>
           </w:p>
           <w:p>
@@ -3838,7 +5622,63 @@
                 <w:szCs w:val="22"/>
                 <w:highlight w:val="yellow"/>
               </w:rPr>
-              <w:t>{%- if not session.instruction_title.startswith("Activity:") and session.bullet_points %}</w:t>
+              <w:t xml:space="preserve">{%- if not </w:t>
+            </w:r>
+            <w:proofErr w:type="spellStart"/>
+            <w:proofErr w:type="gramStart"/>
+            <w:r>
+              <w:rPr>
+                <w:rFonts w:ascii="Arial" w:eastAsia="Arial" w:hAnsi="Arial" w:cs="Arial"/>
+                <w:bCs/>
+                <w:sz w:val="22"/>
+                <w:szCs w:val="22"/>
+                <w:highlight w:val="yellow"/>
+              </w:rPr>
+              <w:t>session.instruction</w:t>
+            </w:r>
+            <w:proofErr w:type="gramEnd"/>
+            <w:r>
+              <w:rPr>
+                <w:rFonts w:ascii="Arial" w:eastAsia="Arial" w:hAnsi="Arial" w:cs="Arial"/>
+                <w:bCs/>
+                <w:sz w:val="22"/>
+                <w:szCs w:val="22"/>
+                <w:highlight w:val="yellow"/>
+              </w:rPr>
+              <w:t>_title.startswith</w:t>
+            </w:r>
+            <w:proofErr w:type="spellEnd"/>
+            <w:r>
+              <w:rPr>
+                <w:rFonts w:ascii="Arial" w:eastAsia="Arial" w:hAnsi="Arial" w:cs="Arial"/>
+                <w:bCs/>
+                <w:sz w:val="22"/>
+                <w:szCs w:val="22"/>
+                <w:highlight w:val="yellow"/>
+              </w:rPr>
+              <w:t xml:space="preserve">("Activity:") and </w:t>
+            </w:r>
+            <w:proofErr w:type="spellStart"/>
+            <w:r>
+              <w:rPr>
+                <w:rFonts w:ascii="Arial" w:eastAsia="Arial" w:hAnsi="Arial" w:cs="Arial"/>
+                <w:bCs/>
+                <w:sz w:val="22"/>
+                <w:szCs w:val="22"/>
+                <w:highlight w:val="yellow"/>
+              </w:rPr>
+              <w:t>session.bullet_points</w:t>
+            </w:r>
+            <w:proofErr w:type="spellEnd"/>
+            <w:r>
+              <w:rPr>
+                <w:rFonts w:ascii="Arial" w:eastAsia="Arial" w:hAnsi="Arial" w:cs="Arial"/>
+                <w:bCs/>
+                <w:sz w:val="22"/>
+                <w:szCs w:val="22"/>
+                <w:highlight w:val="yellow"/>
+              </w:rPr>
+              <w:t xml:space="preserve"> %}</w:t>
             </w:r>
             <w:r>
               <w:rPr>
@@ -3867,7 +5707,41 @@
                 <w:szCs w:val="22"/>
                 <w:highlight w:val="green"/>
               </w:rPr>
-              <w:t>{%- for bullet in session.bullet_points %}</w:t>
+              <w:t xml:space="preserve">{%- for bullet in </w:t>
+            </w:r>
+            <w:proofErr w:type="spellStart"/>
+            <w:proofErr w:type="gramStart"/>
+            <w:r>
+              <w:rPr>
+                <w:rFonts w:ascii="Arial" w:eastAsia="Arial" w:hAnsi="Arial" w:cs="Arial"/>
+                <w:bCs/>
+                <w:sz w:val="22"/>
+                <w:szCs w:val="22"/>
+                <w:highlight w:val="green"/>
+              </w:rPr>
+              <w:t>session.bullet</w:t>
+            </w:r>
+            <w:proofErr w:type="gramEnd"/>
+            <w:r>
+              <w:rPr>
+                <w:rFonts w:ascii="Arial" w:eastAsia="Arial" w:hAnsi="Arial" w:cs="Arial"/>
+                <w:bCs/>
+                <w:sz w:val="22"/>
+                <w:szCs w:val="22"/>
+                <w:highlight w:val="green"/>
+              </w:rPr>
+              <w:t>_points</w:t>
+            </w:r>
+            <w:proofErr w:type="spellEnd"/>
+            <w:r>
+              <w:rPr>
+                <w:rFonts w:ascii="Arial" w:eastAsia="Arial" w:hAnsi="Arial" w:cs="Arial"/>
+                <w:bCs/>
+                <w:sz w:val="22"/>
+                <w:szCs w:val="22"/>
+                <w:highlight w:val="green"/>
+              </w:rPr>
+              <w:t xml:space="preserve"> %}</w:t>
             </w:r>
             <w:r>
               <w:rPr>
@@ -3893,14 +5767,25 @@
                 <w:szCs w:val="22"/>
               </w:rPr>
             </w:pPr>
-            <w:r>
-              <w:rPr>
-                <w:rFonts w:ascii="Arial" w:eastAsia="Arial" w:hAnsi="Arial" w:cs="Arial"/>
-                <w:bCs/>
-                <w:sz w:val="22"/>
-                <w:szCs w:val="22"/>
-              </w:rPr>
-              <w:t xml:space="preserve">{{ bullet }} </w:t>
+            <w:proofErr w:type="gramStart"/>
+            <w:r>
+              <w:rPr>
+                <w:rFonts w:ascii="Arial" w:eastAsia="Arial" w:hAnsi="Arial" w:cs="Arial"/>
+                <w:bCs/>
+                <w:sz w:val="22"/>
+                <w:szCs w:val="22"/>
+              </w:rPr>
+              <w:t>{{ bullet</w:t>
+            </w:r>
+            <w:proofErr w:type="gramEnd"/>
+            <w:r>
+              <w:rPr>
+                <w:rFonts w:ascii="Arial" w:eastAsia="Arial" w:hAnsi="Arial" w:cs="Arial"/>
+                <w:bCs/>
+                <w:sz w:val="22"/>
+                <w:szCs w:val="22"/>
+              </w:rPr>
+              <w:t xml:space="preserve"> }} </w:t>
             </w:r>
           </w:p>
           <w:p>
@@ -3920,7 +5805,29 @@
                 <w:szCs w:val="22"/>
                 <w:highlight w:val="green"/>
               </w:rPr>
-              <w:t>{%- endfor %}</w:t>
+              <w:t xml:space="preserve">{%- </w:t>
+            </w:r>
+            <w:proofErr w:type="spellStart"/>
+            <w:r>
+              <w:rPr>
+                <w:rFonts w:ascii="Arial" w:eastAsia="Arial" w:hAnsi="Arial" w:cs="Arial"/>
+                <w:bCs/>
+                <w:sz w:val="22"/>
+                <w:szCs w:val="22"/>
+                <w:highlight w:val="green"/>
+              </w:rPr>
+              <w:t>endfor</w:t>
+            </w:r>
+            <w:proofErr w:type="spellEnd"/>
+            <w:r>
+              <w:rPr>
+                <w:rFonts w:ascii="Arial" w:eastAsia="Arial" w:hAnsi="Arial" w:cs="Arial"/>
+                <w:bCs/>
+                <w:sz w:val="22"/>
+                <w:szCs w:val="22"/>
+                <w:highlight w:val="green"/>
+              </w:rPr>
+              <w:t xml:space="preserve"> %}</w:t>
             </w:r>
           </w:p>
           <w:p>
@@ -3960,7 +5867,41 @@
                 <w:szCs w:val="22"/>
                 <w:highlight w:val="green"/>
               </w:rPr>
-              <w:t>{% if "Demonstration" in session.Instructional_Methods %}</w:t>
+              <w:t xml:space="preserve">{% if "Demonstration" in </w:t>
+            </w:r>
+            <w:proofErr w:type="spellStart"/>
+            <w:proofErr w:type="gramStart"/>
+            <w:r>
+              <w:rPr>
+                <w:rFonts w:ascii="Arial" w:eastAsia="Arial" w:hAnsi="Arial" w:cs="Arial"/>
+                <w:bCs/>
+                <w:sz w:val="22"/>
+                <w:szCs w:val="22"/>
+                <w:highlight w:val="green"/>
+              </w:rPr>
+              <w:t>session.Instructional</w:t>
+            </w:r>
+            <w:proofErr w:type="gramEnd"/>
+            <w:r>
+              <w:rPr>
+                <w:rFonts w:ascii="Arial" w:eastAsia="Arial" w:hAnsi="Arial" w:cs="Arial"/>
+                <w:bCs/>
+                <w:sz w:val="22"/>
+                <w:szCs w:val="22"/>
+                <w:highlight w:val="green"/>
+              </w:rPr>
+              <w:t>_Methods</w:t>
+            </w:r>
+            <w:proofErr w:type="spellEnd"/>
+            <w:r>
+              <w:rPr>
+                <w:rFonts w:ascii="Arial" w:eastAsia="Arial" w:hAnsi="Arial" w:cs="Arial"/>
+                <w:bCs/>
+                <w:sz w:val="22"/>
+                <w:szCs w:val="22"/>
+                <w:highlight w:val="green"/>
+              </w:rPr>
+              <w:t xml:space="preserve"> %}</w:t>
             </w:r>
           </w:p>
           <w:p>
@@ -4071,8 +6012,31 @@
                 <w:szCs w:val="22"/>
                 <w:highlight w:val="green"/>
               </w:rPr>
-              <w:t xml:space="preserve">{% elif "Case Study" in </w:t>
-            </w:r>
+              <w:t xml:space="preserve">{% </w:t>
+            </w:r>
+            <w:proofErr w:type="spellStart"/>
+            <w:r>
+              <w:rPr>
+                <w:rFonts w:ascii="Arial" w:eastAsia="Arial" w:hAnsi="Arial" w:cs="Arial"/>
+                <w:bCs/>
+                <w:sz w:val="22"/>
+                <w:szCs w:val="22"/>
+                <w:highlight w:val="green"/>
+              </w:rPr>
+              <w:t>elif</w:t>
+            </w:r>
+            <w:proofErr w:type="spellEnd"/>
+            <w:r>
+              <w:rPr>
+                <w:rFonts w:ascii="Arial" w:eastAsia="Arial" w:hAnsi="Arial" w:cs="Arial"/>
+                <w:bCs/>
+                <w:sz w:val="22"/>
+                <w:szCs w:val="22"/>
+                <w:highlight w:val="green"/>
+              </w:rPr>
+              <w:t xml:space="preserve"> "Case Study" in </w:t>
+            </w:r>
+            <w:proofErr w:type="spellStart"/>
             <w:proofErr w:type="gramStart"/>
             <w:r>
               <w:rPr>
@@ -4093,7 +6057,18 @@
                 <w:szCs w:val="22"/>
                 <w:highlight w:val="green"/>
               </w:rPr>
-              <w:t>_Methods %}</w:t>
+              <w:t>_Methods</w:t>
+            </w:r>
+            <w:proofErr w:type="spellEnd"/>
+            <w:r>
+              <w:rPr>
+                <w:rFonts w:ascii="Arial" w:eastAsia="Arial" w:hAnsi="Arial" w:cs="Arial"/>
+                <w:bCs/>
+                <w:sz w:val="22"/>
+                <w:szCs w:val="22"/>
+                <w:highlight w:val="green"/>
+              </w:rPr>
+              <w:t xml:space="preserve"> %}</w:t>
             </w:r>
           </w:p>
           <w:p>
@@ -4301,7 +6276,16 @@
                 <w:szCs w:val="22"/>
               </w:rPr>
               <w:lastRenderedPageBreak/>
-              <w:t>{{ session</w:t>
+              <w:t xml:space="preserve">{{ </w:t>
+            </w:r>
+            <w:proofErr w:type="spellStart"/>
+            <w:r>
+              <w:rPr>
+                <w:rFonts w:ascii="Arial" w:eastAsia="Arial" w:hAnsi="Arial" w:cs="Arial"/>
+                <w:sz w:val="22"/>
+                <w:szCs w:val="22"/>
+              </w:rPr>
+              <w:t>session</w:t>
             </w:r>
             <w:proofErr w:type="gramEnd"/>
             <w:r>
@@ -4310,7 +6294,16 @@
                 <w:sz w:val="22"/>
                 <w:szCs w:val="22"/>
               </w:rPr>
-              <w:t>.Instructional_Methods }}</w:t>
+              <w:t>.Instructional_Methods</w:t>
+            </w:r>
+            <w:proofErr w:type="spellEnd"/>
+            <w:r>
+              <w:rPr>
+                <w:rFonts w:ascii="Arial" w:eastAsia="Arial" w:hAnsi="Arial" w:cs="Arial"/>
+                <w:sz w:val="22"/>
+                <w:szCs w:val="22"/>
+              </w:rPr>
+              <w:t xml:space="preserve"> }}</w:t>
             </w:r>
           </w:p>
         </w:tc>
@@ -4345,7 +6338,16 @@
                 <w:sz w:val="22"/>
                 <w:szCs w:val="22"/>
               </w:rPr>
-              <w:t>{{ session</w:t>
+              <w:t xml:space="preserve">{{ </w:t>
+            </w:r>
+            <w:proofErr w:type="spellStart"/>
+            <w:r>
+              <w:rPr>
+                <w:rFonts w:ascii="Arial" w:eastAsia="Arial" w:hAnsi="Arial" w:cs="Arial"/>
+                <w:sz w:val="22"/>
+                <w:szCs w:val="22"/>
+              </w:rPr>
+              <w:t>session</w:t>
             </w:r>
             <w:proofErr w:type="gramEnd"/>
             <w:r>
@@ -4354,7 +6356,16 @@
                 <w:sz w:val="22"/>
                 <w:szCs w:val="22"/>
               </w:rPr>
-              <w:t>.Resources }}</w:t>
+              <w:t>.Resources</w:t>
+            </w:r>
+            <w:proofErr w:type="spellEnd"/>
+            <w:r>
+              <w:rPr>
+                <w:rFonts w:ascii="Arial" w:eastAsia="Arial" w:hAnsi="Arial" w:cs="Arial"/>
+                <w:sz w:val="22"/>
+                <w:szCs w:val="22"/>
+              </w:rPr>
+              <w:t xml:space="preserve"> }}</w:t>
             </w:r>
           </w:p>
         </w:tc>
@@ -4394,7 +6405,25 @@
                 <w:sz w:val="22"/>
                 <w:szCs w:val="22"/>
               </w:rPr>
-              <w:t>{%- endfor %}</w:t>
+              <w:t xml:space="preserve">{%- </w:t>
+            </w:r>
+            <w:proofErr w:type="spellStart"/>
+            <w:r>
+              <w:rPr>
+                <w:rFonts w:ascii="Arial" w:eastAsia="Arial" w:hAnsi="Arial" w:cs="Arial"/>
+                <w:sz w:val="22"/>
+                <w:szCs w:val="22"/>
+              </w:rPr>
+              <w:t>endfor</w:t>
+            </w:r>
+            <w:proofErr w:type="spellEnd"/>
+            <w:r>
+              <w:rPr>
+                <w:rFonts w:ascii="Arial" w:eastAsia="Arial" w:hAnsi="Arial" w:cs="Arial"/>
+                <w:sz w:val="22"/>
+                <w:szCs w:val="22"/>
+              </w:rPr>
+              <w:t xml:space="preserve"> %}</w:t>
             </w:r>
           </w:p>
         </w:tc>
@@ -4414,7 +6443,25 @@
           <w:sz w:val="22"/>
           <w:szCs w:val="22"/>
         </w:rPr>
-        <w:t>{% endfor %}</w:t>
+        <w:t xml:space="preserve">{% </w:t>
+      </w:r>
+      <w:proofErr w:type="spellStart"/>
+      <w:r>
+        <w:rPr>
+          <w:rFonts w:ascii="Arial" w:hAnsi="Arial" w:cs="Arial"/>
+          <w:sz w:val="22"/>
+          <w:szCs w:val="22"/>
+        </w:rPr>
+        <w:t>endfor</w:t>
+      </w:r>
+      <w:proofErr w:type="spellEnd"/>
+      <w:r>
+        <w:rPr>
+          <w:rFonts w:ascii="Arial" w:hAnsi="Arial" w:cs="Arial"/>
+          <w:sz w:val="22"/>
+          <w:szCs w:val="22"/>
+        </w:rPr>
+        <w:t xml:space="preserve"> %}</w:t>
       </w:r>
     </w:p>
     <w:p>
@@ -4446,7 +6493,27 @@
           <w:sz w:val="22"/>
           <w:szCs w:val="22"/>
         </w:rPr>
-        <w:t>Total Training Hours: {{Total_Training_Hours}}</w:t>
+        <w:t>Total Training Hours: {{</w:t>
+      </w:r>
+      <w:proofErr w:type="spellStart"/>
+      <w:r>
+        <w:rPr>
+          <w:rFonts w:ascii="Arial" w:hAnsi="Arial" w:cs="Arial"/>
+          <w:b/>
+          <w:sz w:val="22"/>
+          <w:szCs w:val="22"/>
+        </w:rPr>
+        <w:t>Total_Training_Hours</w:t>
+      </w:r>
+      <w:proofErr w:type="spellEnd"/>
+      <w:r>
+        <w:rPr>
+          <w:rFonts w:ascii="Arial" w:hAnsi="Arial" w:cs="Arial"/>
+          <w:b/>
+          <w:sz w:val="22"/>
+          <w:szCs w:val="22"/>
+        </w:rPr>
+        <w:t>}}</w:t>
       </w:r>
     </w:p>
     <w:p>
@@ -4469,7 +6536,27 @@
           <w:sz w:val="22"/>
           <w:szCs w:val="22"/>
         </w:rPr>
-        <w:t>Total Assessment Hours: {{Total_Assessment_Hours}}</w:t>
+        <w:t>Total Assessment Hours: {{</w:t>
+      </w:r>
+      <w:proofErr w:type="spellStart"/>
+      <w:r>
+        <w:rPr>
+          <w:rFonts w:ascii="Arial" w:hAnsi="Arial" w:cs="Arial"/>
+          <w:b/>
+          <w:sz w:val="22"/>
+          <w:szCs w:val="22"/>
+        </w:rPr>
+        <w:t>Total_Assessment_Hours</w:t>
+      </w:r>
+      <w:proofErr w:type="spellEnd"/>
+      <w:r>
+        <w:rPr>
+          <w:rFonts w:ascii="Arial" w:hAnsi="Arial" w:cs="Arial"/>
+          <w:b/>
+          <w:sz w:val="22"/>
+          <w:szCs w:val="22"/>
+        </w:rPr>
+        <w:t>}}</w:t>
       </w:r>
     </w:p>
     <w:p>
@@ -4490,11 +6577,14 @@
         </w:numPr>
         <w:spacing w:before="0"/>
       </w:pPr>
-      <w:bookmarkStart w:id="8" w:name="_heading=h.1fob9te" w:colFirst="0" w:colLast="0"/>
-      <w:bookmarkEnd w:id="8"/>
+      <w:bookmarkStart w:id="9" w:name="_Toc192061125"/>
       <w:r>
         <w:lastRenderedPageBreak/>
-        <w:t xml:space="preserve">Structure &amp; Duration of Training &amp; Assessment </w:t>
+        <w:t>Structure &amp; Duration of Training &amp; Assessment</w:t>
+      </w:r>
+      <w:bookmarkEnd w:id="9"/>
+      <w:r>
+        <w:t xml:space="preserve"> </w:t>
       </w:r>
     </w:p>
     <w:p/>
@@ -4602,7 +6692,25 @@
                 <w:sz w:val="16"/>
                 <w:szCs w:val="16"/>
               </w:rPr>
-              <w:t>{%- for mtd in Assessment_Methods_Details %}</w:t>
+              <w:t xml:space="preserve">{%- for mtd in </w:t>
+            </w:r>
+            <w:proofErr w:type="spellStart"/>
+            <w:r>
+              <w:rPr>
+                <w:rFonts w:ascii="Arial" w:eastAsia="Arial" w:hAnsi="Arial" w:cs="Arial"/>
+                <w:sz w:val="16"/>
+                <w:szCs w:val="16"/>
+              </w:rPr>
+              <w:t>Assessment_Methods_Details</w:t>
+            </w:r>
+            <w:proofErr w:type="spellEnd"/>
+            <w:r>
+              <w:rPr>
+                <w:rFonts w:ascii="Arial" w:eastAsia="Arial" w:hAnsi="Arial" w:cs="Arial"/>
+                <w:sz w:val="16"/>
+                <w:szCs w:val="16"/>
+              </w:rPr>
+              <w:t xml:space="preserve"> %}</w:t>
             </w:r>
           </w:p>
         </w:tc>
@@ -4632,7 +6740,18 @@
                 <w:sz w:val="22"/>
                 <w:szCs w:val="22"/>
               </w:rPr>
-              <w:t>{{ mtd</w:t>
+              <w:t xml:space="preserve">{{ </w:t>
+            </w:r>
+            <w:proofErr w:type="spellStart"/>
+            <w:r>
+              <w:rPr>
+                <w:rFonts w:ascii="Arial" w:eastAsia="Arial" w:hAnsi="Arial" w:cs="Arial"/>
+                <w:b/>
+                <w:bCs/>
+                <w:sz w:val="22"/>
+                <w:szCs w:val="22"/>
+              </w:rPr>
+              <w:t>mtd</w:t>
             </w:r>
             <w:proofErr w:type="gramEnd"/>
             <w:r>
@@ -4643,7 +6762,18 @@
                 <w:sz w:val="22"/>
                 <w:szCs w:val="22"/>
               </w:rPr>
-              <w:t>.Method_Abbreviation }}</w:t>
+              <w:t>.Method_Abbreviation</w:t>
+            </w:r>
+            <w:proofErr w:type="spellEnd"/>
+            <w:r>
+              <w:rPr>
+                <w:rFonts w:ascii="Arial" w:eastAsia="Arial" w:hAnsi="Arial" w:cs="Arial"/>
+                <w:b/>
+                <w:bCs/>
+                <w:sz w:val="22"/>
+                <w:szCs w:val="22"/>
+              </w:rPr>
+              <w:t xml:space="preserve"> }}</w:t>
             </w:r>
           </w:p>
         </w:tc>
@@ -4668,7 +6798,25 @@
                 <w:sz w:val="22"/>
                 <w:szCs w:val="22"/>
               </w:rPr>
-              <w:t>{%- endfor %}</w:t>
+              <w:t xml:space="preserve">{%- </w:t>
+            </w:r>
+            <w:proofErr w:type="spellStart"/>
+            <w:r>
+              <w:rPr>
+                <w:rFonts w:ascii="Arial" w:eastAsia="Arial" w:hAnsi="Arial" w:cs="Arial"/>
+                <w:sz w:val="22"/>
+                <w:szCs w:val="22"/>
+              </w:rPr>
+              <w:t>endfor</w:t>
+            </w:r>
+            <w:proofErr w:type="spellEnd"/>
+            <w:r>
+              <w:rPr>
+                <w:rFonts w:ascii="Arial" w:eastAsia="Arial" w:hAnsi="Arial" w:cs="Arial"/>
+                <w:sz w:val="22"/>
+                <w:szCs w:val="22"/>
+              </w:rPr>
+              <w:t xml:space="preserve"> %}</w:t>
             </w:r>
           </w:p>
         </w:tc>
@@ -4724,7 +6872,25 @@
                 <w:sz w:val="22"/>
                 <w:szCs w:val="22"/>
               </w:rPr>
-              <w:t>{{Total_Training_Hours}}</w:t>
+              <w:t>{{</w:t>
+            </w:r>
+            <w:proofErr w:type="spellStart"/>
+            <w:r>
+              <w:rPr>
+                <w:rFonts w:ascii="Arial" w:eastAsia="Arial" w:hAnsi="Arial" w:cs="Arial"/>
+                <w:sz w:val="22"/>
+                <w:szCs w:val="22"/>
+              </w:rPr>
+              <w:t>Total_Training_Hours</w:t>
+            </w:r>
+            <w:proofErr w:type="spellEnd"/>
+            <w:r>
+              <w:rPr>
+                <w:rFonts w:ascii="Arial" w:eastAsia="Arial" w:hAnsi="Arial" w:cs="Arial"/>
+                <w:sz w:val="22"/>
+                <w:szCs w:val="22"/>
+              </w:rPr>
+              <w:t>}}</w:t>
             </w:r>
           </w:p>
         </w:tc>
@@ -4748,7 +6914,25 @@
                 <w:sz w:val="16"/>
                 <w:szCs w:val="16"/>
               </w:rPr>
-              <w:t>{%- for mtd in Assessment_Methods_Details %}</w:t>
+              <w:t xml:space="preserve">{%- for mtd in </w:t>
+            </w:r>
+            <w:proofErr w:type="spellStart"/>
+            <w:r>
+              <w:rPr>
+                <w:rFonts w:ascii="Arial" w:eastAsia="Arial" w:hAnsi="Arial" w:cs="Arial"/>
+                <w:sz w:val="16"/>
+                <w:szCs w:val="16"/>
+              </w:rPr>
+              <w:t>Assessment_Methods_Details</w:t>
+            </w:r>
+            <w:proofErr w:type="spellEnd"/>
+            <w:r>
+              <w:rPr>
+                <w:rFonts w:ascii="Arial" w:eastAsia="Arial" w:hAnsi="Arial" w:cs="Arial"/>
+                <w:sz w:val="16"/>
+                <w:szCs w:val="16"/>
+              </w:rPr>
+              <w:t xml:space="preserve"> %}</w:t>
             </w:r>
           </w:p>
         </w:tc>
@@ -4773,7 +6957,16 @@
                 <w:sz w:val="22"/>
                 <w:szCs w:val="22"/>
               </w:rPr>
-              <w:t>{{ mtd</w:t>
+              <w:t xml:space="preserve">{{ </w:t>
+            </w:r>
+            <w:proofErr w:type="spellStart"/>
+            <w:r>
+              <w:rPr>
+                <w:rFonts w:ascii="Arial" w:eastAsia="Arial" w:hAnsi="Arial" w:cs="Arial"/>
+                <w:sz w:val="22"/>
+                <w:szCs w:val="22"/>
+              </w:rPr>
+              <w:t>mtd</w:t>
             </w:r>
             <w:proofErr w:type="gramEnd"/>
             <w:r>
@@ -4798,7 +6991,16 @@
                 <w:sz w:val="22"/>
                 <w:szCs w:val="22"/>
               </w:rPr>
-              <w:t>elivery_Hours }}</w:t>
+              <w:t>elivery_Hours</w:t>
+            </w:r>
+            <w:proofErr w:type="spellEnd"/>
+            <w:r>
+              <w:rPr>
+                <w:rFonts w:ascii="Arial" w:eastAsia="Arial" w:hAnsi="Arial" w:cs="Arial"/>
+                <w:sz w:val="22"/>
+                <w:szCs w:val="22"/>
+              </w:rPr>
+              <w:t xml:space="preserve"> }}</w:t>
             </w:r>
           </w:p>
         </w:tc>
@@ -4823,7 +7025,25 @@
                 <w:sz w:val="22"/>
                 <w:szCs w:val="22"/>
               </w:rPr>
-              <w:t>{%- endfor %}</w:t>
+              <w:t xml:space="preserve">{%- </w:t>
+            </w:r>
+            <w:proofErr w:type="spellStart"/>
+            <w:r>
+              <w:rPr>
+                <w:rFonts w:ascii="Arial" w:eastAsia="Arial" w:hAnsi="Arial" w:cs="Arial"/>
+                <w:sz w:val="22"/>
+                <w:szCs w:val="22"/>
+              </w:rPr>
+              <w:t>endfor</w:t>
+            </w:r>
+            <w:proofErr w:type="spellEnd"/>
+            <w:r>
+              <w:rPr>
+                <w:rFonts w:ascii="Arial" w:eastAsia="Arial" w:hAnsi="Arial" w:cs="Arial"/>
+                <w:sz w:val="22"/>
+                <w:szCs w:val="22"/>
+              </w:rPr>
+              <w:t xml:space="preserve"> %}</w:t>
             </w:r>
           </w:p>
         </w:tc>
@@ -4851,6 +7071,7 @@
               </w:rPr>
               <w:t>{{</w:t>
             </w:r>
+            <w:proofErr w:type="spellStart"/>
             <w:r>
               <w:rPr>
                 <w:rFonts w:ascii="Arial" w:eastAsia="Arial" w:hAnsi="Arial" w:cs="Arial"/>
@@ -4859,6 +7080,7 @@
               </w:rPr>
               <w:t>Total_Course_Duration_Hours</w:t>
             </w:r>
+            <w:proofErr w:type="spellEnd"/>
             <w:r>
               <w:rPr>
                 <w:rFonts w:ascii="Arial" w:eastAsia="Arial" w:hAnsi="Arial" w:cs="Arial"/>
@@ -5201,6 +7423,7 @@
               </w:rPr>
               <w:t>{{</w:t>
             </w:r>
+            <w:proofErr w:type="spellStart"/>
             <w:proofErr w:type="gramStart"/>
             <w:r>
               <w:rPr>
@@ -5210,6 +7433,7 @@
               </w:rPr>
               <w:t>unit.LO</w:t>
             </w:r>
+            <w:proofErr w:type="spellEnd"/>
             <w:proofErr w:type="gramEnd"/>
             <w:r>
               <w:rPr>
@@ -5241,7 +7465,16 @@
                 <w:sz w:val="22"/>
                 <w:szCs w:val="22"/>
               </w:rPr>
-              <w:t>{{ unit</w:t>
+              <w:t xml:space="preserve">{{ </w:t>
+            </w:r>
+            <w:proofErr w:type="spellStart"/>
+            <w:r>
+              <w:rPr>
+                <w:rFonts w:ascii="Arial" w:eastAsia="Arial" w:hAnsi="Arial" w:cs="Arial"/>
+                <w:sz w:val="22"/>
+                <w:szCs w:val="22"/>
+              </w:rPr>
+              <w:t>unit</w:t>
             </w:r>
             <w:proofErr w:type="gramEnd"/>
             <w:r>
@@ -5250,7 +7483,16 @@
                 <w:sz w:val="22"/>
                 <w:szCs w:val="22"/>
               </w:rPr>
-              <w:t>.Assessment_Methods | join(‘, ’) }}</w:t>
+              <w:t>.Assessment_Methods</w:t>
+            </w:r>
+            <w:proofErr w:type="spellEnd"/>
+            <w:r>
+              <w:rPr>
+                <w:rFonts w:ascii="Arial" w:eastAsia="Arial" w:hAnsi="Arial" w:cs="Arial"/>
+                <w:sz w:val="22"/>
+                <w:szCs w:val="22"/>
+              </w:rPr>
+              <w:t xml:space="preserve"> | join(‘, ’) }}</w:t>
             </w:r>
           </w:p>
         </w:tc>
@@ -5298,7 +7540,25 @@
                 <w:sz w:val="22"/>
                 <w:szCs w:val="22"/>
               </w:rPr>
-              <w:t xml:space="preserve"> endfor %}</w:t>
+              <w:t xml:space="preserve"> </w:t>
+            </w:r>
+            <w:proofErr w:type="spellStart"/>
+            <w:r>
+              <w:rPr>
+                <w:rFonts w:ascii="Arial" w:hAnsi="Arial" w:cs="Arial"/>
+                <w:sz w:val="22"/>
+                <w:szCs w:val="22"/>
+              </w:rPr>
+              <w:t>endfor</w:t>
+            </w:r>
+            <w:proofErr w:type="spellEnd"/>
+            <w:r>
+              <w:rPr>
+                <w:rFonts w:ascii="Arial" w:hAnsi="Arial" w:cs="Arial"/>
+                <w:sz w:val="22"/>
+                <w:szCs w:val="22"/>
+              </w:rPr>
+              <w:t xml:space="preserve"> %}</w:t>
             </w:r>
           </w:p>
         </w:tc>
@@ -5646,8 +7906,9 @@
                 <w:sz w:val="22"/>
                 <w:szCs w:val="22"/>
               </w:rPr>
-              <w:t xml:space="preserve"> for method in Assessment_Methods</w:t>
-            </w:r>
+              <w:t xml:space="preserve"> for method in </w:t>
+            </w:r>
+            <w:proofErr w:type="spellStart"/>
             <w:r>
               <w:rPr>
                 <w:rFonts w:ascii="Arial" w:eastAsia="Arial" w:hAnsi="Arial" w:cs="Arial"/>
@@ -5655,8 +7916,18 @@
                 <w:sz w:val="22"/>
                 <w:szCs w:val="22"/>
               </w:rPr>
+              <w:t>Assessment_Methods</w:t>
+            </w:r>
+            <w:r>
+              <w:rPr>
+                <w:rFonts w:ascii="Arial" w:eastAsia="Arial" w:hAnsi="Arial" w:cs="Arial"/>
+                <w:color w:val="000000"/>
+                <w:sz w:val="22"/>
+                <w:szCs w:val="22"/>
+              </w:rPr>
               <w:t>_Details</w:t>
             </w:r>
+            <w:proofErr w:type="spellEnd"/>
             <w:r>
               <w:rPr>
                 <w:rFonts w:ascii="Arial" w:eastAsia="Arial" w:hAnsi="Arial" w:cs="Arial"/>
@@ -5702,7 +7973,17 @@
                 <w:sz w:val="22"/>
                 <w:szCs w:val="22"/>
               </w:rPr>
-              <w:t>{{ method</w:t>
+              <w:t xml:space="preserve">{{ </w:t>
+            </w:r>
+            <w:proofErr w:type="spellStart"/>
+            <w:r>
+              <w:rPr>
+                <w:rFonts w:ascii="Arial" w:eastAsia="Arial" w:hAnsi="Arial" w:cs="Arial"/>
+                <w:color w:val="000000"/>
+                <w:sz w:val="22"/>
+                <w:szCs w:val="22"/>
+              </w:rPr>
+              <w:t>method</w:t>
             </w:r>
             <w:proofErr w:type="gramEnd"/>
             <w:r>
@@ -5712,7 +7993,17 @@
                 <w:sz w:val="22"/>
                 <w:szCs w:val="22"/>
               </w:rPr>
-              <w:t>.Assessment_Method }}</w:t>
+              <w:t>.Assessment_Method</w:t>
+            </w:r>
+            <w:proofErr w:type="spellEnd"/>
+            <w:r>
+              <w:rPr>
+                <w:rFonts w:ascii="Arial" w:eastAsia="Arial" w:hAnsi="Arial" w:cs="Arial"/>
+                <w:color w:val="000000"/>
+                <w:sz w:val="22"/>
+                <w:szCs w:val="22"/>
+              </w:rPr>
+              <w:t xml:space="preserve"> }}</w:t>
             </w:r>
           </w:p>
         </w:tc>
@@ -5745,7 +8036,17 @@
                 <w:sz w:val="22"/>
                 <w:szCs w:val="22"/>
               </w:rPr>
-              <w:t>{{ method</w:t>
+              <w:t xml:space="preserve">{{ </w:t>
+            </w:r>
+            <w:proofErr w:type="spellStart"/>
+            <w:r>
+              <w:rPr>
+                <w:rFonts w:ascii="Arial" w:eastAsia="Arial" w:hAnsi="Arial" w:cs="Arial"/>
+                <w:color w:val="000000"/>
+                <w:sz w:val="22"/>
+                <w:szCs w:val="22"/>
+              </w:rPr>
+              <w:t>method</w:t>
             </w:r>
             <w:proofErr w:type="gramEnd"/>
             <w:r>
@@ -5755,7 +8056,17 @@
                 <w:sz w:val="22"/>
                 <w:szCs w:val="22"/>
               </w:rPr>
-              <w:t>.Total_Delivery_Hours }}</w:t>
+              <w:t>.Total_Delivery_Hours</w:t>
+            </w:r>
+            <w:proofErr w:type="spellEnd"/>
+            <w:r>
+              <w:rPr>
+                <w:rFonts w:ascii="Arial" w:eastAsia="Arial" w:hAnsi="Arial" w:cs="Arial"/>
+                <w:color w:val="000000"/>
+                <w:sz w:val="22"/>
+                <w:szCs w:val="22"/>
+              </w:rPr>
+              <w:t xml:space="preserve"> }}</w:t>
             </w:r>
           </w:p>
         </w:tc>
@@ -5788,6 +8099,7 @@
               </w:rPr>
               <w:t xml:space="preserve">{% for ratio in </w:t>
             </w:r>
+            <w:proofErr w:type="spellStart"/>
             <w:proofErr w:type="gramStart"/>
             <w:r>
               <w:rPr>
@@ -5835,6 +8147,7 @@
               </w:rPr>
               <w:t>tio</w:t>
             </w:r>
+            <w:proofErr w:type="spellEnd"/>
             <w:r>
               <w:rPr>
                 <w:rFonts w:ascii="Arial" w:eastAsia="Arial" w:hAnsi="Arial" w:cs="Arial"/>
@@ -5936,8 +8249,19 @@
                 <w:sz w:val="22"/>
                 <w:szCs w:val="22"/>
               </w:rPr>
-              <w:t>{% endfor</w:t>
-            </w:r>
+              <w:t xml:space="preserve">{% </w:t>
+            </w:r>
+            <w:proofErr w:type="spellStart"/>
+            <w:r>
+              <w:rPr>
+                <w:rFonts w:ascii="Arial" w:eastAsia="Arial" w:hAnsi="Arial" w:cs="Arial"/>
+                <w:color w:val="000000"/>
+                <w:sz w:val="22"/>
+                <w:szCs w:val="22"/>
+              </w:rPr>
+              <w:t>endfor</w:t>
+            </w:r>
+            <w:proofErr w:type="spellEnd"/>
             <w:r>
               <w:rPr>
                 <w:rFonts w:ascii="Arial" w:eastAsia="Arial" w:hAnsi="Arial" w:cs="Arial"/>
@@ -6024,7 +8348,27 @@
                 <w:sz w:val="22"/>
                 <w:szCs w:val="22"/>
               </w:rPr>
-              <w:t>{%- endfor %}</w:t>
+              <w:t xml:space="preserve">{%- </w:t>
+            </w:r>
+            <w:proofErr w:type="spellStart"/>
+            <w:r>
+              <w:rPr>
+                <w:rFonts w:ascii="Arial" w:eastAsia="Arial" w:hAnsi="Arial" w:cs="Arial"/>
+                <w:color w:val="000000"/>
+                <w:sz w:val="22"/>
+                <w:szCs w:val="22"/>
+              </w:rPr>
+              <w:t>endfor</w:t>
+            </w:r>
+            <w:proofErr w:type="spellEnd"/>
+            <w:r>
+              <w:rPr>
+                <w:rFonts w:ascii="Arial" w:eastAsia="Arial" w:hAnsi="Arial" w:cs="Arial"/>
+                <w:color w:val="000000"/>
+                <w:sz w:val="22"/>
+                <w:szCs w:val="22"/>
+              </w:rPr>
+              <w:t xml:space="preserve"> %}</w:t>
             </w:r>
           </w:p>
         </w:tc>
@@ -6092,7 +8436,25 @@
                 <w:sz w:val="22"/>
                 <w:szCs w:val="22"/>
               </w:rPr>
-              <w:t>{{Total_Assessment_Hours}}</w:t>
+              <w:t>{{</w:t>
+            </w:r>
+            <w:proofErr w:type="spellStart"/>
+            <w:r>
+              <w:rPr>
+                <w:rFonts w:ascii="Arial" w:eastAsia="Arial" w:hAnsi="Arial" w:cs="Arial"/>
+                <w:sz w:val="22"/>
+                <w:szCs w:val="22"/>
+              </w:rPr>
+              <w:t>Total_Assessment_Hours</w:t>
+            </w:r>
+            <w:proofErr w:type="spellEnd"/>
+            <w:r>
+              <w:rPr>
+                <w:rFonts w:ascii="Arial" w:eastAsia="Arial" w:hAnsi="Arial" w:cs="Arial"/>
+                <w:sz w:val="22"/>
+                <w:szCs w:val="22"/>
+              </w:rPr>
+              <w:t>}}</w:t>
             </w:r>
           </w:p>
         </w:tc>
@@ -6173,10 +8535,12 @@
         </w:tabs>
         <w:spacing w:before="0"/>
       </w:pPr>
+      <w:bookmarkStart w:id="10" w:name="_Toc192061126"/>
       <w:r>
         <w:lastRenderedPageBreak/>
         <w:t>Reference</w:t>
       </w:r>
+      <w:bookmarkEnd w:id="10"/>
     </w:p>
     <w:p/>
     <w:p>
@@ -6472,8 +8836,9 @@
         <w:sz w:val="16"/>
         <w:szCs w:val="16"/>
       </w:rPr>
-      <w:t>{{Name_of_Organisation}}</w:t>
+      <w:t>{{</w:t>
     </w:r>
+    <w:proofErr w:type="spellStart"/>
     <w:r>
       <w:rPr>
         <w:rFonts w:ascii="Arial" w:eastAsia="Arial" w:hAnsi="Arial" w:cs="Arial"/>
@@ -6481,8 +8846,9 @@
         <w:sz w:val="16"/>
         <w:szCs w:val="16"/>
       </w:rPr>
-      <w:t xml:space="preserve">. All rights reserved.  This document is provided for the explicit use and guidance of trainers approved by </w:t>
+      <w:t>Name_of_Organisation</w:t>
     </w:r>
+    <w:proofErr w:type="spellEnd"/>
     <w:r>
       <w:rPr>
         <w:rFonts w:ascii="Arial" w:eastAsia="Arial" w:hAnsi="Arial" w:cs="Arial"/>
@@ -6490,7 +8856,7 @@
         <w:sz w:val="16"/>
         <w:szCs w:val="16"/>
       </w:rPr>
-      <w:t>{{Name_of_Organisation}}</w:t>
+      <w:t>}}</w:t>
     </w:r>
     <w:r>
       <w:rPr>
@@ -6499,6 +8865,44 @@
         <w:sz w:val="16"/>
         <w:szCs w:val="16"/>
       </w:rPr>
+      <w:t xml:space="preserve">. All rights reserved.  This document is provided for the explicit use and guidance of trainers approved by </w:t>
+    </w:r>
+    <w:r>
+      <w:rPr>
+        <w:rFonts w:ascii="Arial" w:eastAsia="Arial" w:hAnsi="Arial" w:cs="Arial"/>
+        <w:i/>
+        <w:sz w:val="16"/>
+        <w:szCs w:val="16"/>
+      </w:rPr>
+      <w:t>{{</w:t>
+    </w:r>
+    <w:proofErr w:type="spellStart"/>
+    <w:r>
+      <w:rPr>
+        <w:rFonts w:ascii="Arial" w:eastAsia="Arial" w:hAnsi="Arial" w:cs="Arial"/>
+        <w:i/>
+        <w:sz w:val="16"/>
+        <w:szCs w:val="16"/>
+      </w:rPr>
+      <w:t>Name_of_Organisation</w:t>
+    </w:r>
+    <w:proofErr w:type="spellEnd"/>
+    <w:r>
+      <w:rPr>
+        <w:rFonts w:ascii="Arial" w:eastAsia="Arial" w:hAnsi="Arial" w:cs="Arial"/>
+        <w:i/>
+        <w:sz w:val="16"/>
+        <w:szCs w:val="16"/>
+      </w:rPr>
+      <w:t>}}</w:t>
+    </w:r>
+    <w:r>
+      <w:rPr>
+        <w:rFonts w:ascii="Arial" w:eastAsia="Arial" w:hAnsi="Arial" w:cs="Arial"/>
+        <w:i/>
+        <w:sz w:val="16"/>
+        <w:szCs w:val="16"/>
+      </w:rPr>
       <w:t xml:space="preserve"> as information resource only. Any other use of </w:t>
     </w:r>
     <w:proofErr w:type="gramStart"/>
@@ -6528,7 +8932,27 @@
         <w:sz w:val="16"/>
         <w:szCs w:val="16"/>
       </w:rPr>
-      <w:t>{{Name_of_Organisation}}</w:t>
+      <w:t>{{</w:t>
+    </w:r>
+    <w:proofErr w:type="spellStart"/>
+    <w:r>
+      <w:rPr>
+        <w:rFonts w:ascii="Arial" w:eastAsia="Arial" w:hAnsi="Arial" w:cs="Arial"/>
+        <w:i/>
+        <w:sz w:val="16"/>
+        <w:szCs w:val="16"/>
+      </w:rPr>
+      <w:t>Name_of_Organisation</w:t>
+    </w:r>
+    <w:proofErr w:type="spellEnd"/>
+    <w:r>
+      <w:rPr>
+        <w:rFonts w:ascii="Arial" w:eastAsia="Arial" w:hAnsi="Arial" w:cs="Arial"/>
+        <w:i/>
+        <w:sz w:val="16"/>
+        <w:szCs w:val="16"/>
+      </w:rPr>
+      <w:t>}}</w:t>
     </w:r>
     <w:r>
       <w:rPr>
@@ -9968,6 +12392,19 @@
       <w:lang w:eastAsia="en-GB"/>
     </w:rPr>
   </w:style>
+  <w:style w:type="paragraph" w:styleId="TOC3">
+    <w:name w:val="toc 3"/>
+    <w:basedOn w:val="Normal"/>
+    <w:next w:val="Normal"/>
+    <w:autoRedefine/>
+    <w:uiPriority w:val="39"/>
+    <w:unhideWhenUsed/>
+    <w:rsid w:val="007719AD"/>
+    <w:pPr>
+      <w:spacing w:after="100"/>
+      <w:ind w:left="480"/>
+    </w:pPr>
+  </w:style>
 </w:styles>
 </file>
 

</xml_diff>

<commit_message>
updated autogen to 0.4
</commit_message>
<xml_diff>
--- a/Courseware/input/Template/FG_TGS-Ref-No_Course-Title_v1.docx
+++ b/Courseware/input/Template/FG_TGS-Ref-No_Course-Title_v1.docx
@@ -472,17 +472,19 @@
       <w:sdtContent>
         <w:p>
           <w:pPr>
-            <w:widowControl w:val="0"/>
+            <w:pStyle w:val="TOC1"/>
             <w:tabs>
-              <w:tab w:val="right" w:pos="12000"/>
+              <w:tab w:val="left" w:pos="480"/>
+              <w:tab w:val="right" w:pos="10459"/>
             </w:tabs>
-            <w:spacing w:before="60"/>
             <w:rPr>
-              <w:rFonts w:ascii="Arial" w:eastAsia="Arial" w:hAnsi="Arial" w:cs="Arial"/>
+              <w:rFonts w:eastAsiaTheme="minorEastAsia"/>
               <w:b/>
-              <w:color w:val="000000"/>
-              <w:sz w:val="22"/>
-              <w:szCs w:val="22"/>
+              <w:bCs/>
+              <w:noProof/>
+              <w:kern w:val="2"/>
+              <w:lang w:eastAsia="zh-CN"/>
+              <w14:ligatures w14:val="standardContextual"/>
             </w:rPr>
           </w:pPr>
           <w:r>
@@ -494,21 +496,830 @@
           <w:r>
             <w:fldChar w:fldCharType="separate"/>
           </w:r>
-          <w:hyperlink w:anchor="_heading=h.gjdgxs">
-            <w:r>
-              <w:rPr>
-                <w:b/>
-                <w:color w:val="000000"/>
-              </w:rPr>
-              <w:t>2. Course Overview</w:t>
-            </w:r>
-            <w:r>
-              <w:rPr>
-                <w:b/>
-                <w:color w:val="000000"/>
+          <w:hyperlink w:anchor="_Toc192061118" w:history="1">
+            <w:r>
+              <w:rPr>
+                <w:rStyle w:val="Hyperlink"/>
+                <w:b/>
+                <w:bCs/>
+                <w:noProof/>
+              </w:rPr>
+              <w:t>1.</w:t>
+            </w:r>
+            <w:r>
+              <w:rPr>
+                <w:rFonts w:eastAsiaTheme="minorEastAsia"/>
+                <w:b/>
+                <w:bCs/>
+                <w:noProof/>
+                <w:kern w:val="2"/>
+                <w:lang w:eastAsia="zh-CN"/>
+                <w14:ligatures w14:val="standardContextual"/>
               </w:rPr>
               <w:tab/>
+            </w:r>
+            <w:r>
+              <w:rPr>
+                <w:rStyle w:val="Hyperlink"/>
+                <w:b/>
+                <w:bCs/>
+                <w:noProof/>
+              </w:rPr>
+              <w:t>DOCUMENT VERSION CONTROL RECORD</w:t>
+            </w:r>
+            <w:r>
+              <w:rPr>
+                <w:b/>
+                <w:bCs/>
+                <w:noProof/>
+                <w:webHidden/>
+              </w:rPr>
+              <w:tab/>
+            </w:r>
+            <w:r>
+              <w:rPr>
+                <w:b/>
+                <w:bCs/>
+                <w:noProof/>
+                <w:webHidden/>
+              </w:rPr>
+              <w:fldChar w:fldCharType="begin"/>
+            </w:r>
+            <w:r>
+              <w:rPr>
+                <w:b/>
+                <w:bCs/>
+                <w:noProof/>
+                <w:webHidden/>
+              </w:rPr>
+              <w:instrText xml:space="preserve"> PAGEREF _Toc192061118 \h </w:instrText>
+            </w:r>
+            <w:r>
+              <w:rPr>
+                <w:b/>
+                <w:bCs/>
+                <w:noProof/>
+                <w:webHidden/>
+              </w:rPr>
+            </w:r>
+            <w:r>
+              <w:rPr>
+                <w:b/>
+                <w:bCs/>
+                <w:noProof/>
+                <w:webHidden/>
+              </w:rPr>
+              <w:fldChar w:fldCharType="separate"/>
+            </w:r>
+            <w:r>
+              <w:rPr>
+                <w:b/>
+                <w:bCs/>
+                <w:noProof/>
+                <w:webHidden/>
+              </w:rPr>
+              <w:t>3</w:t>
+            </w:r>
+            <w:r>
+              <w:rPr>
+                <w:b/>
+                <w:bCs/>
+                <w:noProof/>
+                <w:webHidden/>
+              </w:rPr>
+              <w:fldChar w:fldCharType="end"/>
+            </w:r>
+          </w:hyperlink>
+        </w:p>
+        <w:p>
+          <w:pPr>
+            <w:pStyle w:val="TOC1"/>
+            <w:tabs>
+              <w:tab w:val="left" w:pos="480"/>
+              <w:tab w:val="right" w:pos="10459"/>
+            </w:tabs>
+            <w:rPr>
+              <w:rFonts w:eastAsiaTheme="minorEastAsia"/>
+              <w:b/>
+              <w:bCs/>
+              <w:noProof/>
+              <w:kern w:val="2"/>
+              <w:lang w:eastAsia="zh-CN"/>
+              <w14:ligatures w14:val="standardContextual"/>
+            </w:rPr>
+          </w:pPr>
+          <w:hyperlink w:anchor="_Toc192061119" w:history="1">
+            <w:r>
+              <w:rPr>
+                <w:rStyle w:val="Hyperlink"/>
+                <w:b/>
+                <w:bCs/>
+                <w:noProof/>
+              </w:rPr>
+              <w:t>2.</w:t>
+            </w:r>
+            <w:r>
+              <w:rPr>
+                <w:rFonts w:eastAsiaTheme="minorEastAsia"/>
+                <w:b/>
+                <w:bCs/>
+                <w:noProof/>
+                <w:kern w:val="2"/>
+                <w:lang w:eastAsia="zh-CN"/>
+                <w14:ligatures w14:val="standardContextual"/>
+              </w:rPr>
+              <w:tab/>
+            </w:r>
+            <w:r>
+              <w:rPr>
+                <w:rStyle w:val="Hyperlink"/>
+                <w:b/>
+                <w:bCs/>
+                <w:noProof/>
+              </w:rPr>
+              <w:t>Course Overview</w:t>
+            </w:r>
+            <w:r>
+              <w:rPr>
+                <w:b/>
+                <w:bCs/>
+                <w:noProof/>
+                <w:webHidden/>
+              </w:rPr>
+              <w:tab/>
+            </w:r>
+            <w:r>
+              <w:rPr>
+                <w:b/>
+                <w:bCs/>
+                <w:noProof/>
+                <w:webHidden/>
+              </w:rPr>
+              <w:fldChar w:fldCharType="begin"/>
+            </w:r>
+            <w:r>
+              <w:rPr>
+                <w:b/>
+                <w:bCs/>
+                <w:noProof/>
+                <w:webHidden/>
+              </w:rPr>
+              <w:instrText xml:space="preserve"> PAGEREF _Toc192061119 \h </w:instrText>
+            </w:r>
+            <w:r>
+              <w:rPr>
+                <w:b/>
+                <w:bCs/>
+                <w:noProof/>
+                <w:webHidden/>
+              </w:rPr>
+            </w:r>
+            <w:r>
+              <w:rPr>
+                <w:b/>
+                <w:bCs/>
+                <w:noProof/>
+                <w:webHidden/>
+              </w:rPr>
+              <w:fldChar w:fldCharType="separate"/>
+            </w:r>
+            <w:r>
+              <w:rPr>
+                <w:b/>
+                <w:bCs/>
+                <w:noProof/>
+                <w:webHidden/>
+              </w:rPr>
               <w:t>4</w:t>
+            </w:r>
+            <w:r>
+              <w:rPr>
+                <w:b/>
+                <w:bCs/>
+                <w:noProof/>
+                <w:webHidden/>
+              </w:rPr>
+              <w:fldChar w:fldCharType="end"/>
+            </w:r>
+          </w:hyperlink>
+        </w:p>
+        <w:p>
+          <w:pPr>
+            <w:pStyle w:val="TOC1"/>
+            <w:tabs>
+              <w:tab w:val="left" w:pos="480"/>
+              <w:tab w:val="right" w:pos="10459"/>
+            </w:tabs>
+            <w:rPr>
+              <w:rFonts w:eastAsiaTheme="minorEastAsia"/>
+              <w:b/>
+              <w:bCs/>
+              <w:noProof/>
+              <w:kern w:val="2"/>
+              <w:lang w:eastAsia="zh-CN"/>
+              <w14:ligatures w14:val="standardContextual"/>
+            </w:rPr>
+          </w:pPr>
+          <w:hyperlink w:anchor="_Toc192061120" w:history="1">
+            <w:r>
+              <w:rPr>
+                <w:rStyle w:val="Hyperlink"/>
+                <w:b/>
+                <w:bCs/>
+                <w:noProof/>
+              </w:rPr>
+              <w:t>3.</w:t>
+            </w:r>
+            <w:r>
+              <w:rPr>
+                <w:rFonts w:eastAsiaTheme="minorEastAsia"/>
+                <w:b/>
+                <w:bCs/>
+                <w:noProof/>
+                <w:kern w:val="2"/>
+                <w:lang w:eastAsia="zh-CN"/>
+                <w14:ligatures w14:val="standardContextual"/>
+              </w:rPr>
+              <w:tab/>
+            </w:r>
+            <w:r>
+              <w:rPr>
+                <w:rStyle w:val="Hyperlink"/>
+                <w:b/>
+                <w:bCs/>
+                <w:noProof/>
+              </w:rPr>
+              <w:t>Learning Outcomes</w:t>
+            </w:r>
+            <w:r>
+              <w:rPr>
+                <w:b/>
+                <w:bCs/>
+                <w:noProof/>
+                <w:webHidden/>
+              </w:rPr>
+              <w:tab/>
+            </w:r>
+            <w:r>
+              <w:rPr>
+                <w:b/>
+                <w:bCs/>
+                <w:noProof/>
+                <w:webHidden/>
+              </w:rPr>
+              <w:fldChar w:fldCharType="begin"/>
+            </w:r>
+            <w:r>
+              <w:rPr>
+                <w:b/>
+                <w:bCs/>
+                <w:noProof/>
+                <w:webHidden/>
+              </w:rPr>
+              <w:instrText xml:space="preserve"> PAGEREF _Toc192061120 \h </w:instrText>
+            </w:r>
+            <w:r>
+              <w:rPr>
+                <w:b/>
+                <w:bCs/>
+                <w:noProof/>
+                <w:webHidden/>
+              </w:rPr>
+            </w:r>
+            <w:r>
+              <w:rPr>
+                <w:b/>
+                <w:bCs/>
+                <w:noProof/>
+                <w:webHidden/>
+              </w:rPr>
+              <w:fldChar w:fldCharType="separate"/>
+            </w:r>
+            <w:r>
+              <w:rPr>
+                <w:b/>
+                <w:bCs/>
+                <w:noProof/>
+                <w:webHidden/>
+              </w:rPr>
+              <w:t>5</w:t>
+            </w:r>
+            <w:r>
+              <w:rPr>
+                <w:b/>
+                <w:bCs/>
+                <w:noProof/>
+                <w:webHidden/>
+              </w:rPr>
+              <w:fldChar w:fldCharType="end"/>
+            </w:r>
+          </w:hyperlink>
+        </w:p>
+        <w:p>
+          <w:pPr>
+            <w:pStyle w:val="TOC1"/>
+            <w:tabs>
+              <w:tab w:val="left" w:pos="480"/>
+              <w:tab w:val="right" w:pos="10459"/>
+            </w:tabs>
+            <w:rPr>
+              <w:rFonts w:eastAsiaTheme="minorEastAsia"/>
+              <w:b/>
+              <w:bCs/>
+              <w:noProof/>
+              <w:kern w:val="2"/>
+              <w:lang w:eastAsia="zh-CN"/>
+              <w14:ligatures w14:val="standardContextual"/>
+            </w:rPr>
+          </w:pPr>
+          <w:hyperlink w:anchor="_Toc192061121" w:history="1">
+            <w:r>
+              <w:rPr>
+                <w:rStyle w:val="Hyperlink"/>
+                <w:b/>
+                <w:bCs/>
+                <w:noProof/>
+              </w:rPr>
+              <w:t>4.</w:t>
+            </w:r>
+            <w:r>
+              <w:rPr>
+                <w:rFonts w:eastAsiaTheme="minorEastAsia"/>
+                <w:b/>
+                <w:bCs/>
+                <w:noProof/>
+                <w:kern w:val="2"/>
+                <w:lang w:eastAsia="zh-CN"/>
+                <w14:ligatures w14:val="standardContextual"/>
+              </w:rPr>
+              <w:tab/>
+            </w:r>
+            <w:r>
+              <w:rPr>
+                <w:rStyle w:val="Hyperlink"/>
+                <w:b/>
+                <w:bCs/>
+                <w:noProof/>
+              </w:rPr>
+              <w:t>Lesson Plan and Instructional Methods</w:t>
+            </w:r>
+            <w:r>
+              <w:rPr>
+                <w:b/>
+                <w:bCs/>
+                <w:noProof/>
+                <w:webHidden/>
+              </w:rPr>
+              <w:tab/>
+            </w:r>
+            <w:r>
+              <w:rPr>
+                <w:b/>
+                <w:bCs/>
+                <w:noProof/>
+                <w:webHidden/>
+              </w:rPr>
+              <w:fldChar w:fldCharType="begin"/>
+            </w:r>
+            <w:r>
+              <w:rPr>
+                <w:b/>
+                <w:bCs/>
+                <w:noProof/>
+                <w:webHidden/>
+              </w:rPr>
+              <w:instrText xml:space="preserve"> PAGEREF _Toc192061121 \h </w:instrText>
+            </w:r>
+            <w:r>
+              <w:rPr>
+                <w:b/>
+                <w:bCs/>
+                <w:noProof/>
+                <w:webHidden/>
+              </w:rPr>
+            </w:r>
+            <w:r>
+              <w:rPr>
+                <w:b/>
+                <w:bCs/>
+                <w:noProof/>
+                <w:webHidden/>
+              </w:rPr>
+              <w:fldChar w:fldCharType="separate"/>
+            </w:r>
+            <w:r>
+              <w:rPr>
+                <w:b/>
+                <w:bCs/>
+                <w:noProof/>
+                <w:webHidden/>
+              </w:rPr>
+              <w:t>6</w:t>
+            </w:r>
+            <w:r>
+              <w:rPr>
+                <w:b/>
+                <w:bCs/>
+                <w:noProof/>
+                <w:webHidden/>
+              </w:rPr>
+              <w:fldChar w:fldCharType="end"/>
+            </w:r>
+          </w:hyperlink>
+        </w:p>
+        <w:p>
+          <w:pPr>
+            <w:pStyle w:val="TOC2"/>
+            <w:tabs>
+              <w:tab w:val="right" w:pos="10459"/>
+            </w:tabs>
+            <w:rPr>
+              <w:rFonts w:eastAsiaTheme="minorEastAsia"/>
+              <w:noProof/>
+              <w:kern w:val="2"/>
+              <w:lang w:eastAsia="zh-CN"/>
+              <w14:ligatures w14:val="standardContextual"/>
+            </w:rPr>
+          </w:pPr>
+          <w:hyperlink w:anchor="_Toc192061122" w:history="1">
+            <w:r>
+              <w:rPr>
+                <w:rStyle w:val="Hyperlink"/>
+                <w:noProof/>
+              </w:rPr>
+              <w:t>Instructional methods</w:t>
+            </w:r>
+            <w:r>
+              <w:rPr>
+                <w:noProof/>
+                <w:webHidden/>
+              </w:rPr>
+              <w:tab/>
+            </w:r>
+            <w:r>
+              <w:rPr>
+                <w:noProof/>
+                <w:webHidden/>
+              </w:rPr>
+              <w:fldChar w:fldCharType="begin"/>
+            </w:r>
+            <w:r>
+              <w:rPr>
+                <w:noProof/>
+                <w:webHidden/>
+              </w:rPr>
+              <w:instrText xml:space="preserve"> PAGEREF _Toc192061122 \h </w:instrText>
+            </w:r>
+            <w:r>
+              <w:rPr>
+                <w:noProof/>
+                <w:webHidden/>
+              </w:rPr>
+            </w:r>
+            <w:r>
+              <w:rPr>
+                <w:noProof/>
+                <w:webHidden/>
+              </w:rPr>
+              <w:fldChar w:fldCharType="separate"/>
+            </w:r>
+            <w:r>
+              <w:rPr>
+                <w:noProof/>
+                <w:webHidden/>
+              </w:rPr>
+              <w:t>6</w:t>
+            </w:r>
+            <w:r>
+              <w:rPr>
+                <w:noProof/>
+                <w:webHidden/>
+              </w:rPr>
+              <w:fldChar w:fldCharType="end"/>
+            </w:r>
+          </w:hyperlink>
+        </w:p>
+        <w:p>
+          <w:pPr>
+            <w:pStyle w:val="TOC2"/>
+            <w:tabs>
+              <w:tab w:val="right" w:pos="10459"/>
+            </w:tabs>
+            <w:rPr>
+              <w:rFonts w:eastAsiaTheme="minorEastAsia"/>
+              <w:noProof/>
+              <w:kern w:val="2"/>
+              <w:lang w:eastAsia="zh-CN"/>
+              <w14:ligatures w14:val="standardContextual"/>
+            </w:rPr>
+          </w:pPr>
+          <w:hyperlink w:anchor="_Toc192061123" w:history="1">
+            <w:r>
+              <w:rPr>
+                <w:rStyle w:val="Hyperlink"/>
+                <w:noProof/>
+              </w:rPr>
+              <w:t>Lesson Plan</w:t>
+            </w:r>
+            <w:r>
+              <w:rPr>
+                <w:noProof/>
+                <w:webHidden/>
+              </w:rPr>
+              <w:tab/>
+            </w:r>
+            <w:r>
+              <w:rPr>
+                <w:noProof/>
+                <w:webHidden/>
+              </w:rPr>
+              <w:fldChar w:fldCharType="begin"/>
+            </w:r>
+            <w:r>
+              <w:rPr>
+                <w:noProof/>
+                <w:webHidden/>
+              </w:rPr>
+              <w:instrText xml:space="preserve"> PAGEREF _Toc192061123 \h </w:instrText>
+            </w:r>
+            <w:r>
+              <w:rPr>
+                <w:noProof/>
+                <w:webHidden/>
+              </w:rPr>
+            </w:r>
+            <w:r>
+              <w:rPr>
+                <w:noProof/>
+                <w:webHidden/>
+              </w:rPr>
+              <w:fldChar w:fldCharType="separate"/>
+            </w:r>
+            <w:r>
+              <w:rPr>
+                <w:noProof/>
+                <w:webHidden/>
+              </w:rPr>
+              <w:t>6</w:t>
+            </w:r>
+            <w:r>
+              <w:rPr>
+                <w:noProof/>
+                <w:webHidden/>
+              </w:rPr>
+              <w:fldChar w:fldCharType="end"/>
+            </w:r>
+          </w:hyperlink>
+        </w:p>
+        <w:p>
+          <w:pPr>
+            <w:pStyle w:val="TOC3"/>
+            <w:tabs>
+              <w:tab w:val="right" w:pos="10459"/>
+            </w:tabs>
+            <w:rPr>
+              <w:rFonts w:eastAsiaTheme="minorEastAsia"/>
+              <w:noProof/>
+              <w:kern w:val="2"/>
+              <w:lang w:eastAsia="zh-CN"/>
+              <w14:ligatures w14:val="standardContextual"/>
+            </w:rPr>
+          </w:pPr>
+          <w:hyperlink w:anchor="_Toc192061124" w:history="1">
+            <w:r>
+              <w:rPr>
+                <w:rStyle w:val="Hyperlink"/>
+                <w:rFonts w:eastAsia="Arial"/>
+                <w:noProof/>
+              </w:rPr>
+              <w:t>Day</w:t>
+            </w:r>
+          </w:hyperlink>
+          <w:r>
+            <w:t xml:space="preserve"> 1</w:t>
+          </w:r>
+        </w:p>
+        <w:p>
+          <w:pPr>
+            <w:pStyle w:val="TOC1"/>
+            <w:tabs>
+              <w:tab w:val="left" w:pos="480"/>
+              <w:tab w:val="right" w:pos="10459"/>
+            </w:tabs>
+            <w:rPr>
+              <w:rFonts w:eastAsiaTheme="minorEastAsia"/>
+              <w:b/>
+              <w:bCs/>
+              <w:noProof/>
+              <w:kern w:val="2"/>
+              <w:lang w:eastAsia="zh-CN"/>
+              <w14:ligatures w14:val="standardContextual"/>
+            </w:rPr>
+          </w:pPr>
+          <w:hyperlink w:anchor="_Toc192061125" w:history="1">
+            <w:r>
+              <w:rPr>
+                <w:rStyle w:val="Hyperlink"/>
+                <w:b/>
+                <w:bCs/>
+                <w:noProof/>
+              </w:rPr>
+              <w:t>5.</w:t>
+            </w:r>
+            <w:r>
+              <w:rPr>
+                <w:rFonts w:eastAsiaTheme="minorEastAsia"/>
+                <w:b/>
+                <w:bCs/>
+                <w:noProof/>
+                <w:kern w:val="2"/>
+                <w:lang w:eastAsia="zh-CN"/>
+                <w14:ligatures w14:val="standardContextual"/>
+              </w:rPr>
+              <w:tab/>
+            </w:r>
+            <w:r>
+              <w:rPr>
+                <w:rStyle w:val="Hyperlink"/>
+                <w:b/>
+                <w:bCs/>
+                <w:noProof/>
+              </w:rPr>
+              <w:t>Structure &amp; Duration of Training &amp; Assessment</w:t>
+            </w:r>
+            <w:r>
+              <w:rPr>
+                <w:b/>
+                <w:bCs/>
+                <w:noProof/>
+                <w:webHidden/>
+              </w:rPr>
+              <w:tab/>
+            </w:r>
+            <w:r>
+              <w:rPr>
+                <w:b/>
+                <w:bCs/>
+                <w:noProof/>
+                <w:webHidden/>
+              </w:rPr>
+              <w:fldChar w:fldCharType="begin"/>
+            </w:r>
+            <w:r>
+              <w:rPr>
+                <w:b/>
+                <w:bCs/>
+                <w:noProof/>
+                <w:webHidden/>
+              </w:rPr>
+              <w:instrText xml:space="preserve"> PAGEREF _Toc192061125 \h </w:instrText>
+            </w:r>
+            <w:r>
+              <w:rPr>
+                <w:b/>
+                <w:bCs/>
+                <w:noProof/>
+                <w:webHidden/>
+              </w:rPr>
+            </w:r>
+            <w:r>
+              <w:rPr>
+                <w:b/>
+                <w:bCs/>
+                <w:noProof/>
+                <w:webHidden/>
+              </w:rPr>
+              <w:fldChar w:fldCharType="separate"/>
+            </w:r>
+            <w:r>
+              <w:rPr>
+                <w:b/>
+                <w:bCs/>
+                <w:noProof/>
+                <w:webHidden/>
+              </w:rPr>
+              <w:t>8</w:t>
+            </w:r>
+            <w:r>
+              <w:rPr>
+                <w:b/>
+                <w:bCs/>
+                <w:noProof/>
+                <w:webHidden/>
+              </w:rPr>
+              <w:fldChar w:fldCharType="end"/>
+            </w:r>
+          </w:hyperlink>
+        </w:p>
+        <w:p>
+          <w:pPr>
+            <w:pStyle w:val="TOC1"/>
+            <w:tabs>
+              <w:tab w:val="left" w:pos="480"/>
+              <w:tab w:val="right" w:pos="10459"/>
+            </w:tabs>
+            <w:rPr>
+              <w:rFonts w:eastAsiaTheme="minorEastAsia"/>
+              <w:b/>
+              <w:bCs/>
+              <w:noProof/>
+              <w:kern w:val="2"/>
+              <w:lang w:eastAsia="zh-CN"/>
+              <w14:ligatures w14:val="standardContextual"/>
+            </w:rPr>
+          </w:pPr>
+          <w:hyperlink w:anchor="_Toc192061126" w:history="1">
+            <w:r>
+              <w:rPr>
+                <w:rStyle w:val="Hyperlink"/>
+                <w:b/>
+                <w:bCs/>
+                <w:noProof/>
+              </w:rPr>
+              <w:t>6.</w:t>
+            </w:r>
+            <w:r>
+              <w:rPr>
+                <w:rFonts w:eastAsiaTheme="minorEastAsia"/>
+                <w:b/>
+                <w:bCs/>
+                <w:noProof/>
+                <w:kern w:val="2"/>
+                <w:lang w:eastAsia="zh-CN"/>
+                <w14:ligatures w14:val="standardContextual"/>
+              </w:rPr>
+              <w:tab/>
+            </w:r>
+            <w:r>
+              <w:rPr>
+                <w:rStyle w:val="Hyperlink"/>
+                <w:b/>
+                <w:bCs/>
+                <w:noProof/>
+              </w:rPr>
+              <w:t>Reference</w:t>
+            </w:r>
+            <w:r>
+              <w:rPr>
+                <w:b/>
+                <w:bCs/>
+                <w:noProof/>
+                <w:webHidden/>
+              </w:rPr>
+              <w:tab/>
+            </w:r>
+            <w:r>
+              <w:rPr>
+                <w:b/>
+                <w:bCs/>
+                <w:noProof/>
+                <w:webHidden/>
+              </w:rPr>
+              <w:fldChar w:fldCharType="begin"/>
+            </w:r>
+            <w:r>
+              <w:rPr>
+                <w:b/>
+                <w:bCs/>
+                <w:noProof/>
+                <w:webHidden/>
+              </w:rPr>
+              <w:instrText xml:space="preserve"> PAGEREF _Toc192061126 \h </w:instrText>
+            </w:r>
+            <w:r>
+              <w:rPr>
+                <w:b/>
+                <w:bCs/>
+                <w:noProof/>
+                <w:webHidden/>
+              </w:rPr>
+            </w:r>
+            <w:r>
+              <w:rPr>
+                <w:b/>
+                <w:bCs/>
+                <w:noProof/>
+                <w:webHidden/>
+              </w:rPr>
+              <w:fldChar w:fldCharType="separate"/>
+            </w:r>
+            <w:r>
+              <w:rPr>
+                <w:b/>
+                <w:bCs/>
+                <w:noProof/>
+                <w:webHidden/>
+              </w:rPr>
+              <w:t>9</w:t>
+            </w:r>
+            <w:r>
+              <w:rPr>
+                <w:b/>
+                <w:bCs/>
+                <w:noProof/>
+                <w:webHidden/>
+              </w:rPr>
+              <w:fldChar w:fldCharType="end"/>
             </w:r>
           </w:hyperlink>
         </w:p>
@@ -527,239 +1338,6 @@
               <w:szCs w:val="22"/>
             </w:rPr>
           </w:pPr>
-          <w:hyperlink w:anchor="_heading=h.30j0zll">
-            <w:r>
-              <w:rPr>
-                <w:b/>
-                <w:color w:val="000000"/>
-              </w:rPr>
-              <w:t>3. Learning Outcomes</w:t>
-            </w:r>
-            <w:r>
-              <w:rPr>
-                <w:b/>
-                <w:color w:val="000000"/>
-              </w:rPr>
-              <w:tab/>
-              <w:t>5</w:t>
-            </w:r>
-          </w:hyperlink>
-        </w:p>
-        <w:p>
-          <w:pPr>
-            <w:widowControl w:val="0"/>
-            <w:tabs>
-              <w:tab w:val="right" w:pos="12000"/>
-            </w:tabs>
-            <w:spacing w:before="60"/>
-            <w:rPr>
-              <w:rFonts w:ascii="Arial" w:eastAsia="Arial" w:hAnsi="Arial" w:cs="Arial"/>
-              <w:b/>
-              <w:color w:val="000000"/>
-              <w:sz w:val="22"/>
-              <w:szCs w:val="22"/>
-            </w:rPr>
-          </w:pPr>
-          <w:hyperlink w:anchor="_heading=h.n1rwa8oda051">
-            <w:r>
-              <w:rPr>
-                <w:rFonts w:ascii="Arial" w:eastAsia="Arial" w:hAnsi="Arial" w:cs="Arial"/>
-                <w:b/>
-                <w:color w:val="000000"/>
-                <w:sz w:val="22"/>
-                <w:szCs w:val="22"/>
-              </w:rPr>
-              <w:t>4. Lesson Plan and Instructional Methods</w:t>
-            </w:r>
-            <w:r>
-              <w:rPr>
-                <w:rFonts w:ascii="Arial" w:eastAsia="Arial" w:hAnsi="Arial" w:cs="Arial"/>
-                <w:b/>
-                <w:color w:val="000000"/>
-                <w:sz w:val="22"/>
-                <w:szCs w:val="22"/>
-              </w:rPr>
-              <w:tab/>
-              <w:t>7</w:t>
-            </w:r>
-          </w:hyperlink>
-        </w:p>
-        <w:p>
-          <w:pPr>
-            <w:widowControl w:val="0"/>
-            <w:tabs>
-              <w:tab w:val="right" w:pos="12000"/>
-            </w:tabs>
-            <w:spacing w:before="60"/>
-            <w:ind w:left="360"/>
-            <w:rPr>
-              <w:rFonts w:ascii="Arial" w:eastAsia="Arial" w:hAnsi="Arial" w:cs="Arial"/>
-              <w:color w:val="000000"/>
-              <w:sz w:val="22"/>
-              <w:szCs w:val="22"/>
-            </w:rPr>
-          </w:pPr>
-          <w:hyperlink w:anchor="_heading=h.vtxrde1pbe1">
-            <w:r>
-              <w:rPr>
-                <w:rFonts w:ascii="Arial" w:eastAsia="Arial" w:hAnsi="Arial" w:cs="Arial"/>
-                <w:color w:val="000000"/>
-                <w:sz w:val="22"/>
-                <w:szCs w:val="22"/>
-              </w:rPr>
-              <w:t>Instructional methods</w:t>
-            </w:r>
-            <w:r>
-              <w:rPr>
-                <w:rFonts w:ascii="Arial" w:eastAsia="Arial" w:hAnsi="Arial" w:cs="Arial"/>
-                <w:color w:val="000000"/>
-                <w:sz w:val="22"/>
-                <w:szCs w:val="22"/>
-              </w:rPr>
-              <w:tab/>
-              <w:t>7</w:t>
-            </w:r>
-          </w:hyperlink>
-        </w:p>
-        <w:p>
-          <w:pPr>
-            <w:widowControl w:val="0"/>
-            <w:tabs>
-              <w:tab w:val="right" w:pos="12000"/>
-            </w:tabs>
-            <w:spacing w:before="60"/>
-            <w:ind w:left="360"/>
-            <w:rPr>
-              <w:rFonts w:ascii="Arial" w:eastAsia="Arial" w:hAnsi="Arial" w:cs="Arial"/>
-              <w:color w:val="000000"/>
-              <w:sz w:val="22"/>
-              <w:szCs w:val="22"/>
-            </w:rPr>
-          </w:pPr>
-          <w:hyperlink w:anchor="_heading=h.cubmti6uhwb5">
-            <w:r>
-              <w:rPr>
-                <w:rFonts w:ascii="Arial" w:eastAsia="Arial" w:hAnsi="Arial" w:cs="Arial"/>
-                <w:color w:val="000000"/>
-                <w:sz w:val="22"/>
-                <w:szCs w:val="22"/>
-              </w:rPr>
-              <w:t>Lesson Plan</w:t>
-            </w:r>
-            <w:r>
-              <w:rPr>
-                <w:rFonts w:ascii="Arial" w:eastAsia="Arial" w:hAnsi="Arial" w:cs="Arial"/>
-                <w:color w:val="000000"/>
-                <w:sz w:val="22"/>
-                <w:szCs w:val="22"/>
-              </w:rPr>
-              <w:tab/>
-              <w:t>7</w:t>
-            </w:r>
-          </w:hyperlink>
-        </w:p>
-        <w:p>
-          <w:pPr>
-            <w:widowControl w:val="0"/>
-            <w:tabs>
-              <w:tab w:val="right" w:pos="12000"/>
-            </w:tabs>
-            <w:spacing w:before="60"/>
-            <w:ind w:left="720"/>
-            <w:rPr>
-              <w:rFonts w:ascii="Arial" w:eastAsia="Arial" w:hAnsi="Arial" w:cs="Arial"/>
-              <w:color w:val="000000"/>
-              <w:sz w:val="22"/>
-              <w:szCs w:val="22"/>
-            </w:rPr>
-          </w:pPr>
-          <w:hyperlink w:anchor="_heading=h.bzf6u1ujbhki">
-            <w:r>
-              <w:rPr>
-                <w:rFonts w:ascii="Arial" w:eastAsia="Arial" w:hAnsi="Arial" w:cs="Arial"/>
-                <w:color w:val="000000"/>
-                <w:sz w:val="22"/>
-                <w:szCs w:val="22"/>
-              </w:rPr>
-              <w:t>Day 1</w:t>
-            </w:r>
-            <w:r>
-              <w:rPr>
-                <w:rFonts w:ascii="Arial" w:eastAsia="Arial" w:hAnsi="Arial" w:cs="Arial"/>
-                <w:color w:val="000000"/>
-                <w:sz w:val="22"/>
-                <w:szCs w:val="22"/>
-              </w:rPr>
-              <w:tab/>
-              <w:t>7</w:t>
-            </w:r>
-          </w:hyperlink>
-        </w:p>
-        <w:p>
-          <w:pPr>
-            <w:widowControl w:val="0"/>
-            <w:tabs>
-              <w:tab w:val="right" w:pos="12000"/>
-            </w:tabs>
-            <w:spacing w:before="60"/>
-            <w:rPr>
-              <w:rFonts w:ascii="Arial" w:eastAsia="Arial" w:hAnsi="Arial" w:cs="Arial"/>
-              <w:b/>
-              <w:color w:val="000000"/>
-              <w:sz w:val="22"/>
-              <w:szCs w:val="22"/>
-            </w:rPr>
-          </w:pPr>
-          <w:hyperlink w:anchor="_heading=h.1fob9te">
-            <w:r>
-              <w:rPr>
-                <w:b/>
-                <w:color w:val="000000"/>
-              </w:rPr>
-              <w:t>5. Structure &amp; Duration of Training &amp; Assessment</w:t>
-            </w:r>
-            <w:r>
-              <w:rPr>
-                <w:b/>
-                <w:color w:val="000000"/>
-              </w:rPr>
-              <w:tab/>
-              <w:t>11</w:t>
-            </w:r>
-          </w:hyperlink>
-        </w:p>
-        <w:p>
-          <w:pPr>
-            <w:widowControl w:val="0"/>
-            <w:tabs>
-              <w:tab w:val="right" w:pos="12000"/>
-            </w:tabs>
-            <w:spacing w:before="60"/>
-            <w:rPr>
-              <w:rFonts w:ascii="Arial" w:eastAsia="Arial" w:hAnsi="Arial" w:cs="Arial"/>
-              <w:b/>
-              <w:color w:val="000000"/>
-              <w:sz w:val="22"/>
-              <w:szCs w:val="22"/>
-            </w:rPr>
-          </w:pPr>
-          <w:hyperlink w:anchor="_heading=">
-            <w:r>
-              <w:rPr>
-                <w:b/>
-                <w:color w:val="000000"/>
-              </w:rPr>
-              <w:t>6. Reference</w:t>
-            </w:r>
-            <w:r>
-              <w:rPr>
-                <w:b/>
-                <w:color w:val="000000"/>
-              </w:rPr>
-              <w:tab/>
-              <w:t>12</w:t>
-            </w:r>
-          </w:hyperlink>
           <w:r>
             <w:fldChar w:fldCharType="end"/>
           </w:r>
@@ -789,32 +1367,22 @@
     </w:p>
     <w:p>
       <w:pPr>
+        <w:pStyle w:val="Heading1"/>
         <w:numPr>
           <w:ilvl w:val="0"/>
           <w:numId w:val="2"/>
         </w:numPr>
         <w:tabs>
-          <w:tab w:val="left" w:pos="1650"/>
+          <w:tab w:val="left" w:pos="360"/>
         </w:tabs>
-        <w:rPr>
-          <w:rFonts w:ascii="Arial" w:eastAsia="Arial" w:hAnsi="Arial" w:cs="Arial"/>
-          <w:b/>
-          <w:color w:val="000000"/>
-          <w:sz w:val="32"/>
-          <w:szCs w:val="32"/>
-        </w:rPr>
-      </w:pPr>
+        <w:spacing w:before="0"/>
+      </w:pPr>
+      <w:bookmarkStart w:id="0" w:name="_Toc192061118"/>
       <w:r>
-        <w:rPr>
-          <w:rFonts w:ascii="Arial" w:eastAsia="Arial" w:hAnsi="Arial" w:cs="Arial"/>
-          <w:b/>
-          <w:color w:val="000000"/>
-          <w:sz w:val="32"/>
-          <w:szCs w:val="32"/>
-        </w:rPr>
         <w:lastRenderedPageBreak/>
         <w:t>DOCUMENT VERSION CONTROL RECORD</w:t>
       </w:r>
+      <w:bookmarkEnd w:id="0"/>
     </w:p>
     <w:p>
       <w:pPr>
@@ -941,7 +1509,7 @@
                 <w:b/>
                 <w:color w:val="000000"/>
               </w:rPr>
-              <w:t>Who</w:t>
+              <w:t>Author</w:t>
             </w:r>
           </w:p>
         </w:tc>
@@ -1538,12 +2106,12 @@
         </w:tabs>
         <w:spacing w:before="0"/>
       </w:pPr>
-      <w:bookmarkStart w:id="0" w:name="_heading=h.gjdgxs" w:colFirst="0" w:colLast="0"/>
-      <w:bookmarkEnd w:id="0"/>
+      <w:bookmarkStart w:id="1" w:name="_Toc192061119"/>
       <w:r>
         <w:lastRenderedPageBreak/>
         <w:t>Course Overview</w:t>
       </w:r>
+      <w:bookmarkEnd w:id="1"/>
     </w:p>
     <w:p/>
     <w:tbl>
@@ -3223,12 +3791,12 @@
         </w:numPr>
         <w:spacing w:before="0"/>
       </w:pPr>
-      <w:bookmarkStart w:id="1" w:name="_heading=h.30j0zll" w:colFirst="0" w:colLast="0"/>
-      <w:bookmarkEnd w:id="1"/>
+      <w:bookmarkStart w:id="2" w:name="_Toc192061120"/>
       <w:r>
         <w:lastRenderedPageBreak/>
         <w:t>Learning Outcomes</w:t>
       </w:r>
+      <w:bookmarkEnd w:id="2"/>
     </w:p>
     <w:p/>
     <w:tbl>
@@ -4051,9 +4619,7 @@
       </w:tr>
     </w:tbl>
     <w:p>
-      <w:bookmarkStart w:id="2" w:name="_heading=h.l2pbj3mi6p1s" w:colFirst="0" w:colLast="0"/>
-      <w:bookmarkStart w:id="3" w:name="_heading=h.n1rwa8oda051" w:colFirst="0" w:colLast="0"/>
-      <w:bookmarkEnd w:id="2"/>
+      <w:bookmarkStart w:id="3" w:name="_heading=h.l2pbj3mi6p1s" w:colFirst="0" w:colLast="0"/>
       <w:bookmarkEnd w:id="3"/>
     </w:p>
     <w:p>
@@ -4079,29 +4645,30 @@
         </w:numPr>
         <w:spacing w:before="0"/>
       </w:pPr>
+      <w:bookmarkStart w:id="4" w:name="_Toc192061121"/>
       <w:r>
         <w:lastRenderedPageBreak/>
         <w:t>Lesson Plan and Instructional Methods</w:t>
       </w:r>
-    </w:p>
-    <w:p>
-      <w:pPr>
-        <w:pStyle w:val="Heading1"/>
-        <w:spacing w:before="0"/>
-      </w:pPr>
-      <w:bookmarkStart w:id="4" w:name="_heading=h.2w238gtxdg6z" w:colFirst="0" w:colLast="0"/>
       <w:bookmarkEnd w:id="4"/>
     </w:p>
     <w:p>
       <w:pPr>
+        <w:pStyle w:val="Heading1"/>
+        <w:spacing w:before="0"/>
+      </w:pPr>
+      <w:bookmarkStart w:id="5" w:name="_heading=h.2w238gtxdg6z" w:colFirst="0" w:colLast="0"/>
+      <w:bookmarkEnd w:id="5"/>
+    </w:p>
+    <w:p>
+      <w:pPr>
         <w:pStyle w:val="Heading2"/>
         <w:rPr>
           <w:sz w:val="28"/>
           <w:szCs w:val="28"/>
         </w:rPr>
       </w:pPr>
-      <w:bookmarkStart w:id="5" w:name="_heading=h.vtxrde1pbe1" w:colFirst="0" w:colLast="0"/>
-      <w:bookmarkEnd w:id="5"/>
+      <w:bookmarkStart w:id="6" w:name="_Toc192061122"/>
       <w:r>
         <w:rPr>
           <w:sz w:val="28"/>
@@ -4109,6 +4676,7 @@
         </w:rPr>
         <w:t>Instructional methods</w:t>
       </w:r>
+      <w:bookmarkEnd w:id="6"/>
     </w:p>
     <w:p>
       <w:pPr>
@@ -4562,8 +5130,7 @@
           <w:szCs w:val="28"/>
         </w:rPr>
       </w:pPr>
-      <w:bookmarkStart w:id="6" w:name="_heading=h.cubmti6uhwb5" w:colFirst="0" w:colLast="0"/>
-      <w:bookmarkEnd w:id="6"/>
+      <w:bookmarkStart w:id="7" w:name="_Toc192061123"/>
       <w:r>
         <w:rPr>
           <w:sz w:val="28"/>
@@ -4571,6 +5138,7 @@
         </w:rPr>
         <w:t>Lesson Plan</w:t>
       </w:r>
+      <w:bookmarkEnd w:id="7"/>
     </w:p>
     <w:p/>
     <w:p>
@@ -4582,8 +5150,6 @@
           <w:szCs w:val="22"/>
         </w:rPr>
       </w:pPr>
-      <w:bookmarkStart w:id="7" w:name="_heading=h.bzf6u1ujbhki" w:colFirst="0" w:colLast="0"/>
-      <w:bookmarkEnd w:id="7"/>
       <w:r>
         <w:rPr>
           <w:rFonts w:ascii="Arial" w:eastAsia="Arial" w:hAnsi="Arial" w:cs="Arial"/>
@@ -4643,6 +5209,7 @@
           <w:szCs w:val="26"/>
         </w:rPr>
       </w:pPr>
+      <w:bookmarkStart w:id="8" w:name="_Toc192061124"/>
       <w:r>
         <w:rPr>
           <w:rFonts w:ascii="Arial" w:eastAsia="Arial" w:hAnsi="Arial" w:cs="Arial"/>
@@ -4671,6 +5238,7 @@
         </w:rPr>
         <w:t>}}</w:t>
       </w:r>
+      <w:bookmarkEnd w:id="8"/>
     </w:p>
     <w:tbl>
       <w:tblPr>
@@ -4991,7 +5559,7 @@
             <w:pPr>
               <w:rPr>
                 <w:rFonts w:ascii="Arial" w:eastAsia="Arial" w:hAnsi="Arial" w:cs="Arial"/>
-                <w:bCs/>
+                <w:b/>
                 <w:sz w:val="22"/>
                 <w:szCs w:val="22"/>
               </w:rPr>
@@ -5000,7 +5568,7 @@
             <w:r>
               <w:rPr>
                 <w:rFonts w:ascii="Arial" w:eastAsia="Arial" w:hAnsi="Arial" w:cs="Arial"/>
-                <w:bCs/>
+                <w:b/>
                 <w:sz w:val="22"/>
                 <w:szCs w:val="22"/>
               </w:rPr>
@@ -5010,7 +5578,7 @@
             <w:r>
               <w:rPr>
                 <w:rFonts w:ascii="Arial" w:eastAsia="Arial" w:hAnsi="Arial" w:cs="Arial"/>
-                <w:bCs/>
+                <w:b/>
                 <w:sz w:val="22"/>
                 <w:szCs w:val="22"/>
               </w:rPr>
@@ -5020,21 +5588,659 @@
             <w:r>
               <w:rPr>
                 <w:rFonts w:ascii="Arial" w:eastAsia="Arial" w:hAnsi="Arial" w:cs="Arial"/>
-                <w:bCs/>
-                <w:sz w:val="22"/>
-                <w:szCs w:val="22"/>
-              </w:rPr>
-              <w:t>.Instructions</w:t>
+                <w:b/>
+                <w:sz w:val="22"/>
+                <w:szCs w:val="22"/>
+              </w:rPr>
+              <w:t>.instruction_title</w:t>
             </w:r>
             <w:proofErr w:type="spellEnd"/>
             <w:r>
               <w:rPr>
                 <w:rFonts w:ascii="Arial" w:eastAsia="Arial" w:hAnsi="Arial" w:cs="Arial"/>
-                <w:bCs/>
+                <w:b/>
                 <w:sz w:val="22"/>
                 <w:szCs w:val="22"/>
               </w:rPr>
               <w:t xml:space="preserve"> }}</w:t>
+            </w:r>
+          </w:p>
+          <w:p>
+            <w:pPr>
+              <w:rPr>
+                <w:rFonts w:ascii="Arial" w:eastAsia="Arial" w:hAnsi="Arial" w:cs="Arial"/>
+                <w:bCs/>
+                <w:sz w:val="22"/>
+                <w:szCs w:val="22"/>
+              </w:rPr>
+            </w:pPr>
+            <w:r>
+              <w:rPr>
+                <w:rFonts w:ascii="Arial" w:eastAsia="Arial" w:hAnsi="Arial" w:cs="Arial"/>
+                <w:bCs/>
+                <w:sz w:val="22"/>
+                <w:szCs w:val="22"/>
+                <w:highlight w:val="yellow"/>
+              </w:rPr>
+              <w:t xml:space="preserve">{%- if not </w:t>
+            </w:r>
+            <w:proofErr w:type="spellStart"/>
+            <w:proofErr w:type="gramStart"/>
+            <w:r>
+              <w:rPr>
+                <w:rFonts w:ascii="Arial" w:eastAsia="Arial" w:hAnsi="Arial" w:cs="Arial"/>
+                <w:bCs/>
+                <w:sz w:val="22"/>
+                <w:szCs w:val="22"/>
+                <w:highlight w:val="yellow"/>
+              </w:rPr>
+              <w:t>session.instruction</w:t>
+            </w:r>
+            <w:proofErr w:type="gramEnd"/>
+            <w:r>
+              <w:rPr>
+                <w:rFonts w:ascii="Arial" w:eastAsia="Arial" w:hAnsi="Arial" w:cs="Arial"/>
+                <w:bCs/>
+                <w:sz w:val="22"/>
+                <w:szCs w:val="22"/>
+                <w:highlight w:val="yellow"/>
+              </w:rPr>
+              <w:t>_title.startswith</w:t>
+            </w:r>
+            <w:proofErr w:type="spellEnd"/>
+            <w:r>
+              <w:rPr>
+                <w:rFonts w:ascii="Arial" w:eastAsia="Arial" w:hAnsi="Arial" w:cs="Arial"/>
+                <w:bCs/>
+                <w:sz w:val="22"/>
+                <w:szCs w:val="22"/>
+                <w:highlight w:val="yellow"/>
+              </w:rPr>
+              <w:t xml:space="preserve">("Activity:") and </w:t>
+            </w:r>
+            <w:proofErr w:type="spellStart"/>
+            <w:r>
+              <w:rPr>
+                <w:rFonts w:ascii="Arial" w:eastAsia="Arial" w:hAnsi="Arial" w:cs="Arial"/>
+                <w:bCs/>
+                <w:sz w:val="22"/>
+                <w:szCs w:val="22"/>
+                <w:highlight w:val="yellow"/>
+              </w:rPr>
+              <w:t>session.bullet_points</w:t>
+            </w:r>
+            <w:proofErr w:type="spellEnd"/>
+            <w:r>
+              <w:rPr>
+                <w:rFonts w:ascii="Arial" w:eastAsia="Arial" w:hAnsi="Arial" w:cs="Arial"/>
+                <w:bCs/>
+                <w:sz w:val="22"/>
+                <w:szCs w:val="22"/>
+                <w:highlight w:val="yellow"/>
+              </w:rPr>
+              <w:t xml:space="preserve"> %}</w:t>
+            </w:r>
+            <w:r>
+              <w:rPr>
+                <w:rFonts w:ascii="Arial" w:eastAsia="Arial" w:hAnsi="Arial" w:cs="Arial"/>
+                <w:bCs/>
+                <w:sz w:val="22"/>
+                <w:szCs w:val="22"/>
+              </w:rPr>
+              <w:t xml:space="preserve"> </w:t>
+            </w:r>
+          </w:p>
+          <w:p>
+            <w:pPr>
+              <w:rPr>
+                <w:rFonts w:ascii="Arial" w:eastAsia="Arial" w:hAnsi="Arial" w:cs="Arial"/>
+                <w:bCs/>
+                <w:sz w:val="22"/>
+                <w:szCs w:val="22"/>
+              </w:rPr>
+            </w:pPr>
+            <w:r>
+              <w:rPr>
+                <w:rFonts w:ascii="Arial" w:eastAsia="Arial" w:hAnsi="Arial" w:cs="Arial"/>
+                <w:bCs/>
+                <w:sz w:val="22"/>
+                <w:szCs w:val="22"/>
+                <w:highlight w:val="green"/>
+              </w:rPr>
+              <w:t xml:space="preserve">{%- for bullet in </w:t>
+            </w:r>
+            <w:proofErr w:type="spellStart"/>
+            <w:proofErr w:type="gramStart"/>
+            <w:r>
+              <w:rPr>
+                <w:rFonts w:ascii="Arial" w:eastAsia="Arial" w:hAnsi="Arial" w:cs="Arial"/>
+                <w:bCs/>
+                <w:sz w:val="22"/>
+                <w:szCs w:val="22"/>
+                <w:highlight w:val="green"/>
+              </w:rPr>
+              <w:t>session.bullet</w:t>
+            </w:r>
+            <w:proofErr w:type="gramEnd"/>
+            <w:r>
+              <w:rPr>
+                <w:rFonts w:ascii="Arial" w:eastAsia="Arial" w:hAnsi="Arial" w:cs="Arial"/>
+                <w:bCs/>
+                <w:sz w:val="22"/>
+                <w:szCs w:val="22"/>
+                <w:highlight w:val="green"/>
+              </w:rPr>
+              <w:t>_points</w:t>
+            </w:r>
+            <w:proofErr w:type="spellEnd"/>
+            <w:r>
+              <w:rPr>
+                <w:rFonts w:ascii="Arial" w:eastAsia="Arial" w:hAnsi="Arial" w:cs="Arial"/>
+                <w:bCs/>
+                <w:sz w:val="22"/>
+                <w:szCs w:val="22"/>
+                <w:highlight w:val="green"/>
+              </w:rPr>
+              <w:t xml:space="preserve"> %}</w:t>
+            </w:r>
+            <w:r>
+              <w:rPr>
+                <w:rFonts w:ascii="Arial" w:eastAsia="Arial" w:hAnsi="Arial" w:cs="Arial"/>
+                <w:bCs/>
+                <w:sz w:val="22"/>
+                <w:szCs w:val="22"/>
+              </w:rPr>
+              <w:t xml:space="preserve"> </w:t>
+            </w:r>
+          </w:p>
+          <w:p>
+            <w:pPr>
+              <w:pStyle w:val="ListParagraph"/>
+              <w:numPr>
+                <w:ilvl w:val="0"/>
+                <w:numId w:val="17"/>
+              </w:numPr>
+              <w:rPr>
+                <w:rFonts w:ascii="Arial" w:eastAsia="Arial" w:hAnsi="Arial" w:cs="Arial"/>
+                <w:bCs/>
+                <w:sz w:val="22"/>
+                <w:szCs w:val="22"/>
+              </w:rPr>
+            </w:pPr>
+            <w:proofErr w:type="gramStart"/>
+            <w:r>
+              <w:rPr>
+                <w:rFonts w:ascii="Arial" w:eastAsia="Arial" w:hAnsi="Arial" w:cs="Arial"/>
+                <w:bCs/>
+                <w:sz w:val="22"/>
+                <w:szCs w:val="22"/>
+              </w:rPr>
+              <w:t>{{ bullet</w:t>
+            </w:r>
+            <w:proofErr w:type="gramEnd"/>
+            <w:r>
+              <w:rPr>
+                <w:rFonts w:ascii="Arial" w:eastAsia="Arial" w:hAnsi="Arial" w:cs="Arial"/>
+                <w:bCs/>
+                <w:sz w:val="22"/>
+                <w:szCs w:val="22"/>
+              </w:rPr>
+              <w:t xml:space="preserve"> }} </w:t>
+            </w:r>
+          </w:p>
+          <w:p>
+            <w:pPr>
+              <w:rPr>
+                <w:rFonts w:ascii="Arial" w:eastAsia="Arial" w:hAnsi="Arial" w:cs="Arial"/>
+                <w:bCs/>
+                <w:sz w:val="22"/>
+                <w:szCs w:val="22"/>
+              </w:rPr>
+            </w:pPr>
+            <w:r>
+              <w:rPr>
+                <w:rFonts w:ascii="Arial" w:eastAsia="Arial" w:hAnsi="Arial" w:cs="Arial"/>
+                <w:bCs/>
+                <w:sz w:val="22"/>
+                <w:szCs w:val="22"/>
+                <w:highlight w:val="green"/>
+              </w:rPr>
+              <w:t xml:space="preserve">{%- </w:t>
+            </w:r>
+            <w:proofErr w:type="spellStart"/>
+            <w:r>
+              <w:rPr>
+                <w:rFonts w:ascii="Arial" w:eastAsia="Arial" w:hAnsi="Arial" w:cs="Arial"/>
+                <w:bCs/>
+                <w:sz w:val="22"/>
+                <w:szCs w:val="22"/>
+                <w:highlight w:val="green"/>
+              </w:rPr>
+              <w:t>endfor</w:t>
+            </w:r>
+            <w:proofErr w:type="spellEnd"/>
+            <w:r>
+              <w:rPr>
+                <w:rFonts w:ascii="Arial" w:eastAsia="Arial" w:hAnsi="Arial" w:cs="Arial"/>
+                <w:bCs/>
+                <w:sz w:val="22"/>
+                <w:szCs w:val="22"/>
+                <w:highlight w:val="green"/>
+              </w:rPr>
+              <w:t xml:space="preserve"> %}</w:t>
+            </w:r>
+          </w:p>
+          <w:p>
+            <w:pPr>
+              <w:rPr>
+                <w:rFonts w:ascii="Arial" w:eastAsia="Arial" w:hAnsi="Arial" w:cs="Arial"/>
+                <w:bCs/>
+                <w:sz w:val="22"/>
+                <w:szCs w:val="22"/>
+              </w:rPr>
+            </w:pPr>
+            <w:r>
+              <w:rPr>
+                <w:rFonts w:ascii="Arial" w:eastAsia="Arial" w:hAnsi="Arial" w:cs="Arial"/>
+                <w:bCs/>
+                <w:sz w:val="22"/>
+                <w:szCs w:val="22"/>
+                <w:highlight w:val="yellow"/>
+              </w:rPr>
+              <w:t>{%- else %}</w:t>
+            </w:r>
+          </w:p>
+          <w:p>
+            <w:pPr>
+              <w:rPr>
+                <w:rFonts w:ascii="Arial" w:eastAsia="Arial" w:hAnsi="Arial" w:cs="Arial"/>
+                <w:bCs/>
+                <w:sz w:val="22"/>
+                <w:szCs w:val="22"/>
+              </w:rPr>
+            </w:pPr>
+            <w:r>
+              <w:rPr>
+                <w:rFonts w:ascii="Arial" w:eastAsia="Arial" w:hAnsi="Arial" w:cs="Arial"/>
+                <w:bCs/>
+                <w:sz w:val="22"/>
+                <w:szCs w:val="22"/>
+                <w:highlight w:val="green"/>
+              </w:rPr>
+              <w:t xml:space="preserve">{% if "Demonstration" in </w:t>
+            </w:r>
+            <w:proofErr w:type="spellStart"/>
+            <w:proofErr w:type="gramStart"/>
+            <w:r>
+              <w:rPr>
+                <w:rFonts w:ascii="Arial" w:eastAsia="Arial" w:hAnsi="Arial" w:cs="Arial"/>
+                <w:bCs/>
+                <w:sz w:val="22"/>
+                <w:szCs w:val="22"/>
+                <w:highlight w:val="green"/>
+              </w:rPr>
+              <w:t>session.Instructional</w:t>
+            </w:r>
+            <w:proofErr w:type="gramEnd"/>
+            <w:r>
+              <w:rPr>
+                <w:rFonts w:ascii="Arial" w:eastAsia="Arial" w:hAnsi="Arial" w:cs="Arial"/>
+                <w:bCs/>
+                <w:sz w:val="22"/>
+                <w:szCs w:val="22"/>
+                <w:highlight w:val="green"/>
+              </w:rPr>
+              <w:t>_Methods</w:t>
+            </w:r>
+            <w:proofErr w:type="spellEnd"/>
+            <w:r>
+              <w:rPr>
+                <w:rFonts w:ascii="Arial" w:eastAsia="Arial" w:hAnsi="Arial" w:cs="Arial"/>
+                <w:bCs/>
+                <w:sz w:val="22"/>
+                <w:szCs w:val="22"/>
+                <w:highlight w:val="green"/>
+              </w:rPr>
+              <w:t xml:space="preserve"> %}</w:t>
+            </w:r>
+          </w:p>
+          <w:p>
+            <w:pPr>
+              <w:rPr>
+                <w:rFonts w:ascii="Arial" w:eastAsia="Arial" w:hAnsi="Arial" w:cs="Arial"/>
+                <w:bCs/>
+                <w:sz w:val="22"/>
+                <w:szCs w:val="22"/>
+              </w:rPr>
+            </w:pPr>
+            <w:r>
+              <w:rPr>
+                <w:rFonts w:ascii="Arial" w:eastAsia="Arial" w:hAnsi="Arial" w:cs="Arial"/>
+                <w:bCs/>
+                <w:sz w:val="22"/>
+                <w:szCs w:val="22"/>
+              </w:rPr>
+              <w:t>Facilitator Guidance:</w:t>
+            </w:r>
+          </w:p>
+          <w:p>
+            <w:pPr>
+              <w:pStyle w:val="ListParagraph"/>
+              <w:numPr>
+                <w:ilvl w:val="0"/>
+                <w:numId w:val="17"/>
+              </w:numPr>
+              <w:rPr>
+                <w:rFonts w:ascii="Arial" w:eastAsia="Arial" w:hAnsi="Arial" w:cs="Arial"/>
+                <w:bCs/>
+                <w:sz w:val="22"/>
+                <w:szCs w:val="22"/>
+              </w:rPr>
+            </w:pPr>
+            <w:r>
+              <w:rPr>
+                <w:rFonts w:ascii="Arial" w:eastAsia="Arial" w:hAnsi="Arial" w:cs="Arial"/>
+                <w:bCs/>
+                <w:sz w:val="22"/>
+                <w:szCs w:val="22"/>
+              </w:rPr>
+              <w:t>Facilitator will explain and demonstrate the activities to learners.</w:t>
+            </w:r>
+          </w:p>
+          <w:p>
+            <w:pPr>
+              <w:pStyle w:val="ListParagraph"/>
+              <w:numPr>
+                <w:ilvl w:val="0"/>
+                <w:numId w:val="17"/>
+              </w:numPr>
+              <w:rPr>
+                <w:rFonts w:ascii="Arial" w:eastAsia="Arial" w:hAnsi="Arial" w:cs="Arial"/>
+                <w:bCs/>
+                <w:sz w:val="22"/>
+                <w:szCs w:val="22"/>
+              </w:rPr>
+            </w:pPr>
+            <w:r>
+              <w:rPr>
+                <w:rFonts w:ascii="Arial" w:eastAsia="Arial" w:hAnsi="Arial" w:cs="Arial"/>
+                <w:bCs/>
+                <w:sz w:val="22"/>
+                <w:szCs w:val="22"/>
+              </w:rPr>
+              <w:t>Facilitators are encouraged to invite the learners to share their own answers with the class.</w:t>
+            </w:r>
+          </w:p>
+          <w:p>
+            <w:pPr>
+              <w:pStyle w:val="ListParagraph"/>
+              <w:numPr>
+                <w:ilvl w:val="0"/>
+                <w:numId w:val="17"/>
+              </w:numPr>
+              <w:rPr>
+                <w:rFonts w:ascii="Arial" w:eastAsia="Arial" w:hAnsi="Arial" w:cs="Arial"/>
+                <w:bCs/>
+                <w:sz w:val="22"/>
+                <w:szCs w:val="22"/>
+              </w:rPr>
+            </w:pPr>
+            <w:r>
+              <w:rPr>
+                <w:rFonts w:ascii="Arial" w:eastAsia="Arial" w:hAnsi="Arial" w:cs="Arial"/>
+                <w:bCs/>
+                <w:sz w:val="22"/>
+                <w:szCs w:val="22"/>
+              </w:rPr>
+              <w:t>Facilitators are encouraged to share their own personal experiences to incorporate real-life experiences.</w:t>
+            </w:r>
+          </w:p>
+          <w:p>
+            <w:pPr>
+              <w:rPr>
+                <w:rFonts w:ascii="Arial" w:eastAsia="Arial" w:hAnsi="Arial" w:cs="Arial"/>
+                <w:bCs/>
+                <w:sz w:val="22"/>
+                <w:szCs w:val="22"/>
+              </w:rPr>
+            </w:pPr>
+            <w:r>
+              <w:rPr>
+                <w:rFonts w:ascii="Arial" w:eastAsia="Arial" w:hAnsi="Arial" w:cs="Arial"/>
+                <w:bCs/>
+                <w:sz w:val="22"/>
+                <w:szCs w:val="22"/>
+                <w:highlight w:val="green"/>
+              </w:rPr>
+              <w:t xml:space="preserve">{% </w:t>
+            </w:r>
+            <w:proofErr w:type="spellStart"/>
+            <w:r>
+              <w:rPr>
+                <w:rFonts w:ascii="Arial" w:eastAsia="Arial" w:hAnsi="Arial" w:cs="Arial"/>
+                <w:bCs/>
+                <w:sz w:val="22"/>
+                <w:szCs w:val="22"/>
+                <w:highlight w:val="green"/>
+              </w:rPr>
+              <w:t>elif</w:t>
+            </w:r>
+            <w:proofErr w:type="spellEnd"/>
+            <w:r>
+              <w:rPr>
+                <w:rFonts w:ascii="Arial" w:eastAsia="Arial" w:hAnsi="Arial" w:cs="Arial"/>
+                <w:bCs/>
+                <w:sz w:val="22"/>
+                <w:szCs w:val="22"/>
+                <w:highlight w:val="green"/>
+              </w:rPr>
+              <w:t xml:space="preserve"> "Case Study" in </w:t>
+            </w:r>
+            <w:proofErr w:type="spellStart"/>
+            <w:proofErr w:type="gramStart"/>
+            <w:r>
+              <w:rPr>
+                <w:rFonts w:ascii="Arial" w:eastAsia="Arial" w:hAnsi="Arial" w:cs="Arial"/>
+                <w:bCs/>
+                <w:sz w:val="22"/>
+                <w:szCs w:val="22"/>
+                <w:highlight w:val="green"/>
+              </w:rPr>
+              <w:t>session.Instructional</w:t>
+            </w:r>
+            <w:proofErr w:type="gramEnd"/>
+            <w:r>
+              <w:rPr>
+                <w:rFonts w:ascii="Arial" w:eastAsia="Arial" w:hAnsi="Arial" w:cs="Arial"/>
+                <w:bCs/>
+                <w:sz w:val="22"/>
+                <w:szCs w:val="22"/>
+                <w:highlight w:val="green"/>
+              </w:rPr>
+              <w:t>_Methods</w:t>
+            </w:r>
+            <w:proofErr w:type="spellEnd"/>
+            <w:r>
+              <w:rPr>
+                <w:rFonts w:ascii="Arial" w:eastAsia="Arial" w:hAnsi="Arial" w:cs="Arial"/>
+                <w:bCs/>
+                <w:sz w:val="22"/>
+                <w:szCs w:val="22"/>
+                <w:highlight w:val="green"/>
+              </w:rPr>
+              <w:t xml:space="preserve"> %}</w:t>
+            </w:r>
+          </w:p>
+          <w:p>
+            <w:pPr>
+              <w:rPr>
+                <w:rFonts w:ascii="Arial" w:eastAsia="Arial" w:hAnsi="Arial" w:cs="Arial"/>
+                <w:bCs/>
+                <w:sz w:val="22"/>
+                <w:szCs w:val="22"/>
+              </w:rPr>
+            </w:pPr>
+            <w:r>
+              <w:rPr>
+                <w:rFonts w:ascii="Arial" w:eastAsia="Arial" w:hAnsi="Arial" w:cs="Arial"/>
+                <w:bCs/>
+                <w:sz w:val="22"/>
+                <w:szCs w:val="22"/>
+              </w:rPr>
+              <w:t>Facilitator Guidance:</w:t>
+            </w:r>
+          </w:p>
+          <w:p>
+            <w:pPr>
+              <w:pStyle w:val="ListParagraph"/>
+              <w:numPr>
+                <w:ilvl w:val="0"/>
+                <w:numId w:val="18"/>
+              </w:numPr>
+              <w:rPr>
+                <w:rFonts w:ascii="Arial" w:eastAsia="Arial" w:hAnsi="Arial" w:cs="Arial"/>
+                <w:bCs/>
+                <w:sz w:val="22"/>
+                <w:szCs w:val="22"/>
+              </w:rPr>
+            </w:pPr>
+            <w:r>
+              <w:rPr>
+                <w:rFonts w:ascii="Arial" w:eastAsia="Arial" w:hAnsi="Arial" w:cs="Arial"/>
+                <w:bCs/>
+                <w:sz w:val="22"/>
+                <w:szCs w:val="22"/>
+              </w:rPr>
+              <w:lastRenderedPageBreak/>
+              <w:t>Facilitator will explain and demonstrate the activities to learners.</w:t>
+            </w:r>
+          </w:p>
+          <w:p>
+            <w:pPr>
+              <w:pStyle w:val="ListParagraph"/>
+              <w:numPr>
+                <w:ilvl w:val="0"/>
+                <w:numId w:val="18"/>
+              </w:numPr>
+              <w:rPr>
+                <w:rFonts w:ascii="Arial" w:eastAsia="Arial" w:hAnsi="Arial" w:cs="Arial"/>
+                <w:bCs/>
+                <w:sz w:val="22"/>
+                <w:szCs w:val="22"/>
+              </w:rPr>
+            </w:pPr>
+            <w:r>
+              <w:rPr>
+                <w:rFonts w:ascii="Arial" w:eastAsia="Arial" w:hAnsi="Arial" w:cs="Arial"/>
+                <w:bCs/>
+                <w:sz w:val="22"/>
+                <w:szCs w:val="22"/>
+              </w:rPr>
+              <w:t>Facilitators are encouraged to invite the learners to share their own answers with the class.</w:t>
+            </w:r>
+          </w:p>
+          <w:p>
+            <w:pPr>
+              <w:pStyle w:val="ListParagraph"/>
+              <w:numPr>
+                <w:ilvl w:val="0"/>
+                <w:numId w:val="18"/>
+              </w:numPr>
+              <w:rPr>
+                <w:rFonts w:ascii="Arial" w:eastAsia="Arial" w:hAnsi="Arial" w:cs="Arial"/>
+                <w:bCs/>
+                <w:sz w:val="22"/>
+                <w:szCs w:val="22"/>
+              </w:rPr>
+            </w:pPr>
+            <w:r>
+              <w:rPr>
+                <w:rFonts w:ascii="Arial" w:eastAsia="Arial" w:hAnsi="Arial" w:cs="Arial"/>
+                <w:bCs/>
+                <w:sz w:val="22"/>
+                <w:szCs w:val="22"/>
+              </w:rPr>
+              <w:t>Facilitators are encouraged to share their own personal experiences to incorporate real-life experiences.</w:t>
+            </w:r>
+          </w:p>
+          <w:p>
+            <w:pPr>
+              <w:rPr>
+                <w:rFonts w:ascii="Arial" w:eastAsia="Arial" w:hAnsi="Arial" w:cs="Arial"/>
+                <w:bCs/>
+                <w:sz w:val="22"/>
+                <w:szCs w:val="22"/>
+              </w:rPr>
+            </w:pPr>
+            <w:r>
+              <w:rPr>
+                <w:rFonts w:ascii="Arial" w:eastAsia="Arial" w:hAnsi="Arial" w:cs="Arial"/>
+                <w:bCs/>
+                <w:sz w:val="22"/>
+                <w:szCs w:val="22"/>
+                <w:highlight w:val="green"/>
+              </w:rPr>
+              <w:t>{%</w:t>
+            </w:r>
+            <w:r>
+              <w:rPr>
+                <w:rFonts w:ascii="Arial" w:eastAsia="Arial" w:hAnsi="Arial" w:cs="Arial"/>
+                <w:bCs/>
+                <w:sz w:val="22"/>
+                <w:szCs w:val="22"/>
+                <w:highlight w:val="green"/>
+              </w:rPr>
+              <w:t>-</w:t>
+            </w:r>
+            <w:r>
+              <w:rPr>
+                <w:rFonts w:ascii="Arial" w:eastAsia="Arial" w:hAnsi="Arial" w:cs="Arial"/>
+                <w:bCs/>
+                <w:sz w:val="22"/>
+                <w:szCs w:val="22"/>
+                <w:highlight w:val="green"/>
+              </w:rPr>
+              <w:t xml:space="preserve"> endif %}</w:t>
+            </w:r>
+          </w:p>
+          <w:p>
+            <w:pPr>
+              <w:rPr>
+                <w:rFonts w:ascii="Arial" w:eastAsia="Arial" w:hAnsi="Arial" w:cs="Arial"/>
+                <w:bCs/>
+                <w:sz w:val="22"/>
+                <w:szCs w:val="22"/>
+              </w:rPr>
+            </w:pPr>
+            <w:r>
+              <w:rPr>
+                <w:rFonts w:ascii="Arial" w:eastAsia="Arial" w:hAnsi="Arial" w:cs="Arial"/>
+                <w:bCs/>
+                <w:sz w:val="22"/>
+                <w:szCs w:val="22"/>
+                <w:highlight w:val="yellow"/>
+              </w:rPr>
+              <w:t>{%</w:t>
+            </w:r>
+            <w:r>
+              <w:rPr>
+                <w:rFonts w:ascii="Arial" w:eastAsia="Arial" w:hAnsi="Arial" w:cs="Arial"/>
+                <w:bCs/>
+                <w:sz w:val="22"/>
+                <w:szCs w:val="22"/>
+                <w:highlight w:val="yellow"/>
+              </w:rPr>
+              <w:t>-</w:t>
+            </w:r>
+            <w:r>
+              <w:rPr>
+                <w:rFonts w:ascii="Arial" w:eastAsia="Arial" w:hAnsi="Arial" w:cs="Arial"/>
+                <w:bCs/>
+                <w:sz w:val="22"/>
+                <w:szCs w:val="22"/>
+                <w:highlight w:val="yellow"/>
+              </w:rPr>
+              <w:t xml:space="preserve"> endif %}</w:t>
             </w:r>
           </w:p>
         </w:tc>
@@ -5069,6 +6275,7 @@
                 <w:sz w:val="22"/>
                 <w:szCs w:val="22"/>
               </w:rPr>
+              <w:lastRenderedPageBreak/>
               <w:t xml:space="preserve">{{ </w:t>
             </w:r>
             <w:proofErr w:type="spellStart"/>
@@ -5370,479 +6577,22 @@
         </w:numPr>
         <w:spacing w:before="0"/>
       </w:pPr>
-      <w:bookmarkStart w:id="8" w:name="_heading=h.1fob9te" w:colFirst="0" w:colLast="0"/>
-      <w:bookmarkEnd w:id="8"/>
+      <w:bookmarkStart w:id="9" w:name="_Toc192061125"/>
       <w:r>
         <w:lastRenderedPageBreak/>
-        <w:t xml:space="preserve">Structure &amp; Duration of Training &amp; Assessment </w:t>
+        <w:t>Structure &amp; Duration of Training &amp; Assessment</w:t>
+      </w:r>
+      <w:bookmarkEnd w:id="9"/>
+      <w:r>
+        <w:t xml:space="preserve"> </w:t>
       </w:r>
     </w:p>
     <w:p/>
     <w:tbl>
       <w:tblPr>
-        <w:tblW w:w="0" w:type="auto"/>
-        <w:tblCellMar>
-          <w:top w:w="15" w:type="dxa"/>
-          <w:left w:w="15" w:type="dxa"/>
-          <w:bottom w:w="15" w:type="dxa"/>
-          <w:right w:w="15" w:type="dxa"/>
-        </w:tblCellMar>
-        <w:tblLook w:val="04A0" w:firstRow="1" w:lastRow="0" w:firstColumn="1" w:lastColumn="0" w:noHBand="0" w:noVBand="1"/>
-      </w:tblPr>
-      <w:tblGrid>
-        <w:gridCol w:w="2553"/>
-        <w:gridCol w:w="2662"/>
-        <w:gridCol w:w="2520"/>
-        <w:gridCol w:w="1980"/>
-      </w:tblGrid>
-      <w:tr>
-        <w:trPr>
-          <w:trHeight w:val="389"/>
-        </w:trPr>
-        <w:tc>
-          <w:tcPr>
-            <w:tcW w:w="0" w:type="auto"/>
-            <w:vMerge w:val="restart"/>
-            <w:tcBorders>
-              <w:top w:val="single" w:sz="4" w:space="0" w:color="000000"/>
-              <w:left w:val="single" w:sz="4" w:space="0" w:color="000000"/>
-              <w:bottom w:val="single" w:sz="4" w:space="0" w:color="000000"/>
-              <w:right w:val="single" w:sz="4" w:space="0" w:color="000000"/>
-            </w:tcBorders>
-            <w:shd w:val="clear" w:color="auto" w:fill="D9D9D9" w:themeFill="background1" w:themeFillShade="D9"/>
-            <w:tcMar>
-              <w:top w:w="100" w:type="dxa"/>
-              <w:left w:w="115" w:type="dxa"/>
-              <w:bottom w:w="100" w:type="dxa"/>
-              <w:right w:w="115" w:type="dxa"/>
-            </w:tcMar>
-            <w:vAlign w:val="center"/>
-            <w:hideMark/>
-          </w:tcPr>
-          <w:p>
-            <w:pPr>
-              <w:jc w:val="center"/>
-              <w:rPr>
-                <w:rFonts w:ascii="Arial" w:eastAsia="Arial" w:hAnsi="Arial" w:cs="Arial"/>
-                <w:b/>
-                <w:bCs/>
-                <w:sz w:val="22"/>
-                <w:szCs w:val="22"/>
-              </w:rPr>
-            </w:pPr>
-            <w:r>
-              <w:rPr>
-                <w:rFonts w:ascii="Arial" w:eastAsia="Arial" w:hAnsi="Arial" w:cs="Arial"/>
-                <w:b/>
-                <w:bCs/>
-                <w:sz w:val="22"/>
-                <w:szCs w:val="22"/>
-              </w:rPr>
-              <w:t>Training Contact Time</w:t>
-            </w:r>
-          </w:p>
-          <w:p>
-            <w:pPr>
-              <w:jc w:val="center"/>
-              <w:rPr>
-                <w:rFonts w:ascii="Arial" w:eastAsia="Arial" w:hAnsi="Arial" w:cs="Arial"/>
-                <w:b/>
-                <w:bCs/>
-                <w:sz w:val="22"/>
-                <w:szCs w:val="22"/>
-              </w:rPr>
-            </w:pPr>
-            <w:r>
-              <w:rPr>
-                <w:rFonts w:ascii="Arial" w:eastAsia="Arial" w:hAnsi="Arial" w:cs="Arial"/>
-                <w:b/>
-                <w:bCs/>
-                <w:sz w:val="22"/>
-                <w:szCs w:val="22"/>
-              </w:rPr>
-              <w:t>(inclusive tea breaks)</w:t>
-            </w:r>
-          </w:p>
-        </w:tc>
-        <w:tc>
-          <w:tcPr>
-            <w:tcW w:w="7162" w:type="dxa"/>
-            <w:gridSpan w:val="3"/>
-            <w:tcBorders>
-              <w:top w:val="single" w:sz="4" w:space="0" w:color="000000"/>
-              <w:left w:val="single" w:sz="4" w:space="0" w:color="000000"/>
-              <w:bottom w:val="single" w:sz="4" w:space="0" w:color="000000"/>
-              <w:right w:val="single" w:sz="4" w:space="0" w:color="000000"/>
-            </w:tcBorders>
-            <w:shd w:val="clear" w:color="auto" w:fill="D9D9D9" w:themeFill="background1" w:themeFillShade="D9"/>
-            <w:tcMar>
-              <w:top w:w="100" w:type="dxa"/>
-              <w:left w:w="115" w:type="dxa"/>
-              <w:bottom w:w="100" w:type="dxa"/>
-              <w:right w:w="115" w:type="dxa"/>
-            </w:tcMar>
-            <w:vAlign w:val="center"/>
-            <w:hideMark/>
-          </w:tcPr>
-          <w:p>
-            <w:pPr>
-              <w:jc w:val="center"/>
-              <w:rPr>
-                <w:rFonts w:ascii="Arial" w:eastAsia="Arial" w:hAnsi="Arial" w:cs="Arial"/>
-                <w:b/>
-                <w:bCs/>
-                <w:sz w:val="22"/>
-                <w:szCs w:val="22"/>
-              </w:rPr>
-            </w:pPr>
-            <w:r>
-              <w:rPr>
-                <w:rFonts w:ascii="Arial" w:eastAsia="Arial" w:hAnsi="Arial" w:cs="Arial"/>
-                <w:b/>
-                <w:bCs/>
-                <w:sz w:val="22"/>
-                <w:szCs w:val="22"/>
-              </w:rPr>
-              <w:t>Assessment Contact Time</w:t>
-            </w:r>
-          </w:p>
-        </w:tc>
-      </w:tr>
-      <w:tr>
-        <w:trPr>
-          <w:trHeight w:val="259"/>
-        </w:trPr>
-        <w:tc>
-          <w:tcPr>
-            <w:tcW w:w="0" w:type="auto"/>
-            <w:vMerge/>
-            <w:tcBorders>
-              <w:top w:val="single" w:sz="4" w:space="0" w:color="000000"/>
-              <w:left w:val="single" w:sz="4" w:space="0" w:color="000000"/>
-              <w:bottom w:val="single" w:sz="4" w:space="0" w:color="000000"/>
-              <w:right w:val="single" w:sz="4" w:space="0" w:color="000000"/>
-            </w:tcBorders>
-            <w:shd w:val="clear" w:color="auto" w:fill="D9D9D9" w:themeFill="background1" w:themeFillShade="D9"/>
-            <w:vAlign w:val="center"/>
-            <w:hideMark/>
-          </w:tcPr>
-          <w:p>
-            <w:pPr>
-              <w:jc w:val="center"/>
-              <w:rPr>
-                <w:rFonts w:ascii="Arial" w:eastAsia="Arial" w:hAnsi="Arial" w:cs="Arial"/>
-                <w:b/>
-                <w:bCs/>
-                <w:sz w:val="22"/>
-                <w:szCs w:val="22"/>
-              </w:rPr>
-            </w:pPr>
-          </w:p>
-        </w:tc>
-        <w:tc>
-          <w:tcPr>
-            <w:tcW w:w="2662" w:type="dxa"/>
-            <w:tcBorders>
-              <w:top w:val="single" w:sz="4" w:space="0" w:color="000000"/>
-              <w:left w:val="single" w:sz="4" w:space="0" w:color="000000"/>
-              <w:bottom w:val="single" w:sz="4" w:space="0" w:color="000000"/>
-              <w:right w:val="single" w:sz="4" w:space="0" w:color="000000"/>
-            </w:tcBorders>
-            <w:shd w:val="clear" w:color="auto" w:fill="D9D9D9" w:themeFill="background1" w:themeFillShade="D9"/>
-            <w:tcMar>
-              <w:top w:w="100" w:type="dxa"/>
-              <w:left w:w="115" w:type="dxa"/>
-              <w:bottom w:w="100" w:type="dxa"/>
-              <w:right w:w="115" w:type="dxa"/>
-            </w:tcMar>
-            <w:vAlign w:val="center"/>
-            <w:hideMark/>
-          </w:tcPr>
-          <w:p>
-            <w:pPr>
-              <w:jc w:val="center"/>
-              <w:rPr>
-                <w:rFonts w:ascii="Arial" w:eastAsia="Arial" w:hAnsi="Arial" w:cs="Arial"/>
-                <w:b/>
-                <w:bCs/>
-                <w:sz w:val="22"/>
-                <w:szCs w:val="22"/>
-              </w:rPr>
-            </w:pPr>
-            <w:r>
-              <w:rPr>
-                <w:rFonts w:ascii="Arial" w:eastAsia="Arial" w:hAnsi="Arial" w:cs="Arial"/>
-                <w:b/>
-                <w:bCs/>
-                <w:sz w:val="22"/>
-                <w:szCs w:val="22"/>
-              </w:rPr>
-              <w:t>[insert method]</w:t>
-            </w:r>
-          </w:p>
-        </w:tc>
-        <w:tc>
-          <w:tcPr>
-            <w:tcW w:w="2520" w:type="dxa"/>
-            <w:tcBorders>
-              <w:top w:val="single" w:sz="4" w:space="0" w:color="000000"/>
-              <w:left w:val="single" w:sz="4" w:space="0" w:color="000000"/>
-              <w:bottom w:val="single" w:sz="4" w:space="0" w:color="000000"/>
-              <w:right w:val="single" w:sz="4" w:space="0" w:color="000000"/>
-            </w:tcBorders>
-            <w:shd w:val="clear" w:color="auto" w:fill="D9D9D9" w:themeFill="background1" w:themeFillShade="D9"/>
-            <w:tcMar>
-              <w:top w:w="100" w:type="dxa"/>
-              <w:left w:w="115" w:type="dxa"/>
-              <w:bottom w:w="100" w:type="dxa"/>
-              <w:right w:w="115" w:type="dxa"/>
-            </w:tcMar>
-            <w:vAlign w:val="center"/>
-            <w:hideMark/>
-          </w:tcPr>
-          <w:p>
-            <w:pPr>
-              <w:jc w:val="center"/>
-              <w:rPr>
-                <w:rFonts w:ascii="Arial" w:eastAsia="Arial" w:hAnsi="Arial" w:cs="Arial"/>
-                <w:b/>
-                <w:bCs/>
-                <w:sz w:val="22"/>
-                <w:szCs w:val="22"/>
-              </w:rPr>
-            </w:pPr>
-            <w:r>
-              <w:rPr>
-                <w:rFonts w:ascii="Arial" w:eastAsia="Arial" w:hAnsi="Arial" w:cs="Arial"/>
-                <w:b/>
-                <w:bCs/>
-                <w:sz w:val="22"/>
-                <w:szCs w:val="22"/>
-              </w:rPr>
-              <w:t>[insert method]</w:t>
-            </w:r>
-          </w:p>
-        </w:tc>
-        <w:tc>
-          <w:tcPr>
-            <w:tcW w:w="1980" w:type="dxa"/>
-            <w:tcBorders>
-              <w:top w:val="single" w:sz="4" w:space="0" w:color="000000"/>
-              <w:left w:val="single" w:sz="4" w:space="0" w:color="000000"/>
-              <w:bottom w:val="single" w:sz="4" w:space="0" w:color="000000"/>
-              <w:right w:val="single" w:sz="4" w:space="0" w:color="000000"/>
-            </w:tcBorders>
-            <w:shd w:val="clear" w:color="auto" w:fill="D9D9D9" w:themeFill="background1" w:themeFillShade="D9"/>
-            <w:tcMar>
-              <w:top w:w="100" w:type="dxa"/>
-              <w:left w:w="115" w:type="dxa"/>
-              <w:bottom w:w="100" w:type="dxa"/>
-              <w:right w:w="115" w:type="dxa"/>
-            </w:tcMar>
-            <w:vAlign w:val="center"/>
-            <w:hideMark/>
-          </w:tcPr>
-          <w:p>
-            <w:pPr>
-              <w:jc w:val="center"/>
-              <w:rPr>
-                <w:rFonts w:ascii="Arial" w:eastAsia="Arial" w:hAnsi="Arial" w:cs="Arial"/>
-                <w:b/>
-                <w:bCs/>
-                <w:sz w:val="22"/>
-                <w:szCs w:val="22"/>
-              </w:rPr>
-            </w:pPr>
-            <w:r>
-              <w:rPr>
-                <w:rFonts w:ascii="Arial" w:eastAsia="Arial" w:hAnsi="Arial" w:cs="Arial"/>
-                <w:b/>
-                <w:bCs/>
-                <w:sz w:val="22"/>
-                <w:szCs w:val="22"/>
-              </w:rPr>
-              <w:t>Total</w:t>
-            </w:r>
-          </w:p>
-        </w:tc>
-      </w:tr>
-      <w:tr>
-        <w:trPr>
-          <w:trHeight w:val="566"/>
-        </w:trPr>
-        <w:tc>
-          <w:tcPr>
-            <w:tcW w:w="0" w:type="auto"/>
-            <w:tcBorders>
-              <w:top w:val="single" w:sz="4" w:space="0" w:color="000000"/>
-              <w:left w:val="single" w:sz="4" w:space="0" w:color="000000"/>
-              <w:bottom w:val="single" w:sz="4" w:space="0" w:color="000000"/>
-              <w:right w:val="single" w:sz="4" w:space="0" w:color="000000"/>
-            </w:tcBorders>
-            <w:tcMar>
-              <w:top w:w="100" w:type="dxa"/>
-              <w:left w:w="115" w:type="dxa"/>
-              <w:bottom w:w="100" w:type="dxa"/>
-              <w:right w:w="115" w:type="dxa"/>
-            </w:tcMar>
-            <w:vAlign w:val="center"/>
-            <w:hideMark/>
-          </w:tcPr>
-          <w:p>
-            <w:pPr>
-              <w:jc w:val="center"/>
-              <w:rPr>
-                <w:rFonts w:ascii="Arial" w:eastAsia="Arial" w:hAnsi="Arial" w:cs="Arial"/>
-                <w:sz w:val="22"/>
-                <w:szCs w:val="22"/>
-              </w:rPr>
-            </w:pPr>
-            <w:r>
-              <w:rPr>
-                <w:rFonts w:ascii="Arial" w:eastAsia="Arial" w:hAnsi="Arial" w:cs="Arial"/>
-                <w:sz w:val="22"/>
-                <w:szCs w:val="22"/>
-              </w:rPr>
-              <w:t>[insert duration]</w:t>
-            </w:r>
-          </w:p>
-        </w:tc>
-        <w:tc>
-          <w:tcPr>
-            <w:tcW w:w="2662" w:type="dxa"/>
-            <w:tcBorders>
-              <w:top w:val="single" w:sz="4" w:space="0" w:color="000000"/>
-              <w:left w:val="single" w:sz="4" w:space="0" w:color="000000"/>
-              <w:bottom w:val="single" w:sz="4" w:space="0" w:color="000000"/>
-              <w:right w:val="single" w:sz="4" w:space="0" w:color="000000"/>
-            </w:tcBorders>
-            <w:tcMar>
-              <w:top w:w="100" w:type="dxa"/>
-              <w:left w:w="115" w:type="dxa"/>
-              <w:bottom w:w="100" w:type="dxa"/>
-              <w:right w:w="115" w:type="dxa"/>
-            </w:tcMar>
-            <w:vAlign w:val="center"/>
-            <w:hideMark/>
-          </w:tcPr>
-          <w:p>
-            <w:pPr>
-              <w:jc w:val="center"/>
-              <w:rPr>
-                <w:rFonts w:ascii="Arial" w:eastAsia="Arial" w:hAnsi="Arial" w:cs="Arial"/>
-                <w:sz w:val="22"/>
-                <w:szCs w:val="22"/>
-              </w:rPr>
-            </w:pPr>
-            <w:r>
-              <w:rPr>
-                <w:rFonts w:ascii="Arial" w:eastAsia="Arial" w:hAnsi="Arial" w:cs="Arial"/>
-                <w:sz w:val="22"/>
-                <w:szCs w:val="22"/>
-              </w:rPr>
-              <w:t>[insert duration]</w:t>
-            </w:r>
-          </w:p>
-        </w:tc>
-        <w:tc>
-          <w:tcPr>
-            <w:tcW w:w="2520" w:type="dxa"/>
-            <w:tcBorders>
-              <w:top w:val="single" w:sz="4" w:space="0" w:color="000000"/>
-              <w:left w:val="single" w:sz="4" w:space="0" w:color="000000"/>
-              <w:bottom w:val="single" w:sz="4" w:space="0" w:color="000000"/>
-              <w:right w:val="single" w:sz="4" w:space="0" w:color="000000"/>
-            </w:tcBorders>
-            <w:tcMar>
-              <w:top w:w="100" w:type="dxa"/>
-              <w:left w:w="115" w:type="dxa"/>
-              <w:bottom w:w="100" w:type="dxa"/>
-              <w:right w:w="115" w:type="dxa"/>
-            </w:tcMar>
-            <w:vAlign w:val="center"/>
-            <w:hideMark/>
-          </w:tcPr>
-          <w:p>
-            <w:pPr>
-              <w:jc w:val="center"/>
-              <w:rPr>
-                <w:rFonts w:ascii="Arial" w:eastAsia="Arial" w:hAnsi="Arial" w:cs="Arial"/>
-                <w:sz w:val="22"/>
-                <w:szCs w:val="22"/>
-              </w:rPr>
-            </w:pPr>
-            <w:r>
-              <w:rPr>
-                <w:rFonts w:ascii="Arial" w:eastAsia="Arial" w:hAnsi="Arial" w:cs="Arial"/>
-                <w:sz w:val="22"/>
-                <w:szCs w:val="22"/>
-              </w:rPr>
-              <w:t>[insert duration]</w:t>
-            </w:r>
-          </w:p>
-        </w:tc>
-        <w:tc>
-          <w:tcPr>
-            <w:tcW w:w="1980" w:type="dxa"/>
-            <w:tcBorders>
-              <w:top w:val="single" w:sz="4" w:space="0" w:color="000000"/>
-              <w:left w:val="single" w:sz="4" w:space="0" w:color="000000"/>
-              <w:bottom w:val="single" w:sz="4" w:space="0" w:color="000000"/>
-              <w:right w:val="single" w:sz="4" w:space="0" w:color="000000"/>
-            </w:tcBorders>
-            <w:tcMar>
-              <w:top w:w="100" w:type="dxa"/>
-              <w:left w:w="115" w:type="dxa"/>
-              <w:bottom w:w="100" w:type="dxa"/>
-              <w:right w:w="115" w:type="dxa"/>
-            </w:tcMar>
-            <w:vAlign w:val="center"/>
-            <w:hideMark/>
-          </w:tcPr>
-          <w:p>
-            <w:pPr>
-              <w:jc w:val="center"/>
-              <w:rPr>
-                <w:rFonts w:ascii="Arial" w:eastAsia="Arial" w:hAnsi="Arial" w:cs="Arial"/>
-                <w:sz w:val="22"/>
-                <w:szCs w:val="22"/>
-              </w:rPr>
-            </w:pPr>
-            <w:r>
-              <w:rPr>
-                <w:rFonts w:ascii="Arial" w:eastAsia="Arial" w:hAnsi="Arial" w:cs="Arial"/>
-                <w:sz w:val="22"/>
-                <w:szCs w:val="22"/>
-              </w:rPr>
-              <w:t>[insert duration]</w:t>
-            </w:r>
-          </w:p>
-        </w:tc>
-      </w:tr>
-    </w:tbl>
-    <w:p/>
-    <w:p>
-      <w:pPr>
-        <w:rPr>
-          <w:rFonts w:ascii="Arial" w:hAnsi="Arial" w:cs="Arial"/>
-          <w:sz w:val="22"/>
-          <w:szCs w:val="22"/>
-        </w:rPr>
-      </w:pPr>
-      <w:r>
-        <w:rPr>
-          <w:rFonts w:ascii="Arial" w:hAnsi="Arial" w:cs="Arial"/>
-          <w:sz w:val="22"/>
-          <w:szCs w:val="22"/>
-        </w:rPr>
-        <w:t>Transfer the contents of this table to the one above, and delete this table</w:t>
-      </w:r>
-    </w:p>
-    <w:tbl>
-      <w:tblPr>
         <w:tblStyle w:val="afb"/>
-        <w:tblW w:w="10355" w:type="dxa"/>
-        <w:tblInd w:w="-5" w:type="dxa"/>
+        <w:tblW w:w="9270" w:type="dxa"/>
+        <w:tblInd w:w="355" w:type="dxa"/>
         <w:tblBorders>
           <w:top w:val="single" w:sz="4" w:space="0" w:color="000000"/>
           <w:left w:val="single" w:sz="4" w:space="0" w:color="000000"/>
@@ -5855,11 +6605,11 @@
         <w:tblLook w:val="0400" w:firstRow="0" w:lastRow="0" w:firstColumn="0" w:lastColumn="0" w:noHBand="0" w:noVBand="1"/>
       </w:tblPr>
       <w:tblGrid>
-        <w:gridCol w:w="3147"/>
-        <w:gridCol w:w="1900"/>
-        <w:gridCol w:w="1631"/>
-        <w:gridCol w:w="1692"/>
-        <w:gridCol w:w="1985"/>
+        <w:gridCol w:w="2787"/>
+        <w:gridCol w:w="1173"/>
+        <w:gridCol w:w="1710"/>
+        <w:gridCol w:w="1620"/>
+        <w:gridCol w:w="1980"/>
       </w:tblGrid>
       <w:tr>
         <w:trPr>
@@ -5867,7 +6617,8 @@
         </w:trPr>
         <w:tc>
           <w:tcPr>
-            <w:tcW w:w="3147" w:type="dxa"/>
+            <w:tcW w:w="2787" w:type="dxa"/>
+            <w:shd w:val="clear" w:color="auto" w:fill="D9D9D9" w:themeFill="background1" w:themeFillShade="D9"/>
             <w:vAlign w:val="center"/>
           </w:tcPr>
           <w:p>
@@ -5922,7 +6673,8 @@
         </w:tc>
         <w:tc>
           <w:tcPr>
-            <w:tcW w:w="1900" w:type="dxa"/>
+            <w:tcW w:w="1173" w:type="dxa"/>
+            <w:shd w:val="clear" w:color="auto" w:fill="D9D9D9" w:themeFill="background1" w:themeFillShade="D9"/>
             <w:vAlign w:val="center"/>
           </w:tcPr>
           <w:p>
@@ -5930,15 +6682,15 @@
               <w:jc w:val="center"/>
               <w:rPr>
                 <w:rFonts w:ascii="Arial" w:eastAsia="Arial" w:hAnsi="Arial" w:cs="Arial"/>
-                <w:sz w:val="22"/>
-                <w:szCs w:val="22"/>
-              </w:rPr>
-            </w:pPr>
-            <w:r>
-              <w:rPr>
-                <w:rFonts w:ascii="Arial" w:eastAsia="Arial" w:hAnsi="Arial" w:cs="Arial"/>
-                <w:sz w:val="22"/>
-                <w:szCs w:val="22"/>
+                <w:sz w:val="16"/>
+                <w:szCs w:val="16"/>
+              </w:rPr>
+            </w:pPr>
+            <w:r>
+              <w:rPr>
+                <w:rFonts w:ascii="Arial" w:eastAsia="Arial" w:hAnsi="Arial" w:cs="Arial"/>
+                <w:sz w:val="16"/>
+                <w:szCs w:val="16"/>
               </w:rPr>
               <w:t xml:space="preserve">{%- for mtd in </w:t>
             </w:r>
@@ -5946,8 +6698,8 @@
             <w:r>
               <w:rPr>
                 <w:rFonts w:ascii="Arial" w:eastAsia="Arial" w:hAnsi="Arial" w:cs="Arial"/>
-                <w:sz w:val="22"/>
-                <w:szCs w:val="22"/>
+                <w:sz w:val="16"/>
+                <w:szCs w:val="16"/>
               </w:rPr>
               <w:t>Assessment_Methods_Details</w:t>
             </w:r>
@@ -5955,8 +6707,8 @@
             <w:r>
               <w:rPr>
                 <w:rFonts w:ascii="Arial" w:eastAsia="Arial" w:hAnsi="Arial" w:cs="Arial"/>
-                <w:sz w:val="22"/>
-                <w:szCs w:val="22"/>
+                <w:sz w:val="16"/>
+                <w:szCs w:val="16"/>
               </w:rPr>
               <w:t xml:space="preserve"> %}</w:t>
             </w:r>
@@ -5964,7 +6716,8 @@
         </w:tc>
         <w:tc>
           <w:tcPr>
-            <w:tcW w:w="1631" w:type="dxa"/>
+            <w:tcW w:w="1710" w:type="dxa"/>
+            <w:shd w:val="clear" w:color="auto" w:fill="D9D9D9" w:themeFill="background1" w:themeFillShade="D9"/>
             <w:vAlign w:val="center"/>
           </w:tcPr>
           <w:p>
@@ -6026,7 +6779,8 @@
         </w:tc>
         <w:tc>
           <w:tcPr>
-            <w:tcW w:w="1692" w:type="dxa"/>
+            <w:tcW w:w="1620" w:type="dxa"/>
+            <w:shd w:val="clear" w:color="auto" w:fill="D9D9D9" w:themeFill="background1" w:themeFillShade="D9"/>
             <w:vAlign w:val="center"/>
           </w:tcPr>
           <w:p>
@@ -6068,7 +6822,8 @@
         </w:tc>
         <w:tc>
           <w:tcPr>
-            <w:tcW w:w="1985" w:type="dxa"/>
+            <w:tcW w:w="1980" w:type="dxa"/>
+            <w:shd w:val="clear" w:color="auto" w:fill="D9D9D9" w:themeFill="background1" w:themeFillShade="D9"/>
             <w:vAlign w:val="center"/>
           </w:tcPr>
           <w:p>
@@ -6099,7 +6854,7 @@
         </w:trPr>
         <w:tc>
           <w:tcPr>
-            <w:tcW w:w="3147" w:type="dxa"/>
+            <w:tcW w:w="2787" w:type="dxa"/>
             <w:vAlign w:val="center"/>
           </w:tcPr>
           <w:p>
@@ -6141,7 +6896,7 @@
         </w:tc>
         <w:tc>
           <w:tcPr>
-            <w:tcW w:w="1900" w:type="dxa"/>
+            <w:tcW w:w="1173" w:type="dxa"/>
             <w:vAlign w:val="center"/>
           </w:tcPr>
           <w:p>
@@ -6149,15 +6904,15 @@
               <w:jc w:val="center"/>
               <w:rPr>
                 <w:rFonts w:ascii="Arial" w:eastAsia="Arial" w:hAnsi="Arial" w:cs="Arial"/>
-                <w:sz w:val="22"/>
-                <w:szCs w:val="22"/>
-              </w:rPr>
-            </w:pPr>
-            <w:r>
-              <w:rPr>
-                <w:rFonts w:ascii="Arial" w:eastAsia="Arial" w:hAnsi="Arial" w:cs="Arial"/>
-                <w:sz w:val="22"/>
-                <w:szCs w:val="22"/>
+                <w:sz w:val="16"/>
+                <w:szCs w:val="16"/>
+              </w:rPr>
+            </w:pPr>
+            <w:r>
+              <w:rPr>
+                <w:rFonts w:ascii="Arial" w:eastAsia="Arial" w:hAnsi="Arial" w:cs="Arial"/>
+                <w:sz w:val="16"/>
+                <w:szCs w:val="16"/>
               </w:rPr>
               <w:t xml:space="preserve">{%- for mtd in </w:t>
             </w:r>
@@ -6165,8 +6920,8 @@
             <w:r>
               <w:rPr>
                 <w:rFonts w:ascii="Arial" w:eastAsia="Arial" w:hAnsi="Arial" w:cs="Arial"/>
-                <w:sz w:val="22"/>
-                <w:szCs w:val="22"/>
+                <w:sz w:val="16"/>
+                <w:szCs w:val="16"/>
               </w:rPr>
               <w:t>Assessment_Methods_Details</w:t>
             </w:r>
@@ -6174,8 +6929,8 @@
             <w:r>
               <w:rPr>
                 <w:rFonts w:ascii="Arial" w:eastAsia="Arial" w:hAnsi="Arial" w:cs="Arial"/>
-                <w:sz w:val="22"/>
-                <w:szCs w:val="22"/>
+                <w:sz w:val="16"/>
+                <w:szCs w:val="16"/>
               </w:rPr>
               <w:t xml:space="preserve"> %}</w:t>
             </w:r>
@@ -6183,7 +6938,7 @@
         </w:tc>
         <w:tc>
           <w:tcPr>
-            <w:tcW w:w="1631" w:type="dxa"/>
+            <w:tcW w:w="1710" w:type="dxa"/>
             <w:vAlign w:val="center"/>
           </w:tcPr>
           <w:p>
@@ -6251,7 +7006,7 @@
         </w:tc>
         <w:tc>
           <w:tcPr>
-            <w:tcW w:w="1692" w:type="dxa"/>
+            <w:tcW w:w="1620" w:type="dxa"/>
             <w:vAlign w:val="center"/>
           </w:tcPr>
           <w:p>
@@ -6294,7 +7049,7 @@
         </w:tc>
         <w:tc>
           <w:tcPr>
-            <w:tcW w:w="1985" w:type="dxa"/>
+            <w:tcW w:w="1980" w:type="dxa"/>
             <w:vAlign w:val="center"/>
           </w:tcPr>
           <w:p>
@@ -6397,6 +7152,17 @@
     </w:p>
     <w:p>
       <w:pPr>
+        <w:ind w:firstLine="360"/>
+        <w:rPr>
+          <w:rFonts w:ascii="Arial" w:eastAsia="Arial" w:hAnsi="Arial" w:cs="Arial"/>
+          <w:sz w:val="22"/>
+          <w:szCs w:val="22"/>
+        </w:rPr>
+      </w:pPr>
+    </w:p>
+    <w:p>
+      <w:pPr>
+        <w:ind w:firstLine="360"/>
         <w:rPr>
           <w:rFonts w:ascii="Arial" w:eastAsia="Arial" w:hAnsi="Arial" w:cs="Arial"/>
           <w:b/>
@@ -6453,6 +7219,18 @@
     </w:p>
     <w:p>
       <w:pPr>
+        <w:ind w:firstLine="720"/>
+        <w:rPr>
+          <w:rFonts w:ascii="Arial" w:eastAsia="Arial" w:hAnsi="Arial" w:cs="Arial"/>
+          <w:b/>
+          <w:sz w:val="22"/>
+          <w:szCs w:val="22"/>
+        </w:rPr>
+      </w:pPr>
+    </w:p>
+    <w:p>
+      <w:pPr>
+        <w:ind w:firstLine="360"/>
         <w:rPr>
           <w:rFonts w:ascii="Arial" w:eastAsia="Arial" w:hAnsi="Arial" w:cs="Arial"/>
           <w:b/>
@@ -6796,144 +7574,19 @@
           <w:rFonts w:ascii="Arial" w:eastAsia="Arial" w:hAnsi="Arial" w:cs="Arial"/>
           <w:b/>
           <w:color w:val="000000"/>
-          <w:sz w:val="20"/>
-          <w:szCs w:val="20"/>
-        </w:rPr>
-      </w:pPr>
-      <w:r>
-        <w:rPr>
-          <w:rFonts w:ascii="Arial" w:eastAsia="Arial" w:hAnsi="Arial" w:cs="Arial"/>
-          <w:bCs/>
-          <w:color w:val="000000"/>
-          <w:sz w:val="20"/>
-          <w:szCs w:val="20"/>
-        </w:rPr>
-        <w:t xml:space="preserve">Legend: </w:t>
-      </w:r>
+          <w:sz w:val="22"/>
+          <w:szCs w:val="22"/>
+        </w:rPr>
+      </w:pPr>
       <w:r>
         <w:rPr>
           <w:rFonts w:ascii="Arial" w:eastAsia="Arial" w:hAnsi="Arial" w:cs="Arial"/>
           <w:b/>
           <w:color w:val="000000"/>
-          <w:sz w:val="20"/>
-          <w:szCs w:val="20"/>
-        </w:rPr>
-        <w:t>WA-SAQ</w:t>
-      </w:r>
-      <w:r>
-        <w:rPr>
-          <w:rFonts w:ascii="Arial" w:eastAsia="Arial" w:hAnsi="Arial" w:cs="Arial"/>
-          <w:bCs/>
-          <w:color w:val="000000"/>
-          <w:sz w:val="20"/>
-          <w:szCs w:val="20"/>
-        </w:rPr>
-        <w:t>: Written Assessment (Short Answer Questions)</w:t>
-      </w:r>
-      <w:r>
-        <w:rPr>
-          <w:rFonts w:ascii="Arial" w:eastAsia="Arial" w:hAnsi="Arial" w:cs="Arial"/>
-          <w:b/>
-          <w:color w:val="000000"/>
-          <w:sz w:val="20"/>
-          <w:szCs w:val="20"/>
-        </w:rPr>
-        <w:t>, PP</w:t>
-      </w:r>
-      <w:r>
-        <w:rPr>
-          <w:rFonts w:ascii="Arial" w:eastAsia="Arial" w:hAnsi="Arial" w:cs="Arial"/>
-          <w:bCs/>
-          <w:color w:val="000000"/>
-          <w:sz w:val="20"/>
-          <w:szCs w:val="20"/>
-        </w:rPr>
-        <w:t>: Practical Performance,</w:t>
-      </w:r>
-      <w:r>
-        <w:rPr>
-          <w:rFonts w:ascii="Arial" w:eastAsia="Arial" w:hAnsi="Arial" w:cs="Arial"/>
-          <w:b/>
-          <w:color w:val="000000"/>
-          <w:sz w:val="20"/>
-          <w:szCs w:val="20"/>
-        </w:rPr>
-        <w:t xml:space="preserve"> </w:t>
-      </w:r>
-    </w:p>
-    <w:p>
-      <w:pPr>
-        <w:tabs>
-          <w:tab w:val="center" w:pos="540"/>
-        </w:tabs>
-        <w:ind w:left="540" w:right="27" w:hanging="180"/>
-        <w:rPr>
-          <w:rFonts w:ascii="Arial" w:eastAsia="Arial" w:hAnsi="Arial" w:cs="Arial"/>
-          <w:b/>
-          <w:color w:val="000000"/>
-          <w:sz w:val="20"/>
-          <w:szCs w:val="20"/>
-        </w:rPr>
-      </w:pPr>
-      <w:r>
-        <w:rPr>
-          <w:rFonts w:ascii="Arial" w:eastAsia="Arial" w:hAnsi="Arial" w:cs="Arial"/>
-          <w:b/>
-          <w:color w:val="000000"/>
-          <w:sz w:val="20"/>
-          <w:szCs w:val="20"/>
-        </w:rPr>
-        <w:t>CS</w:t>
-      </w:r>
-      <w:r>
-        <w:rPr>
-          <w:rFonts w:ascii="Arial" w:eastAsia="Arial" w:hAnsi="Arial" w:cs="Arial"/>
-          <w:bCs/>
-          <w:color w:val="000000"/>
-          <w:sz w:val="20"/>
-          <w:szCs w:val="20"/>
-        </w:rPr>
-        <w:t xml:space="preserve">: Case Study, </w:t>
-      </w:r>
-      <w:r>
-        <w:rPr>
-          <w:rFonts w:ascii="Arial" w:eastAsia="Arial" w:hAnsi="Arial" w:cs="Arial"/>
-          <w:b/>
-          <w:color w:val="000000"/>
-          <w:sz w:val="20"/>
-          <w:szCs w:val="20"/>
-        </w:rPr>
-        <w:t>OQ</w:t>
-      </w:r>
-      <w:r>
-        <w:rPr>
-          <w:rFonts w:ascii="Arial" w:eastAsia="Arial" w:hAnsi="Arial" w:cs="Arial"/>
-          <w:bCs/>
-          <w:color w:val="000000"/>
-          <w:sz w:val="20"/>
-          <w:szCs w:val="20"/>
-        </w:rPr>
-        <w:t xml:space="preserve">: Oral Questioning, </w:t>
-      </w:r>
-      <w:r>
-        <w:rPr>
-          <w:rFonts w:ascii="Arial" w:eastAsia="Arial" w:hAnsi="Arial" w:cs="Arial"/>
-          <w:b/>
-          <w:color w:val="000000"/>
-          <w:sz w:val="20"/>
-          <w:szCs w:val="20"/>
-        </w:rPr>
-        <w:t>RP</w:t>
-      </w:r>
-      <w:r>
-        <w:rPr>
-          <w:rFonts w:ascii="Arial" w:eastAsia="Arial" w:hAnsi="Arial" w:cs="Arial"/>
-          <w:bCs/>
-          <w:color w:val="000000"/>
-          <w:sz w:val="20"/>
-          <w:szCs w:val="20"/>
-        </w:rPr>
-        <w:t>: Role Play</w:t>
+          <w:sz w:val="22"/>
+          <w:szCs w:val="22"/>
+        </w:rPr>
+        <w:tab/>
       </w:r>
     </w:p>
     <w:p>
@@ -7695,7 +8348,6 @@
                 <w:sz w:val="22"/>
                 <w:szCs w:val="22"/>
               </w:rPr>
-              <w:lastRenderedPageBreak/>
               <w:t xml:space="preserve">{%- </w:t>
             </w:r>
             <w:proofErr w:type="spellStart"/>
@@ -7883,10 +8535,12 @@
         </w:tabs>
         <w:spacing w:before="0"/>
       </w:pPr>
+      <w:bookmarkStart w:id="10" w:name="_Toc192061126"/>
       <w:r>
         <w:lastRenderedPageBreak/>
         <w:t>Reference</w:t>
       </w:r>
+      <w:bookmarkEnd w:id="10"/>
     </w:p>
     <w:p/>
     <w:p>
@@ -8576,6 +9230,119 @@
     </w:lvl>
   </w:abstractNum>
   <w:abstractNum w:abstractNumId="1" w15:restartNumberingAfterBreak="0">
+    <w:nsid w:val="00EC1160"/>
+    <w:multiLevelType w:val="hybridMultilevel"/>
+    <w:tmpl w:val="74708EE6"/>
+    <w:lvl w:ilvl="0" w:tplc="48090001">
+      <w:start w:val="1"/>
+      <w:numFmt w:val="bullet"/>
+      <w:lvlText w:val=""/>
+      <w:lvlJc w:val="left"/>
+      <w:pPr>
+        <w:ind w:left="360" w:hanging="360"/>
+      </w:pPr>
+      <w:rPr>
+        <w:rFonts w:ascii="Symbol" w:hAnsi="Symbol" w:hint="default"/>
+      </w:rPr>
+    </w:lvl>
+    <w:lvl w:ilvl="1" w:tplc="48090003" w:tentative="1">
+      <w:start w:val="1"/>
+      <w:numFmt w:val="bullet"/>
+      <w:lvlText w:val="o"/>
+      <w:lvlJc w:val="left"/>
+      <w:pPr>
+        <w:ind w:left="1080" w:hanging="360"/>
+      </w:pPr>
+      <w:rPr>
+        <w:rFonts w:ascii="Courier New" w:hAnsi="Courier New" w:cs="Courier New" w:hint="default"/>
+      </w:rPr>
+    </w:lvl>
+    <w:lvl w:ilvl="2" w:tplc="48090005" w:tentative="1">
+      <w:start w:val="1"/>
+      <w:numFmt w:val="bullet"/>
+      <w:lvlText w:val=""/>
+      <w:lvlJc w:val="left"/>
+      <w:pPr>
+        <w:ind w:left="1800" w:hanging="360"/>
+      </w:pPr>
+      <w:rPr>
+        <w:rFonts w:ascii="Wingdings" w:hAnsi="Wingdings" w:hint="default"/>
+      </w:rPr>
+    </w:lvl>
+    <w:lvl w:ilvl="3" w:tplc="48090001" w:tentative="1">
+      <w:start w:val="1"/>
+      <w:numFmt w:val="bullet"/>
+      <w:lvlText w:val=""/>
+      <w:lvlJc w:val="left"/>
+      <w:pPr>
+        <w:ind w:left="2520" w:hanging="360"/>
+      </w:pPr>
+      <w:rPr>
+        <w:rFonts w:ascii="Symbol" w:hAnsi="Symbol" w:hint="default"/>
+      </w:rPr>
+    </w:lvl>
+    <w:lvl w:ilvl="4" w:tplc="48090003" w:tentative="1">
+      <w:start w:val="1"/>
+      <w:numFmt w:val="bullet"/>
+      <w:lvlText w:val="o"/>
+      <w:lvlJc w:val="left"/>
+      <w:pPr>
+        <w:ind w:left="3240" w:hanging="360"/>
+      </w:pPr>
+      <w:rPr>
+        <w:rFonts w:ascii="Courier New" w:hAnsi="Courier New" w:cs="Courier New" w:hint="default"/>
+      </w:rPr>
+    </w:lvl>
+    <w:lvl w:ilvl="5" w:tplc="48090005" w:tentative="1">
+      <w:start w:val="1"/>
+      <w:numFmt w:val="bullet"/>
+      <w:lvlText w:val=""/>
+      <w:lvlJc w:val="left"/>
+      <w:pPr>
+        <w:ind w:left="3960" w:hanging="360"/>
+      </w:pPr>
+      <w:rPr>
+        <w:rFonts w:ascii="Wingdings" w:hAnsi="Wingdings" w:hint="default"/>
+      </w:rPr>
+    </w:lvl>
+    <w:lvl w:ilvl="6" w:tplc="48090001" w:tentative="1">
+      <w:start w:val="1"/>
+      <w:numFmt w:val="bullet"/>
+      <w:lvlText w:val=""/>
+      <w:lvlJc w:val="left"/>
+      <w:pPr>
+        <w:ind w:left="4680" w:hanging="360"/>
+      </w:pPr>
+      <w:rPr>
+        <w:rFonts w:ascii="Symbol" w:hAnsi="Symbol" w:hint="default"/>
+      </w:rPr>
+    </w:lvl>
+    <w:lvl w:ilvl="7" w:tplc="48090003" w:tentative="1">
+      <w:start w:val="1"/>
+      <w:numFmt w:val="bullet"/>
+      <w:lvlText w:val="o"/>
+      <w:lvlJc w:val="left"/>
+      <w:pPr>
+        <w:ind w:left="5400" w:hanging="360"/>
+      </w:pPr>
+      <w:rPr>
+        <w:rFonts w:ascii="Courier New" w:hAnsi="Courier New" w:cs="Courier New" w:hint="default"/>
+      </w:rPr>
+    </w:lvl>
+    <w:lvl w:ilvl="8" w:tplc="48090005" w:tentative="1">
+      <w:start w:val="1"/>
+      <w:numFmt w:val="bullet"/>
+      <w:lvlText w:val=""/>
+      <w:lvlJc w:val="left"/>
+      <w:pPr>
+        <w:ind w:left="6120" w:hanging="360"/>
+      </w:pPr>
+      <w:rPr>
+        <w:rFonts w:ascii="Wingdings" w:hAnsi="Wingdings" w:hint="default"/>
+      </w:rPr>
+    </w:lvl>
+  </w:abstractNum>
+  <w:abstractNum w:abstractNumId="2" w15:restartNumberingAfterBreak="0">
     <w:nsid w:val="02B625C0"/>
     <w:multiLevelType w:val="multilevel"/>
     <w:tmpl w:val="FD7E7384"/>
@@ -8688,7 +9455,7 @@
       </w:rPr>
     </w:lvl>
   </w:abstractNum>
-  <w:abstractNum w:abstractNumId="2" w15:restartNumberingAfterBreak="0">
+  <w:abstractNum w:abstractNumId="3" w15:restartNumberingAfterBreak="0">
     <w:nsid w:val="153F355D"/>
     <w:multiLevelType w:val="multilevel"/>
     <w:tmpl w:val="D4007FD2"/>
@@ -8801,7 +9568,7 @@
       </w:rPr>
     </w:lvl>
   </w:abstractNum>
-  <w:abstractNum w:abstractNumId="3" w15:restartNumberingAfterBreak="0">
+  <w:abstractNum w:abstractNumId="4" w15:restartNumberingAfterBreak="0">
     <w:nsid w:val="22733CF1"/>
     <w:multiLevelType w:val="hybridMultilevel"/>
     <w:tmpl w:val="44D8756C"/>
@@ -8914,7 +9681,7 @@
       </w:rPr>
     </w:lvl>
   </w:abstractNum>
-  <w:abstractNum w:abstractNumId="4" w15:restartNumberingAfterBreak="0">
+  <w:abstractNum w:abstractNumId="5" w15:restartNumberingAfterBreak="0">
     <w:nsid w:val="27F81EDD"/>
     <w:multiLevelType w:val="multilevel"/>
     <w:tmpl w:val="6F34B346"/>
@@ -9027,7 +9794,7 @@
       </w:rPr>
     </w:lvl>
   </w:abstractNum>
-  <w:abstractNum w:abstractNumId="5" w15:restartNumberingAfterBreak="0">
+  <w:abstractNum w:abstractNumId="6" w15:restartNumberingAfterBreak="0">
     <w:nsid w:val="28690A1E"/>
     <w:multiLevelType w:val="multilevel"/>
     <w:tmpl w:val="8108963C"/>
@@ -9140,7 +9907,7 @@
       </w:rPr>
     </w:lvl>
   </w:abstractNum>
-  <w:abstractNum w:abstractNumId="6" w15:restartNumberingAfterBreak="0">
+  <w:abstractNum w:abstractNumId="7" w15:restartNumberingAfterBreak="0">
     <w:nsid w:val="290B4096"/>
     <w:multiLevelType w:val="multilevel"/>
     <w:tmpl w:val="E6A62990"/>
@@ -9253,7 +10020,7 @@
       </w:rPr>
     </w:lvl>
   </w:abstractNum>
-  <w:abstractNum w:abstractNumId="7" w15:restartNumberingAfterBreak="0">
+  <w:abstractNum w:abstractNumId="8" w15:restartNumberingAfterBreak="0">
     <w:nsid w:val="2B867E98"/>
     <w:multiLevelType w:val="multilevel"/>
     <w:tmpl w:val="9F80980E"/>
@@ -9366,7 +10133,120 @@
       </w:rPr>
     </w:lvl>
   </w:abstractNum>
-  <w:abstractNum w:abstractNumId="8" w15:restartNumberingAfterBreak="0">
+  <w:abstractNum w:abstractNumId="9" w15:restartNumberingAfterBreak="0">
+    <w:nsid w:val="33190927"/>
+    <w:multiLevelType w:val="hybridMultilevel"/>
+    <w:tmpl w:val="93A0C71C"/>
+    <w:lvl w:ilvl="0" w:tplc="48090001">
+      <w:start w:val="1"/>
+      <w:numFmt w:val="bullet"/>
+      <w:lvlText w:val=""/>
+      <w:lvlJc w:val="left"/>
+      <w:pPr>
+        <w:ind w:left="360" w:hanging="360"/>
+      </w:pPr>
+      <w:rPr>
+        <w:rFonts w:ascii="Symbol" w:hAnsi="Symbol" w:hint="default"/>
+      </w:rPr>
+    </w:lvl>
+    <w:lvl w:ilvl="1" w:tplc="48090003" w:tentative="1">
+      <w:start w:val="1"/>
+      <w:numFmt w:val="bullet"/>
+      <w:lvlText w:val="o"/>
+      <w:lvlJc w:val="left"/>
+      <w:pPr>
+        <w:ind w:left="1080" w:hanging="360"/>
+      </w:pPr>
+      <w:rPr>
+        <w:rFonts w:ascii="Courier New" w:hAnsi="Courier New" w:cs="Courier New" w:hint="default"/>
+      </w:rPr>
+    </w:lvl>
+    <w:lvl w:ilvl="2" w:tplc="48090005" w:tentative="1">
+      <w:start w:val="1"/>
+      <w:numFmt w:val="bullet"/>
+      <w:lvlText w:val=""/>
+      <w:lvlJc w:val="left"/>
+      <w:pPr>
+        <w:ind w:left="1800" w:hanging="360"/>
+      </w:pPr>
+      <w:rPr>
+        <w:rFonts w:ascii="Wingdings" w:hAnsi="Wingdings" w:hint="default"/>
+      </w:rPr>
+    </w:lvl>
+    <w:lvl w:ilvl="3" w:tplc="48090001" w:tentative="1">
+      <w:start w:val="1"/>
+      <w:numFmt w:val="bullet"/>
+      <w:lvlText w:val=""/>
+      <w:lvlJc w:val="left"/>
+      <w:pPr>
+        <w:ind w:left="2520" w:hanging="360"/>
+      </w:pPr>
+      <w:rPr>
+        <w:rFonts w:ascii="Symbol" w:hAnsi="Symbol" w:hint="default"/>
+      </w:rPr>
+    </w:lvl>
+    <w:lvl w:ilvl="4" w:tplc="48090003" w:tentative="1">
+      <w:start w:val="1"/>
+      <w:numFmt w:val="bullet"/>
+      <w:lvlText w:val="o"/>
+      <w:lvlJc w:val="left"/>
+      <w:pPr>
+        <w:ind w:left="3240" w:hanging="360"/>
+      </w:pPr>
+      <w:rPr>
+        <w:rFonts w:ascii="Courier New" w:hAnsi="Courier New" w:cs="Courier New" w:hint="default"/>
+      </w:rPr>
+    </w:lvl>
+    <w:lvl w:ilvl="5" w:tplc="48090005" w:tentative="1">
+      <w:start w:val="1"/>
+      <w:numFmt w:val="bullet"/>
+      <w:lvlText w:val=""/>
+      <w:lvlJc w:val="left"/>
+      <w:pPr>
+        <w:ind w:left="3960" w:hanging="360"/>
+      </w:pPr>
+      <w:rPr>
+        <w:rFonts w:ascii="Wingdings" w:hAnsi="Wingdings" w:hint="default"/>
+      </w:rPr>
+    </w:lvl>
+    <w:lvl w:ilvl="6" w:tplc="48090001" w:tentative="1">
+      <w:start w:val="1"/>
+      <w:numFmt w:val="bullet"/>
+      <w:lvlText w:val=""/>
+      <w:lvlJc w:val="left"/>
+      <w:pPr>
+        <w:ind w:left="4680" w:hanging="360"/>
+      </w:pPr>
+      <w:rPr>
+        <w:rFonts w:ascii="Symbol" w:hAnsi="Symbol" w:hint="default"/>
+      </w:rPr>
+    </w:lvl>
+    <w:lvl w:ilvl="7" w:tplc="48090003" w:tentative="1">
+      <w:start w:val="1"/>
+      <w:numFmt w:val="bullet"/>
+      <w:lvlText w:val="o"/>
+      <w:lvlJc w:val="left"/>
+      <w:pPr>
+        <w:ind w:left="5400" w:hanging="360"/>
+      </w:pPr>
+      <w:rPr>
+        <w:rFonts w:ascii="Courier New" w:hAnsi="Courier New" w:cs="Courier New" w:hint="default"/>
+      </w:rPr>
+    </w:lvl>
+    <w:lvl w:ilvl="8" w:tplc="48090005" w:tentative="1">
+      <w:start w:val="1"/>
+      <w:numFmt w:val="bullet"/>
+      <w:lvlText w:val=""/>
+      <w:lvlJc w:val="left"/>
+      <w:pPr>
+        <w:ind w:left="6120" w:hanging="360"/>
+      </w:pPr>
+      <w:rPr>
+        <w:rFonts w:ascii="Wingdings" w:hAnsi="Wingdings" w:hint="default"/>
+      </w:rPr>
+    </w:lvl>
+  </w:abstractNum>
+  <w:abstractNum w:abstractNumId="10" w15:restartNumberingAfterBreak="0">
     <w:nsid w:val="36B039E5"/>
     <w:multiLevelType w:val="multilevel"/>
     <w:tmpl w:val="ABE60C7A"/>
@@ -9479,7 +10359,7 @@
       </w:rPr>
     </w:lvl>
   </w:abstractNum>
-  <w:abstractNum w:abstractNumId="9" w15:restartNumberingAfterBreak="0">
+  <w:abstractNum w:abstractNumId="11" w15:restartNumberingAfterBreak="0">
     <w:nsid w:val="42C71827"/>
     <w:multiLevelType w:val="hybridMultilevel"/>
     <w:tmpl w:val="9B1AA22C"/>
@@ -9591,7 +10471,7 @@
       </w:rPr>
     </w:lvl>
   </w:abstractNum>
-  <w:abstractNum w:abstractNumId="10" w15:restartNumberingAfterBreak="0">
+  <w:abstractNum w:abstractNumId="12" w15:restartNumberingAfterBreak="0">
     <w:nsid w:val="48646DE2"/>
     <w:multiLevelType w:val="multilevel"/>
     <w:tmpl w:val="AD58734C"/>
@@ -9704,7 +10584,7 @@
       </w:rPr>
     </w:lvl>
   </w:abstractNum>
-  <w:abstractNum w:abstractNumId="11" w15:restartNumberingAfterBreak="0">
+  <w:abstractNum w:abstractNumId="13" w15:restartNumberingAfterBreak="0">
     <w:nsid w:val="4E560170"/>
     <w:multiLevelType w:val="multilevel"/>
     <w:tmpl w:val="CB6EBD7E"/>
@@ -9790,7 +10670,7 @@
       </w:pPr>
     </w:lvl>
   </w:abstractNum>
-  <w:abstractNum w:abstractNumId="12" w15:restartNumberingAfterBreak="0">
+  <w:abstractNum w:abstractNumId="14" w15:restartNumberingAfterBreak="0">
     <w:nsid w:val="500052C6"/>
     <w:multiLevelType w:val="multilevel"/>
     <w:tmpl w:val="99A4C06C"/>
@@ -9881,7 +10761,7 @@
       </w:pPr>
     </w:lvl>
   </w:abstractNum>
-  <w:abstractNum w:abstractNumId="13" w15:restartNumberingAfterBreak="0">
+  <w:abstractNum w:abstractNumId="15" w15:restartNumberingAfterBreak="0">
     <w:nsid w:val="6ED70756"/>
     <w:multiLevelType w:val="multilevel"/>
     <w:tmpl w:val="20F0087A"/>
@@ -9994,7 +10874,7 @@
       </w:rPr>
     </w:lvl>
   </w:abstractNum>
-  <w:abstractNum w:abstractNumId="14" w15:restartNumberingAfterBreak="0">
+  <w:abstractNum w:abstractNumId="16" w15:restartNumberingAfterBreak="0">
     <w:nsid w:val="7A061591"/>
     <w:multiLevelType w:val="multilevel"/>
     <w:tmpl w:val="4282C5F8"/>
@@ -10107,7 +10987,7 @@
       </w:rPr>
     </w:lvl>
   </w:abstractNum>
-  <w:abstractNum w:abstractNumId="15" w15:restartNumberingAfterBreak="0">
+  <w:abstractNum w:abstractNumId="17" w15:restartNumberingAfterBreak="0">
     <w:nsid w:val="7EC2311B"/>
     <w:multiLevelType w:val="multilevel"/>
     <w:tmpl w:val="2B76BD6E"/>
@@ -10221,52 +11101,58 @@
     </w:lvl>
   </w:abstractNum>
   <w:num w:numId="1" w16cid:durableId="224995884">
-    <w:abstractNumId w:val="8"/>
+    <w:abstractNumId w:val="10"/>
   </w:num>
   <w:num w:numId="2" w16cid:durableId="1581015831">
-    <w:abstractNumId w:val="14"/>
+    <w:abstractNumId w:val="16"/>
   </w:num>
   <w:num w:numId="3" w16cid:durableId="207451032">
     <w:abstractNumId w:val="0"/>
   </w:num>
   <w:num w:numId="4" w16cid:durableId="2002387298">
+    <w:abstractNumId w:val="13"/>
+  </w:num>
+  <w:num w:numId="5" w16cid:durableId="917901240">
+    <w:abstractNumId w:val="14"/>
+  </w:num>
+  <w:num w:numId="6" w16cid:durableId="2015767188">
+    <w:abstractNumId w:val="17"/>
+  </w:num>
+  <w:num w:numId="7" w16cid:durableId="1334717947">
+    <w:abstractNumId w:val="7"/>
+  </w:num>
+  <w:num w:numId="8" w16cid:durableId="60374914">
+    <w:abstractNumId w:val="2"/>
+  </w:num>
+  <w:num w:numId="9" w16cid:durableId="1449660119">
+    <w:abstractNumId w:val="5"/>
+  </w:num>
+  <w:num w:numId="10" w16cid:durableId="600332143">
+    <w:abstractNumId w:val="15"/>
+  </w:num>
+  <w:num w:numId="11" w16cid:durableId="168370687">
+    <w:abstractNumId w:val="12"/>
+  </w:num>
+  <w:num w:numId="12" w16cid:durableId="2025549439">
+    <w:abstractNumId w:val="8"/>
+  </w:num>
+  <w:num w:numId="13" w16cid:durableId="1580366209">
+    <w:abstractNumId w:val="6"/>
+  </w:num>
+  <w:num w:numId="14" w16cid:durableId="2106995602">
+    <w:abstractNumId w:val="4"/>
+  </w:num>
+  <w:num w:numId="15" w16cid:durableId="1769423091">
     <w:abstractNumId w:val="11"/>
   </w:num>
-  <w:num w:numId="5" w16cid:durableId="917901240">
-    <w:abstractNumId w:val="12"/>
+  <w:num w:numId="16" w16cid:durableId="1509060090">
+    <w:abstractNumId w:val="3"/>
   </w:num>
-  <w:num w:numId="6" w16cid:durableId="2015767188">
-    <w:abstractNumId w:val="15"/>
-  </w:num>
-  <w:num w:numId="7" w16cid:durableId="1334717947">
-    <w:abstractNumId w:val="6"/>
-  </w:num>
-  <w:num w:numId="8" w16cid:durableId="60374914">
+  <w:num w:numId="17" w16cid:durableId="1832788389">
     <w:abstractNumId w:val="1"/>
   </w:num>
-  <w:num w:numId="9" w16cid:durableId="1449660119">
-    <w:abstractNumId w:val="4"/>
-  </w:num>
-  <w:num w:numId="10" w16cid:durableId="600332143">
-    <w:abstractNumId w:val="13"/>
-  </w:num>
-  <w:num w:numId="11" w16cid:durableId="168370687">
-    <w:abstractNumId w:val="10"/>
-  </w:num>
-  <w:num w:numId="12" w16cid:durableId="2025549439">
-    <w:abstractNumId w:val="7"/>
-  </w:num>
-  <w:num w:numId="13" w16cid:durableId="1580366209">
-    <w:abstractNumId w:val="5"/>
-  </w:num>
-  <w:num w:numId="14" w16cid:durableId="2106995602">
-    <w:abstractNumId w:val="3"/>
-  </w:num>
-  <w:num w:numId="15" w16cid:durableId="1769423091">
+  <w:num w:numId="18" w16cid:durableId="798492629">
     <w:abstractNumId w:val="9"/>
-  </w:num>
-  <w:num w:numId="16" w16cid:durableId="1509060090">
-    <w:abstractNumId w:val="2"/>
   </w:num>
 </w:numbering>
 </file>
@@ -11506,6 +12392,19 @@
       <w:lang w:eastAsia="en-GB"/>
     </w:rPr>
   </w:style>
+  <w:style w:type="paragraph" w:styleId="TOC3">
+    <w:name w:val="toc 3"/>
+    <w:basedOn w:val="Normal"/>
+    <w:next w:val="Normal"/>
+    <w:autoRedefine/>
+    <w:uiPriority w:val="39"/>
+    <w:unhideWhenUsed/>
+    <w:rsid w:val="007719AD"/>
+    <w:pPr>
+      <w:spacing w:after="100"/>
+      <w:ind w:left="480"/>
+    </w:pPr>
+  </w:style>
 </w:styles>
 </file>
 

</xml_diff>